<commit_message>
Added table of contents and introduction in report
</commit_message>
<xml_diff>
--- a/Report.docx
+++ b/Report.docx
@@ -82,6 +82,7 @@
           <w:dataBinding w:prefixMappings="xmlns:ns0='http://schemas.openxmlformats.org/package/2006/metadata/core-properties' xmlns:ns1='http://purl.org/dc/elements/1.1/'" w:xpath="/ns0:coreProperties[1]/ns1:title[1]" w:storeItemID="{6C3C8BC8-F283-45AE-878A-BAB7291924A1}"/>
           <w:text/>
         </w:sdtPr>
+        <w:sdtEndPr/>
         <w:sdtContent>
           <w:r>
             <w:rPr>
@@ -131,8 +132,6 @@
           <w:szCs w:val="24"/>
         </w:rPr>
       </w:pPr>
-      <w:bookmarkStart w:id="0" w:name="_GoBack"/>
-      <w:bookmarkEnd w:id="0"/>
     </w:p>
     <w:p>
       <w:pPr>
@@ -169,43 +168,43 @@
           <w:sz w:val="24"/>
           <w:szCs w:val="24"/>
         </w:rPr>
-        <w:t xml:space="preserve">Ida </w:t>
+        <w:t>Ida Bagus Bhaskara (001201500076)</w:t>
       </w:r>
-      <w:proofErr w:type="spellStart"/>
-      <w:r>
+    </w:p>
+    <w:p>
+      <w:pPr>
+        <w:jc w:val="center"/>
         <w:rPr>
           <w:rFonts w:ascii="Times New Roman" w:hAnsi="Times New Roman" w:cs="Times New Roman"/>
           <w:sz w:val="24"/>
           <w:szCs w:val="24"/>
         </w:rPr>
-        <w:t>Bagus</w:t>
-      </w:r>
-      <w:proofErr w:type="spellEnd"/>
+      </w:pPr>
       <w:r>
         <w:rPr>
           <w:rFonts w:ascii="Times New Roman" w:hAnsi="Times New Roman" w:cs="Times New Roman"/>
           <w:sz w:val="24"/>
           <w:szCs w:val="24"/>
         </w:rPr>
-        <w:t xml:space="preserve"> </w:t>
+        <w:t>Rahmad Martin (001201500033)</w:t>
       </w:r>
-      <w:proofErr w:type="spellStart"/>
-      <w:r>
+    </w:p>
+    <w:p>
+      <w:pPr>
+        <w:jc w:val="center"/>
         <w:rPr>
           <w:rFonts w:ascii="Times New Roman" w:hAnsi="Times New Roman" w:cs="Times New Roman"/>
           <w:sz w:val="24"/>
           <w:szCs w:val="24"/>
         </w:rPr>
-        <w:t>Bhaskara</w:t>
-      </w:r>
-      <w:proofErr w:type="spellEnd"/>
+      </w:pPr>
       <w:r>
         <w:rPr>
           <w:rFonts w:ascii="Times New Roman" w:hAnsi="Times New Roman" w:cs="Times New Roman"/>
           <w:sz w:val="24"/>
           <w:szCs w:val="24"/>
         </w:rPr>
-        <w:t xml:space="preserve"> (001201500076)</w:t>
+        <w:t>Vera Debora Vitamas (001201500076)</w:t>
       </w:r>
     </w:p>
     <w:p>
@@ -217,41 +216,749 @@
           <w:szCs w:val="24"/>
         </w:rPr>
       </w:pPr>
-      <w:proofErr w:type="spellStart"/>
-      <w:r>
+    </w:p>
+    <w:p>
+      <w:pPr>
+        <w:jc w:val="center"/>
         <w:rPr>
           <w:rFonts w:ascii="Times New Roman" w:hAnsi="Times New Roman" w:cs="Times New Roman"/>
           <w:sz w:val="24"/>
           <w:szCs w:val="24"/>
         </w:rPr>
-        <w:t>Rahmad</w:t>
-      </w:r>
-      <w:proofErr w:type="spellEnd"/>
+      </w:pPr>
       <w:r>
         <w:rPr>
           <w:rFonts w:ascii="Times New Roman" w:hAnsi="Times New Roman" w:cs="Times New Roman"/>
           <w:sz w:val="24"/>
           <w:szCs w:val="24"/>
         </w:rPr>
-        <w:t xml:space="preserve"> Martin (</w:t>
+        <w:t>CIT 2 2015</w:t>
       </w:r>
-      <w:r>
+    </w:p>
+    <w:p>
+      <w:pPr>
         <w:rPr>
           <w:rFonts w:ascii="Times New Roman" w:hAnsi="Times New Roman" w:cs="Times New Roman"/>
           <w:sz w:val="24"/>
           <w:szCs w:val="24"/>
         </w:rPr>
-        <w:t>001201500033</w:t>
-      </w:r>
+      </w:pPr>
       <w:r>
         <w:rPr>
           <w:rFonts w:ascii="Times New Roman" w:hAnsi="Times New Roman" w:cs="Times New Roman"/>
           <w:sz w:val="24"/>
           <w:szCs w:val="24"/>
         </w:rPr>
-        <w:t>)</w:t>
+        <w:br w:type="page"/>
       </w:r>
     </w:p>
+    <w:sdt>
+      <w:sdtPr>
+        <w:rPr>
+          <w:color w:val="auto"/>
+        </w:rPr>
+        <w:id w:val="-880786505"/>
+        <w:docPartObj>
+          <w:docPartGallery w:val="Table of Contents"/>
+          <w:docPartUnique/>
+        </w:docPartObj>
+      </w:sdtPr>
+      <w:sdtEndPr>
+        <w:rPr>
+          <w:rFonts w:asciiTheme="minorHAnsi" w:eastAsiaTheme="minorHAnsi" w:hAnsiTheme="minorHAnsi" w:cstheme="minorBidi"/>
+          <w:b/>
+          <w:bCs/>
+          <w:noProof/>
+          <w:sz w:val="22"/>
+          <w:szCs w:val="22"/>
+        </w:rPr>
+      </w:sdtEndPr>
+      <w:sdtContent>
+        <w:p>
+          <w:pPr>
+            <w:pStyle w:val="TOCHeading"/>
+            <w:rPr>
+              <w:b/>
+              <w:color w:val="auto"/>
+            </w:rPr>
+          </w:pPr>
+          <w:r>
+            <w:rPr>
+              <w:b/>
+              <w:color w:val="auto"/>
+            </w:rPr>
+            <w:t>Table of Contents</w:t>
+          </w:r>
+        </w:p>
+        <w:p>
+          <w:pPr>
+            <w:tabs>
+              <w:tab w:val="left" w:leader="dot" w:pos="9180"/>
+            </w:tabs>
+            <w:rPr>
+              <w:lang w:val="id-ID"/>
+            </w:rPr>
+          </w:pPr>
+          <w:r>
+            <w:rPr>
+              <w:lang w:val="id-ID"/>
+            </w:rPr>
+            <w:t>Title</w:t>
+          </w:r>
+          <w:r>
+            <w:rPr>
+              <w:lang w:val="id-ID"/>
+            </w:rPr>
+            <w:tab/>
+            <w:t xml:space="preserve"> 1</w:t>
+          </w:r>
+        </w:p>
+        <w:p>
+          <w:pPr>
+            <w:tabs>
+              <w:tab w:val="left" w:leader="dot" w:pos="9180"/>
+            </w:tabs>
+            <w:rPr>
+              <w:lang w:val="id-ID"/>
+            </w:rPr>
+          </w:pPr>
+          <w:r>
+            <w:rPr>
+              <w:lang w:val="id-ID"/>
+            </w:rPr>
+            <w:t>Table Of Contents</w:t>
+          </w:r>
+          <w:r>
+            <w:rPr>
+              <w:lang w:val="id-ID"/>
+            </w:rPr>
+            <w:tab/>
+            <w:t xml:space="preserve"> 2</w:t>
+          </w:r>
+        </w:p>
+        <w:p>
+          <w:pPr>
+            <w:pStyle w:val="TOC1"/>
+            <w:tabs>
+              <w:tab w:val="left" w:pos="440"/>
+              <w:tab w:val="right" w:leader="dot" w:pos="9350"/>
+            </w:tabs>
+            <w:rPr>
+              <w:noProof/>
+            </w:rPr>
+          </w:pPr>
+          <w:r>
+            <w:fldChar w:fldCharType="begin"/>
+          </w:r>
+          <w:r>
+            <w:instrText xml:space="preserve"> TOC \o "1-3" \h \z \u </w:instrText>
+          </w:r>
+          <w:r>
+            <w:fldChar w:fldCharType="separate"/>
+          </w:r>
+          <w:hyperlink w:anchor="_Toc495226771" w:history="1">
+            <w:r>
+              <w:rPr>
+                <w:rStyle w:val="Hyperlink"/>
+                <w:noProof/>
+                <w:color w:val="auto"/>
+                <w:lang w:val="id-ID"/>
+              </w:rPr>
+              <w:t>I.</w:t>
+            </w:r>
+            <w:r>
+              <w:rPr>
+                <w:noProof/>
+              </w:rPr>
+              <w:tab/>
+            </w:r>
+            <w:r>
+              <w:rPr>
+                <w:rStyle w:val="Hyperlink"/>
+                <w:noProof/>
+                <w:color w:val="auto"/>
+                <w:lang w:val="id-ID"/>
+              </w:rPr>
+              <w:t>Introduction</w:t>
+            </w:r>
+            <w:r>
+              <w:rPr>
+                <w:noProof/>
+                <w:webHidden/>
+              </w:rPr>
+              <w:tab/>
+            </w:r>
+            <w:r>
+              <w:rPr>
+                <w:noProof/>
+                <w:webHidden/>
+              </w:rPr>
+              <w:fldChar w:fldCharType="begin"/>
+            </w:r>
+            <w:r>
+              <w:rPr>
+                <w:noProof/>
+                <w:webHidden/>
+              </w:rPr>
+              <w:instrText xml:space="preserve"> PAGEREF _Toc495226771 \h </w:instrText>
+            </w:r>
+            <w:r>
+              <w:rPr>
+                <w:noProof/>
+                <w:webHidden/>
+              </w:rPr>
+            </w:r>
+            <w:r>
+              <w:rPr>
+                <w:noProof/>
+                <w:webHidden/>
+              </w:rPr>
+              <w:fldChar w:fldCharType="separate"/>
+            </w:r>
+            <w:r>
+              <w:rPr>
+                <w:noProof/>
+                <w:webHidden/>
+              </w:rPr>
+              <w:t>3</w:t>
+            </w:r>
+            <w:r>
+              <w:rPr>
+                <w:noProof/>
+                <w:webHidden/>
+              </w:rPr>
+              <w:fldChar w:fldCharType="end"/>
+            </w:r>
+          </w:hyperlink>
+        </w:p>
+        <w:p>
+          <w:pPr>
+            <w:pStyle w:val="TOC1"/>
+            <w:tabs>
+              <w:tab w:val="left" w:pos="440"/>
+              <w:tab w:val="right" w:leader="dot" w:pos="9350"/>
+            </w:tabs>
+            <w:rPr>
+              <w:noProof/>
+            </w:rPr>
+          </w:pPr>
+          <w:hyperlink w:anchor="_Toc495226772" w:history="1">
+            <w:r>
+              <w:rPr>
+                <w:rStyle w:val="Hyperlink"/>
+                <w:noProof/>
+                <w:color w:val="auto"/>
+                <w:lang w:val="id-ID"/>
+              </w:rPr>
+              <w:t>II.</w:t>
+            </w:r>
+            <w:r>
+              <w:rPr>
+                <w:noProof/>
+              </w:rPr>
+              <w:tab/>
+            </w:r>
+            <w:r>
+              <w:rPr>
+                <w:rStyle w:val="Hyperlink"/>
+                <w:noProof/>
+                <w:color w:val="auto"/>
+                <w:lang w:val="id-ID"/>
+              </w:rPr>
+              <w:t>Basic Theory</w:t>
+            </w:r>
+            <w:r>
+              <w:rPr>
+                <w:noProof/>
+                <w:webHidden/>
+              </w:rPr>
+              <w:tab/>
+            </w:r>
+            <w:r>
+              <w:rPr>
+                <w:noProof/>
+                <w:webHidden/>
+              </w:rPr>
+              <w:fldChar w:fldCharType="begin"/>
+            </w:r>
+            <w:r>
+              <w:rPr>
+                <w:noProof/>
+                <w:webHidden/>
+              </w:rPr>
+              <w:instrText xml:space="preserve"> PAGEREF _Toc495226772 \h </w:instrText>
+            </w:r>
+            <w:r>
+              <w:rPr>
+                <w:noProof/>
+                <w:webHidden/>
+              </w:rPr>
+            </w:r>
+            <w:r>
+              <w:rPr>
+                <w:noProof/>
+                <w:webHidden/>
+              </w:rPr>
+              <w:fldChar w:fldCharType="separate"/>
+            </w:r>
+            <w:r>
+              <w:rPr>
+                <w:noProof/>
+                <w:webHidden/>
+              </w:rPr>
+              <w:t>3</w:t>
+            </w:r>
+            <w:r>
+              <w:rPr>
+                <w:noProof/>
+                <w:webHidden/>
+              </w:rPr>
+              <w:fldChar w:fldCharType="end"/>
+            </w:r>
+          </w:hyperlink>
+        </w:p>
+        <w:p>
+          <w:pPr>
+            <w:pStyle w:val="TOC1"/>
+            <w:tabs>
+              <w:tab w:val="left" w:pos="660"/>
+              <w:tab w:val="right" w:leader="dot" w:pos="9350"/>
+            </w:tabs>
+            <w:rPr>
+              <w:noProof/>
+            </w:rPr>
+          </w:pPr>
+          <w:hyperlink w:anchor="_Toc495226773" w:history="1">
+            <w:r>
+              <w:rPr>
+                <w:rStyle w:val="Hyperlink"/>
+                <w:noProof/>
+                <w:color w:val="auto"/>
+                <w:lang w:val="id-ID"/>
+              </w:rPr>
+              <w:t>III.</w:t>
+            </w:r>
+            <w:r>
+              <w:rPr>
+                <w:noProof/>
+              </w:rPr>
+              <w:t xml:space="preserve">    </w:t>
+            </w:r>
+            <w:r>
+              <w:rPr>
+                <w:rStyle w:val="Hyperlink"/>
+                <w:noProof/>
+                <w:color w:val="auto"/>
+                <w:lang w:val="id-ID"/>
+              </w:rPr>
+              <w:t>Implementation</w:t>
+            </w:r>
+            <w:r>
+              <w:rPr>
+                <w:noProof/>
+                <w:webHidden/>
+              </w:rPr>
+              <w:tab/>
+            </w:r>
+            <w:r>
+              <w:rPr>
+                <w:noProof/>
+                <w:webHidden/>
+              </w:rPr>
+              <w:fldChar w:fldCharType="begin"/>
+            </w:r>
+            <w:r>
+              <w:rPr>
+                <w:noProof/>
+                <w:webHidden/>
+              </w:rPr>
+              <w:instrText xml:space="preserve"> PAGEREF _Toc495226773 \h </w:instrText>
+            </w:r>
+            <w:r>
+              <w:rPr>
+                <w:noProof/>
+                <w:webHidden/>
+              </w:rPr>
+            </w:r>
+            <w:r>
+              <w:rPr>
+                <w:noProof/>
+                <w:webHidden/>
+              </w:rPr>
+              <w:fldChar w:fldCharType="separate"/>
+            </w:r>
+            <w:r>
+              <w:rPr>
+                <w:noProof/>
+                <w:webHidden/>
+              </w:rPr>
+              <w:t>3</w:t>
+            </w:r>
+            <w:r>
+              <w:rPr>
+                <w:noProof/>
+                <w:webHidden/>
+              </w:rPr>
+              <w:fldChar w:fldCharType="end"/>
+            </w:r>
+          </w:hyperlink>
+        </w:p>
+        <w:p>
+          <w:pPr>
+            <w:pStyle w:val="TOC1"/>
+            <w:tabs>
+              <w:tab w:val="left" w:pos="660"/>
+              <w:tab w:val="right" w:leader="dot" w:pos="9350"/>
+            </w:tabs>
+            <w:rPr>
+              <w:noProof/>
+            </w:rPr>
+          </w:pPr>
+          <w:hyperlink w:anchor="_Toc495226774" w:history="1">
+            <w:r>
+              <w:rPr>
+                <w:rStyle w:val="Hyperlink"/>
+                <w:noProof/>
+                <w:color w:val="auto"/>
+                <w:lang w:val="id-ID"/>
+              </w:rPr>
+              <w:t>IV.</w:t>
+            </w:r>
+            <w:r>
+              <w:rPr>
+                <w:noProof/>
+              </w:rPr>
+              <w:t xml:space="preserve">    </w:t>
+            </w:r>
+            <w:r>
+              <w:rPr>
+                <w:rStyle w:val="Hyperlink"/>
+                <w:noProof/>
+                <w:color w:val="auto"/>
+                <w:lang w:val="id-ID"/>
+              </w:rPr>
+              <w:t>Design</w:t>
+            </w:r>
+            <w:r>
+              <w:rPr>
+                <w:noProof/>
+                <w:webHidden/>
+              </w:rPr>
+              <w:tab/>
+            </w:r>
+            <w:r>
+              <w:rPr>
+                <w:noProof/>
+                <w:webHidden/>
+              </w:rPr>
+              <w:fldChar w:fldCharType="begin"/>
+            </w:r>
+            <w:r>
+              <w:rPr>
+                <w:noProof/>
+                <w:webHidden/>
+              </w:rPr>
+              <w:instrText xml:space="preserve"> PAGEREF _Toc495226774 \h </w:instrText>
+            </w:r>
+            <w:r>
+              <w:rPr>
+                <w:noProof/>
+                <w:webHidden/>
+              </w:rPr>
+            </w:r>
+            <w:r>
+              <w:rPr>
+                <w:noProof/>
+                <w:webHidden/>
+              </w:rPr>
+              <w:fldChar w:fldCharType="separate"/>
+            </w:r>
+            <w:r>
+              <w:rPr>
+                <w:noProof/>
+                <w:webHidden/>
+              </w:rPr>
+              <w:t>3</w:t>
+            </w:r>
+            <w:r>
+              <w:rPr>
+                <w:noProof/>
+                <w:webHidden/>
+              </w:rPr>
+              <w:fldChar w:fldCharType="end"/>
+            </w:r>
+          </w:hyperlink>
+        </w:p>
+        <w:p>
+          <w:pPr>
+            <w:pStyle w:val="TOC1"/>
+            <w:tabs>
+              <w:tab w:val="left" w:pos="440"/>
+              <w:tab w:val="right" w:leader="dot" w:pos="9350"/>
+            </w:tabs>
+            <w:rPr>
+              <w:noProof/>
+            </w:rPr>
+          </w:pPr>
+          <w:hyperlink w:anchor="_Toc495226775" w:history="1">
+            <w:r>
+              <w:rPr>
+                <w:rStyle w:val="Hyperlink"/>
+                <w:noProof/>
+                <w:color w:val="auto"/>
+                <w:lang w:val="id-ID"/>
+              </w:rPr>
+              <w:t>V.</w:t>
+            </w:r>
+            <w:r>
+              <w:rPr>
+                <w:noProof/>
+              </w:rPr>
+              <w:tab/>
+            </w:r>
+            <w:r>
+              <w:rPr>
+                <w:rStyle w:val="Hyperlink"/>
+                <w:noProof/>
+                <w:color w:val="auto"/>
+                <w:lang w:val="id-ID"/>
+              </w:rPr>
+              <w:t>Evaluation</w:t>
+            </w:r>
+            <w:r>
+              <w:rPr>
+                <w:noProof/>
+                <w:webHidden/>
+              </w:rPr>
+              <w:tab/>
+            </w:r>
+            <w:r>
+              <w:rPr>
+                <w:noProof/>
+                <w:webHidden/>
+              </w:rPr>
+              <w:fldChar w:fldCharType="begin"/>
+            </w:r>
+            <w:r>
+              <w:rPr>
+                <w:noProof/>
+                <w:webHidden/>
+              </w:rPr>
+              <w:instrText xml:space="preserve"> PAGEREF _Toc495226775 \h </w:instrText>
+            </w:r>
+            <w:r>
+              <w:rPr>
+                <w:noProof/>
+                <w:webHidden/>
+              </w:rPr>
+            </w:r>
+            <w:r>
+              <w:rPr>
+                <w:noProof/>
+                <w:webHidden/>
+              </w:rPr>
+              <w:fldChar w:fldCharType="separate"/>
+            </w:r>
+            <w:r>
+              <w:rPr>
+                <w:noProof/>
+                <w:webHidden/>
+              </w:rPr>
+              <w:t>3</w:t>
+            </w:r>
+            <w:r>
+              <w:rPr>
+                <w:noProof/>
+                <w:webHidden/>
+              </w:rPr>
+              <w:fldChar w:fldCharType="end"/>
+            </w:r>
+          </w:hyperlink>
+        </w:p>
+        <w:p>
+          <w:pPr>
+            <w:pStyle w:val="TOC1"/>
+            <w:tabs>
+              <w:tab w:val="left" w:pos="660"/>
+              <w:tab w:val="right" w:leader="dot" w:pos="9350"/>
+            </w:tabs>
+            <w:rPr>
+              <w:noProof/>
+            </w:rPr>
+          </w:pPr>
+          <w:hyperlink w:anchor="_Toc495226776" w:history="1">
+            <w:r>
+              <w:rPr>
+                <w:rStyle w:val="Hyperlink"/>
+                <w:noProof/>
+                <w:color w:val="auto"/>
+                <w:lang w:val="id-ID"/>
+              </w:rPr>
+              <w:t>VI.</w:t>
+            </w:r>
+            <w:r>
+              <w:rPr>
+                <w:noProof/>
+              </w:rPr>
+              <w:t xml:space="preserve">    </w:t>
+            </w:r>
+            <w:r>
+              <w:rPr>
+                <w:rStyle w:val="Hyperlink"/>
+                <w:noProof/>
+                <w:color w:val="auto"/>
+                <w:lang w:val="id-ID"/>
+              </w:rPr>
+              <w:t>Work Log</w:t>
+            </w:r>
+            <w:r>
+              <w:rPr>
+                <w:noProof/>
+                <w:webHidden/>
+              </w:rPr>
+              <w:tab/>
+            </w:r>
+            <w:r>
+              <w:rPr>
+                <w:noProof/>
+                <w:webHidden/>
+              </w:rPr>
+              <w:fldChar w:fldCharType="begin"/>
+            </w:r>
+            <w:r>
+              <w:rPr>
+                <w:noProof/>
+                <w:webHidden/>
+              </w:rPr>
+              <w:instrText xml:space="preserve"> PAGEREF _Toc495226776 \h </w:instrText>
+            </w:r>
+            <w:r>
+              <w:rPr>
+                <w:noProof/>
+                <w:webHidden/>
+              </w:rPr>
+            </w:r>
+            <w:r>
+              <w:rPr>
+                <w:noProof/>
+                <w:webHidden/>
+              </w:rPr>
+              <w:fldChar w:fldCharType="separate"/>
+            </w:r>
+            <w:r>
+              <w:rPr>
+                <w:noProof/>
+                <w:webHidden/>
+              </w:rPr>
+              <w:t>3</w:t>
+            </w:r>
+            <w:r>
+              <w:rPr>
+                <w:noProof/>
+                <w:webHidden/>
+              </w:rPr>
+              <w:fldChar w:fldCharType="end"/>
+            </w:r>
+          </w:hyperlink>
+        </w:p>
+        <w:p>
+          <w:pPr>
+            <w:pStyle w:val="TOC1"/>
+            <w:tabs>
+              <w:tab w:val="left" w:pos="660"/>
+              <w:tab w:val="right" w:leader="dot" w:pos="9350"/>
+            </w:tabs>
+            <w:rPr>
+              <w:noProof/>
+            </w:rPr>
+          </w:pPr>
+          <w:hyperlink w:anchor="_Toc495226777" w:history="1">
+            <w:r>
+              <w:rPr>
+                <w:rStyle w:val="Hyperlink"/>
+                <w:noProof/>
+                <w:color w:val="auto"/>
+                <w:lang w:val="id-ID"/>
+              </w:rPr>
+              <w:t>VII.</w:t>
+            </w:r>
+            <w:r>
+              <w:rPr>
+                <w:noProof/>
+              </w:rPr>
+              <w:t xml:space="preserve">   </w:t>
+            </w:r>
+            <w:r>
+              <w:rPr>
+                <w:rStyle w:val="Hyperlink"/>
+                <w:noProof/>
+                <w:color w:val="auto"/>
+                <w:lang w:val="id-ID"/>
+              </w:rPr>
+              <w:t>Conclusion and Remarks</w:t>
+            </w:r>
+            <w:r>
+              <w:rPr>
+                <w:noProof/>
+                <w:webHidden/>
+              </w:rPr>
+              <w:tab/>
+            </w:r>
+            <w:r>
+              <w:rPr>
+                <w:noProof/>
+                <w:webHidden/>
+              </w:rPr>
+              <w:fldChar w:fldCharType="begin"/>
+            </w:r>
+            <w:r>
+              <w:rPr>
+                <w:noProof/>
+                <w:webHidden/>
+              </w:rPr>
+              <w:instrText xml:space="preserve"> PAGEREF _Toc495226777 \h </w:instrText>
+            </w:r>
+            <w:r>
+              <w:rPr>
+                <w:noProof/>
+                <w:webHidden/>
+              </w:rPr>
+            </w:r>
+            <w:r>
+              <w:rPr>
+                <w:noProof/>
+                <w:webHidden/>
+              </w:rPr>
+              <w:fldChar w:fldCharType="separate"/>
+            </w:r>
+            <w:r>
+              <w:rPr>
+                <w:noProof/>
+                <w:webHidden/>
+              </w:rPr>
+              <w:t>3</w:t>
+            </w:r>
+            <w:r>
+              <w:rPr>
+                <w:noProof/>
+                <w:webHidden/>
+              </w:rPr>
+              <w:fldChar w:fldCharType="end"/>
+            </w:r>
+          </w:hyperlink>
+        </w:p>
+        <w:p>
+          <w:r>
+            <w:rPr>
+              <w:b/>
+              <w:bCs/>
+              <w:noProof/>
+            </w:rPr>
+            <w:fldChar w:fldCharType="end"/>
+          </w:r>
+        </w:p>
+      </w:sdtContent>
+    </w:sdt>
     <w:p>
       <w:pPr>
         <w:jc w:val="center"/>
@@ -261,62 +968,245 @@
           <w:szCs w:val="24"/>
         </w:rPr>
       </w:pPr>
-      <w:r>
+    </w:p>
+    <w:p>
+      <w:pPr>
         <w:rPr>
           <w:rFonts w:ascii="Times New Roman" w:hAnsi="Times New Roman" w:cs="Times New Roman"/>
           <w:sz w:val="24"/>
           <w:szCs w:val="24"/>
         </w:rPr>
-        <w:t xml:space="preserve">Vera Debora </w:t>
-      </w:r>
-      <w:proofErr w:type="spellStart"/>
+      </w:pPr>
       <w:r>
         <w:rPr>
           <w:rFonts w:ascii="Times New Roman" w:hAnsi="Times New Roman" w:cs="Times New Roman"/>
           <w:sz w:val="24"/>
           <w:szCs w:val="24"/>
         </w:rPr>
-        <w:t>Vitamas</w:t>
+        <w:br w:type="page"/>
       </w:r>
-      <w:proofErr w:type="spellEnd"/>
+    </w:p>
+    <w:p>
+      <w:pPr>
+        <w:pStyle w:val="Heading1"/>
+        <w:numPr>
+          <w:ilvl w:val="0"/>
+          <w:numId w:val="1"/>
+        </w:numPr>
+        <w:spacing w:after="240"/>
+        <w:ind w:left="450" w:hanging="450"/>
+        <w:rPr>
+          <w:b/>
+          <w:color w:val="auto"/>
+          <w:lang w:val="id-ID"/>
+        </w:rPr>
+      </w:pPr>
+      <w:bookmarkStart w:id="0" w:name="_Toc495226771"/>
       <w:r>
         <w:rPr>
-          <w:rFonts w:ascii="Times New Roman" w:hAnsi="Times New Roman" w:cs="Times New Roman"/>
-          <w:sz w:val="24"/>
-          <w:szCs w:val="24"/>
-        </w:rPr>
-        <w:t xml:space="preserve"> (001201500076)</w:t>
+          <w:b/>
+          <w:color w:val="auto"/>
+          <w:lang w:val="id-ID"/>
+        </w:rPr>
+        <w:lastRenderedPageBreak/>
+        <w:t>In</w:t>
       </w:r>
-    </w:p>
-    <w:p>
-      <w:pPr>
-        <w:jc w:val="center"/>
-        <w:rPr>
-          <w:rFonts w:ascii="Times New Roman" w:hAnsi="Times New Roman" w:cs="Times New Roman"/>
-          <w:sz w:val="24"/>
-          <w:szCs w:val="24"/>
-        </w:rPr>
-      </w:pPr>
-    </w:p>
-    <w:p>
-      <w:pPr>
-        <w:jc w:val="center"/>
-        <w:rPr>
-          <w:rFonts w:ascii="Times New Roman" w:hAnsi="Times New Roman" w:cs="Times New Roman"/>
-          <w:sz w:val="24"/>
-          <w:szCs w:val="24"/>
-        </w:rPr>
-      </w:pPr>
+      <w:bookmarkStart w:id="1" w:name="_GoBack"/>
+      <w:bookmarkEnd w:id="1"/>
       <w:r>
         <w:rPr>
-          <w:rFonts w:ascii="Times New Roman" w:hAnsi="Times New Roman" w:cs="Times New Roman"/>
-          <w:sz w:val="24"/>
-          <w:szCs w:val="24"/>
-        </w:rPr>
-        <w:t>CIT 2 2015</w:t>
+          <w:b/>
+          <w:color w:val="auto"/>
+          <w:lang w:val="id-ID"/>
+        </w:rPr>
+        <w:t>troduction</w:t>
       </w:r>
+      <w:bookmarkEnd w:id="0"/>
+    </w:p>
+    <w:p>
+      <w:pPr>
+        <w:spacing w:line="360" w:lineRule="auto"/>
+        <w:ind w:left="450" w:firstLine="270"/>
+        <w:jc w:val="both"/>
+        <w:rPr>
+          <w:lang w:val="id-ID"/>
+        </w:rPr>
+      </w:pPr>
+      <w:r>
+        <w:rPr>
+          <w:lang w:val="id-ID"/>
+        </w:rPr>
+        <w:t>To display objects in a computer screen, certain pixels on the screen must be filled to represent the object on the screen. Certain algorithms needs to be executed in order to avoid the user to fill the pixels themselves. Taking circles and ellipses as the main object focus of this program, the midpoint algorithm will be the algorithm to determine which pixels are to be set. Other algorithms exists to determine the pixels, but the midpoint algorithm is proven to be able to correctly determine the pixels. This will be covered further in the Basic Theory section.</w:t>
+      </w:r>
+    </w:p>
+    <w:p>
+      <w:pPr>
+        <w:spacing w:line="360" w:lineRule="auto"/>
+        <w:ind w:left="450" w:firstLine="360"/>
+        <w:jc w:val="both"/>
+        <w:rPr>
+          <w:lang w:val="id-ID"/>
+        </w:rPr>
+      </w:pPr>
+      <w:r>
+        <w:rPr>
+          <w:lang w:val="id-ID"/>
+        </w:rPr>
+        <w:t>This program was created using Visual Basic programming language. In this report, we cover: basic theory, how to use the application, evaluation of the main features, explanation of data structure, work log, conclusion and remarks.</w:t>
+      </w:r>
+    </w:p>
+    <w:p>
+      <w:pPr>
+        <w:pStyle w:val="Heading1"/>
+        <w:numPr>
+          <w:ilvl w:val="0"/>
+          <w:numId w:val="1"/>
+        </w:numPr>
+        <w:ind w:left="450" w:hanging="450"/>
+        <w:rPr>
+          <w:b/>
+          <w:color w:val="auto"/>
+          <w:lang w:val="id-ID"/>
+        </w:rPr>
+      </w:pPr>
+      <w:bookmarkStart w:id="2" w:name="_Toc495226772"/>
+      <w:r>
+        <w:rPr>
+          <w:b/>
+          <w:color w:val="auto"/>
+          <w:lang w:val="id-ID"/>
+        </w:rPr>
+        <w:t>Basic Theory</w:t>
+      </w:r>
+      <w:bookmarkEnd w:id="2"/>
+    </w:p>
+    <w:p>
+      <w:pPr>
+        <w:pStyle w:val="Heading1"/>
+        <w:numPr>
+          <w:ilvl w:val="0"/>
+          <w:numId w:val="1"/>
+        </w:numPr>
+        <w:ind w:left="450" w:hanging="450"/>
+        <w:rPr>
+          <w:b/>
+          <w:color w:val="auto"/>
+          <w:lang w:val="id-ID"/>
+        </w:rPr>
+      </w:pPr>
+      <w:bookmarkStart w:id="3" w:name="_Toc495226773"/>
+      <w:r>
+        <w:rPr>
+          <w:b/>
+          <w:color w:val="auto"/>
+          <w:lang w:val="id-ID"/>
+        </w:rPr>
+        <w:t>Implementation</w:t>
+      </w:r>
+      <w:bookmarkEnd w:id="3"/>
+    </w:p>
+    <w:p>
+      <w:pPr>
+        <w:pStyle w:val="Heading1"/>
+        <w:numPr>
+          <w:ilvl w:val="0"/>
+          <w:numId w:val="1"/>
+        </w:numPr>
+        <w:ind w:left="450" w:hanging="450"/>
+        <w:rPr>
+          <w:b/>
+          <w:color w:val="auto"/>
+          <w:lang w:val="id-ID"/>
+        </w:rPr>
+      </w:pPr>
+      <w:bookmarkStart w:id="4" w:name="_Toc495226774"/>
+      <w:r>
+        <w:rPr>
+          <w:b/>
+          <w:color w:val="auto"/>
+          <w:lang w:val="id-ID"/>
+        </w:rPr>
+        <w:t>Design</w:t>
+      </w:r>
+      <w:bookmarkEnd w:id="4"/>
+    </w:p>
+    <w:p>
+      <w:pPr>
+        <w:pStyle w:val="Heading1"/>
+        <w:numPr>
+          <w:ilvl w:val="0"/>
+          <w:numId w:val="1"/>
+        </w:numPr>
+        <w:ind w:left="450" w:hanging="450"/>
+        <w:rPr>
+          <w:b/>
+          <w:color w:val="auto"/>
+          <w:lang w:val="id-ID"/>
+        </w:rPr>
+      </w:pPr>
+      <w:bookmarkStart w:id="5" w:name="_Toc495226775"/>
+      <w:r>
+        <w:rPr>
+          <w:b/>
+          <w:color w:val="auto"/>
+          <w:lang w:val="id-ID"/>
+        </w:rPr>
+        <w:t>Evaluation</w:t>
+      </w:r>
+      <w:bookmarkEnd w:id="5"/>
+    </w:p>
+    <w:p>
+      <w:pPr>
+        <w:pStyle w:val="Heading1"/>
+        <w:numPr>
+          <w:ilvl w:val="0"/>
+          <w:numId w:val="1"/>
+        </w:numPr>
+        <w:ind w:left="450" w:hanging="450"/>
+        <w:rPr>
+          <w:b/>
+          <w:color w:val="auto"/>
+          <w:lang w:val="id-ID"/>
+        </w:rPr>
+      </w:pPr>
+      <w:bookmarkStart w:id="6" w:name="_Toc495226776"/>
+      <w:r>
+        <w:rPr>
+          <w:b/>
+          <w:color w:val="auto"/>
+          <w:lang w:val="id-ID"/>
+        </w:rPr>
+        <w:t>Work Log</w:t>
+      </w:r>
+      <w:bookmarkEnd w:id="6"/>
+    </w:p>
+    <w:p>
+      <w:pPr>
+        <w:pStyle w:val="Heading1"/>
+        <w:numPr>
+          <w:ilvl w:val="0"/>
+          <w:numId w:val="1"/>
+        </w:numPr>
+        <w:ind w:left="450" w:hanging="450"/>
+        <w:rPr>
+          <w:b/>
+          <w:color w:val="auto"/>
+          <w:lang w:val="id-ID"/>
+        </w:rPr>
+      </w:pPr>
+      <w:bookmarkStart w:id="7" w:name="_Toc495226777"/>
+      <w:r>
+        <w:rPr>
+          <w:b/>
+          <w:color w:val="auto"/>
+          <w:lang w:val="id-ID"/>
+        </w:rPr>
+        <w:t>Conclusion and Remarks</w:t>
+      </w:r>
+      <w:bookmarkEnd w:id="7"/>
     </w:p>
     <w:sectPr>
+      <w:footerReference w:type="default" r:id="rId8"/>
       <w:pgSz w:w="12240" w:h="15840"/>
       <w:pgMar w:top="1440" w:right="1440" w:bottom="1440" w:left="1440" w:header="708" w:footer="708" w:gutter="0"/>
       <w:cols w:space="708"/>
@@ -324,6 +1214,206 @@
     </w:sectPr>
   </w:body>
 </w:document>
+</file>
+
+<file path=word/endnotes.xml><?xml version="1.0" encoding="utf-8"?>
+<w:endnotes xmlns:wpc="http://schemas.microsoft.com/office/word/2010/wordprocessingCanvas" xmlns:cx="http://schemas.microsoft.com/office/drawing/2014/chartex" xmlns:cx1="http://schemas.microsoft.com/office/drawing/2015/9/8/chartex" xmlns:cx2="http://schemas.microsoft.com/office/drawing/2015/10/21/chartex" xmlns:cx3="http://schemas.microsoft.com/office/drawing/2016/5/9/chartex" xmlns:cx4="http://schemas.microsoft.com/office/drawing/2016/5/10/chartex" xmlns:cx5="http://schemas.microsoft.com/office/drawing/2016/5/11/chartex" xmlns:cx6="http://schemas.microsoft.com/office/drawing/2016/5/12/chartex" xmlns:cx7="http://schemas.microsoft.com/office/drawing/2016/5/13/chartex" xmlns:cx8="http://schemas.microsoft.com/office/drawing/2016/5/14/chartex" xmlns:mc="http://schemas.openxmlformats.org/markup-compatibility/2006" xmlns:aink="http://schemas.microsoft.com/office/drawing/2016/ink" xmlns:am3d="http://schemas.microsoft.com/office/drawing/2017/model3d" xmlns:o="urn:schemas-microsoft-com:office:office" xmlns:r="http://schemas.openxmlformats.org/officeDocument/2006/relationships" xmlns:m="http://schemas.openxmlformats.org/officeDocument/2006/math" xmlns:v="urn:schemas-microsoft-com:vml" xmlns:wp14="http://schemas.microsoft.com/office/word/2010/wordprocessingDrawing" xmlns:wp="http://schemas.openxmlformats.org/drawingml/2006/wordprocessingDrawing" xmlns:w10="urn:schemas-microsoft-com:office:word" xmlns:w="http://schemas.openxmlformats.org/wordprocessingml/2006/main" xmlns:w14="http://schemas.microsoft.com/office/word/2010/wordml" xmlns:w15="http://schemas.microsoft.com/office/word/2012/wordml" xmlns:w16cid="http://schemas.microsoft.com/office/word/2016/wordml/cid" xmlns:w16se="http://schemas.microsoft.com/office/word/2015/wordml/symex" xmlns:wpg="http://schemas.microsoft.com/office/word/2010/wordprocessingGroup" xmlns:wpi="http://schemas.microsoft.com/office/word/2010/wordprocessingInk" xmlns:wne="http://schemas.microsoft.com/office/word/2006/wordml" xmlns:wps="http://schemas.microsoft.com/office/word/2010/wordprocessingShape" mc:Ignorable="w14 w15 w16se w16cid wp14">
+  <w:endnote w:type="separator" w:id="-1">
+    <w:p>
+      <w:pPr>
+        <w:spacing w:after="0" w:line="240" w:lineRule="auto"/>
+      </w:pPr>
+      <w:r>
+        <w:separator/>
+      </w:r>
+    </w:p>
+  </w:endnote>
+  <w:endnote w:type="continuationSeparator" w:id="0">
+    <w:p>
+      <w:pPr>
+        <w:spacing w:after="0" w:line="240" w:lineRule="auto"/>
+      </w:pPr>
+      <w:r>
+        <w:continuationSeparator/>
+      </w:r>
+    </w:p>
+  </w:endnote>
+</w:endnotes>
+</file>
+
+<file path=word/footer1.xml><?xml version="1.0" encoding="utf-8"?>
+<w:ftr xmlns:wpc="http://schemas.microsoft.com/office/word/2010/wordprocessingCanvas" xmlns:cx="http://schemas.microsoft.com/office/drawing/2014/chartex" xmlns:cx1="http://schemas.microsoft.com/office/drawing/2015/9/8/chartex" xmlns:cx2="http://schemas.microsoft.com/office/drawing/2015/10/21/chartex" xmlns:cx3="http://schemas.microsoft.com/office/drawing/2016/5/9/chartex" xmlns:cx4="http://schemas.microsoft.com/office/drawing/2016/5/10/chartex" xmlns:cx5="http://schemas.microsoft.com/office/drawing/2016/5/11/chartex" xmlns:cx6="http://schemas.microsoft.com/office/drawing/2016/5/12/chartex" xmlns:cx7="http://schemas.microsoft.com/office/drawing/2016/5/13/chartex" xmlns:cx8="http://schemas.microsoft.com/office/drawing/2016/5/14/chartex" xmlns:mc="http://schemas.openxmlformats.org/markup-compatibility/2006" xmlns:aink="http://schemas.microsoft.com/office/drawing/2016/ink" xmlns:am3d="http://schemas.microsoft.com/office/drawing/2017/model3d" xmlns:o="urn:schemas-microsoft-com:office:office" xmlns:r="http://schemas.openxmlformats.org/officeDocument/2006/relationships" xmlns:m="http://schemas.openxmlformats.org/officeDocument/2006/math" xmlns:v="urn:schemas-microsoft-com:vml" xmlns:wp14="http://schemas.microsoft.com/office/word/2010/wordprocessingDrawing" xmlns:wp="http://schemas.openxmlformats.org/drawingml/2006/wordprocessingDrawing" xmlns:w10="urn:schemas-microsoft-com:office:word" xmlns:w="http://schemas.openxmlformats.org/wordprocessingml/2006/main" xmlns:w14="http://schemas.microsoft.com/office/word/2010/wordml" xmlns:w15="http://schemas.microsoft.com/office/word/2012/wordml" xmlns:w16cid="http://schemas.microsoft.com/office/word/2016/wordml/cid" xmlns:w16se="http://schemas.microsoft.com/office/word/2015/wordml/symex" xmlns:wpg="http://schemas.microsoft.com/office/word/2010/wordprocessingGroup" xmlns:wpi="http://schemas.microsoft.com/office/word/2010/wordprocessingInk" xmlns:wne="http://schemas.microsoft.com/office/word/2006/wordml" xmlns:wps="http://schemas.microsoft.com/office/word/2010/wordprocessingShape" mc:Ignorable="w14 w15 w16se w16cid wp14">
+  <w:sdt>
+    <w:sdtPr>
+      <w:id w:val="1044724265"/>
+      <w:docPartObj>
+        <w:docPartGallery w:val="Page Numbers (Bottom of Page)"/>
+        <w:docPartUnique/>
+      </w:docPartObj>
+    </w:sdtPr>
+    <w:sdtEndPr>
+      <w:rPr>
+        <w:noProof/>
+      </w:rPr>
+    </w:sdtEndPr>
+    <w:sdtContent>
+      <w:p>
+        <w:pPr>
+          <w:pStyle w:val="Footer"/>
+          <w:jc w:val="center"/>
+        </w:pPr>
+        <w:r>
+          <w:fldChar w:fldCharType="begin"/>
+        </w:r>
+        <w:r>
+          <w:instrText xml:space="preserve"> PAGE   \* MERGEFORMAT </w:instrText>
+        </w:r>
+        <w:r>
+          <w:fldChar w:fldCharType="separate"/>
+        </w:r>
+        <w:r>
+          <w:rPr>
+            <w:noProof/>
+          </w:rPr>
+          <w:t>3</w:t>
+        </w:r>
+        <w:r>
+          <w:rPr>
+            <w:noProof/>
+          </w:rPr>
+          <w:fldChar w:fldCharType="end"/>
+        </w:r>
+      </w:p>
+    </w:sdtContent>
+  </w:sdt>
+  <w:p>
+    <w:pPr>
+      <w:pStyle w:val="Footer"/>
+    </w:pPr>
+  </w:p>
+</w:ftr>
+</file>
+
+<file path=word/footnotes.xml><?xml version="1.0" encoding="utf-8"?>
+<w:footnotes xmlns:wpc="http://schemas.microsoft.com/office/word/2010/wordprocessingCanvas" xmlns:cx="http://schemas.microsoft.com/office/drawing/2014/chartex" xmlns:cx1="http://schemas.microsoft.com/office/drawing/2015/9/8/chartex" xmlns:cx2="http://schemas.microsoft.com/office/drawing/2015/10/21/chartex" xmlns:cx3="http://schemas.microsoft.com/office/drawing/2016/5/9/chartex" xmlns:cx4="http://schemas.microsoft.com/office/drawing/2016/5/10/chartex" xmlns:cx5="http://schemas.microsoft.com/office/drawing/2016/5/11/chartex" xmlns:cx6="http://schemas.microsoft.com/office/drawing/2016/5/12/chartex" xmlns:cx7="http://schemas.microsoft.com/office/drawing/2016/5/13/chartex" xmlns:cx8="http://schemas.microsoft.com/office/drawing/2016/5/14/chartex" xmlns:mc="http://schemas.openxmlformats.org/markup-compatibility/2006" xmlns:aink="http://schemas.microsoft.com/office/drawing/2016/ink" xmlns:am3d="http://schemas.microsoft.com/office/drawing/2017/model3d" xmlns:o="urn:schemas-microsoft-com:office:office" xmlns:r="http://schemas.openxmlformats.org/officeDocument/2006/relationships" xmlns:m="http://schemas.openxmlformats.org/officeDocument/2006/math" xmlns:v="urn:schemas-microsoft-com:vml" xmlns:wp14="http://schemas.microsoft.com/office/word/2010/wordprocessingDrawing" xmlns:wp="http://schemas.openxmlformats.org/drawingml/2006/wordprocessingDrawing" xmlns:w10="urn:schemas-microsoft-com:office:word" xmlns:w="http://schemas.openxmlformats.org/wordprocessingml/2006/main" xmlns:w14="http://schemas.microsoft.com/office/word/2010/wordml" xmlns:w15="http://schemas.microsoft.com/office/word/2012/wordml" xmlns:w16cid="http://schemas.microsoft.com/office/word/2016/wordml/cid" xmlns:w16se="http://schemas.microsoft.com/office/word/2015/wordml/symex" xmlns:wpg="http://schemas.microsoft.com/office/word/2010/wordprocessingGroup" xmlns:wpi="http://schemas.microsoft.com/office/word/2010/wordprocessingInk" xmlns:wne="http://schemas.microsoft.com/office/word/2006/wordml" xmlns:wps="http://schemas.microsoft.com/office/word/2010/wordprocessingShape" mc:Ignorable="w14 w15 w16se w16cid wp14">
+  <w:footnote w:type="separator" w:id="-1">
+    <w:p>
+      <w:pPr>
+        <w:spacing w:after="0" w:line="240" w:lineRule="auto"/>
+      </w:pPr>
+      <w:r>
+        <w:separator/>
+      </w:r>
+    </w:p>
+  </w:footnote>
+  <w:footnote w:type="continuationSeparator" w:id="0">
+    <w:p>
+      <w:pPr>
+        <w:spacing w:after="0" w:line="240" w:lineRule="auto"/>
+      </w:pPr>
+      <w:r>
+        <w:continuationSeparator/>
+      </w:r>
+    </w:p>
+  </w:footnote>
+</w:footnotes>
+</file>
+
+<file path=word/numbering.xml><?xml version="1.0" encoding="utf-8"?>
+<w:numbering xmlns:wpc="http://schemas.microsoft.com/office/word/2010/wordprocessingCanvas" xmlns:cx="http://schemas.microsoft.com/office/drawing/2014/chartex" xmlns:cx1="http://schemas.microsoft.com/office/drawing/2015/9/8/chartex" xmlns:cx2="http://schemas.microsoft.com/office/drawing/2015/10/21/chartex" xmlns:cx3="http://schemas.microsoft.com/office/drawing/2016/5/9/chartex" xmlns:cx4="http://schemas.microsoft.com/office/drawing/2016/5/10/chartex" xmlns:cx5="http://schemas.microsoft.com/office/drawing/2016/5/11/chartex" xmlns:cx6="http://schemas.microsoft.com/office/drawing/2016/5/12/chartex" xmlns:cx7="http://schemas.microsoft.com/office/drawing/2016/5/13/chartex" xmlns:cx8="http://schemas.microsoft.com/office/drawing/2016/5/14/chartex" xmlns:mc="http://schemas.openxmlformats.org/markup-compatibility/2006" xmlns:aink="http://schemas.microsoft.com/office/drawing/2016/ink" xmlns:am3d="http://schemas.microsoft.com/office/drawing/2017/model3d" xmlns:o="urn:schemas-microsoft-com:office:office" xmlns:r="http://schemas.openxmlformats.org/officeDocument/2006/relationships" xmlns:m="http://schemas.openxmlformats.org/officeDocument/2006/math" xmlns:v="urn:schemas-microsoft-com:vml" xmlns:wp14="http://schemas.microsoft.com/office/word/2010/wordprocessingDrawing" xmlns:wp="http://schemas.openxmlformats.org/drawingml/2006/wordprocessingDrawing" xmlns:w10="urn:schemas-microsoft-com:office:word" xmlns:w="http://schemas.openxmlformats.org/wordprocessingml/2006/main" xmlns:w14="http://schemas.microsoft.com/office/word/2010/wordml" xmlns:w15="http://schemas.microsoft.com/office/word/2012/wordml" xmlns:w16cid="http://schemas.microsoft.com/office/word/2016/wordml/cid" xmlns:w16se="http://schemas.microsoft.com/office/word/2015/wordml/symex" xmlns:wpg="http://schemas.microsoft.com/office/word/2010/wordprocessingGroup" xmlns:wpi="http://schemas.microsoft.com/office/word/2010/wordprocessingInk" xmlns:wne="http://schemas.microsoft.com/office/word/2006/wordml" xmlns:wps="http://schemas.microsoft.com/office/word/2010/wordprocessingShape" mc:Ignorable="w14 w15 w16se w16cid wp14">
+  <w:abstractNum w:abstractNumId="0" w15:restartNumberingAfterBreak="0">
+    <w:nsid w:val="2E507798"/>
+    <w:multiLevelType w:val="hybridMultilevel"/>
+    <w:tmpl w:val="5F884DD2"/>
+    <w:lvl w:ilvl="0" w:tplc="E276833E">
+      <w:start w:val="1"/>
+      <w:numFmt w:val="upperRoman"/>
+      <w:lvlText w:val="%1."/>
+      <w:lvlJc w:val="left"/>
+      <w:pPr>
+        <w:ind w:left="1080" w:hanging="720"/>
+      </w:pPr>
+      <w:rPr>
+        <w:rFonts w:hint="default"/>
+      </w:rPr>
+    </w:lvl>
+    <w:lvl w:ilvl="1" w:tplc="04090019" w:tentative="1">
+      <w:start w:val="1"/>
+      <w:numFmt w:val="lowerLetter"/>
+      <w:lvlText w:val="%2."/>
+      <w:lvlJc w:val="left"/>
+      <w:pPr>
+        <w:ind w:left="1440" w:hanging="360"/>
+      </w:pPr>
+    </w:lvl>
+    <w:lvl w:ilvl="2" w:tplc="0409001B" w:tentative="1">
+      <w:start w:val="1"/>
+      <w:numFmt w:val="lowerRoman"/>
+      <w:lvlText w:val="%3."/>
+      <w:lvlJc w:val="right"/>
+      <w:pPr>
+        <w:ind w:left="2160" w:hanging="180"/>
+      </w:pPr>
+    </w:lvl>
+    <w:lvl w:ilvl="3" w:tplc="0409000F" w:tentative="1">
+      <w:start w:val="1"/>
+      <w:numFmt w:val="decimal"/>
+      <w:lvlText w:val="%4."/>
+      <w:lvlJc w:val="left"/>
+      <w:pPr>
+        <w:ind w:left="2880" w:hanging="360"/>
+      </w:pPr>
+    </w:lvl>
+    <w:lvl w:ilvl="4" w:tplc="04090019" w:tentative="1">
+      <w:start w:val="1"/>
+      <w:numFmt w:val="lowerLetter"/>
+      <w:lvlText w:val="%5."/>
+      <w:lvlJc w:val="left"/>
+      <w:pPr>
+        <w:ind w:left="3600" w:hanging="360"/>
+      </w:pPr>
+    </w:lvl>
+    <w:lvl w:ilvl="5" w:tplc="0409001B" w:tentative="1">
+      <w:start w:val="1"/>
+      <w:numFmt w:val="lowerRoman"/>
+      <w:lvlText w:val="%6."/>
+      <w:lvlJc w:val="right"/>
+      <w:pPr>
+        <w:ind w:left="4320" w:hanging="180"/>
+      </w:pPr>
+    </w:lvl>
+    <w:lvl w:ilvl="6" w:tplc="0409000F" w:tentative="1">
+      <w:start w:val="1"/>
+      <w:numFmt w:val="decimal"/>
+      <w:lvlText w:val="%7."/>
+      <w:lvlJc w:val="left"/>
+      <w:pPr>
+        <w:ind w:left="5040" w:hanging="360"/>
+      </w:pPr>
+    </w:lvl>
+    <w:lvl w:ilvl="7" w:tplc="04090019" w:tentative="1">
+      <w:start w:val="1"/>
+      <w:numFmt w:val="lowerLetter"/>
+      <w:lvlText w:val="%8."/>
+      <w:lvlJc w:val="left"/>
+      <w:pPr>
+        <w:ind w:left="5760" w:hanging="360"/>
+      </w:pPr>
+    </w:lvl>
+    <w:lvl w:ilvl="8" w:tplc="0409001B" w:tentative="1">
+      <w:start w:val="1"/>
+      <w:numFmt w:val="lowerRoman"/>
+      <w:lvlText w:val="%9."/>
+      <w:lvlJc w:val="right"/>
+      <w:pPr>
+        <w:ind w:left="6480" w:hanging="180"/>
+      </w:pPr>
+    </w:lvl>
+  </w:abstractNum>
+  <w:num w:numId="1">
+    <w:abstractNumId w:val="0"/>
+  </w:num>
+</w:numbering>
 </file>
 
 <file path=word/styles.xml><?xml version="1.0" encoding="utf-8"?>
@@ -724,6 +1814,27 @@
     <w:name w:val="Normal"/>
     <w:qFormat/>
   </w:style>
+  <w:style w:type="paragraph" w:styleId="Heading1">
+    <w:name w:val="heading 1"/>
+    <w:basedOn w:val="Normal"/>
+    <w:next w:val="Normal"/>
+    <w:link w:val="Heading1Char"/>
+    <w:uiPriority w:val="9"/>
+    <w:qFormat/>
+    <w:rsid w:val="000F3BDE"/>
+    <w:pPr>
+      <w:keepNext/>
+      <w:keepLines/>
+      <w:spacing w:before="240" w:after="0"/>
+      <w:outlineLvl w:val="0"/>
+    </w:pPr>
+    <w:rPr>
+      <w:rFonts w:asciiTheme="majorHAnsi" w:eastAsiaTheme="majorEastAsia" w:hAnsiTheme="majorHAnsi" w:cstheme="majorBidi"/>
+      <w:color w:val="2F5496" w:themeColor="accent1" w:themeShade="BF"/>
+      <w:sz w:val="32"/>
+      <w:szCs w:val="32"/>
+    </w:rPr>
+  </w:style>
   <w:style w:type="character" w:default="1" w:styleId="DefaultParagraphFont">
     <w:name w:val="Default Paragraph Font"/>
     <w:uiPriority w:val="1"/>
@@ -750,6 +1861,132 @@
     <w:uiPriority w:val="99"/>
     <w:semiHidden/>
     <w:unhideWhenUsed/>
+  </w:style>
+  <w:style w:type="character" w:customStyle="1" w:styleId="Heading1Char">
+    <w:name w:val="Heading 1 Char"/>
+    <w:basedOn w:val="DefaultParagraphFont"/>
+    <w:link w:val="Heading1"/>
+    <w:uiPriority w:val="9"/>
+    <w:rsid w:val="000F3BDE"/>
+    <w:rPr>
+      <w:rFonts w:asciiTheme="majorHAnsi" w:eastAsiaTheme="majorEastAsia" w:hAnsiTheme="majorHAnsi" w:cstheme="majorBidi"/>
+      <w:color w:val="2F5496" w:themeColor="accent1" w:themeShade="BF"/>
+      <w:sz w:val="32"/>
+      <w:szCs w:val="32"/>
+    </w:rPr>
+  </w:style>
+  <w:style w:type="paragraph" w:styleId="TOCHeading">
+    <w:name w:val="TOC Heading"/>
+    <w:basedOn w:val="Heading1"/>
+    <w:next w:val="Normal"/>
+    <w:uiPriority w:val="39"/>
+    <w:unhideWhenUsed/>
+    <w:qFormat/>
+    <w:rsid w:val="000F3BDE"/>
+    <w:pPr>
+      <w:outlineLvl w:val="9"/>
+    </w:pPr>
+  </w:style>
+  <w:style w:type="paragraph" w:styleId="Title">
+    <w:name w:val="Title"/>
+    <w:basedOn w:val="Normal"/>
+    <w:next w:val="Normal"/>
+    <w:link w:val="TitleChar"/>
+    <w:uiPriority w:val="10"/>
+    <w:qFormat/>
+    <w:rsid w:val="000F3BDE"/>
+    <w:pPr>
+      <w:spacing w:after="0" w:line="240" w:lineRule="auto"/>
+      <w:contextualSpacing/>
+    </w:pPr>
+    <w:rPr>
+      <w:rFonts w:asciiTheme="majorHAnsi" w:eastAsiaTheme="majorEastAsia" w:hAnsiTheme="majorHAnsi" w:cstheme="majorBidi"/>
+      <w:spacing w:val="-10"/>
+      <w:kern w:val="28"/>
+      <w:sz w:val="56"/>
+      <w:szCs w:val="56"/>
+    </w:rPr>
+  </w:style>
+  <w:style w:type="character" w:customStyle="1" w:styleId="TitleChar">
+    <w:name w:val="Title Char"/>
+    <w:basedOn w:val="DefaultParagraphFont"/>
+    <w:link w:val="Title"/>
+    <w:uiPriority w:val="10"/>
+    <w:rsid w:val="000F3BDE"/>
+    <w:rPr>
+      <w:rFonts w:asciiTheme="majorHAnsi" w:eastAsiaTheme="majorEastAsia" w:hAnsiTheme="majorHAnsi" w:cstheme="majorBidi"/>
+      <w:spacing w:val="-10"/>
+      <w:kern w:val="28"/>
+      <w:sz w:val="56"/>
+      <w:szCs w:val="56"/>
+    </w:rPr>
+  </w:style>
+  <w:style w:type="paragraph" w:styleId="TOC1">
+    <w:name w:val="toc 1"/>
+    <w:basedOn w:val="Normal"/>
+    <w:next w:val="Normal"/>
+    <w:autoRedefine/>
+    <w:uiPriority w:val="39"/>
+    <w:unhideWhenUsed/>
+    <w:rsid w:val="000F3BDE"/>
+    <w:pPr>
+      <w:spacing w:after="100"/>
+    </w:pPr>
+  </w:style>
+  <w:style w:type="character" w:styleId="Hyperlink">
+    <w:name w:val="Hyperlink"/>
+    <w:basedOn w:val="DefaultParagraphFont"/>
+    <w:uiPriority w:val="99"/>
+    <w:unhideWhenUsed/>
+    <w:rsid w:val="000F3BDE"/>
+    <w:rPr>
+      <w:color w:val="0563C1" w:themeColor="hyperlink"/>
+      <w:u w:val="single"/>
+    </w:rPr>
+  </w:style>
+  <w:style w:type="paragraph" w:styleId="Header">
+    <w:name w:val="header"/>
+    <w:basedOn w:val="Normal"/>
+    <w:link w:val="HeaderChar"/>
+    <w:uiPriority w:val="99"/>
+    <w:unhideWhenUsed/>
+    <w:rsid w:val="000F3BDE"/>
+    <w:pPr>
+      <w:tabs>
+        <w:tab w:val="center" w:pos="4680"/>
+        <w:tab w:val="right" w:pos="9360"/>
+      </w:tabs>
+      <w:spacing w:after="0" w:line="240" w:lineRule="auto"/>
+    </w:pPr>
+  </w:style>
+  <w:style w:type="character" w:customStyle="1" w:styleId="HeaderChar">
+    <w:name w:val="Header Char"/>
+    <w:basedOn w:val="DefaultParagraphFont"/>
+    <w:link w:val="Header"/>
+    <w:uiPriority w:val="99"/>
+    <w:rsid w:val="000F3BDE"/>
+  </w:style>
+  <w:style w:type="paragraph" w:styleId="Footer">
+    <w:name w:val="footer"/>
+    <w:basedOn w:val="Normal"/>
+    <w:link w:val="FooterChar"/>
+    <w:uiPriority w:val="99"/>
+    <w:unhideWhenUsed/>
+    <w:rsid w:val="000F3BDE"/>
+    <w:pPr>
+      <w:tabs>
+        <w:tab w:val="center" w:pos="4680"/>
+        <w:tab w:val="right" w:pos="9360"/>
+      </w:tabs>
+      <w:spacing w:after="0" w:line="240" w:lineRule="auto"/>
+    </w:pPr>
+  </w:style>
+  <w:style w:type="character" w:customStyle="1" w:styleId="FooterChar">
+    <w:name w:val="Footer Char"/>
+    <w:basedOn w:val="DefaultParagraphFont"/>
+    <w:link w:val="Footer"/>
+    <w:uiPriority w:val="99"/>
+    <w:rsid w:val="000F3BDE"/>
   </w:style>
 </w:styles>
 </file>
@@ -1013,4 +2250,16 @@
     </a:ext>
   </a:extLst>
 </a:theme>
+</file>
+
+<file path=customXml/item1.xml><?xml version="1.0" encoding="utf-8"?>
+<b:Sources xmlns:b="http://schemas.openxmlformats.org/officeDocument/2006/bibliography" xmlns="http://schemas.openxmlformats.org/officeDocument/2006/bibliography" SelectedStyle="\APASixthEditionOfficeOnline.xsl" StyleName="APA" Version="6"/>
+</file>
+
+<file path=customXml/itemProps1.xml><?xml version="1.0" encoding="utf-8"?>
+<ds:datastoreItem xmlns:ds="http://schemas.openxmlformats.org/officeDocument/2006/customXml" ds:itemID="{49D14A7E-ADC1-429A-9414-85E28DF5BAF5}">
+  <ds:schemaRefs>
+    <ds:schemaRef ds:uri="http://schemas.openxmlformats.org/officeDocument/2006/bibliography"/>
+  </ds:schemaRefs>
+</ds:datastoreItem>
 </file>
</xml_diff>

<commit_message>
Forgot to upload the file for the previous commit
</commit_message>
<xml_diff>
--- a/Report.docx
+++ b/Report.docx
@@ -75,7 +75,6 @@
             <w:rFonts w:ascii="Times New Roman" w:eastAsiaTheme="majorEastAsia" w:hAnsi="Times New Roman" w:cs="Times New Roman"/>
             <w:sz w:val="52"/>
             <w:szCs w:val="80"/>
-            <w:lang w:val="id-ID"/>
           </w:rPr>
           <w:alias w:val="Title"/>
           <w:id w:val="15524250"/>
@@ -180,82 +179,113 @@
           <w:szCs w:val="24"/>
         </w:rPr>
       </w:pPr>
+      <w:proofErr w:type="spellStart"/>
       <w:r>
         <w:rPr>
           <w:rFonts w:ascii="Times New Roman" w:hAnsi="Times New Roman" w:cs="Times New Roman"/>
           <w:sz w:val="24"/>
           <w:szCs w:val="24"/>
         </w:rPr>
-        <w:t>Rahmad Martin (001201500033)</w:t>
-      </w:r>
-    </w:p>
-    <w:p>
-      <w:pPr>
-        <w:jc w:val="center"/>
+        <w:t>Rahmad</w:t>
+      </w:r>
+      <w:proofErr w:type="spellEnd"/>
+      <w:r>
         <w:rPr>
           <w:rFonts w:ascii="Times New Roman" w:hAnsi="Times New Roman" w:cs="Times New Roman"/>
           <w:sz w:val="24"/>
           <w:szCs w:val="24"/>
         </w:rPr>
-      </w:pPr>
-      <w:r>
+        <w:t xml:space="preserve"> Martin (001201500033)</w:t>
+      </w:r>
+    </w:p>
+    <w:p>
+      <w:pPr>
+        <w:jc w:val="center"/>
         <w:rPr>
           <w:rFonts w:ascii="Times New Roman" w:hAnsi="Times New Roman" w:cs="Times New Roman"/>
           <w:sz w:val="24"/>
           <w:szCs w:val="24"/>
         </w:rPr>
-        <w:t>Vera Debora Vitamas (001201500076)</w:t>
-      </w:r>
-    </w:p>
-    <w:p>
-      <w:pPr>
-        <w:jc w:val="center"/>
+      </w:pPr>
+      <w:r>
         <w:rPr>
           <w:rFonts w:ascii="Times New Roman" w:hAnsi="Times New Roman" w:cs="Times New Roman"/>
           <w:sz w:val="24"/>
           <w:szCs w:val="24"/>
         </w:rPr>
-      </w:pPr>
-    </w:p>
-    <w:p>
-      <w:pPr>
-        <w:jc w:val="center"/>
+        <w:t xml:space="preserve">Vera Debora </w:t>
+      </w:r>
+      <w:proofErr w:type="spellStart"/>
+      <w:r>
         <w:rPr>
           <w:rFonts w:ascii="Times New Roman" w:hAnsi="Times New Roman" w:cs="Times New Roman"/>
           <w:sz w:val="24"/>
           <w:szCs w:val="24"/>
         </w:rPr>
-      </w:pPr>
+        <w:t>Vitamas</w:t>
+      </w:r>
+      <w:proofErr w:type="spellEnd"/>
       <w:r>
         <w:rPr>
           <w:rFonts w:ascii="Times New Roman" w:hAnsi="Times New Roman" w:cs="Times New Roman"/>
           <w:sz w:val="24"/>
           <w:szCs w:val="24"/>
         </w:rPr>
-        <w:t>CIT 2 2015</w:t>
+        <w:t xml:space="preserve"> (001201500076)</w:t>
       </w:r>
     </w:p>
     <w:p>
       <w:pPr>
+        <w:jc w:val="center"/>
         <w:rPr>
           <w:rFonts w:ascii="Times New Roman" w:hAnsi="Times New Roman" w:cs="Times New Roman"/>
           <w:sz w:val="24"/>
           <w:szCs w:val="24"/>
         </w:rPr>
       </w:pPr>
-      <w:r>
+    </w:p>
+    <w:p>
+      <w:pPr>
+        <w:jc w:val="center"/>
         <w:rPr>
           <w:rFonts w:ascii="Times New Roman" w:hAnsi="Times New Roman" w:cs="Times New Roman"/>
           <w:sz w:val="24"/>
           <w:szCs w:val="24"/>
         </w:rPr>
+      </w:pPr>
+      <w:r>
+        <w:rPr>
+          <w:rFonts w:ascii="Times New Roman" w:hAnsi="Times New Roman" w:cs="Times New Roman"/>
+          <w:sz w:val="24"/>
+          <w:szCs w:val="24"/>
+        </w:rPr>
+        <w:t>CIT 2 2015</w:t>
+      </w:r>
+    </w:p>
+    <w:p>
+      <w:pPr>
+        <w:rPr>
+          <w:rFonts w:ascii="Times New Roman" w:hAnsi="Times New Roman" w:cs="Times New Roman"/>
+          <w:sz w:val="24"/>
+          <w:szCs w:val="24"/>
+        </w:rPr>
+      </w:pPr>
+      <w:r>
+        <w:rPr>
+          <w:rFonts w:ascii="Times New Roman" w:hAnsi="Times New Roman" w:cs="Times New Roman"/>
+          <w:sz w:val="24"/>
+          <w:szCs w:val="24"/>
+        </w:rPr>
         <w:br w:type="page"/>
       </w:r>
     </w:p>
     <w:sdt>
       <w:sdtPr>
         <w:rPr>
+          <w:rFonts w:asciiTheme="minorHAnsi" w:eastAsiaTheme="minorHAnsi" w:hAnsiTheme="minorHAnsi" w:cstheme="minorBidi"/>
           <w:color w:val="auto"/>
+          <w:sz w:val="22"/>
+          <w:szCs w:val="22"/>
         </w:rPr>
         <w:id w:val="-880786505"/>
         <w:docPartObj>
@@ -265,12 +295,9 @@
       </w:sdtPr>
       <w:sdtEndPr>
         <w:rPr>
-          <w:rFonts w:asciiTheme="minorHAnsi" w:eastAsiaTheme="minorHAnsi" w:hAnsiTheme="minorHAnsi" w:cstheme="minorBidi"/>
           <w:b/>
           <w:bCs/>
           <w:noProof/>
-          <w:sz w:val="22"/>
-          <w:szCs w:val="22"/>
         </w:rPr>
       </w:sdtEndPr>
       <w:sdtContent>
@@ -295,20 +322,11 @@
             <w:tabs>
               <w:tab w:val="left" w:leader="dot" w:pos="9180"/>
             </w:tabs>
-            <w:rPr>
-              <w:lang w:val="id-ID"/>
-            </w:rPr>
           </w:pPr>
           <w:r>
-            <w:rPr>
-              <w:lang w:val="id-ID"/>
-            </w:rPr>
             <w:t>Title</w:t>
           </w:r>
           <w:r>
-            <w:rPr>
-              <w:lang w:val="id-ID"/>
-            </w:rPr>
             <w:tab/>
             <w:t xml:space="preserve"> 1</w:t>
           </w:r>
@@ -318,20 +336,17 @@
             <w:tabs>
               <w:tab w:val="left" w:leader="dot" w:pos="9180"/>
             </w:tabs>
-            <w:rPr>
-              <w:lang w:val="id-ID"/>
-            </w:rPr>
           </w:pPr>
           <w:r>
-            <w:rPr>
-              <w:lang w:val="id-ID"/>
-            </w:rPr>
-            <w:t>Table Of Contents</w:t>
+            <w:t xml:space="preserve">Table </w:t>
           </w:r>
           <w:r>
-            <w:rPr>
-              <w:lang w:val="id-ID"/>
-            </w:rPr>
+            <w:t>of</w:t>
+          </w:r>
+          <w:r>
+            <w:t xml:space="preserve"> Contents</w:t>
+          </w:r>
+          <w:r>
             <w:tab/>
             <w:t xml:space="preserve"> 2</w:t>
           </w:r>
@@ -362,7 +377,6 @@
                 <w:rStyle w:val="Hyperlink"/>
                 <w:noProof/>
                 <w:color w:val="auto"/>
-                <w:lang w:val="id-ID"/>
               </w:rPr>
               <w:t>I.</w:t>
             </w:r>
@@ -377,7 +391,6 @@
                 <w:rStyle w:val="Hyperlink"/>
                 <w:noProof/>
                 <w:color w:val="auto"/>
-                <w:lang w:val="id-ID"/>
               </w:rPr>
               <w:t>Introduction</w:t>
             </w:r>
@@ -448,7 +461,6 @@
                 <w:rStyle w:val="Hyperlink"/>
                 <w:noProof/>
                 <w:color w:val="auto"/>
-                <w:lang w:val="id-ID"/>
               </w:rPr>
               <w:t>II.</w:t>
             </w:r>
@@ -463,7 +475,6 @@
                 <w:rStyle w:val="Hyperlink"/>
                 <w:noProof/>
                 <w:color w:val="auto"/>
-                <w:lang w:val="id-ID"/>
               </w:rPr>
               <w:t>Basic Theory</w:t>
             </w:r>
@@ -534,7 +545,6 @@
                 <w:rStyle w:val="Hyperlink"/>
                 <w:noProof/>
                 <w:color w:val="auto"/>
-                <w:lang w:val="id-ID"/>
               </w:rPr>
               <w:t>III.</w:t>
             </w:r>
@@ -549,7 +559,6 @@
                 <w:rStyle w:val="Hyperlink"/>
                 <w:noProof/>
                 <w:color w:val="auto"/>
-                <w:lang w:val="id-ID"/>
               </w:rPr>
               <w:t>Implementation</w:t>
             </w:r>
@@ -620,7 +629,6 @@
                 <w:rStyle w:val="Hyperlink"/>
                 <w:noProof/>
                 <w:color w:val="auto"/>
-                <w:lang w:val="id-ID"/>
               </w:rPr>
               <w:t>IV.</w:t>
             </w:r>
@@ -635,7 +643,6 @@
                 <w:rStyle w:val="Hyperlink"/>
                 <w:noProof/>
                 <w:color w:val="auto"/>
-                <w:lang w:val="id-ID"/>
               </w:rPr>
               <w:t>Design</w:t>
             </w:r>
@@ -706,7 +713,6 @@
                 <w:rStyle w:val="Hyperlink"/>
                 <w:noProof/>
                 <w:color w:val="auto"/>
-                <w:lang w:val="id-ID"/>
               </w:rPr>
               <w:t>V.</w:t>
             </w:r>
@@ -721,7 +727,6 @@
                 <w:rStyle w:val="Hyperlink"/>
                 <w:noProof/>
                 <w:color w:val="auto"/>
-                <w:lang w:val="id-ID"/>
               </w:rPr>
               <w:t>Evaluation</w:t>
             </w:r>
@@ -792,7 +797,6 @@
                 <w:rStyle w:val="Hyperlink"/>
                 <w:noProof/>
                 <w:color w:val="auto"/>
-                <w:lang w:val="id-ID"/>
               </w:rPr>
               <w:t>VI.</w:t>
             </w:r>
@@ -807,7 +811,6 @@
                 <w:rStyle w:val="Hyperlink"/>
                 <w:noProof/>
                 <w:color w:val="auto"/>
-                <w:lang w:val="id-ID"/>
               </w:rPr>
               <w:t>Work Log</w:t>
             </w:r>
@@ -878,7 +881,6 @@
                 <w:rStyle w:val="Hyperlink"/>
                 <w:noProof/>
                 <w:color w:val="auto"/>
-                <w:lang w:val="id-ID"/>
               </w:rPr>
               <w:t>VII.</w:t>
             </w:r>
@@ -893,7 +895,6 @@
                 <w:rStyle w:val="Hyperlink"/>
                 <w:noProof/>
                 <w:color w:val="auto"/>
-                <w:lang w:val="id-ID"/>
               </w:rPr>
               <w:t>Conclusion and Remarks</w:t>
             </w:r>
@@ -998,7 +999,6 @@
         <w:rPr>
           <w:b/>
           <w:color w:val="auto"/>
-          <w:lang w:val="id-ID"/>
         </w:rPr>
       </w:pPr>
       <w:bookmarkStart w:id="0" w:name="_Toc495226771"/>
@@ -1006,20 +1006,9 @@
         <w:rPr>
           <w:b/>
           <w:color w:val="auto"/>
-          <w:lang w:val="id-ID"/>
         </w:rPr>
         <w:lastRenderedPageBreak/>
-        <w:t>In</w:t>
-      </w:r>
-      <w:bookmarkStart w:id="1" w:name="_GoBack"/>
-      <w:bookmarkEnd w:id="1"/>
-      <w:r>
-        <w:rPr>
-          <w:b/>
-          <w:color w:val="auto"/>
-          <w:lang w:val="id-ID"/>
-        </w:rPr>
-        <w:t>troduction</w:t>
+        <w:t>Introduction</w:t>
       </w:r>
       <w:bookmarkEnd w:id="0"/>
     </w:p>
@@ -1028,15 +1017,27 @@
         <w:spacing w:line="360" w:lineRule="auto"/>
         <w:ind w:left="450" w:firstLine="270"/>
         <w:jc w:val="both"/>
-        <w:rPr>
-          <w:lang w:val="id-ID"/>
-        </w:rPr>
-      </w:pPr>
-      <w:r>
-        <w:rPr>
-          <w:lang w:val="id-ID"/>
-        </w:rPr>
-        <w:t>To display objects in a computer screen, certain pixels on the screen must be filled to represent the object on the screen. Certain algorithms needs to be executed in order to avoid the user to fill the pixels themselves. Taking circles and ellipses as the main object focus of this program, the midpoint algorithm will be the algorithm to determine which pixels are to be set. Other algorithms exists to determine the pixels, but the midpoint algorithm is proven to be able to correctly determine the pixels. This will be covered further in the Basic Theory section.</w:t>
+      </w:pPr>
+      <w:r>
+        <w:t xml:space="preserve">To display objects in a computer screen, certain pixels on the screen must be filled to represent the object on the screen. Certain algorithms </w:t>
+      </w:r>
+      <w:r>
+        <w:t>need</w:t>
+      </w:r>
+      <w:r>
+        <w:t xml:space="preserve"> to be executed </w:t>
+      </w:r>
+      <w:r>
+        <w:t>to</w:t>
+      </w:r>
+      <w:r>
+        <w:t xml:space="preserve"> avoid the user to fill the pixels themselves. Taking circles and ellipses as the main object focus of this program, the midpoint algorithm will be the algorithm to determine which pixels are to be set. Other algorithms </w:t>
+      </w:r>
+      <w:r>
+        <w:t>exist</w:t>
+      </w:r>
+      <w:r>
+        <w:t xml:space="preserve"> to determine the pixels, but the midpoint algorithm is proven to be able to correctly determine the pixels. This will be covered further in the Basic Theory section.</w:t>
       </w:r>
     </w:p>
     <w:p>
@@ -1044,14 +1045,8 @@
         <w:spacing w:line="360" w:lineRule="auto"/>
         <w:ind w:left="450" w:firstLine="360"/>
         <w:jc w:val="both"/>
-        <w:rPr>
-          <w:lang w:val="id-ID"/>
-        </w:rPr>
-      </w:pPr>
-      <w:r>
-        <w:rPr>
-          <w:lang w:val="id-ID"/>
-        </w:rPr>
+      </w:pPr>
+      <w:r>
         <w:t>This program was created using Visual Basic programming language. In this report, we cover: basic theory, how to use the application, evaluation of the main features, explanation of data structure, work log, conclusion and remarks.</w:t>
       </w:r>
     </w:p>
@@ -1066,19 +1061,850 @@
         <w:rPr>
           <w:b/>
           <w:color w:val="auto"/>
-          <w:lang w:val="id-ID"/>
-        </w:rPr>
-      </w:pPr>
-      <w:bookmarkStart w:id="2" w:name="_Toc495226772"/>
+        </w:rPr>
+      </w:pPr>
+      <w:bookmarkStart w:id="1" w:name="_Toc495226772"/>
       <w:r>
         <w:rPr>
           <w:b/>
           <w:color w:val="auto"/>
-          <w:lang w:val="id-ID"/>
         </w:rPr>
         <w:t>Basic Theory</w:t>
       </w:r>
-      <w:bookmarkEnd w:id="2"/>
+      <w:bookmarkEnd w:id="1"/>
+    </w:p>
+    <w:p>
+      <w:pPr>
+        <w:spacing w:before="240" w:after="0" w:line="360" w:lineRule="auto"/>
+        <w:ind w:left="450" w:firstLine="450"/>
+        <w:jc w:val="both"/>
+      </w:pPr>
+      <w:r>
+        <w:t xml:space="preserve">In theory, there are </w:t>
+      </w:r>
+      <w:r>
+        <w:t>several</w:t>
+      </w:r>
+      <w:r>
+        <w:t xml:space="preserve"> approaches to the algorithms used to determine the set pixels of a circle. One of them is by using the mathematical formula of finding a circle’s area, which the </w:t>
+      </w:r>
+      <w:r>
+        <w:t>algorithm</w:t>
+      </w:r>
+      <w:r>
+        <w:t xml:space="preserve"> is as follows:</w:t>
+      </w:r>
+    </w:p>
+    <w:p>
+      <w:pPr>
+        <w:ind w:left="450" w:firstLine="450"/>
+        <w:jc w:val="both"/>
+        <w:rPr>
+          <w:rFonts w:ascii="Courier New" w:hAnsi="Courier New" w:cs="Courier New"/>
+        </w:rPr>
+      </w:pPr>
+      <w:r>
+        <w:rPr>
+          <w:rFonts w:ascii="Courier New" w:hAnsi="Courier New" w:cs="Courier New"/>
+        </w:rPr>
+        <w:t xml:space="preserve">x </w:t>
+      </w:r>
+      <w:r>
+        <w:rPr>
+          <w:rFonts w:ascii="Courier New" w:hAnsi="Courier New" w:cs="Courier New"/>
+          <w:u w:val="single"/>
+        </w:rPr>
+        <w:t>traversal</w:t>
+      </w:r>
+      <w:r>
+        <w:rPr>
+          <w:rFonts w:ascii="Courier New" w:hAnsi="Courier New" w:cs="Courier New"/>
+        </w:rPr>
+        <w:t xml:space="preserve"> [</w:t>
+      </w:r>
+      <w:proofErr w:type="gramStart"/>
+      <w:r>
+        <w:rPr>
+          <w:rFonts w:ascii="Courier New" w:hAnsi="Courier New" w:cs="Courier New"/>
+        </w:rPr>
+        <w:t>0..</w:t>
+      </w:r>
+      <w:proofErr w:type="gramEnd"/>
+      <w:r>
+        <w:rPr>
+          <w:rFonts w:ascii="Courier New" w:hAnsi="Courier New" w:cs="Courier New"/>
+        </w:rPr>
+        <w:t>R]</w:t>
+      </w:r>
+    </w:p>
+    <w:p>
+      <w:pPr>
+        <w:ind w:left="450" w:firstLine="450"/>
+        <w:jc w:val="both"/>
+        <w:rPr>
+          <w:rFonts w:ascii="Courier New" w:hAnsi="Courier New" w:cs="Courier New"/>
+        </w:rPr>
+      </w:pPr>
+      <w:r>
+        <w:rPr>
+          <w:rFonts w:ascii="Courier New" w:hAnsi="Courier New" w:cs="Courier New"/>
+        </w:rPr>
+        <w:t xml:space="preserve">  y = </w:t>
+      </w:r>
+      <w:proofErr w:type="gramStart"/>
+      <w:r>
+        <w:rPr>
+          <w:rFonts w:ascii="Courier New" w:hAnsi="Courier New" w:cs="Courier New"/>
+        </w:rPr>
+        <w:t>round(</w:t>
+      </w:r>
+      <w:proofErr w:type="gramEnd"/>
+      <w:r>
+        <w:rPr>
+          <w:rFonts w:ascii="Courier New" w:hAnsi="Courier New" w:cs="Courier New"/>
+        </w:rPr>
+        <w:t>sqrt(R*R – x*x))</w:t>
+      </w:r>
+    </w:p>
+    <w:p>
+      <w:pPr>
+        <w:ind w:left="450" w:firstLine="450"/>
+        <w:jc w:val="both"/>
+        <w:rPr>
+          <w:rFonts w:ascii="Courier New" w:hAnsi="Courier New" w:cs="Courier New"/>
+        </w:rPr>
+      </w:pPr>
+      <w:r>
+        <w:rPr>
+          <w:rFonts w:ascii="Courier New" w:hAnsi="Courier New" w:cs="Courier New"/>
+        </w:rPr>
+        <w:t xml:space="preserve">  Set(</w:t>
+      </w:r>
+      <w:proofErr w:type="spellStart"/>
+      <w:r>
+        <w:rPr>
+          <w:rFonts w:ascii="Courier New" w:hAnsi="Courier New" w:cs="Courier New"/>
+        </w:rPr>
+        <w:t>xc+</w:t>
+      </w:r>
+      <w:proofErr w:type="gramStart"/>
+      <w:r>
+        <w:rPr>
+          <w:rFonts w:ascii="Courier New" w:hAnsi="Courier New" w:cs="Courier New"/>
+        </w:rPr>
+        <w:t>x,yc</w:t>
+      </w:r>
+      <w:proofErr w:type="gramEnd"/>
+      <w:r>
+        <w:rPr>
+          <w:rFonts w:ascii="Courier New" w:hAnsi="Courier New" w:cs="Courier New"/>
+        </w:rPr>
+        <w:t>+y</w:t>
+      </w:r>
+      <w:proofErr w:type="spellEnd"/>
+      <w:r>
+        <w:rPr>
+          <w:rFonts w:ascii="Courier New" w:hAnsi="Courier New" w:cs="Courier New"/>
+        </w:rPr>
+        <w:t>)</w:t>
+      </w:r>
+    </w:p>
+    <w:p>
+      <w:pPr>
+        <w:spacing w:line="360" w:lineRule="auto"/>
+        <w:ind w:left="540" w:firstLine="360"/>
+      </w:pPr>
+      <w:r>
+        <w:t xml:space="preserve">Considering that it’s how we do it mathematically, it should work. But </w:t>
+      </w:r>
+      <w:proofErr w:type="gramStart"/>
+      <w:r>
+        <w:t>in reality, this</w:t>
+      </w:r>
+      <w:proofErr w:type="gramEnd"/>
+      <w:r>
+        <w:t xml:space="preserve"> will not generate an incomplete circle with missing pixels and moreover, straight lines which means that this approach does not generate a circle. </w:t>
+      </w:r>
+    </w:p>
+    <w:p>
+      <w:pPr>
+        <w:spacing w:line="360" w:lineRule="auto"/>
+        <w:ind w:left="540" w:firstLine="360"/>
+      </w:pPr>
+    </w:p>
+    <w:p>
+      <w:pPr>
+        <w:spacing w:line="360" w:lineRule="auto"/>
+        <w:ind w:left="540" w:firstLine="360"/>
+      </w:pPr>
+    </w:p>
+    <w:p>
+      <w:pPr>
+        <w:spacing w:line="360" w:lineRule="auto"/>
+        <w:ind w:left="540" w:firstLine="360"/>
+      </w:pPr>
+    </w:p>
+    <w:p>
+      <w:pPr>
+        <w:spacing w:line="360" w:lineRule="auto"/>
+        <w:ind w:left="540" w:firstLine="360"/>
+      </w:pPr>
+    </w:p>
+    <w:p>
+      <w:pPr>
+        <w:spacing w:line="360" w:lineRule="auto"/>
+        <w:ind w:left="540" w:firstLine="360"/>
+      </w:pPr>
+    </w:p>
+    <w:p>
+      <w:pPr>
+        <w:spacing w:line="360" w:lineRule="auto"/>
+        <w:ind w:left="540" w:firstLine="360"/>
+      </w:pPr>
+    </w:p>
+    <w:p>
+      <w:pPr>
+        <w:spacing w:line="360" w:lineRule="auto"/>
+        <w:ind w:left="540" w:firstLine="360"/>
+      </w:pPr>
+      <w:r>
+        <w:lastRenderedPageBreak/>
+        <w:t>Using the midpoint algorithm, however, the correct circle set pixels can be determined. This is also true for the ellipse set pixels. The algorithm is as follows:</w:t>
+      </w:r>
+    </w:p>
+    <w:p>
+      <w:pPr>
+        <w:spacing w:after="0" w:line="360" w:lineRule="auto"/>
+        <w:ind w:left="540" w:firstLine="360"/>
+        <w:rPr>
+          <w:rFonts w:ascii="Courier New" w:hAnsi="Courier New" w:cs="Courier New"/>
+        </w:rPr>
+      </w:pPr>
+      <w:r>
+        <w:rPr>
+          <w:rFonts w:ascii="Courier New" w:hAnsi="Courier New" w:cs="Courier New"/>
+        </w:rPr>
+        <w:t xml:space="preserve">x </w:t>
+      </w:r>
+      <w:r>
+        <w:rPr>
+          <w:rFonts w:ascii="Courier New" w:hAnsi="Courier New" w:cs="Courier New"/>
+        </w:rPr>
+        <w:sym w:font="Wingdings" w:char="F0DF"/>
+      </w:r>
+      <w:r>
+        <w:rPr>
+          <w:rFonts w:ascii="Courier New" w:hAnsi="Courier New" w:cs="Courier New"/>
+        </w:rPr>
+        <w:t xml:space="preserve"> 0; y </w:t>
+      </w:r>
+      <w:r>
+        <w:rPr>
+          <w:rFonts w:ascii="Courier New" w:hAnsi="Courier New" w:cs="Courier New"/>
+        </w:rPr>
+        <w:sym w:font="Wingdings" w:char="F0DF"/>
+      </w:r>
+      <w:r>
+        <w:rPr>
+          <w:rFonts w:ascii="Courier New" w:hAnsi="Courier New" w:cs="Courier New"/>
+        </w:rPr>
+        <w:t xml:space="preserve"> r; d </w:t>
+      </w:r>
+      <w:r>
+        <w:rPr>
+          <w:rFonts w:ascii="Courier New" w:hAnsi="Courier New" w:cs="Courier New"/>
+        </w:rPr>
+        <w:sym w:font="Wingdings" w:char="F0DF"/>
+      </w:r>
+      <w:r>
+        <w:rPr>
+          <w:rFonts w:ascii="Courier New" w:hAnsi="Courier New" w:cs="Courier New"/>
+        </w:rPr>
+        <w:t xml:space="preserve"> 1 - r</w:t>
+      </w:r>
+    </w:p>
+    <w:p>
+      <w:pPr>
+        <w:spacing w:after="0" w:line="360" w:lineRule="auto"/>
+        <w:ind w:left="540" w:firstLine="360"/>
+        <w:rPr>
+          <w:rFonts w:ascii="Courier New" w:hAnsi="Courier New" w:cs="Courier New"/>
+        </w:rPr>
+      </w:pPr>
+      <w:r>
+        <w:rPr>
+          <w:rFonts w:ascii="Courier New" w:hAnsi="Courier New" w:cs="Courier New"/>
+          <w:u w:val="single"/>
+        </w:rPr>
+        <w:t>Iterate</w:t>
+      </w:r>
+    </w:p>
+    <w:p>
+      <w:pPr>
+        <w:spacing w:after="0" w:line="360" w:lineRule="auto"/>
+        <w:ind w:left="540" w:firstLine="360"/>
+        <w:rPr>
+          <w:rFonts w:ascii="Courier New" w:hAnsi="Courier New" w:cs="Courier New"/>
+        </w:rPr>
+      </w:pPr>
+      <w:r>
+        <w:rPr>
+          <w:rFonts w:ascii="Courier New" w:hAnsi="Courier New" w:cs="Courier New"/>
+        </w:rPr>
+        <w:t xml:space="preserve">  </w:t>
+      </w:r>
+      <w:proofErr w:type="gramStart"/>
+      <w:r>
+        <w:rPr>
+          <w:rFonts w:ascii="Courier New" w:hAnsi="Courier New" w:cs="Courier New"/>
+        </w:rPr>
+        <w:t>Set(</w:t>
+      </w:r>
+      <w:proofErr w:type="gramEnd"/>
+      <w:r>
+        <w:rPr>
+          <w:rFonts w:ascii="Courier New" w:hAnsi="Courier New" w:cs="Courier New"/>
+        </w:rPr>
+        <w:t xml:space="preserve">xc + x, </w:t>
+      </w:r>
+      <w:proofErr w:type="spellStart"/>
+      <w:r>
+        <w:rPr>
+          <w:rFonts w:ascii="Courier New" w:hAnsi="Courier New" w:cs="Courier New"/>
+        </w:rPr>
+        <w:t>yc</w:t>
+      </w:r>
+      <w:proofErr w:type="spellEnd"/>
+      <w:r>
+        <w:rPr>
+          <w:rFonts w:ascii="Courier New" w:hAnsi="Courier New" w:cs="Courier New"/>
+        </w:rPr>
+        <w:t xml:space="preserve"> + y)</w:t>
+      </w:r>
+    </w:p>
+    <w:p>
+      <w:pPr>
+        <w:spacing w:after="0" w:line="360" w:lineRule="auto"/>
+        <w:ind w:left="540" w:firstLine="360"/>
+        <w:rPr>
+          <w:rFonts w:ascii="Courier New" w:hAnsi="Courier New" w:cs="Courier New"/>
+        </w:rPr>
+      </w:pPr>
+      <w:r>
+        <w:rPr>
+          <w:rFonts w:ascii="Courier New" w:hAnsi="Courier New" w:cs="Courier New"/>
+          <w:u w:val="single"/>
+        </w:rPr>
+        <w:t>Stop</w:t>
+      </w:r>
+      <w:r>
+        <w:rPr>
+          <w:rFonts w:ascii="Courier New" w:hAnsi="Courier New" w:cs="Courier New"/>
+        </w:rPr>
+        <w:t xml:space="preserve"> x ≥ y</w:t>
+      </w:r>
+    </w:p>
+    <w:p>
+      <w:pPr>
+        <w:spacing w:after="0" w:line="360" w:lineRule="auto"/>
+        <w:ind w:left="540" w:firstLine="360"/>
+        <w:rPr>
+          <w:rFonts w:ascii="Courier New" w:hAnsi="Courier New" w:cs="Courier New"/>
+        </w:rPr>
+      </w:pPr>
+      <w:r>
+        <w:rPr>
+          <w:rFonts w:ascii="Courier New" w:hAnsi="Courier New" w:cs="Courier New"/>
+        </w:rPr>
+        <w:t xml:space="preserve">  </w:t>
+      </w:r>
+      <w:r>
+        <w:rPr>
+          <w:rFonts w:ascii="Courier New" w:hAnsi="Courier New" w:cs="Courier New"/>
+          <w:u w:val="single"/>
+        </w:rPr>
+        <w:t>If</w:t>
+      </w:r>
+      <w:r>
+        <w:rPr>
+          <w:rFonts w:ascii="Courier New" w:hAnsi="Courier New" w:cs="Courier New"/>
+        </w:rPr>
+        <w:t xml:space="preserve"> d &lt; 0 </w:t>
+      </w:r>
+      <w:r>
+        <w:rPr>
+          <w:rFonts w:ascii="Courier New" w:hAnsi="Courier New" w:cs="Courier New"/>
+          <w:u w:val="single"/>
+        </w:rPr>
+        <w:t>then</w:t>
+      </w:r>
+      <w:r>
+        <w:rPr>
+          <w:rFonts w:ascii="Courier New" w:hAnsi="Courier New" w:cs="Courier New"/>
+        </w:rPr>
+        <w:t xml:space="preserve"> {choose R}</w:t>
+      </w:r>
+    </w:p>
+    <w:p>
+      <w:pPr>
+        <w:spacing w:after="0" w:line="360" w:lineRule="auto"/>
+        <w:ind w:left="540" w:firstLine="360"/>
+        <w:rPr>
+          <w:rFonts w:ascii="Courier New" w:hAnsi="Courier New" w:cs="Courier New"/>
+        </w:rPr>
+      </w:pPr>
+      <w:r>
+        <w:rPr>
+          <w:rFonts w:ascii="Courier New" w:hAnsi="Courier New" w:cs="Courier New"/>
+        </w:rPr>
+        <w:t xml:space="preserve">    d </w:t>
+      </w:r>
+      <w:r>
+        <w:rPr>
+          <w:rFonts w:ascii="Courier New" w:hAnsi="Courier New" w:cs="Courier New"/>
+        </w:rPr>
+        <w:sym w:font="Wingdings" w:char="F0DF"/>
+      </w:r>
+      <w:r>
+        <w:rPr>
+          <w:rFonts w:ascii="Courier New" w:hAnsi="Courier New" w:cs="Courier New"/>
+        </w:rPr>
+        <w:t xml:space="preserve"> d + 2 * x + 3</w:t>
+      </w:r>
+    </w:p>
+    <w:p>
+      <w:pPr>
+        <w:spacing w:after="0" w:line="360" w:lineRule="auto"/>
+        <w:ind w:left="540" w:firstLine="360"/>
+        <w:rPr>
+          <w:rFonts w:ascii="Courier New" w:hAnsi="Courier New" w:cs="Courier New"/>
+        </w:rPr>
+      </w:pPr>
+      <w:r>
+        <w:rPr>
+          <w:rFonts w:ascii="Courier New" w:hAnsi="Courier New" w:cs="Courier New"/>
+        </w:rPr>
+        <w:t xml:space="preserve">  </w:t>
+      </w:r>
+      <w:r>
+        <w:rPr>
+          <w:rFonts w:ascii="Courier New" w:hAnsi="Courier New" w:cs="Courier New"/>
+          <w:u w:val="single"/>
+        </w:rPr>
+        <w:t>Else</w:t>
+      </w:r>
+      <w:r>
+        <w:rPr>
+          <w:rFonts w:ascii="Courier New" w:hAnsi="Courier New" w:cs="Courier New"/>
+        </w:rPr>
+        <w:t xml:space="preserve"> {d ≥ 0, choose DR}</w:t>
+      </w:r>
+    </w:p>
+    <w:p>
+      <w:pPr>
+        <w:spacing w:after="0" w:line="360" w:lineRule="auto"/>
+        <w:ind w:left="540" w:firstLine="360"/>
+        <w:rPr>
+          <w:rFonts w:ascii="Courier New" w:hAnsi="Courier New" w:cs="Courier New"/>
+        </w:rPr>
+      </w:pPr>
+      <w:r>
+        <w:rPr>
+          <w:rFonts w:ascii="Courier New" w:hAnsi="Courier New" w:cs="Courier New"/>
+        </w:rPr>
+        <w:t xml:space="preserve">    d </w:t>
+      </w:r>
+      <w:r>
+        <w:rPr>
+          <w:rFonts w:ascii="Courier New" w:hAnsi="Courier New" w:cs="Courier New"/>
+        </w:rPr>
+        <w:sym w:font="Wingdings" w:char="F0DF"/>
+      </w:r>
+      <w:r>
+        <w:rPr>
+          <w:rFonts w:ascii="Courier New" w:hAnsi="Courier New" w:cs="Courier New"/>
+        </w:rPr>
+        <w:t xml:space="preserve"> d + 2 * (x – y) + 5</w:t>
+      </w:r>
+    </w:p>
+    <w:p>
+      <w:pPr>
+        <w:spacing w:after="0" w:line="360" w:lineRule="auto"/>
+        <w:ind w:left="540" w:firstLine="360"/>
+        <w:rPr>
+          <w:rFonts w:ascii="Courier New" w:hAnsi="Courier New" w:cs="Courier New"/>
+        </w:rPr>
+      </w:pPr>
+      <w:r>
+        <w:rPr>
+          <w:rFonts w:ascii="Courier New" w:hAnsi="Courier New" w:cs="Courier New"/>
+        </w:rPr>
+        <w:t xml:space="preserve">    y </w:t>
+      </w:r>
+      <w:r>
+        <w:rPr>
+          <w:rFonts w:ascii="Courier New" w:hAnsi="Courier New" w:cs="Courier New"/>
+        </w:rPr>
+        <w:sym w:font="Wingdings" w:char="F0DF"/>
+      </w:r>
+      <w:r>
+        <w:rPr>
+          <w:rFonts w:ascii="Courier New" w:hAnsi="Courier New" w:cs="Courier New"/>
+        </w:rPr>
+        <w:t xml:space="preserve"> y – 1</w:t>
+      </w:r>
+    </w:p>
+    <w:p>
+      <w:pPr>
+        <w:spacing w:after="0" w:line="360" w:lineRule="auto"/>
+        <w:ind w:left="540" w:firstLine="360"/>
+        <w:rPr>
+          <w:rFonts w:ascii="Courier New" w:hAnsi="Courier New" w:cs="Courier New"/>
+        </w:rPr>
+      </w:pPr>
+      <w:r>
+        <w:rPr>
+          <w:rFonts w:ascii="Courier New" w:hAnsi="Courier New" w:cs="Courier New"/>
+        </w:rPr>
+        <w:t xml:space="preserve">  x </w:t>
+      </w:r>
+      <w:r>
+        <w:rPr>
+          <w:rFonts w:ascii="Courier New" w:hAnsi="Courier New" w:cs="Courier New"/>
+        </w:rPr>
+        <w:sym w:font="Wingdings" w:char="F0DF"/>
+      </w:r>
+      <w:r>
+        <w:rPr>
+          <w:rFonts w:ascii="Courier New" w:hAnsi="Courier New" w:cs="Courier New"/>
+        </w:rPr>
+        <w:t xml:space="preserve"> x + 1</w:t>
+      </w:r>
+    </w:p>
+    <w:p>
+      <w:pPr>
+        <w:spacing w:after="0" w:line="360" w:lineRule="auto"/>
+        <w:ind w:left="540" w:firstLine="360"/>
+        <w:jc w:val="both"/>
+        <w:rPr>
+          <w:rFonts w:cstheme="minorHAnsi"/>
+        </w:rPr>
+      </w:pPr>
+      <w:r>
+        <w:t xml:space="preserve">The algorithm starts by setting the pixel as shown by </w:t>
+      </w:r>
+      <w:proofErr w:type="gramStart"/>
+      <w:r>
+        <w:rPr>
+          <w:rFonts w:ascii="Courier New" w:hAnsi="Courier New" w:cs="Courier New"/>
+        </w:rPr>
+        <w:t>Set(</w:t>
+      </w:r>
+      <w:proofErr w:type="gramEnd"/>
+      <w:r>
+        <w:rPr>
+          <w:rFonts w:ascii="Courier New" w:hAnsi="Courier New" w:cs="Courier New"/>
+        </w:rPr>
+        <w:t xml:space="preserve">xc + x, </w:t>
+      </w:r>
+      <w:proofErr w:type="spellStart"/>
+      <w:r>
+        <w:rPr>
+          <w:rFonts w:ascii="Courier New" w:hAnsi="Courier New" w:cs="Courier New"/>
+        </w:rPr>
+        <w:t>yc</w:t>
+      </w:r>
+      <w:proofErr w:type="spellEnd"/>
+      <w:r>
+        <w:rPr>
+          <w:rFonts w:ascii="Courier New" w:hAnsi="Courier New" w:cs="Courier New"/>
+        </w:rPr>
+        <w:t xml:space="preserve"> + y). </w:t>
+      </w:r>
+      <w:r>
+        <w:t xml:space="preserve">It begins with positioning the set pixel at the start position. Then, it continues </w:t>
+      </w:r>
+      <w:r>
+        <w:rPr>
+          <w:rFonts w:cstheme="minorHAnsi"/>
+        </w:rPr>
+        <w:t xml:space="preserve">until </w:t>
+      </w:r>
+      <w:r>
+        <w:rPr>
+          <w:rFonts w:cstheme="minorHAnsi"/>
+        </w:rPr>
+        <w:t xml:space="preserve">x is equals to or bigger than y. When that happens, it should choose between </w:t>
+      </w:r>
+      <w:r>
+        <w:rPr>
+          <w:rFonts w:ascii="Courier New" w:hAnsi="Courier New" w:cs="Courier New"/>
+        </w:rPr>
+        <w:t>R(Right)</w:t>
+      </w:r>
+      <w:r>
+        <w:rPr>
+          <w:rFonts w:cstheme="minorHAnsi"/>
+        </w:rPr>
+        <w:t xml:space="preserve"> </w:t>
+      </w:r>
+      <w:r>
+        <w:rPr>
+          <w:rFonts w:cstheme="minorHAnsi"/>
+        </w:rPr>
+        <w:t xml:space="preserve">or </w:t>
+      </w:r>
+      <w:proofErr w:type="gramStart"/>
+      <w:r>
+        <w:rPr>
+          <w:rFonts w:cstheme="minorHAnsi"/>
+        </w:rPr>
+        <w:t>D</w:t>
+      </w:r>
+      <w:r>
+        <w:rPr>
+          <w:rFonts w:ascii="Courier New" w:hAnsi="Courier New" w:cs="Courier New"/>
+        </w:rPr>
+        <w:t>R(</w:t>
+      </w:r>
+      <w:proofErr w:type="gramEnd"/>
+      <w:r>
+        <w:rPr>
+          <w:rFonts w:ascii="Courier New" w:hAnsi="Courier New" w:cs="Courier New"/>
+        </w:rPr>
+        <w:t>Down Right)</w:t>
+      </w:r>
+      <w:r>
+        <w:rPr>
+          <w:rFonts w:cstheme="minorHAnsi"/>
+        </w:rPr>
+        <w:t xml:space="preserve"> </w:t>
+      </w:r>
+      <w:r>
+        <w:rPr>
+          <w:rFonts w:cstheme="minorHAnsi"/>
+        </w:rPr>
+        <w:t xml:space="preserve">depending on the calculated </w:t>
+      </w:r>
+      <w:r>
+        <w:rPr>
+          <w:rFonts w:ascii="Courier New" w:hAnsi="Courier New" w:cs="Courier New"/>
+        </w:rPr>
+        <w:t>d</w:t>
+      </w:r>
+      <w:r>
+        <w:rPr>
+          <w:rFonts w:cstheme="minorHAnsi"/>
+        </w:rPr>
+        <w:t xml:space="preserve">. </w:t>
+      </w:r>
+      <w:r>
+        <w:rPr>
+          <w:rFonts w:cstheme="minorHAnsi"/>
+        </w:rPr>
+        <w:t xml:space="preserve">But beforehand, the </w:t>
+      </w:r>
+      <w:r>
+        <w:rPr>
+          <w:rFonts w:ascii="Courier New" w:hAnsi="Courier New" w:cs="Courier New"/>
+        </w:rPr>
+        <w:t xml:space="preserve">d </w:t>
+      </w:r>
+      <w:r>
+        <w:rPr>
+          <w:rFonts w:cstheme="minorHAnsi"/>
+        </w:rPr>
+        <w:t xml:space="preserve">is </w:t>
+      </w:r>
+      <w:r>
+        <w:rPr>
+          <w:rFonts w:cstheme="minorHAnsi"/>
+        </w:rPr>
+        <w:t>recalculated</w:t>
+      </w:r>
+      <w:r>
+        <w:rPr>
+          <w:rFonts w:cstheme="minorHAnsi"/>
+        </w:rPr>
+        <w:t xml:space="preserve"> at the variable </w:t>
+      </w:r>
+      <w:r>
+        <w:rPr>
+          <w:rFonts w:cstheme="minorHAnsi"/>
+        </w:rPr>
+        <w:t>assignment</w:t>
+      </w:r>
+      <w:r>
+        <w:rPr>
+          <w:rFonts w:cstheme="minorHAnsi"/>
+        </w:rPr>
+        <w:t xml:space="preserve"> as </w:t>
+      </w:r>
+      <w:r>
+        <w:rPr>
+          <w:rFonts w:ascii="Courier New" w:hAnsi="Courier New" w:cs="Courier New"/>
+        </w:rPr>
+        <w:t xml:space="preserve">d </w:t>
+      </w:r>
+      <w:r>
+        <w:rPr>
+          <w:rFonts w:ascii="Courier New" w:hAnsi="Courier New" w:cs="Courier New"/>
+        </w:rPr>
+        <w:sym w:font="Wingdings" w:char="F0DF"/>
+      </w:r>
+      <w:r>
+        <w:rPr>
+          <w:rFonts w:ascii="Courier New" w:hAnsi="Courier New" w:cs="Courier New"/>
+        </w:rPr>
+        <w:t xml:space="preserve"> 1 – r. </w:t>
+      </w:r>
+      <w:r>
+        <w:rPr>
+          <w:rFonts w:cstheme="minorHAnsi"/>
+        </w:rPr>
+        <w:t xml:space="preserve">It then checks </w:t>
+      </w:r>
+      <w:proofErr w:type="gramStart"/>
+      <w:r>
+        <w:rPr>
+          <w:rFonts w:cstheme="minorHAnsi"/>
+        </w:rPr>
+        <w:t xml:space="preserve">whether  </w:t>
+      </w:r>
+      <w:r>
+        <w:rPr>
+          <w:rFonts w:ascii="Courier New" w:hAnsi="Courier New" w:cs="Courier New"/>
+        </w:rPr>
+        <w:t>d</w:t>
+      </w:r>
+      <w:proofErr w:type="gramEnd"/>
+      <w:r>
+        <w:rPr>
+          <w:rFonts w:ascii="Courier New" w:hAnsi="Courier New" w:cs="Courier New"/>
+        </w:rPr>
+        <w:t xml:space="preserve"> &lt; 0 or d ≥ 0. </w:t>
+      </w:r>
+      <w:r>
+        <w:rPr>
+          <w:rFonts w:cstheme="minorHAnsi"/>
+        </w:rPr>
+        <w:t xml:space="preserve">If it’s </w:t>
+      </w:r>
+      <w:r>
+        <w:rPr>
+          <w:rFonts w:ascii="Courier New" w:hAnsi="Courier New" w:cs="Courier New"/>
+        </w:rPr>
+        <w:t xml:space="preserve">d &lt; 0, </w:t>
+      </w:r>
+      <w:r>
+        <w:rPr>
+          <w:rFonts w:cstheme="minorHAnsi"/>
+        </w:rPr>
+        <w:t xml:space="preserve">then it will choose </w:t>
+      </w:r>
+      <w:r>
+        <w:rPr>
+          <w:rFonts w:ascii="Courier New" w:hAnsi="Courier New" w:cs="Courier New"/>
+        </w:rPr>
+        <w:t>R</w:t>
+      </w:r>
+      <w:r>
+        <w:rPr>
+          <w:rFonts w:ascii="Courier New" w:hAnsi="Courier New" w:cs="Courier New"/>
+        </w:rPr>
+        <w:t xml:space="preserve">, </w:t>
+      </w:r>
+      <w:r>
+        <w:rPr>
+          <w:rFonts w:cstheme="minorHAnsi"/>
+        </w:rPr>
+        <w:t xml:space="preserve">recalculates the </w:t>
+      </w:r>
+      <w:r>
+        <w:rPr>
+          <w:rFonts w:ascii="Courier New" w:hAnsi="Courier New" w:cs="Courier New"/>
+        </w:rPr>
+        <w:t>d</w:t>
+      </w:r>
+      <w:r>
+        <w:rPr>
+          <w:rFonts w:cstheme="minorHAnsi"/>
+        </w:rPr>
+        <w:t xml:space="preserve"> by doing </w:t>
+      </w:r>
+      <w:r>
+        <w:rPr>
+          <w:rFonts w:ascii="Courier New" w:hAnsi="Courier New" w:cs="Courier New"/>
+        </w:rPr>
+        <w:t xml:space="preserve">d + 2 * x + 3, </w:t>
+      </w:r>
+      <w:r>
+        <w:rPr>
+          <w:rFonts w:cstheme="minorHAnsi"/>
+        </w:rPr>
+        <w:t xml:space="preserve">and increments x by 1, leaving the y untouched. If it’s </w:t>
+      </w:r>
+      <w:r>
+        <w:rPr>
+          <w:rFonts w:ascii="Courier New" w:hAnsi="Courier New" w:cs="Courier New"/>
+        </w:rPr>
+        <w:t>d ≥ 0</w:t>
+      </w:r>
+      <w:r>
+        <w:rPr>
+          <w:rFonts w:cstheme="minorHAnsi"/>
+        </w:rPr>
+        <w:t>, however, then it will choose D</w:t>
+      </w:r>
+      <w:r>
+        <w:rPr>
+          <w:rFonts w:ascii="Courier New" w:hAnsi="Courier New" w:cs="Courier New"/>
+        </w:rPr>
+        <w:t>R</w:t>
+      </w:r>
+      <w:r>
+        <w:rPr>
+          <w:rFonts w:cstheme="minorHAnsi"/>
+        </w:rPr>
+        <w:t xml:space="preserve">, recalculates </w:t>
+      </w:r>
+      <w:r>
+        <w:rPr>
+          <w:rFonts w:ascii="Courier New" w:hAnsi="Courier New" w:cs="Courier New"/>
+        </w:rPr>
+        <w:t>d</w:t>
+      </w:r>
+      <w:r>
+        <w:rPr>
+          <w:rFonts w:cstheme="minorHAnsi"/>
+        </w:rPr>
+        <w:t xml:space="preserve"> by doing </w:t>
+      </w:r>
+      <w:r>
+        <w:rPr>
+          <w:rFonts w:ascii="Courier New" w:hAnsi="Courier New" w:cs="Courier New"/>
+        </w:rPr>
+        <w:t>d + 2 * (x – y) + 5</w:t>
+      </w:r>
+      <w:r>
+        <w:rPr>
+          <w:rFonts w:cstheme="minorHAnsi"/>
+        </w:rPr>
+        <w:t>, and increments x by 1, also decrements y by 1.</w:t>
+      </w:r>
+    </w:p>
+    <w:p>
+      <w:pPr>
+        <w:spacing w:before="240"/>
+        <w:ind w:left="450" w:firstLine="450"/>
+        <w:jc w:val="both"/>
+      </w:pPr>
+      <w:r>
+        <w:t>&lt;explaining ellipse algorithm here&gt;</w:t>
+      </w:r>
+      <w:r>
+        <w:t xml:space="preserve">  </w:t>
+      </w:r>
     </w:p>
     <w:p>
       <w:pPr>
@@ -1091,19 +1917,23 @@
         <w:rPr>
           <w:b/>
           <w:color w:val="auto"/>
-          <w:lang w:val="id-ID"/>
-        </w:rPr>
-      </w:pPr>
-      <w:bookmarkStart w:id="3" w:name="_Toc495226773"/>
+        </w:rPr>
+      </w:pPr>
+      <w:bookmarkStart w:id="2" w:name="_Toc495226773"/>
       <w:r>
         <w:rPr>
           <w:b/>
           <w:color w:val="auto"/>
-          <w:lang w:val="id-ID"/>
         </w:rPr>
         <w:t>Implementation</w:t>
       </w:r>
-      <w:bookmarkEnd w:id="3"/>
+      <w:bookmarkEnd w:id="2"/>
+    </w:p>
+    <w:p>
+      <w:pPr>
+        <w:spacing w:before="240"/>
+        <w:ind w:left="540" w:firstLine="450"/>
+      </w:pPr>
     </w:p>
     <w:p>
       <w:pPr>
@@ -1116,19 +1946,17 @@
         <w:rPr>
           <w:b/>
           <w:color w:val="auto"/>
-          <w:lang w:val="id-ID"/>
-        </w:rPr>
-      </w:pPr>
-      <w:bookmarkStart w:id="4" w:name="_Toc495226774"/>
+        </w:rPr>
+      </w:pPr>
+      <w:bookmarkStart w:id="3" w:name="_Toc495226774"/>
       <w:r>
         <w:rPr>
           <w:b/>
           <w:color w:val="auto"/>
-          <w:lang w:val="id-ID"/>
         </w:rPr>
         <w:t>Design</w:t>
       </w:r>
-      <w:bookmarkEnd w:id="4"/>
+      <w:bookmarkEnd w:id="3"/>
     </w:p>
     <w:p>
       <w:pPr>
@@ -1141,19 +1969,17 @@
         <w:rPr>
           <w:b/>
           <w:color w:val="auto"/>
-          <w:lang w:val="id-ID"/>
-        </w:rPr>
-      </w:pPr>
-      <w:bookmarkStart w:id="5" w:name="_Toc495226775"/>
+        </w:rPr>
+      </w:pPr>
+      <w:bookmarkStart w:id="4" w:name="_Toc495226775"/>
       <w:r>
         <w:rPr>
           <w:b/>
           <w:color w:val="auto"/>
-          <w:lang w:val="id-ID"/>
         </w:rPr>
         <w:t>Evaluation</w:t>
       </w:r>
-      <w:bookmarkEnd w:id="5"/>
+      <w:bookmarkEnd w:id="4"/>
     </w:p>
     <w:p>
       <w:pPr>
@@ -1166,19 +1992,3414 @@
         <w:rPr>
           <w:b/>
           <w:color w:val="auto"/>
-          <w:lang w:val="id-ID"/>
-        </w:rPr>
-      </w:pPr>
-      <w:bookmarkStart w:id="6" w:name="_Toc495226776"/>
+        </w:rPr>
+      </w:pPr>
+      <w:bookmarkStart w:id="5" w:name="_Toc495226776"/>
       <w:r>
         <w:rPr>
           <w:b/>
           <w:color w:val="auto"/>
-          <w:lang w:val="id-ID"/>
         </w:rPr>
         <w:t>Work Log</w:t>
       </w:r>
-      <w:bookmarkEnd w:id="6"/>
+      <w:bookmarkEnd w:id="5"/>
+    </w:p>
+    <w:p>
+      <w:pPr>
+        <w:spacing w:before="240"/>
+        <w:ind w:left="450"/>
+      </w:pPr>
+      <w:r>
+        <w:t xml:space="preserve">The work log is extracted directly from Visual Studio’s Git Log History, which is also available publicly at </w:t>
+      </w:r>
+      <w:hyperlink r:id="rId8" w:history="1">
+        <w:r>
+          <w:rPr>
+            <w:rStyle w:val="Hyperlink"/>
+          </w:rPr>
+          <w:t>https://github.com/bakanui/Drawing-Circles-and-Ellipses/commits/master</w:t>
+        </w:r>
+      </w:hyperlink>
+      <w:r>
+        <w:t>.</w:t>
+      </w:r>
+    </w:p>
+    <w:tbl>
+      <w:tblPr>
+        <w:tblStyle w:val="TableGrid"/>
+        <w:tblW w:w="0" w:type="auto"/>
+        <w:tblInd w:w="445" w:type="dxa"/>
+        <w:tblLook w:val="04A0" w:firstRow="1" w:lastRow="0" w:firstColumn="1" w:lastColumn="0" w:noHBand="0" w:noVBand="1"/>
+      </w:tblPr>
+      <w:tblGrid>
+        <w:gridCol w:w="457"/>
+        <w:gridCol w:w="2333"/>
+        <w:gridCol w:w="1710"/>
+        <w:gridCol w:w="1440"/>
+        <w:gridCol w:w="2965"/>
+      </w:tblGrid>
+      <w:tr>
+        <w:trPr>
+          <w:trHeight w:val="144"/>
+        </w:trPr>
+        <w:tc>
+          <w:tcPr>
+            <w:tcW w:w="457" w:type="dxa"/>
+          </w:tcPr>
+          <w:p>
+            <w:pPr>
+              <w:spacing w:before="240"/>
+              <w:jc w:val="center"/>
+              <w:rPr>
+                <w:rFonts w:ascii="Segoe UI" w:hAnsi="Segoe UI" w:cs="Segoe UI"/>
+                <w:sz w:val="18"/>
+                <w:szCs w:val="18"/>
+              </w:rPr>
+            </w:pPr>
+            <w:r>
+              <w:rPr>
+                <w:rFonts w:ascii="Segoe UI" w:hAnsi="Segoe UI" w:cs="Segoe UI"/>
+                <w:sz w:val="18"/>
+                <w:szCs w:val="18"/>
+              </w:rPr>
+              <w:lastRenderedPageBreak/>
+              <w:t>No</w:t>
+            </w:r>
+          </w:p>
+        </w:tc>
+        <w:tc>
+          <w:tcPr>
+            <w:tcW w:w="2333" w:type="dxa"/>
+          </w:tcPr>
+          <w:p>
+            <w:pPr>
+              <w:spacing w:before="240"/>
+              <w:jc w:val="center"/>
+              <w:rPr>
+                <w:rFonts w:ascii="Segoe UI" w:hAnsi="Segoe UI" w:cs="Segoe UI"/>
+                <w:sz w:val="18"/>
+                <w:szCs w:val="18"/>
+              </w:rPr>
+            </w:pPr>
+            <w:r>
+              <w:rPr>
+                <w:rFonts w:ascii="Segoe UI" w:hAnsi="Segoe UI" w:cs="Segoe UI"/>
+                <w:sz w:val="18"/>
+                <w:szCs w:val="18"/>
+              </w:rPr>
+              <w:t>Author</w:t>
+            </w:r>
+          </w:p>
+        </w:tc>
+        <w:tc>
+          <w:tcPr>
+            <w:tcW w:w="1710" w:type="dxa"/>
+          </w:tcPr>
+          <w:p>
+            <w:pPr>
+              <w:spacing w:before="240"/>
+              <w:jc w:val="center"/>
+              <w:rPr>
+                <w:rFonts w:ascii="Segoe UI" w:hAnsi="Segoe UI" w:cs="Segoe UI"/>
+                <w:sz w:val="18"/>
+                <w:szCs w:val="18"/>
+              </w:rPr>
+            </w:pPr>
+            <w:r>
+              <w:rPr>
+                <w:rFonts w:ascii="Segoe UI" w:hAnsi="Segoe UI" w:cs="Segoe UI"/>
+                <w:sz w:val="18"/>
+                <w:szCs w:val="18"/>
+              </w:rPr>
+              <w:t>Date</w:t>
+            </w:r>
+          </w:p>
+        </w:tc>
+        <w:tc>
+          <w:tcPr>
+            <w:tcW w:w="1440" w:type="dxa"/>
+          </w:tcPr>
+          <w:p>
+            <w:pPr>
+              <w:spacing w:before="240"/>
+              <w:jc w:val="center"/>
+              <w:rPr>
+                <w:rFonts w:ascii="Segoe UI" w:hAnsi="Segoe UI" w:cs="Segoe UI"/>
+                <w:sz w:val="18"/>
+                <w:szCs w:val="18"/>
+              </w:rPr>
+            </w:pPr>
+            <w:r>
+              <w:rPr>
+                <w:rFonts w:ascii="Segoe UI" w:hAnsi="Segoe UI" w:cs="Segoe UI"/>
+                <w:sz w:val="18"/>
+                <w:szCs w:val="18"/>
+              </w:rPr>
+              <w:t>Time</w:t>
+            </w:r>
+          </w:p>
+        </w:tc>
+        <w:tc>
+          <w:tcPr>
+            <w:tcW w:w="2965" w:type="dxa"/>
+          </w:tcPr>
+          <w:p>
+            <w:pPr>
+              <w:spacing w:before="240"/>
+              <w:jc w:val="center"/>
+              <w:rPr>
+                <w:rFonts w:ascii="Segoe UI" w:hAnsi="Segoe UI" w:cs="Segoe UI"/>
+                <w:sz w:val="18"/>
+                <w:szCs w:val="18"/>
+              </w:rPr>
+            </w:pPr>
+            <w:r>
+              <w:rPr>
+                <w:rFonts w:ascii="Segoe UI" w:hAnsi="Segoe UI" w:cs="Segoe UI"/>
+                <w:sz w:val="18"/>
+                <w:szCs w:val="18"/>
+              </w:rPr>
+              <w:t xml:space="preserve">Commit </w:t>
+            </w:r>
+            <w:r>
+              <w:rPr>
+                <w:rFonts w:ascii="Segoe UI" w:hAnsi="Segoe UI" w:cs="Segoe UI"/>
+                <w:sz w:val="18"/>
+                <w:szCs w:val="18"/>
+              </w:rPr>
+              <w:t>Message</w:t>
+            </w:r>
+          </w:p>
+        </w:tc>
+      </w:tr>
+      <w:tr>
+        <w:trPr>
+          <w:trHeight w:val="144"/>
+        </w:trPr>
+        <w:tc>
+          <w:tcPr>
+            <w:tcW w:w="457" w:type="dxa"/>
+          </w:tcPr>
+          <w:p>
+            <w:pPr>
+              <w:jc w:val="center"/>
+              <w:rPr>
+                <w:rFonts w:ascii="Segoe UI" w:hAnsi="Segoe UI" w:cs="Segoe UI"/>
+                <w:sz w:val="18"/>
+                <w:szCs w:val="18"/>
+              </w:rPr>
+            </w:pPr>
+            <w:r>
+              <w:rPr>
+                <w:rFonts w:ascii="Segoe UI" w:hAnsi="Segoe UI" w:cs="Segoe UI"/>
+                <w:sz w:val="18"/>
+                <w:szCs w:val="18"/>
+              </w:rPr>
+              <w:t>1</w:t>
+            </w:r>
+          </w:p>
+        </w:tc>
+        <w:tc>
+          <w:tcPr>
+            <w:tcW w:w="2333" w:type="dxa"/>
+          </w:tcPr>
+          <w:p>
+            <w:pPr>
+              <w:rPr>
+                <w:rFonts w:ascii="Segoe UI" w:hAnsi="Segoe UI" w:cs="Segoe UI"/>
+                <w:sz w:val="18"/>
+                <w:szCs w:val="18"/>
+              </w:rPr>
+            </w:pPr>
+            <w:r>
+              <w:rPr>
+                <w:rFonts w:ascii="Segoe UI" w:hAnsi="Segoe UI" w:cs="Segoe UI"/>
+                <w:sz w:val="18"/>
+                <w:szCs w:val="18"/>
+              </w:rPr>
+              <w:t xml:space="preserve">Bhaskara Ida Bagus </w:t>
+            </w:r>
+          </w:p>
+        </w:tc>
+        <w:tc>
+          <w:tcPr>
+            <w:tcW w:w="1710" w:type="dxa"/>
+          </w:tcPr>
+          <w:p>
+            <w:pPr>
+              <w:rPr>
+                <w:rFonts w:ascii="Segoe UI" w:hAnsi="Segoe UI" w:cs="Segoe UI"/>
+                <w:sz w:val="18"/>
+                <w:szCs w:val="18"/>
+              </w:rPr>
+            </w:pPr>
+            <w:r>
+              <w:rPr>
+                <w:rFonts w:ascii="Segoe UI" w:hAnsi="Segoe UI" w:cs="Segoe UI"/>
+                <w:sz w:val="18"/>
+                <w:szCs w:val="18"/>
+              </w:rPr>
+              <w:t>9/25/2017</w:t>
+            </w:r>
+          </w:p>
+        </w:tc>
+        <w:tc>
+          <w:tcPr>
+            <w:tcW w:w="1440" w:type="dxa"/>
+          </w:tcPr>
+          <w:p>
+            <w:pPr>
+              <w:rPr>
+                <w:rFonts w:ascii="Segoe UI" w:hAnsi="Segoe UI" w:cs="Segoe UI"/>
+                <w:sz w:val="18"/>
+                <w:szCs w:val="18"/>
+              </w:rPr>
+            </w:pPr>
+            <w:r>
+              <w:rPr>
+                <w:rFonts w:ascii="Segoe UI" w:hAnsi="Segoe UI" w:cs="Segoe UI"/>
+                <w:sz w:val="18"/>
+                <w:szCs w:val="18"/>
+              </w:rPr>
+              <w:t>5:33:41 PM</w:t>
+            </w:r>
+          </w:p>
+        </w:tc>
+        <w:tc>
+          <w:tcPr>
+            <w:tcW w:w="2965" w:type="dxa"/>
+          </w:tcPr>
+          <w:p>
+            <w:pPr>
+              <w:rPr>
+                <w:rFonts w:ascii="Segoe UI" w:hAnsi="Segoe UI" w:cs="Segoe UI"/>
+                <w:sz w:val="18"/>
+                <w:szCs w:val="18"/>
+              </w:rPr>
+            </w:pPr>
+            <w:r>
+              <w:rPr>
+                <w:rFonts w:ascii="Segoe UI" w:hAnsi="Segoe UI" w:cs="Segoe UI"/>
+                <w:sz w:val="18"/>
+                <w:szCs w:val="18"/>
+              </w:rPr>
+              <w:t>Initialized project</w:t>
+            </w:r>
+          </w:p>
+        </w:tc>
+      </w:tr>
+      <w:tr>
+        <w:trPr>
+          <w:trHeight w:val="144"/>
+        </w:trPr>
+        <w:tc>
+          <w:tcPr>
+            <w:tcW w:w="457" w:type="dxa"/>
+          </w:tcPr>
+          <w:p>
+            <w:pPr>
+              <w:jc w:val="center"/>
+              <w:rPr>
+                <w:rFonts w:ascii="Segoe UI" w:hAnsi="Segoe UI" w:cs="Segoe UI"/>
+                <w:sz w:val="18"/>
+                <w:szCs w:val="18"/>
+              </w:rPr>
+            </w:pPr>
+            <w:r>
+              <w:rPr>
+                <w:rFonts w:ascii="Segoe UI" w:hAnsi="Segoe UI" w:cs="Segoe UI"/>
+                <w:sz w:val="18"/>
+                <w:szCs w:val="18"/>
+              </w:rPr>
+              <w:t>2</w:t>
+            </w:r>
+          </w:p>
+        </w:tc>
+        <w:tc>
+          <w:tcPr>
+            <w:tcW w:w="2333" w:type="dxa"/>
+          </w:tcPr>
+          <w:p>
+            <w:pPr>
+              <w:rPr>
+                <w:rFonts w:ascii="Segoe UI" w:hAnsi="Segoe UI" w:cs="Segoe UI"/>
+                <w:sz w:val="18"/>
+                <w:szCs w:val="18"/>
+              </w:rPr>
+            </w:pPr>
+            <w:r>
+              <w:rPr>
+                <w:rFonts w:ascii="Segoe UI" w:hAnsi="Segoe UI" w:cs="Segoe UI"/>
+                <w:sz w:val="18"/>
+                <w:szCs w:val="18"/>
+              </w:rPr>
+              <w:t xml:space="preserve">Bhaskara Ida Bagus </w:t>
+            </w:r>
+          </w:p>
+        </w:tc>
+        <w:tc>
+          <w:tcPr>
+            <w:tcW w:w="1710" w:type="dxa"/>
+          </w:tcPr>
+          <w:p>
+            <w:pPr>
+              <w:rPr>
+                <w:rFonts w:ascii="Segoe UI" w:hAnsi="Segoe UI" w:cs="Segoe UI"/>
+                <w:sz w:val="18"/>
+                <w:szCs w:val="18"/>
+              </w:rPr>
+            </w:pPr>
+            <w:r>
+              <w:rPr>
+                <w:rFonts w:ascii="Segoe UI" w:hAnsi="Segoe UI" w:cs="Segoe UI"/>
+                <w:sz w:val="18"/>
+                <w:szCs w:val="18"/>
+              </w:rPr>
+              <w:t>9/25/2017</w:t>
+            </w:r>
+          </w:p>
+        </w:tc>
+        <w:tc>
+          <w:tcPr>
+            <w:tcW w:w="1440" w:type="dxa"/>
+          </w:tcPr>
+          <w:p>
+            <w:pPr>
+              <w:rPr>
+                <w:rFonts w:ascii="Segoe UI" w:hAnsi="Segoe UI" w:cs="Segoe UI"/>
+                <w:sz w:val="18"/>
+                <w:szCs w:val="18"/>
+              </w:rPr>
+            </w:pPr>
+            <w:r>
+              <w:rPr>
+                <w:rFonts w:ascii="Segoe UI" w:hAnsi="Segoe UI" w:cs="Segoe UI"/>
+                <w:sz w:val="18"/>
+                <w:szCs w:val="18"/>
+              </w:rPr>
+              <w:t>5:37:28 PM</w:t>
+            </w:r>
+          </w:p>
+        </w:tc>
+        <w:tc>
+          <w:tcPr>
+            <w:tcW w:w="2965" w:type="dxa"/>
+          </w:tcPr>
+          <w:p>
+            <w:pPr>
+              <w:rPr>
+                <w:rFonts w:ascii="Segoe UI" w:hAnsi="Segoe UI" w:cs="Segoe UI"/>
+                <w:sz w:val="18"/>
+                <w:szCs w:val="18"/>
+              </w:rPr>
+            </w:pPr>
+            <w:r>
+              <w:rPr>
+                <w:rFonts w:ascii="Segoe UI" w:hAnsi="Segoe UI" w:cs="Segoe UI"/>
+                <w:sz w:val="18"/>
+                <w:szCs w:val="18"/>
+              </w:rPr>
+              <w:t xml:space="preserve">Add </w:t>
+            </w:r>
+            <w:proofErr w:type="spellStart"/>
+            <w:r>
+              <w:rPr>
+                <w:rFonts w:ascii="Segoe UI" w:hAnsi="Segoe UI" w:cs="Segoe UI"/>
+                <w:sz w:val="18"/>
+                <w:szCs w:val="18"/>
+              </w:rPr>
+              <w:t>PictureBox</w:t>
+            </w:r>
+            <w:proofErr w:type="spellEnd"/>
+            <w:r>
+              <w:rPr>
+                <w:rFonts w:ascii="Segoe UI" w:hAnsi="Segoe UI" w:cs="Segoe UI"/>
+                <w:sz w:val="18"/>
+                <w:szCs w:val="18"/>
+              </w:rPr>
+              <w:t xml:space="preserve"> canvas in Form</w:t>
+            </w:r>
+          </w:p>
+        </w:tc>
+      </w:tr>
+      <w:tr>
+        <w:trPr>
+          <w:trHeight w:val="144"/>
+        </w:trPr>
+        <w:tc>
+          <w:tcPr>
+            <w:tcW w:w="457" w:type="dxa"/>
+          </w:tcPr>
+          <w:p>
+            <w:pPr>
+              <w:jc w:val="center"/>
+              <w:rPr>
+                <w:rFonts w:ascii="Segoe UI" w:hAnsi="Segoe UI" w:cs="Segoe UI"/>
+                <w:sz w:val="18"/>
+                <w:szCs w:val="18"/>
+              </w:rPr>
+            </w:pPr>
+            <w:r>
+              <w:rPr>
+                <w:rFonts w:ascii="Segoe UI" w:hAnsi="Segoe UI" w:cs="Segoe UI"/>
+                <w:sz w:val="18"/>
+                <w:szCs w:val="18"/>
+              </w:rPr>
+              <w:t>3</w:t>
+            </w:r>
+          </w:p>
+        </w:tc>
+        <w:tc>
+          <w:tcPr>
+            <w:tcW w:w="2333" w:type="dxa"/>
+          </w:tcPr>
+          <w:p>
+            <w:pPr>
+              <w:rPr>
+                <w:rFonts w:ascii="Segoe UI" w:hAnsi="Segoe UI" w:cs="Segoe UI"/>
+                <w:sz w:val="18"/>
+                <w:szCs w:val="18"/>
+              </w:rPr>
+            </w:pPr>
+            <w:r>
+              <w:rPr>
+                <w:rFonts w:ascii="Segoe UI" w:hAnsi="Segoe UI" w:cs="Segoe UI"/>
+                <w:sz w:val="18"/>
+                <w:szCs w:val="18"/>
+              </w:rPr>
+              <w:t>Bhaskara Ida Bagus</w:t>
+            </w:r>
+          </w:p>
+        </w:tc>
+        <w:tc>
+          <w:tcPr>
+            <w:tcW w:w="1710" w:type="dxa"/>
+          </w:tcPr>
+          <w:p>
+            <w:pPr>
+              <w:rPr>
+                <w:rFonts w:ascii="Segoe UI" w:hAnsi="Segoe UI" w:cs="Segoe UI"/>
+                <w:sz w:val="18"/>
+                <w:szCs w:val="18"/>
+              </w:rPr>
+            </w:pPr>
+            <w:r>
+              <w:rPr>
+                <w:rFonts w:ascii="Segoe UI" w:hAnsi="Segoe UI" w:cs="Segoe UI"/>
+                <w:sz w:val="18"/>
+                <w:szCs w:val="18"/>
+              </w:rPr>
+              <w:t>9/25/2017</w:t>
+            </w:r>
+          </w:p>
+        </w:tc>
+        <w:tc>
+          <w:tcPr>
+            <w:tcW w:w="1440" w:type="dxa"/>
+          </w:tcPr>
+          <w:p>
+            <w:pPr>
+              <w:rPr>
+                <w:rFonts w:ascii="Segoe UI" w:hAnsi="Segoe UI" w:cs="Segoe UI"/>
+                <w:sz w:val="18"/>
+                <w:szCs w:val="18"/>
+              </w:rPr>
+            </w:pPr>
+            <w:r>
+              <w:rPr>
+                <w:rFonts w:ascii="Segoe UI" w:hAnsi="Segoe UI" w:cs="Segoe UI"/>
+                <w:sz w:val="18"/>
+                <w:szCs w:val="18"/>
+              </w:rPr>
+              <w:t>9:16:28 PM</w:t>
+            </w:r>
+          </w:p>
+        </w:tc>
+        <w:tc>
+          <w:tcPr>
+            <w:tcW w:w="2965" w:type="dxa"/>
+          </w:tcPr>
+          <w:p>
+            <w:pPr>
+              <w:rPr>
+                <w:rFonts w:ascii="Segoe UI" w:hAnsi="Segoe UI" w:cs="Segoe UI"/>
+                <w:sz w:val="18"/>
+                <w:szCs w:val="18"/>
+              </w:rPr>
+            </w:pPr>
+            <w:r>
+              <w:rPr>
+                <w:rFonts w:ascii="Segoe UI" w:hAnsi="Segoe UI" w:cs="Segoe UI"/>
+                <w:sz w:val="18"/>
+                <w:szCs w:val="18"/>
+              </w:rPr>
+              <w:t>Added the ability to draw circle (values are hard-coded)</w:t>
+            </w:r>
+          </w:p>
+        </w:tc>
+      </w:tr>
+      <w:tr>
+        <w:trPr>
+          <w:trHeight w:val="144"/>
+        </w:trPr>
+        <w:tc>
+          <w:tcPr>
+            <w:tcW w:w="457" w:type="dxa"/>
+          </w:tcPr>
+          <w:p>
+            <w:pPr>
+              <w:jc w:val="center"/>
+              <w:rPr>
+                <w:rFonts w:ascii="Segoe UI" w:hAnsi="Segoe UI" w:cs="Segoe UI"/>
+                <w:sz w:val="18"/>
+                <w:szCs w:val="18"/>
+              </w:rPr>
+            </w:pPr>
+            <w:r>
+              <w:rPr>
+                <w:rFonts w:ascii="Segoe UI" w:hAnsi="Segoe UI" w:cs="Segoe UI"/>
+                <w:sz w:val="18"/>
+                <w:szCs w:val="18"/>
+              </w:rPr>
+              <w:t>4</w:t>
+            </w:r>
+          </w:p>
+        </w:tc>
+        <w:tc>
+          <w:tcPr>
+            <w:tcW w:w="2333" w:type="dxa"/>
+          </w:tcPr>
+          <w:p>
+            <w:pPr>
+              <w:rPr>
+                <w:rFonts w:ascii="Segoe UI" w:hAnsi="Segoe UI" w:cs="Segoe UI"/>
+                <w:sz w:val="18"/>
+                <w:szCs w:val="18"/>
+              </w:rPr>
+            </w:pPr>
+            <w:proofErr w:type="spellStart"/>
+            <w:r>
+              <w:rPr>
+                <w:rFonts w:ascii="Segoe UI" w:hAnsi="Segoe UI" w:cs="Segoe UI"/>
+                <w:sz w:val="18"/>
+                <w:szCs w:val="18"/>
+              </w:rPr>
+              <w:t>Rahmad</w:t>
+            </w:r>
+            <w:proofErr w:type="spellEnd"/>
+            <w:r>
+              <w:rPr>
+                <w:rFonts w:ascii="Segoe UI" w:hAnsi="Segoe UI" w:cs="Segoe UI"/>
+                <w:sz w:val="18"/>
+                <w:szCs w:val="18"/>
+              </w:rPr>
+              <w:t xml:space="preserve"> Martin</w:t>
+            </w:r>
+          </w:p>
+        </w:tc>
+        <w:tc>
+          <w:tcPr>
+            <w:tcW w:w="1710" w:type="dxa"/>
+          </w:tcPr>
+          <w:p>
+            <w:pPr>
+              <w:rPr>
+                <w:rFonts w:ascii="Segoe UI" w:hAnsi="Segoe UI" w:cs="Segoe UI"/>
+                <w:sz w:val="18"/>
+                <w:szCs w:val="18"/>
+              </w:rPr>
+            </w:pPr>
+            <w:r>
+              <w:rPr>
+                <w:rFonts w:ascii="Segoe UI" w:hAnsi="Segoe UI" w:cs="Segoe UI"/>
+                <w:sz w:val="18"/>
+                <w:szCs w:val="18"/>
+              </w:rPr>
+              <w:t>9/25/2017</w:t>
+            </w:r>
+          </w:p>
+        </w:tc>
+        <w:tc>
+          <w:tcPr>
+            <w:tcW w:w="1440" w:type="dxa"/>
+          </w:tcPr>
+          <w:p>
+            <w:pPr>
+              <w:rPr>
+                <w:rFonts w:ascii="Segoe UI" w:hAnsi="Segoe UI" w:cs="Segoe UI"/>
+                <w:sz w:val="18"/>
+                <w:szCs w:val="18"/>
+              </w:rPr>
+            </w:pPr>
+            <w:r>
+              <w:rPr>
+                <w:rFonts w:ascii="Segoe UI" w:hAnsi="Segoe UI" w:cs="Segoe UI"/>
+                <w:sz w:val="18"/>
+                <w:szCs w:val="18"/>
+              </w:rPr>
+              <w:t>10:48:18 PM</w:t>
+            </w:r>
+          </w:p>
+        </w:tc>
+        <w:tc>
+          <w:tcPr>
+            <w:tcW w:w="2965" w:type="dxa"/>
+          </w:tcPr>
+          <w:p>
+            <w:pPr>
+              <w:rPr>
+                <w:rFonts w:ascii="Segoe UI" w:hAnsi="Segoe UI" w:cs="Segoe UI"/>
+                <w:sz w:val="18"/>
+                <w:szCs w:val="18"/>
+              </w:rPr>
+            </w:pPr>
+            <w:r>
+              <w:rPr>
+                <w:rFonts w:ascii="Segoe UI" w:hAnsi="Segoe UI" w:cs="Segoe UI"/>
+                <w:sz w:val="18"/>
+                <w:szCs w:val="18"/>
+              </w:rPr>
+              <w:t>#Help, fail ellipse :(</w:t>
+            </w:r>
+          </w:p>
+        </w:tc>
+      </w:tr>
+      <w:tr>
+        <w:trPr>
+          <w:trHeight w:val="144"/>
+        </w:trPr>
+        <w:tc>
+          <w:tcPr>
+            <w:tcW w:w="457" w:type="dxa"/>
+          </w:tcPr>
+          <w:p>
+            <w:pPr>
+              <w:jc w:val="center"/>
+              <w:rPr>
+                <w:rFonts w:ascii="Segoe UI" w:hAnsi="Segoe UI" w:cs="Segoe UI"/>
+                <w:sz w:val="18"/>
+                <w:szCs w:val="18"/>
+              </w:rPr>
+            </w:pPr>
+            <w:r>
+              <w:rPr>
+                <w:rFonts w:ascii="Segoe UI" w:hAnsi="Segoe UI" w:cs="Segoe UI"/>
+                <w:sz w:val="18"/>
+                <w:szCs w:val="18"/>
+              </w:rPr>
+              <w:t>5</w:t>
+            </w:r>
+          </w:p>
+        </w:tc>
+        <w:tc>
+          <w:tcPr>
+            <w:tcW w:w="2333" w:type="dxa"/>
+          </w:tcPr>
+          <w:p>
+            <w:pPr>
+              <w:rPr>
+                <w:rFonts w:ascii="Segoe UI" w:hAnsi="Segoe UI" w:cs="Segoe UI"/>
+                <w:sz w:val="18"/>
+                <w:szCs w:val="18"/>
+              </w:rPr>
+            </w:pPr>
+            <w:r>
+              <w:rPr>
+                <w:rFonts w:ascii="Segoe UI" w:hAnsi="Segoe UI" w:cs="Segoe UI"/>
+                <w:sz w:val="18"/>
+                <w:szCs w:val="18"/>
+              </w:rPr>
+              <w:t>Bhaskara Ida Bagus</w:t>
+            </w:r>
+          </w:p>
+        </w:tc>
+        <w:tc>
+          <w:tcPr>
+            <w:tcW w:w="1710" w:type="dxa"/>
+          </w:tcPr>
+          <w:p>
+            <w:pPr>
+              <w:rPr>
+                <w:rFonts w:ascii="Segoe UI" w:hAnsi="Segoe UI" w:cs="Segoe UI"/>
+                <w:sz w:val="18"/>
+                <w:szCs w:val="18"/>
+              </w:rPr>
+            </w:pPr>
+            <w:r>
+              <w:rPr>
+                <w:rFonts w:ascii="Segoe UI" w:hAnsi="Segoe UI" w:cs="Segoe UI"/>
+                <w:sz w:val="18"/>
+                <w:szCs w:val="18"/>
+              </w:rPr>
+              <w:t>9/26/2017</w:t>
+            </w:r>
+          </w:p>
+        </w:tc>
+        <w:tc>
+          <w:tcPr>
+            <w:tcW w:w="1440" w:type="dxa"/>
+          </w:tcPr>
+          <w:p>
+            <w:pPr>
+              <w:rPr>
+                <w:rFonts w:ascii="Segoe UI" w:hAnsi="Segoe UI" w:cs="Segoe UI"/>
+                <w:sz w:val="18"/>
+                <w:szCs w:val="18"/>
+              </w:rPr>
+            </w:pPr>
+            <w:r>
+              <w:rPr>
+                <w:rFonts w:ascii="Segoe UI" w:hAnsi="Segoe UI" w:cs="Segoe UI"/>
+                <w:sz w:val="18"/>
+                <w:szCs w:val="18"/>
+              </w:rPr>
+              <w:t>1:38:14 AM</w:t>
+            </w:r>
+          </w:p>
+        </w:tc>
+        <w:tc>
+          <w:tcPr>
+            <w:tcW w:w="2965" w:type="dxa"/>
+          </w:tcPr>
+          <w:p>
+            <w:pPr>
+              <w:rPr>
+                <w:rFonts w:ascii="Segoe UI" w:hAnsi="Segoe UI" w:cs="Segoe UI"/>
+                <w:sz w:val="18"/>
+                <w:szCs w:val="18"/>
+              </w:rPr>
+            </w:pPr>
+            <w:r>
+              <w:rPr>
+                <w:rFonts w:ascii="Segoe UI" w:hAnsi="Segoe UI" w:cs="Segoe UI"/>
+                <w:sz w:val="18"/>
+                <w:szCs w:val="18"/>
+              </w:rPr>
+              <w:t>Housekeeping, user input for circle center points and radius (no longer hardcoded)</w:t>
+            </w:r>
+          </w:p>
+        </w:tc>
+      </w:tr>
+      <w:tr>
+        <w:trPr>
+          <w:trHeight w:val="144"/>
+        </w:trPr>
+        <w:tc>
+          <w:tcPr>
+            <w:tcW w:w="457" w:type="dxa"/>
+          </w:tcPr>
+          <w:p>
+            <w:pPr>
+              <w:jc w:val="center"/>
+              <w:rPr>
+                <w:rFonts w:ascii="Segoe UI" w:hAnsi="Segoe UI" w:cs="Segoe UI"/>
+                <w:sz w:val="18"/>
+                <w:szCs w:val="18"/>
+              </w:rPr>
+            </w:pPr>
+            <w:r>
+              <w:rPr>
+                <w:rFonts w:ascii="Segoe UI" w:hAnsi="Segoe UI" w:cs="Segoe UI"/>
+                <w:sz w:val="18"/>
+                <w:szCs w:val="18"/>
+              </w:rPr>
+              <w:t>6</w:t>
+            </w:r>
+          </w:p>
+        </w:tc>
+        <w:tc>
+          <w:tcPr>
+            <w:tcW w:w="2333" w:type="dxa"/>
+          </w:tcPr>
+          <w:p>
+            <w:pPr>
+              <w:rPr>
+                <w:rFonts w:ascii="Segoe UI" w:hAnsi="Segoe UI" w:cs="Segoe UI"/>
+                <w:sz w:val="18"/>
+                <w:szCs w:val="18"/>
+              </w:rPr>
+            </w:pPr>
+            <w:proofErr w:type="spellStart"/>
+            <w:r>
+              <w:rPr>
+                <w:rFonts w:ascii="Segoe UI" w:hAnsi="Segoe UI" w:cs="Segoe UI"/>
+                <w:sz w:val="18"/>
+                <w:szCs w:val="18"/>
+              </w:rPr>
+              <w:t>Rahmad</w:t>
+            </w:r>
+            <w:proofErr w:type="spellEnd"/>
+            <w:r>
+              <w:rPr>
+                <w:rFonts w:ascii="Segoe UI" w:hAnsi="Segoe UI" w:cs="Segoe UI"/>
+                <w:sz w:val="18"/>
+                <w:szCs w:val="18"/>
+              </w:rPr>
+              <w:t xml:space="preserve"> Martin</w:t>
+            </w:r>
+          </w:p>
+        </w:tc>
+        <w:tc>
+          <w:tcPr>
+            <w:tcW w:w="1710" w:type="dxa"/>
+          </w:tcPr>
+          <w:p>
+            <w:pPr>
+              <w:rPr>
+                <w:rFonts w:ascii="Segoe UI" w:hAnsi="Segoe UI" w:cs="Segoe UI"/>
+                <w:sz w:val="18"/>
+                <w:szCs w:val="18"/>
+              </w:rPr>
+            </w:pPr>
+            <w:r>
+              <w:rPr>
+                <w:rFonts w:ascii="Segoe UI" w:hAnsi="Segoe UI" w:cs="Segoe UI"/>
+                <w:sz w:val="18"/>
+                <w:szCs w:val="18"/>
+              </w:rPr>
+              <w:t>9/26/2017</w:t>
+            </w:r>
+          </w:p>
+        </w:tc>
+        <w:tc>
+          <w:tcPr>
+            <w:tcW w:w="1440" w:type="dxa"/>
+          </w:tcPr>
+          <w:p>
+            <w:pPr>
+              <w:rPr>
+                <w:rFonts w:ascii="Segoe UI" w:hAnsi="Segoe UI" w:cs="Segoe UI"/>
+                <w:sz w:val="18"/>
+                <w:szCs w:val="18"/>
+              </w:rPr>
+            </w:pPr>
+            <w:r>
+              <w:rPr>
+                <w:rFonts w:ascii="Segoe UI" w:hAnsi="Segoe UI" w:cs="Segoe UI"/>
+                <w:sz w:val="18"/>
+                <w:szCs w:val="18"/>
+              </w:rPr>
+              <w:t>12:33:17 PM</w:t>
+            </w:r>
+          </w:p>
+        </w:tc>
+        <w:tc>
+          <w:tcPr>
+            <w:tcW w:w="2965" w:type="dxa"/>
+          </w:tcPr>
+          <w:p>
+            <w:pPr>
+              <w:rPr>
+                <w:rFonts w:ascii="Segoe UI" w:hAnsi="Segoe UI" w:cs="Segoe UI"/>
+                <w:sz w:val="18"/>
+                <w:szCs w:val="18"/>
+              </w:rPr>
+            </w:pPr>
+            <w:r>
+              <w:rPr>
+                <w:rFonts w:ascii="Segoe UI" w:hAnsi="Segoe UI" w:cs="Segoe UI"/>
+                <w:sz w:val="18"/>
+                <w:szCs w:val="18"/>
+              </w:rPr>
+              <w:t>#Fix ellipse + input and button</w:t>
+            </w:r>
+          </w:p>
+        </w:tc>
+      </w:tr>
+      <w:tr>
+        <w:trPr>
+          <w:trHeight w:val="144"/>
+        </w:trPr>
+        <w:tc>
+          <w:tcPr>
+            <w:tcW w:w="457" w:type="dxa"/>
+          </w:tcPr>
+          <w:p>
+            <w:pPr>
+              <w:jc w:val="center"/>
+              <w:rPr>
+                <w:rFonts w:ascii="Segoe UI" w:hAnsi="Segoe UI" w:cs="Segoe UI"/>
+                <w:sz w:val="18"/>
+                <w:szCs w:val="18"/>
+              </w:rPr>
+            </w:pPr>
+            <w:r>
+              <w:rPr>
+                <w:rFonts w:ascii="Segoe UI" w:hAnsi="Segoe UI" w:cs="Segoe UI"/>
+                <w:sz w:val="18"/>
+                <w:szCs w:val="18"/>
+              </w:rPr>
+              <w:t>7</w:t>
+            </w:r>
+          </w:p>
+        </w:tc>
+        <w:tc>
+          <w:tcPr>
+            <w:tcW w:w="2333" w:type="dxa"/>
+          </w:tcPr>
+          <w:p>
+            <w:pPr>
+              <w:rPr>
+                <w:rFonts w:ascii="Segoe UI" w:hAnsi="Segoe UI" w:cs="Segoe UI"/>
+                <w:sz w:val="18"/>
+                <w:szCs w:val="18"/>
+              </w:rPr>
+            </w:pPr>
+            <w:r>
+              <w:rPr>
+                <w:rFonts w:ascii="Segoe UI" w:hAnsi="Segoe UI" w:cs="Segoe UI"/>
+                <w:sz w:val="18"/>
+                <w:szCs w:val="18"/>
+              </w:rPr>
+              <w:t xml:space="preserve">Vera Debora </w:t>
+            </w:r>
+            <w:proofErr w:type="spellStart"/>
+            <w:r>
+              <w:rPr>
+                <w:rFonts w:ascii="Segoe UI" w:hAnsi="Segoe UI" w:cs="Segoe UI"/>
+                <w:sz w:val="18"/>
+                <w:szCs w:val="18"/>
+              </w:rPr>
+              <w:t>Vitamas</w:t>
+            </w:r>
+            <w:proofErr w:type="spellEnd"/>
+          </w:p>
+        </w:tc>
+        <w:tc>
+          <w:tcPr>
+            <w:tcW w:w="1710" w:type="dxa"/>
+          </w:tcPr>
+          <w:p>
+            <w:pPr>
+              <w:rPr>
+                <w:rFonts w:ascii="Segoe UI" w:hAnsi="Segoe UI" w:cs="Segoe UI"/>
+                <w:sz w:val="18"/>
+                <w:szCs w:val="18"/>
+              </w:rPr>
+            </w:pPr>
+            <w:r>
+              <w:rPr>
+                <w:rFonts w:ascii="Segoe UI" w:hAnsi="Segoe UI" w:cs="Segoe UI"/>
+                <w:sz w:val="18"/>
+                <w:szCs w:val="18"/>
+              </w:rPr>
+              <w:t>9/28/2017</w:t>
+            </w:r>
+          </w:p>
+        </w:tc>
+        <w:tc>
+          <w:tcPr>
+            <w:tcW w:w="1440" w:type="dxa"/>
+          </w:tcPr>
+          <w:p>
+            <w:pPr>
+              <w:rPr>
+                <w:rFonts w:ascii="Segoe UI" w:hAnsi="Segoe UI" w:cs="Segoe UI"/>
+                <w:sz w:val="18"/>
+                <w:szCs w:val="18"/>
+              </w:rPr>
+            </w:pPr>
+            <w:r>
+              <w:rPr>
+                <w:rFonts w:ascii="Segoe UI" w:hAnsi="Segoe UI" w:cs="Segoe UI"/>
+                <w:sz w:val="18"/>
+                <w:szCs w:val="18"/>
+              </w:rPr>
+              <w:t>11:53:32 PM</w:t>
+            </w:r>
+          </w:p>
+        </w:tc>
+        <w:tc>
+          <w:tcPr>
+            <w:tcW w:w="2965" w:type="dxa"/>
+          </w:tcPr>
+          <w:p>
+            <w:pPr>
+              <w:rPr>
+                <w:rFonts w:ascii="Segoe UI" w:hAnsi="Segoe UI" w:cs="Segoe UI"/>
+                <w:sz w:val="18"/>
+                <w:szCs w:val="18"/>
+              </w:rPr>
+            </w:pPr>
+            <w:r>
+              <w:rPr>
+                <w:rFonts w:ascii="Segoe UI" w:hAnsi="Segoe UI" w:cs="Segoe UI"/>
+                <w:sz w:val="18"/>
+                <w:szCs w:val="18"/>
+              </w:rPr>
+              <w:t>Creating an array for circle so user can choose to delete any circle. Still buggy, not working as intended</w:t>
+            </w:r>
+          </w:p>
+        </w:tc>
+      </w:tr>
+      <w:tr>
+        <w:trPr>
+          <w:trHeight w:val="144"/>
+        </w:trPr>
+        <w:tc>
+          <w:tcPr>
+            <w:tcW w:w="457" w:type="dxa"/>
+          </w:tcPr>
+          <w:p>
+            <w:pPr>
+              <w:jc w:val="center"/>
+              <w:rPr>
+                <w:rFonts w:ascii="Segoe UI" w:hAnsi="Segoe UI" w:cs="Segoe UI"/>
+                <w:sz w:val="18"/>
+                <w:szCs w:val="18"/>
+              </w:rPr>
+            </w:pPr>
+            <w:r>
+              <w:rPr>
+                <w:rFonts w:ascii="Segoe UI" w:hAnsi="Segoe UI" w:cs="Segoe UI"/>
+                <w:sz w:val="18"/>
+                <w:szCs w:val="18"/>
+              </w:rPr>
+              <w:t>8</w:t>
+            </w:r>
+          </w:p>
+        </w:tc>
+        <w:tc>
+          <w:tcPr>
+            <w:tcW w:w="2333" w:type="dxa"/>
+          </w:tcPr>
+          <w:p>
+            <w:pPr>
+              <w:rPr>
+                <w:rFonts w:ascii="Segoe UI" w:hAnsi="Segoe UI" w:cs="Segoe UI"/>
+                <w:sz w:val="18"/>
+                <w:szCs w:val="18"/>
+              </w:rPr>
+            </w:pPr>
+            <w:r>
+              <w:rPr>
+                <w:rFonts w:ascii="Segoe UI" w:hAnsi="Segoe UI" w:cs="Segoe UI"/>
+                <w:sz w:val="18"/>
+                <w:szCs w:val="18"/>
+              </w:rPr>
+              <w:t xml:space="preserve">Vera Debora </w:t>
+            </w:r>
+            <w:proofErr w:type="spellStart"/>
+            <w:r>
+              <w:rPr>
+                <w:rFonts w:ascii="Segoe UI" w:hAnsi="Segoe UI" w:cs="Segoe UI"/>
+                <w:sz w:val="18"/>
+                <w:szCs w:val="18"/>
+              </w:rPr>
+              <w:t>Vitamas</w:t>
+            </w:r>
+            <w:proofErr w:type="spellEnd"/>
+          </w:p>
+        </w:tc>
+        <w:tc>
+          <w:tcPr>
+            <w:tcW w:w="1710" w:type="dxa"/>
+          </w:tcPr>
+          <w:p>
+            <w:pPr>
+              <w:rPr>
+                <w:rFonts w:ascii="Segoe UI" w:hAnsi="Segoe UI" w:cs="Segoe UI"/>
+                <w:sz w:val="18"/>
+                <w:szCs w:val="18"/>
+              </w:rPr>
+            </w:pPr>
+            <w:r>
+              <w:rPr>
+                <w:rFonts w:ascii="Segoe UI" w:hAnsi="Segoe UI" w:cs="Segoe UI"/>
+                <w:sz w:val="18"/>
+                <w:szCs w:val="18"/>
+              </w:rPr>
+              <w:t>10/1/2017</w:t>
+            </w:r>
+          </w:p>
+        </w:tc>
+        <w:tc>
+          <w:tcPr>
+            <w:tcW w:w="1440" w:type="dxa"/>
+          </w:tcPr>
+          <w:p>
+            <w:pPr>
+              <w:rPr>
+                <w:rFonts w:ascii="Segoe UI" w:hAnsi="Segoe UI" w:cs="Segoe UI"/>
+                <w:sz w:val="18"/>
+                <w:szCs w:val="18"/>
+              </w:rPr>
+            </w:pPr>
+            <w:r>
+              <w:rPr>
+                <w:rFonts w:ascii="Segoe UI" w:hAnsi="Segoe UI" w:cs="Segoe UI"/>
+                <w:sz w:val="18"/>
+                <w:szCs w:val="18"/>
+              </w:rPr>
+              <w:t>1:44:15 PM</w:t>
+            </w:r>
+          </w:p>
+        </w:tc>
+        <w:tc>
+          <w:tcPr>
+            <w:tcW w:w="2965" w:type="dxa"/>
+          </w:tcPr>
+          <w:p>
+            <w:pPr>
+              <w:rPr>
+                <w:rFonts w:ascii="Segoe UI" w:hAnsi="Segoe UI" w:cs="Segoe UI"/>
+                <w:sz w:val="18"/>
+                <w:szCs w:val="18"/>
+              </w:rPr>
+            </w:pPr>
+            <w:r>
+              <w:rPr>
+                <w:rFonts w:ascii="Segoe UI" w:hAnsi="Segoe UI" w:cs="Segoe UI"/>
+                <w:sz w:val="18"/>
+                <w:szCs w:val="18"/>
+              </w:rPr>
+              <w:t xml:space="preserve">Trying to put circle values on a </w:t>
+            </w:r>
+            <w:proofErr w:type="gramStart"/>
+            <w:r>
+              <w:rPr>
+                <w:rFonts w:ascii="Segoe UI" w:hAnsi="Segoe UI" w:cs="Segoe UI"/>
+                <w:sz w:val="18"/>
+                <w:szCs w:val="18"/>
+              </w:rPr>
+              <w:t>List(</w:t>
+            </w:r>
+            <w:proofErr w:type="gramEnd"/>
+            <w:r>
+              <w:rPr>
+                <w:rFonts w:ascii="Segoe UI" w:hAnsi="Segoe UI" w:cs="Segoe UI"/>
+                <w:sz w:val="18"/>
+                <w:szCs w:val="18"/>
+              </w:rPr>
+              <w:t>Of Integer)</w:t>
+            </w:r>
+          </w:p>
+        </w:tc>
+      </w:tr>
+      <w:tr>
+        <w:trPr>
+          <w:trHeight w:val="144"/>
+        </w:trPr>
+        <w:tc>
+          <w:tcPr>
+            <w:tcW w:w="457" w:type="dxa"/>
+          </w:tcPr>
+          <w:p>
+            <w:pPr>
+              <w:jc w:val="center"/>
+              <w:rPr>
+                <w:rFonts w:ascii="Segoe UI" w:hAnsi="Segoe UI" w:cs="Segoe UI"/>
+                <w:sz w:val="18"/>
+                <w:szCs w:val="18"/>
+              </w:rPr>
+            </w:pPr>
+            <w:r>
+              <w:rPr>
+                <w:rFonts w:ascii="Segoe UI" w:hAnsi="Segoe UI" w:cs="Segoe UI"/>
+                <w:sz w:val="18"/>
+                <w:szCs w:val="18"/>
+              </w:rPr>
+              <w:t>9</w:t>
+            </w:r>
+          </w:p>
+        </w:tc>
+        <w:tc>
+          <w:tcPr>
+            <w:tcW w:w="2333" w:type="dxa"/>
+          </w:tcPr>
+          <w:p>
+            <w:pPr>
+              <w:rPr>
+                <w:rFonts w:ascii="Segoe UI" w:hAnsi="Segoe UI" w:cs="Segoe UI"/>
+                <w:sz w:val="18"/>
+                <w:szCs w:val="18"/>
+              </w:rPr>
+            </w:pPr>
+            <w:r>
+              <w:rPr>
+                <w:rFonts w:ascii="Segoe UI" w:hAnsi="Segoe UI" w:cs="Segoe UI"/>
+                <w:sz w:val="18"/>
+                <w:szCs w:val="18"/>
+              </w:rPr>
+              <w:t>Bhaskara Ida Bagus</w:t>
+            </w:r>
+          </w:p>
+        </w:tc>
+        <w:tc>
+          <w:tcPr>
+            <w:tcW w:w="1710" w:type="dxa"/>
+          </w:tcPr>
+          <w:p>
+            <w:pPr>
+              <w:rPr>
+                <w:rFonts w:ascii="Segoe UI" w:hAnsi="Segoe UI" w:cs="Segoe UI"/>
+                <w:sz w:val="18"/>
+                <w:szCs w:val="18"/>
+              </w:rPr>
+            </w:pPr>
+            <w:r>
+              <w:rPr>
+                <w:rFonts w:ascii="Segoe UI" w:hAnsi="Segoe UI" w:cs="Segoe UI"/>
+                <w:sz w:val="18"/>
+                <w:szCs w:val="18"/>
+              </w:rPr>
+              <w:t>10/1/2017</w:t>
+            </w:r>
+          </w:p>
+        </w:tc>
+        <w:tc>
+          <w:tcPr>
+            <w:tcW w:w="1440" w:type="dxa"/>
+          </w:tcPr>
+          <w:p>
+            <w:pPr>
+              <w:rPr>
+                <w:rFonts w:ascii="Segoe UI" w:hAnsi="Segoe UI" w:cs="Segoe UI"/>
+                <w:sz w:val="18"/>
+                <w:szCs w:val="18"/>
+              </w:rPr>
+            </w:pPr>
+            <w:r>
+              <w:rPr>
+                <w:rFonts w:ascii="Segoe UI" w:hAnsi="Segoe UI" w:cs="Segoe UI"/>
+                <w:sz w:val="18"/>
+                <w:szCs w:val="18"/>
+              </w:rPr>
+              <w:t>7:46:55 PM</w:t>
+            </w:r>
+          </w:p>
+        </w:tc>
+        <w:tc>
+          <w:tcPr>
+            <w:tcW w:w="2965" w:type="dxa"/>
+          </w:tcPr>
+          <w:p>
+            <w:pPr>
+              <w:rPr>
+                <w:rFonts w:ascii="Segoe UI" w:hAnsi="Segoe UI" w:cs="Segoe UI"/>
+                <w:sz w:val="18"/>
+                <w:szCs w:val="18"/>
+              </w:rPr>
+            </w:pPr>
+            <w:r>
+              <w:rPr>
+                <w:rFonts w:ascii="Segoe UI" w:hAnsi="Segoe UI" w:cs="Segoe UI"/>
+                <w:sz w:val="18"/>
+                <w:szCs w:val="18"/>
+              </w:rPr>
+              <w:t>Now able to put circles on a list</w:t>
+            </w:r>
+          </w:p>
+        </w:tc>
+      </w:tr>
+      <w:tr>
+        <w:trPr>
+          <w:trHeight w:val="144"/>
+        </w:trPr>
+        <w:tc>
+          <w:tcPr>
+            <w:tcW w:w="457" w:type="dxa"/>
+          </w:tcPr>
+          <w:p>
+            <w:pPr>
+              <w:jc w:val="center"/>
+              <w:rPr>
+                <w:rFonts w:ascii="Segoe UI" w:hAnsi="Segoe UI" w:cs="Segoe UI"/>
+                <w:sz w:val="18"/>
+                <w:szCs w:val="18"/>
+              </w:rPr>
+            </w:pPr>
+            <w:r>
+              <w:rPr>
+                <w:rFonts w:ascii="Segoe UI" w:hAnsi="Segoe UI" w:cs="Segoe UI"/>
+                <w:sz w:val="18"/>
+                <w:szCs w:val="18"/>
+              </w:rPr>
+              <w:t>10</w:t>
+            </w:r>
+          </w:p>
+        </w:tc>
+        <w:tc>
+          <w:tcPr>
+            <w:tcW w:w="2333" w:type="dxa"/>
+          </w:tcPr>
+          <w:p>
+            <w:pPr>
+              <w:rPr>
+                <w:rFonts w:ascii="Segoe UI" w:hAnsi="Segoe UI" w:cs="Segoe UI"/>
+                <w:sz w:val="18"/>
+                <w:szCs w:val="18"/>
+              </w:rPr>
+            </w:pPr>
+            <w:r>
+              <w:rPr>
+                <w:rFonts w:ascii="Segoe UI" w:hAnsi="Segoe UI" w:cs="Segoe UI"/>
+                <w:sz w:val="18"/>
+                <w:szCs w:val="18"/>
+              </w:rPr>
+              <w:t xml:space="preserve">Vera Debora </w:t>
+            </w:r>
+            <w:proofErr w:type="spellStart"/>
+            <w:r>
+              <w:rPr>
+                <w:rFonts w:ascii="Segoe UI" w:hAnsi="Segoe UI" w:cs="Segoe UI"/>
+                <w:sz w:val="18"/>
+                <w:szCs w:val="18"/>
+              </w:rPr>
+              <w:t>Vitamas</w:t>
+            </w:r>
+            <w:proofErr w:type="spellEnd"/>
+          </w:p>
+        </w:tc>
+        <w:tc>
+          <w:tcPr>
+            <w:tcW w:w="1710" w:type="dxa"/>
+          </w:tcPr>
+          <w:p>
+            <w:pPr>
+              <w:rPr>
+                <w:rFonts w:ascii="Segoe UI" w:hAnsi="Segoe UI" w:cs="Segoe UI"/>
+                <w:sz w:val="18"/>
+                <w:szCs w:val="18"/>
+              </w:rPr>
+            </w:pPr>
+            <w:r>
+              <w:rPr>
+                <w:rFonts w:ascii="Segoe UI" w:hAnsi="Segoe UI" w:cs="Segoe UI"/>
+                <w:sz w:val="18"/>
+                <w:szCs w:val="18"/>
+              </w:rPr>
+              <w:t>10/1/2017</w:t>
+            </w:r>
+          </w:p>
+        </w:tc>
+        <w:tc>
+          <w:tcPr>
+            <w:tcW w:w="1440" w:type="dxa"/>
+          </w:tcPr>
+          <w:p>
+            <w:pPr>
+              <w:rPr>
+                <w:rFonts w:ascii="Segoe UI" w:hAnsi="Segoe UI" w:cs="Segoe UI"/>
+                <w:sz w:val="18"/>
+                <w:szCs w:val="18"/>
+              </w:rPr>
+            </w:pPr>
+            <w:r>
+              <w:rPr>
+                <w:rFonts w:ascii="Segoe UI" w:hAnsi="Segoe UI" w:cs="Segoe UI"/>
+                <w:sz w:val="18"/>
+                <w:szCs w:val="18"/>
+              </w:rPr>
+              <w:t>8:52:47 PM</w:t>
+            </w:r>
+          </w:p>
+        </w:tc>
+        <w:tc>
+          <w:tcPr>
+            <w:tcW w:w="2965" w:type="dxa"/>
+          </w:tcPr>
+          <w:p>
+            <w:pPr>
+              <w:rPr>
+                <w:rFonts w:ascii="Segoe UI" w:hAnsi="Segoe UI" w:cs="Segoe UI"/>
+                <w:sz w:val="18"/>
+                <w:szCs w:val="18"/>
+              </w:rPr>
+            </w:pPr>
+            <w:r>
+              <w:rPr>
+                <w:rFonts w:ascii="Segoe UI" w:hAnsi="Segoe UI" w:cs="Segoe UI"/>
+                <w:sz w:val="18"/>
+                <w:szCs w:val="18"/>
+              </w:rPr>
+              <w:t>Change Circle Color</w:t>
+            </w:r>
+          </w:p>
+        </w:tc>
+      </w:tr>
+      <w:tr>
+        <w:trPr>
+          <w:trHeight w:val="144"/>
+        </w:trPr>
+        <w:tc>
+          <w:tcPr>
+            <w:tcW w:w="457" w:type="dxa"/>
+          </w:tcPr>
+          <w:p>
+            <w:pPr>
+              <w:jc w:val="center"/>
+              <w:rPr>
+                <w:rFonts w:ascii="Segoe UI" w:hAnsi="Segoe UI" w:cs="Segoe UI"/>
+                <w:sz w:val="18"/>
+                <w:szCs w:val="18"/>
+              </w:rPr>
+            </w:pPr>
+            <w:r>
+              <w:rPr>
+                <w:rFonts w:ascii="Segoe UI" w:hAnsi="Segoe UI" w:cs="Segoe UI"/>
+                <w:sz w:val="18"/>
+                <w:szCs w:val="18"/>
+              </w:rPr>
+              <w:t>11</w:t>
+            </w:r>
+          </w:p>
+        </w:tc>
+        <w:tc>
+          <w:tcPr>
+            <w:tcW w:w="2333" w:type="dxa"/>
+          </w:tcPr>
+          <w:p>
+            <w:pPr>
+              <w:rPr>
+                <w:rFonts w:ascii="Segoe UI" w:hAnsi="Segoe UI" w:cs="Segoe UI"/>
+                <w:sz w:val="18"/>
+                <w:szCs w:val="18"/>
+              </w:rPr>
+            </w:pPr>
+            <w:r>
+              <w:rPr>
+                <w:rFonts w:ascii="Segoe UI" w:hAnsi="Segoe UI" w:cs="Segoe UI"/>
+                <w:sz w:val="18"/>
+                <w:szCs w:val="18"/>
+              </w:rPr>
+              <w:t>Bhaskara Ida Bagus</w:t>
+            </w:r>
+          </w:p>
+        </w:tc>
+        <w:tc>
+          <w:tcPr>
+            <w:tcW w:w="1710" w:type="dxa"/>
+          </w:tcPr>
+          <w:p>
+            <w:pPr>
+              <w:rPr>
+                <w:rFonts w:ascii="Segoe UI" w:hAnsi="Segoe UI" w:cs="Segoe UI"/>
+                <w:sz w:val="18"/>
+                <w:szCs w:val="18"/>
+              </w:rPr>
+            </w:pPr>
+            <w:r>
+              <w:rPr>
+                <w:rFonts w:ascii="Segoe UI" w:hAnsi="Segoe UI" w:cs="Segoe UI"/>
+                <w:sz w:val="18"/>
+                <w:szCs w:val="18"/>
+              </w:rPr>
+              <w:t>10/2/2017</w:t>
+            </w:r>
+          </w:p>
+        </w:tc>
+        <w:tc>
+          <w:tcPr>
+            <w:tcW w:w="1440" w:type="dxa"/>
+          </w:tcPr>
+          <w:p>
+            <w:pPr>
+              <w:rPr>
+                <w:rFonts w:ascii="Segoe UI" w:hAnsi="Segoe UI" w:cs="Segoe UI"/>
+                <w:sz w:val="18"/>
+                <w:szCs w:val="18"/>
+              </w:rPr>
+            </w:pPr>
+            <w:r>
+              <w:rPr>
+                <w:rFonts w:ascii="Segoe UI" w:hAnsi="Segoe UI" w:cs="Segoe UI"/>
+                <w:sz w:val="18"/>
+                <w:szCs w:val="18"/>
+              </w:rPr>
+              <w:t>12:31:37 AM</w:t>
+            </w:r>
+          </w:p>
+        </w:tc>
+        <w:tc>
+          <w:tcPr>
+            <w:tcW w:w="2965" w:type="dxa"/>
+          </w:tcPr>
+          <w:p>
+            <w:pPr>
+              <w:rPr>
+                <w:rFonts w:ascii="Segoe UI" w:hAnsi="Segoe UI" w:cs="Segoe UI"/>
+                <w:sz w:val="18"/>
+                <w:szCs w:val="18"/>
+              </w:rPr>
+            </w:pPr>
+            <w:r>
+              <w:rPr>
+                <w:rFonts w:ascii="Segoe UI" w:hAnsi="Segoe UI" w:cs="Segoe UI"/>
+                <w:sz w:val="18"/>
+                <w:szCs w:val="18"/>
+              </w:rPr>
+              <w:t>Circle can now be removed on list</w:t>
+            </w:r>
+          </w:p>
+        </w:tc>
+      </w:tr>
+      <w:tr>
+        <w:trPr>
+          <w:trHeight w:val="144"/>
+        </w:trPr>
+        <w:tc>
+          <w:tcPr>
+            <w:tcW w:w="457" w:type="dxa"/>
+          </w:tcPr>
+          <w:p>
+            <w:pPr>
+              <w:jc w:val="center"/>
+              <w:rPr>
+                <w:rFonts w:ascii="Segoe UI" w:hAnsi="Segoe UI" w:cs="Segoe UI"/>
+                <w:sz w:val="18"/>
+                <w:szCs w:val="18"/>
+              </w:rPr>
+            </w:pPr>
+            <w:r>
+              <w:rPr>
+                <w:rFonts w:ascii="Segoe UI" w:hAnsi="Segoe UI" w:cs="Segoe UI"/>
+                <w:sz w:val="18"/>
+                <w:szCs w:val="18"/>
+              </w:rPr>
+              <w:t>12</w:t>
+            </w:r>
+          </w:p>
+        </w:tc>
+        <w:tc>
+          <w:tcPr>
+            <w:tcW w:w="2333" w:type="dxa"/>
+          </w:tcPr>
+          <w:p>
+            <w:pPr>
+              <w:rPr>
+                <w:rFonts w:ascii="Segoe UI" w:hAnsi="Segoe UI" w:cs="Segoe UI"/>
+                <w:sz w:val="18"/>
+                <w:szCs w:val="18"/>
+              </w:rPr>
+            </w:pPr>
+            <w:r>
+              <w:rPr>
+                <w:rFonts w:ascii="Segoe UI" w:hAnsi="Segoe UI" w:cs="Segoe UI"/>
+                <w:sz w:val="18"/>
+                <w:szCs w:val="18"/>
+              </w:rPr>
+              <w:t>Bhaskara Ida Bagus</w:t>
+            </w:r>
+          </w:p>
+        </w:tc>
+        <w:tc>
+          <w:tcPr>
+            <w:tcW w:w="1710" w:type="dxa"/>
+          </w:tcPr>
+          <w:p>
+            <w:pPr>
+              <w:rPr>
+                <w:rFonts w:ascii="Segoe UI" w:hAnsi="Segoe UI" w:cs="Segoe UI"/>
+                <w:sz w:val="18"/>
+                <w:szCs w:val="18"/>
+              </w:rPr>
+            </w:pPr>
+            <w:r>
+              <w:rPr>
+                <w:rFonts w:ascii="Segoe UI" w:hAnsi="Segoe UI" w:cs="Segoe UI"/>
+                <w:sz w:val="18"/>
+                <w:szCs w:val="18"/>
+              </w:rPr>
+              <w:t>10/5/2017</w:t>
+            </w:r>
+          </w:p>
+        </w:tc>
+        <w:tc>
+          <w:tcPr>
+            <w:tcW w:w="1440" w:type="dxa"/>
+          </w:tcPr>
+          <w:p>
+            <w:pPr>
+              <w:rPr>
+                <w:rFonts w:ascii="Segoe UI" w:hAnsi="Segoe UI" w:cs="Segoe UI"/>
+                <w:sz w:val="18"/>
+                <w:szCs w:val="18"/>
+              </w:rPr>
+            </w:pPr>
+            <w:r>
+              <w:rPr>
+                <w:rFonts w:ascii="Segoe UI" w:hAnsi="Segoe UI" w:cs="Segoe UI"/>
+                <w:sz w:val="18"/>
+                <w:szCs w:val="18"/>
+              </w:rPr>
+              <w:t>10:30:49 PM</w:t>
+            </w:r>
+          </w:p>
+        </w:tc>
+        <w:tc>
+          <w:tcPr>
+            <w:tcW w:w="2965" w:type="dxa"/>
+          </w:tcPr>
+          <w:p>
+            <w:pPr>
+              <w:rPr>
+                <w:rFonts w:ascii="Segoe UI" w:hAnsi="Segoe UI" w:cs="Segoe UI"/>
+                <w:sz w:val="18"/>
+                <w:szCs w:val="18"/>
+              </w:rPr>
+            </w:pPr>
+            <w:r>
+              <w:rPr>
+                <w:rFonts w:ascii="Segoe UI" w:hAnsi="Segoe UI" w:cs="Segoe UI"/>
+                <w:sz w:val="18"/>
+                <w:szCs w:val="18"/>
+              </w:rPr>
+              <w:t xml:space="preserve">Updated listing algorithm to a much </w:t>
+            </w:r>
+            <w:proofErr w:type="gramStart"/>
+            <w:r>
+              <w:rPr>
+                <w:rFonts w:ascii="Segoe UI" w:hAnsi="Segoe UI" w:cs="Segoe UI"/>
+                <w:sz w:val="18"/>
+                <w:szCs w:val="18"/>
+              </w:rPr>
+              <w:t>more simpler</w:t>
+            </w:r>
+            <w:proofErr w:type="gramEnd"/>
+            <w:r>
+              <w:rPr>
+                <w:rFonts w:ascii="Segoe UI" w:hAnsi="Segoe UI" w:cs="Segoe UI"/>
+                <w:sz w:val="18"/>
+                <w:szCs w:val="18"/>
+              </w:rPr>
+              <w:t xml:space="preserve"> version</w:t>
+            </w:r>
+          </w:p>
+        </w:tc>
+      </w:tr>
+      <w:tr>
+        <w:trPr>
+          <w:trHeight w:val="144"/>
+        </w:trPr>
+        <w:tc>
+          <w:tcPr>
+            <w:tcW w:w="457" w:type="dxa"/>
+          </w:tcPr>
+          <w:p>
+            <w:pPr>
+              <w:jc w:val="center"/>
+              <w:rPr>
+                <w:rFonts w:ascii="Segoe UI" w:hAnsi="Segoe UI" w:cs="Segoe UI"/>
+                <w:sz w:val="18"/>
+                <w:szCs w:val="18"/>
+              </w:rPr>
+            </w:pPr>
+            <w:r>
+              <w:rPr>
+                <w:rFonts w:ascii="Segoe UI" w:hAnsi="Segoe UI" w:cs="Segoe UI"/>
+                <w:sz w:val="18"/>
+                <w:szCs w:val="18"/>
+              </w:rPr>
+              <w:t>13</w:t>
+            </w:r>
+          </w:p>
+        </w:tc>
+        <w:tc>
+          <w:tcPr>
+            <w:tcW w:w="2333" w:type="dxa"/>
+          </w:tcPr>
+          <w:p>
+            <w:pPr>
+              <w:rPr>
+                <w:rFonts w:ascii="Segoe UI" w:hAnsi="Segoe UI" w:cs="Segoe UI"/>
+                <w:sz w:val="18"/>
+                <w:szCs w:val="18"/>
+              </w:rPr>
+            </w:pPr>
+            <w:r>
+              <w:rPr>
+                <w:rFonts w:ascii="Segoe UI" w:hAnsi="Segoe UI" w:cs="Segoe UI"/>
+                <w:sz w:val="18"/>
+                <w:szCs w:val="18"/>
+              </w:rPr>
+              <w:t xml:space="preserve">Vera Debora </w:t>
+            </w:r>
+            <w:proofErr w:type="spellStart"/>
+            <w:r>
+              <w:rPr>
+                <w:rFonts w:ascii="Segoe UI" w:hAnsi="Segoe UI" w:cs="Segoe UI"/>
+                <w:sz w:val="18"/>
+                <w:szCs w:val="18"/>
+              </w:rPr>
+              <w:t>Vitamas</w:t>
+            </w:r>
+            <w:proofErr w:type="spellEnd"/>
+          </w:p>
+        </w:tc>
+        <w:tc>
+          <w:tcPr>
+            <w:tcW w:w="1710" w:type="dxa"/>
+          </w:tcPr>
+          <w:p>
+            <w:pPr>
+              <w:rPr>
+                <w:rFonts w:ascii="Segoe UI" w:hAnsi="Segoe UI" w:cs="Segoe UI"/>
+                <w:sz w:val="18"/>
+                <w:szCs w:val="18"/>
+              </w:rPr>
+            </w:pPr>
+            <w:r>
+              <w:rPr>
+                <w:rFonts w:ascii="Segoe UI" w:hAnsi="Segoe UI" w:cs="Segoe UI"/>
+                <w:sz w:val="18"/>
+                <w:szCs w:val="18"/>
+              </w:rPr>
+              <w:t>10/6/2017</w:t>
+            </w:r>
+          </w:p>
+        </w:tc>
+        <w:tc>
+          <w:tcPr>
+            <w:tcW w:w="1440" w:type="dxa"/>
+          </w:tcPr>
+          <w:p>
+            <w:pPr>
+              <w:rPr>
+                <w:rFonts w:ascii="Segoe UI" w:hAnsi="Segoe UI" w:cs="Segoe UI"/>
+                <w:sz w:val="18"/>
+                <w:szCs w:val="18"/>
+              </w:rPr>
+            </w:pPr>
+            <w:r>
+              <w:rPr>
+                <w:rFonts w:ascii="Segoe UI" w:hAnsi="Segoe UI" w:cs="Segoe UI"/>
+                <w:sz w:val="18"/>
+                <w:szCs w:val="18"/>
+              </w:rPr>
+              <w:t>4:55:02 PM</w:t>
+            </w:r>
+          </w:p>
+        </w:tc>
+        <w:tc>
+          <w:tcPr>
+            <w:tcW w:w="2965" w:type="dxa"/>
+          </w:tcPr>
+          <w:p>
+            <w:pPr>
+              <w:rPr>
+                <w:rFonts w:ascii="Segoe UI" w:hAnsi="Segoe UI" w:cs="Segoe UI"/>
+                <w:sz w:val="18"/>
+                <w:szCs w:val="18"/>
+              </w:rPr>
+            </w:pPr>
+            <w:r>
+              <w:rPr>
+                <w:rFonts w:ascii="Segoe UI" w:hAnsi="Segoe UI" w:cs="Segoe UI"/>
+                <w:sz w:val="18"/>
+                <w:szCs w:val="18"/>
+              </w:rPr>
+              <w:t>Trying to make save/load from or to a file</w:t>
+            </w:r>
+          </w:p>
+        </w:tc>
+      </w:tr>
+      <w:tr>
+        <w:trPr>
+          <w:trHeight w:val="144"/>
+        </w:trPr>
+        <w:tc>
+          <w:tcPr>
+            <w:tcW w:w="457" w:type="dxa"/>
+          </w:tcPr>
+          <w:p>
+            <w:pPr>
+              <w:jc w:val="center"/>
+              <w:rPr>
+                <w:rFonts w:ascii="Segoe UI" w:hAnsi="Segoe UI" w:cs="Segoe UI"/>
+                <w:sz w:val="18"/>
+                <w:szCs w:val="18"/>
+              </w:rPr>
+            </w:pPr>
+            <w:r>
+              <w:rPr>
+                <w:rFonts w:ascii="Segoe UI" w:hAnsi="Segoe UI" w:cs="Segoe UI"/>
+                <w:sz w:val="18"/>
+                <w:szCs w:val="18"/>
+              </w:rPr>
+              <w:t>14</w:t>
+            </w:r>
+          </w:p>
+        </w:tc>
+        <w:tc>
+          <w:tcPr>
+            <w:tcW w:w="2333" w:type="dxa"/>
+          </w:tcPr>
+          <w:p>
+            <w:pPr>
+              <w:rPr>
+                <w:rFonts w:ascii="Segoe UI" w:hAnsi="Segoe UI" w:cs="Segoe UI"/>
+                <w:sz w:val="18"/>
+                <w:szCs w:val="18"/>
+              </w:rPr>
+            </w:pPr>
+            <w:r>
+              <w:rPr>
+                <w:rFonts w:ascii="Segoe UI" w:hAnsi="Segoe UI" w:cs="Segoe UI"/>
+                <w:sz w:val="18"/>
+                <w:szCs w:val="18"/>
+              </w:rPr>
+              <w:t xml:space="preserve">Vera Debora </w:t>
+            </w:r>
+            <w:proofErr w:type="spellStart"/>
+            <w:r>
+              <w:rPr>
+                <w:rFonts w:ascii="Segoe UI" w:hAnsi="Segoe UI" w:cs="Segoe UI"/>
+                <w:sz w:val="18"/>
+                <w:szCs w:val="18"/>
+              </w:rPr>
+              <w:t>Vitamas</w:t>
+            </w:r>
+            <w:proofErr w:type="spellEnd"/>
+          </w:p>
+        </w:tc>
+        <w:tc>
+          <w:tcPr>
+            <w:tcW w:w="1710" w:type="dxa"/>
+          </w:tcPr>
+          <w:p>
+            <w:pPr>
+              <w:rPr>
+                <w:rFonts w:ascii="Segoe UI" w:hAnsi="Segoe UI" w:cs="Segoe UI"/>
+                <w:sz w:val="18"/>
+                <w:szCs w:val="18"/>
+              </w:rPr>
+            </w:pPr>
+            <w:r>
+              <w:rPr>
+                <w:rFonts w:ascii="Segoe UI" w:hAnsi="Segoe UI" w:cs="Segoe UI"/>
+                <w:sz w:val="18"/>
+                <w:szCs w:val="18"/>
+              </w:rPr>
+              <w:t>10/6/2017</w:t>
+            </w:r>
+          </w:p>
+        </w:tc>
+        <w:tc>
+          <w:tcPr>
+            <w:tcW w:w="1440" w:type="dxa"/>
+          </w:tcPr>
+          <w:p>
+            <w:pPr>
+              <w:rPr>
+                <w:rFonts w:ascii="Segoe UI" w:hAnsi="Segoe UI" w:cs="Segoe UI"/>
+                <w:sz w:val="18"/>
+                <w:szCs w:val="18"/>
+              </w:rPr>
+            </w:pPr>
+            <w:r>
+              <w:rPr>
+                <w:rFonts w:ascii="Segoe UI" w:hAnsi="Segoe UI" w:cs="Segoe UI"/>
+                <w:sz w:val="18"/>
+                <w:szCs w:val="18"/>
+              </w:rPr>
+              <w:t>8:53:01 PM</w:t>
+            </w:r>
+          </w:p>
+        </w:tc>
+        <w:tc>
+          <w:tcPr>
+            <w:tcW w:w="2965" w:type="dxa"/>
+          </w:tcPr>
+          <w:p>
+            <w:pPr>
+              <w:rPr>
+                <w:rFonts w:ascii="Segoe UI" w:hAnsi="Segoe UI" w:cs="Segoe UI"/>
+                <w:sz w:val="18"/>
+                <w:szCs w:val="18"/>
+              </w:rPr>
+            </w:pPr>
+            <w:r>
+              <w:rPr>
+                <w:rFonts w:ascii="Segoe UI" w:hAnsi="Segoe UI" w:cs="Segoe UI"/>
+                <w:sz w:val="18"/>
+                <w:szCs w:val="18"/>
+              </w:rPr>
+              <w:t>Making save/load file using an image and it works</w:t>
+            </w:r>
+          </w:p>
+        </w:tc>
+      </w:tr>
+      <w:tr>
+        <w:trPr>
+          <w:trHeight w:val="144"/>
+        </w:trPr>
+        <w:tc>
+          <w:tcPr>
+            <w:tcW w:w="457" w:type="dxa"/>
+          </w:tcPr>
+          <w:p>
+            <w:pPr>
+              <w:jc w:val="center"/>
+              <w:rPr>
+                <w:rFonts w:ascii="Segoe UI" w:hAnsi="Segoe UI" w:cs="Segoe UI"/>
+                <w:sz w:val="18"/>
+                <w:szCs w:val="18"/>
+              </w:rPr>
+            </w:pPr>
+            <w:r>
+              <w:rPr>
+                <w:rFonts w:ascii="Segoe UI" w:hAnsi="Segoe UI" w:cs="Segoe UI"/>
+                <w:sz w:val="18"/>
+                <w:szCs w:val="18"/>
+              </w:rPr>
+              <w:t>15</w:t>
+            </w:r>
+          </w:p>
+        </w:tc>
+        <w:tc>
+          <w:tcPr>
+            <w:tcW w:w="2333" w:type="dxa"/>
+          </w:tcPr>
+          <w:p>
+            <w:pPr>
+              <w:rPr>
+                <w:rFonts w:ascii="Segoe UI" w:hAnsi="Segoe UI" w:cs="Segoe UI"/>
+                <w:sz w:val="18"/>
+                <w:szCs w:val="18"/>
+              </w:rPr>
+            </w:pPr>
+            <w:r>
+              <w:rPr>
+                <w:rFonts w:ascii="Segoe UI" w:hAnsi="Segoe UI" w:cs="Segoe UI"/>
+                <w:sz w:val="18"/>
+                <w:szCs w:val="18"/>
+              </w:rPr>
+              <w:t>Bhaskara Ida Bagus</w:t>
+            </w:r>
+          </w:p>
+        </w:tc>
+        <w:tc>
+          <w:tcPr>
+            <w:tcW w:w="1710" w:type="dxa"/>
+          </w:tcPr>
+          <w:p>
+            <w:pPr>
+              <w:rPr>
+                <w:rFonts w:ascii="Segoe UI" w:hAnsi="Segoe UI" w:cs="Segoe UI"/>
+                <w:sz w:val="18"/>
+                <w:szCs w:val="18"/>
+              </w:rPr>
+            </w:pPr>
+            <w:r>
+              <w:rPr>
+                <w:rFonts w:ascii="Segoe UI" w:hAnsi="Segoe UI" w:cs="Segoe UI"/>
+                <w:sz w:val="18"/>
+                <w:szCs w:val="18"/>
+              </w:rPr>
+              <w:t>10/7/2017</w:t>
+            </w:r>
+          </w:p>
+        </w:tc>
+        <w:tc>
+          <w:tcPr>
+            <w:tcW w:w="1440" w:type="dxa"/>
+          </w:tcPr>
+          <w:p>
+            <w:pPr>
+              <w:rPr>
+                <w:rFonts w:ascii="Segoe UI" w:hAnsi="Segoe UI" w:cs="Segoe UI"/>
+                <w:sz w:val="18"/>
+                <w:szCs w:val="18"/>
+              </w:rPr>
+            </w:pPr>
+            <w:r>
+              <w:rPr>
+                <w:rFonts w:ascii="Segoe UI" w:hAnsi="Segoe UI" w:cs="Segoe UI"/>
+                <w:sz w:val="18"/>
+                <w:szCs w:val="18"/>
+              </w:rPr>
+              <w:t>3:55:33 AM</w:t>
+            </w:r>
+          </w:p>
+        </w:tc>
+        <w:tc>
+          <w:tcPr>
+            <w:tcW w:w="2965" w:type="dxa"/>
+          </w:tcPr>
+          <w:p>
+            <w:pPr>
+              <w:rPr>
+                <w:rFonts w:ascii="Segoe UI" w:hAnsi="Segoe UI" w:cs="Segoe UI"/>
+                <w:sz w:val="18"/>
+                <w:szCs w:val="18"/>
+              </w:rPr>
+            </w:pPr>
+            <w:r>
+              <w:rPr>
+                <w:rFonts w:ascii="Segoe UI" w:hAnsi="Segoe UI" w:cs="Segoe UI"/>
+                <w:sz w:val="18"/>
+                <w:szCs w:val="18"/>
+              </w:rPr>
+              <w:t>Deletion works but only allows bottom-most object to be deleted</w:t>
+            </w:r>
+          </w:p>
+        </w:tc>
+      </w:tr>
+      <w:tr>
+        <w:trPr>
+          <w:trHeight w:val="144"/>
+        </w:trPr>
+        <w:tc>
+          <w:tcPr>
+            <w:tcW w:w="457" w:type="dxa"/>
+          </w:tcPr>
+          <w:p>
+            <w:pPr>
+              <w:jc w:val="center"/>
+              <w:rPr>
+                <w:rFonts w:ascii="Segoe UI" w:hAnsi="Segoe UI" w:cs="Segoe UI"/>
+                <w:sz w:val="18"/>
+                <w:szCs w:val="18"/>
+              </w:rPr>
+            </w:pPr>
+            <w:r>
+              <w:rPr>
+                <w:rFonts w:ascii="Segoe UI" w:hAnsi="Segoe UI" w:cs="Segoe UI"/>
+                <w:sz w:val="18"/>
+                <w:szCs w:val="18"/>
+              </w:rPr>
+              <w:t>16</w:t>
+            </w:r>
+          </w:p>
+        </w:tc>
+        <w:tc>
+          <w:tcPr>
+            <w:tcW w:w="2333" w:type="dxa"/>
+          </w:tcPr>
+          <w:p>
+            <w:pPr>
+              <w:rPr>
+                <w:rFonts w:ascii="Segoe UI" w:hAnsi="Segoe UI" w:cs="Segoe UI"/>
+                <w:sz w:val="18"/>
+                <w:szCs w:val="18"/>
+              </w:rPr>
+            </w:pPr>
+            <w:proofErr w:type="spellStart"/>
+            <w:r>
+              <w:rPr>
+                <w:rFonts w:ascii="Segoe UI" w:hAnsi="Segoe UI" w:cs="Segoe UI"/>
+                <w:sz w:val="18"/>
+                <w:szCs w:val="18"/>
+              </w:rPr>
+              <w:t>Rahmad</w:t>
+            </w:r>
+            <w:proofErr w:type="spellEnd"/>
+            <w:r>
+              <w:rPr>
+                <w:rFonts w:ascii="Segoe UI" w:hAnsi="Segoe UI" w:cs="Segoe UI"/>
+                <w:sz w:val="18"/>
+                <w:szCs w:val="18"/>
+              </w:rPr>
+              <w:t xml:space="preserve"> Martin</w:t>
+            </w:r>
+          </w:p>
+        </w:tc>
+        <w:tc>
+          <w:tcPr>
+            <w:tcW w:w="1710" w:type="dxa"/>
+          </w:tcPr>
+          <w:p>
+            <w:pPr>
+              <w:rPr>
+                <w:rFonts w:ascii="Segoe UI" w:hAnsi="Segoe UI" w:cs="Segoe UI"/>
+                <w:sz w:val="18"/>
+                <w:szCs w:val="18"/>
+              </w:rPr>
+            </w:pPr>
+            <w:r>
+              <w:rPr>
+                <w:rFonts w:ascii="Segoe UI" w:hAnsi="Segoe UI" w:cs="Segoe UI"/>
+                <w:sz w:val="18"/>
+                <w:szCs w:val="18"/>
+              </w:rPr>
+              <w:t>10/7/2017</w:t>
+            </w:r>
+          </w:p>
+        </w:tc>
+        <w:tc>
+          <w:tcPr>
+            <w:tcW w:w="1440" w:type="dxa"/>
+          </w:tcPr>
+          <w:p>
+            <w:pPr>
+              <w:rPr>
+                <w:rFonts w:ascii="Segoe UI" w:hAnsi="Segoe UI" w:cs="Segoe UI"/>
+                <w:sz w:val="18"/>
+                <w:szCs w:val="18"/>
+              </w:rPr>
+            </w:pPr>
+            <w:r>
+              <w:rPr>
+                <w:rFonts w:ascii="Segoe UI" w:hAnsi="Segoe UI" w:cs="Segoe UI"/>
+                <w:sz w:val="18"/>
+                <w:szCs w:val="18"/>
+              </w:rPr>
+              <w:t>12:58:27 PM</w:t>
+            </w:r>
+          </w:p>
+        </w:tc>
+        <w:tc>
+          <w:tcPr>
+            <w:tcW w:w="2965" w:type="dxa"/>
+          </w:tcPr>
+          <w:p>
+            <w:pPr>
+              <w:rPr>
+                <w:rFonts w:ascii="Segoe UI" w:hAnsi="Segoe UI" w:cs="Segoe UI"/>
+                <w:sz w:val="18"/>
+                <w:szCs w:val="18"/>
+              </w:rPr>
+            </w:pPr>
+            <w:r>
+              <w:rPr>
+                <w:rFonts w:ascii="Segoe UI" w:hAnsi="Segoe UI" w:cs="Segoe UI"/>
+                <w:sz w:val="18"/>
+                <w:szCs w:val="18"/>
+              </w:rPr>
+              <w:t>#ellipse can now be deleted #</w:t>
+            </w:r>
+            <w:proofErr w:type="gramStart"/>
+            <w:r>
+              <w:rPr>
+                <w:rFonts w:ascii="Segoe UI" w:hAnsi="Segoe UI" w:cs="Segoe UI"/>
+                <w:sz w:val="18"/>
+                <w:szCs w:val="18"/>
+              </w:rPr>
+              <w:t>but  we</w:t>
+            </w:r>
+            <w:proofErr w:type="gramEnd"/>
+            <w:r>
+              <w:rPr>
+                <w:rFonts w:ascii="Segoe UI" w:hAnsi="Segoe UI" w:cs="Segoe UI"/>
+                <w:sz w:val="18"/>
+                <w:szCs w:val="18"/>
+              </w:rPr>
+              <w:t xml:space="preserve"> can't delete the object when we had both circle and ellipse</w:t>
+            </w:r>
+          </w:p>
+        </w:tc>
+      </w:tr>
+      <w:tr>
+        <w:trPr>
+          <w:trHeight w:val="144"/>
+        </w:trPr>
+        <w:tc>
+          <w:tcPr>
+            <w:tcW w:w="457" w:type="dxa"/>
+          </w:tcPr>
+          <w:p>
+            <w:pPr>
+              <w:jc w:val="center"/>
+              <w:rPr>
+                <w:rFonts w:ascii="Segoe UI" w:hAnsi="Segoe UI" w:cs="Segoe UI"/>
+                <w:sz w:val="18"/>
+                <w:szCs w:val="18"/>
+              </w:rPr>
+            </w:pPr>
+            <w:r>
+              <w:rPr>
+                <w:rFonts w:ascii="Segoe UI" w:hAnsi="Segoe UI" w:cs="Segoe UI"/>
+                <w:sz w:val="18"/>
+                <w:szCs w:val="18"/>
+              </w:rPr>
+              <w:t>17</w:t>
+            </w:r>
+          </w:p>
+        </w:tc>
+        <w:tc>
+          <w:tcPr>
+            <w:tcW w:w="2333" w:type="dxa"/>
+          </w:tcPr>
+          <w:p>
+            <w:pPr>
+              <w:rPr>
+                <w:rFonts w:ascii="Segoe UI" w:hAnsi="Segoe UI" w:cs="Segoe UI"/>
+                <w:sz w:val="18"/>
+                <w:szCs w:val="18"/>
+              </w:rPr>
+            </w:pPr>
+            <w:proofErr w:type="spellStart"/>
+            <w:r>
+              <w:rPr>
+                <w:rFonts w:ascii="Segoe UI" w:hAnsi="Segoe UI" w:cs="Segoe UI"/>
+                <w:sz w:val="18"/>
+                <w:szCs w:val="18"/>
+              </w:rPr>
+              <w:t>Rahmad</w:t>
+            </w:r>
+            <w:proofErr w:type="spellEnd"/>
+            <w:r>
+              <w:rPr>
+                <w:rFonts w:ascii="Segoe UI" w:hAnsi="Segoe UI" w:cs="Segoe UI"/>
+                <w:sz w:val="18"/>
+                <w:szCs w:val="18"/>
+              </w:rPr>
+              <w:t xml:space="preserve"> Martin</w:t>
+            </w:r>
+          </w:p>
+        </w:tc>
+        <w:tc>
+          <w:tcPr>
+            <w:tcW w:w="1710" w:type="dxa"/>
+          </w:tcPr>
+          <w:p>
+            <w:pPr>
+              <w:rPr>
+                <w:rFonts w:ascii="Segoe UI" w:hAnsi="Segoe UI" w:cs="Segoe UI"/>
+                <w:sz w:val="18"/>
+                <w:szCs w:val="18"/>
+              </w:rPr>
+            </w:pPr>
+            <w:r>
+              <w:rPr>
+                <w:rFonts w:ascii="Segoe UI" w:hAnsi="Segoe UI" w:cs="Segoe UI"/>
+                <w:sz w:val="18"/>
+                <w:szCs w:val="18"/>
+              </w:rPr>
+              <w:t>10/7/2017</w:t>
+            </w:r>
+          </w:p>
+        </w:tc>
+        <w:tc>
+          <w:tcPr>
+            <w:tcW w:w="1440" w:type="dxa"/>
+          </w:tcPr>
+          <w:p>
+            <w:pPr>
+              <w:rPr>
+                <w:rFonts w:ascii="Segoe UI" w:hAnsi="Segoe UI" w:cs="Segoe UI"/>
+                <w:sz w:val="18"/>
+                <w:szCs w:val="18"/>
+              </w:rPr>
+            </w:pPr>
+            <w:r>
+              <w:rPr>
+                <w:rFonts w:ascii="Segoe UI" w:hAnsi="Segoe UI" w:cs="Segoe UI"/>
+                <w:sz w:val="18"/>
+                <w:szCs w:val="18"/>
+              </w:rPr>
+              <w:t>11:42:59 PM</w:t>
+            </w:r>
+          </w:p>
+        </w:tc>
+        <w:tc>
+          <w:tcPr>
+            <w:tcW w:w="2965" w:type="dxa"/>
+          </w:tcPr>
+          <w:p>
+            <w:pPr>
+              <w:rPr>
+                <w:rFonts w:ascii="Segoe UI" w:hAnsi="Segoe UI" w:cs="Segoe UI"/>
+                <w:sz w:val="18"/>
+                <w:szCs w:val="18"/>
+              </w:rPr>
+            </w:pPr>
+            <w:r>
+              <w:rPr>
+                <w:rFonts w:ascii="Segoe UI" w:hAnsi="Segoe UI" w:cs="Segoe UI"/>
+                <w:sz w:val="18"/>
+                <w:szCs w:val="18"/>
+              </w:rPr>
+              <w:t>#</w:t>
+            </w:r>
+            <w:proofErr w:type="spellStart"/>
+            <w:r>
+              <w:rPr>
+                <w:rFonts w:ascii="Segoe UI" w:hAnsi="Segoe UI" w:cs="Segoe UI"/>
+                <w:sz w:val="18"/>
+                <w:szCs w:val="18"/>
+              </w:rPr>
+              <w:t>nomore</w:t>
+            </w:r>
+            <w:proofErr w:type="spellEnd"/>
+            <w:r>
+              <w:rPr>
+                <w:rFonts w:ascii="Segoe UI" w:hAnsi="Segoe UI" w:cs="Segoe UI"/>
+                <w:sz w:val="18"/>
+                <w:szCs w:val="18"/>
+              </w:rPr>
+              <w:t xml:space="preserve"> missing pixel on </w:t>
+            </w:r>
+            <w:proofErr w:type="spellStart"/>
+            <w:r>
+              <w:rPr>
+                <w:rFonts w:ascii="Segoe UI" w:hAnsi="Segoe UI" w:cs="Segoe UI"/>
+                <w:sz w:val="18"/>
+                <w:szCs w:val="18"/>
+              </w:rPr>
+              <w:t>top+bottom</w:t>
+            </w:r>
+            <w:proofErr w:type="spellEnd"/>
+            <w:r>
+              <w:rPr>
+                <w:rFonts w:ascii="Segoe UI" w:hAnsi="Segoe UI" w:cs="Segoe UI"/>
+                <w:sz w:val="18"/>
+                <w:szCs w:val="18"/>
+              </w:rPr>
+              <w:t xml:space="preserve"> of ellipse #add dotted properties #add cursor position</w:t>
+            </w:r>
+          </w:p>
+        </w:tc>
+      </w:tr>
+      <w:tr>
+        <w:trPr>
+          <w:trHeight w:val="144"/>
+        </w:trPr>
+        <w:tc>
+          <w:tcPr>
+            <w:tcW w:w="457" w:type="dxa"/>
+          </w:tcPr>
+          <w:p>
+            <w:pPr>
+              <w:jc w:val="center"/>
+              <w:rPr>
+                <w:rFonts w:ascii="Segoe UI" w:hAnsi="Segoe UI" w:cs="Segoe UI"/>
+                <w:sz w:val="18"/>
+                <w:szCs w:val="18"/>
+              </w:rPr>
+            </w:pPr>
+            <w:r>
+              <w:rPr>
+                <w:rFonts w:ascii="Segoe UI" w:hAnsi="Segoe UI" w:cs="Segoe UI"/>
+                <w:sz w:val="18"/>
+                <w:szCs w:val="18"/>
+              </w:rPr>
+              <w:t>18</w:t>
+            </w:r>
+          </w:p>
+        </w:tc>
+        <w:tc>
+          <w:tcPr>
+            <w:tcW w:w="2333" w:type="dxa"/>
+          </w:tcPr>
+          <w:p>
+            <w:pPr>
+              <w:rPr>
+                <w:rFonts w:ascii="Segoe UI" w:hAnsi="Segoe UI" w:cs="Segoe UI"/>
+                <w:sz w:val="18"/>
+                <w:szCs w:val="18"/>
+              </w:rPr>
+            </w:pPr>
+            <w:r>
+              <w:rPr>
+                <w:rFonts w:ascii="Segoe UI" w:hAnsi="Segoe UI" w:cs="Segoe UI"/>
+                <w:sz w:val="18"/>
+                <w:szCs w:val="18"/>
+              </w:rPr>
+              <w:t xml:space="preserve">Vera Debora </w:t>
+            </w:r>
+            <w:proofErr w:type="spellStart"/>
+            <w:r>
+              <w:rPr>
+                <w:rFonts w:ascii="Segoe UI" w:hAnsi="Segoe UI" w:cs="Segoe UI"/>
+                <w:sz w:val="18"/>
+                <w:szCs w:val="18"/>
+              </w:rPr>
+              <w:t>Vitamas</w:t>
+            </w:r>
+            <w:proofErr w:type="spellEnd"/>
+          </w:p>
+        </w:tc>
+        <w:tc>
+          <w:tcPr>
+            <w:tcW w:w="1710" w:type="dxa"/>
+          </w:tcPr>
+          <w:p>
+            <w:pPr>
+              <w:tabs>
+                <w:tab w:val="left" w:pos="1215"/>
+              </w:tabs>
+              <w:rPr>
+                <w:rFonts w:ascii="Segoe UI" w:hAnsi="Segoe UI" w:cs="Segoe UI"/>
+                <w:sz w:val="18"/>
+                <w:szCs w:val="18"/>
+              </w:rPr>
+            </w:pPr>
+            <w:r>
+              <w:rPr>
+                <w:rFonts w:ascii="Segoe UI" w:hAnsi="Segoe UI" w:cs="Segoe UI"/>
+                <w:sz w:val="18"/>
+                <w:szCs w:val="18"/>
+              </w:rPr>
+              <w:t>10/8/2017</w:t>
+            </w:r>
+          </w:p>
+        </w:tc>
+        <w:tc>
+          <w:tcPr>
+            <w:tcW w:w="1440" w:type="dxa"/>
+          </w:tcPr>
+          <w:p>
+            <w:pPr>
+              <w:rPr>
+                <w:rFonts w:ascii="Segoe UI" w:hAnsi="Segoe UI" w:cs="Segoe UI"/>
+                <w:sz w:val="18"/>
+                <w:szCs w:val="18"/>
+              </w:rPr>
+            </w:pPr>
+            <w:r>
+              <w:rPr>
+                <w:rFonts w:ascii="Segoe UI" w:hAnsi="Segoe UI" w:cs="Segoe UI"/>
+                <w:sz w:val="18"/>
+                <w:szCs w:val="18"/>
+              </w:rPr>
+              <w:t>11:47:05 AM</w:t>
+            </w:r>
+          </w:p>
+        </w:tc>
+        <w:tc>
+          <w:tcPr>
+            <w:tcW w:w="2965" w:type="dxa"/>
+          </w:tcPr>
+          <w:p>
+            <w:pPr>
+              <w:rPr>
+                <w:rFonts w:ascii="Segoe UI" w:hAnsi="Segoe UI" w:cs="Segoe UI"/>
+                <w:sz w:val="18"/>
+                <w:szCs w:val="18"/>
+              </w:rPr>
+            </w:pPr>
+            <w:r>
+              <w:rPr>
+                <w:rFonts w:ascii="Segoe UI" w:hAnsi="Segoe UI" w:cs="Segoe UI"/>
+                <w:sz w:val="18"/>
+                <w:szCs w:val="18"/>
+              </w:rPr>
+              <w:t>Added report document and title page</w:t>
+            </w:r>
+          </w:p>
+        </w:tc>
+      </w:tr>
+      <w:tr>
+        <w:trPr>
+          <w:trHeight w:val="144"/>
+        </w:trPr>
+        <w:tc>
+          <w:tcPr>
+            <w:tcW w:w="457" w:type="dxa"/>
+          </w:tcPr>
+          <w:p>
+            <w:pPr>
+              <w:jc w:val="center"/>
+              <w:rPr>
+                <w:rFonts w:ascii="Segoe UI" w:hAnsi="Segoe UI" w:cs="Segoe UI"/>
+                <w:sz w:val="18"/>
+                <w:szCs w:val="18"/>
+              </w:rPr>
+            </w:pPr>
+            <w:r>
+              <w:rPr>
+                <w:rFonts w:ascii="Segoe UI" w:hAnsi="Segoe UI" w:cs="Segoe UI"/>
+                <w:sz w:val="18"/>
+                <w:szCs w:val="18"/>
+              </w:rPr>
+              <w:t>19</w:t>
+            </w:r>
+          </w:p>
+        </w:tc>
+        <w:tc>
+          <w:tcPr>
+            <w:tcW w:w="2333" w:type="dxa"/>
+          </w:tcPr>
+          <w:p>
+            <w:pPr>
+              <w:rPr>
+                <w:rFonts w:ascii="Segoe UI" w:hAnsi="Segoe UI" w:cs="Segoe UI"/>
+                <w:sz w:val="18"/>
+                <w:szCs w:val="18"/>
+              </w:rPr>
+            </w:pPr>
+            <w:r>
+              <w:rPr>
+                <w:rFonts w:ascii="Segoe UI" w:hAnsi="Segoe UI" w:cs="Segoe UI"/>
+                <w:sz w:val="18"/>
+                <w:szCs w:val="18"/>
+              </w:rPr>
+              <w:t>Bhaskara Ida Bagus</w:t>
+            </w:r>
+          </w:p>
+        </w:tc>
+        <w:tc>
+          <w:tcPr>
+            <w:tcW w:w="1710" w:type="dxa"/>
+          </w:tcPr>
+          <w:p>
+            <w:pPr>
+              <w:rPr>
+                <w:rFonts w:ascii="Segoe UI" w:hAnsi="Segoe UI" w:cs="Segoe UI"/>
+                <w:sz w:val="18"/>
+                <w:szCs w:val="18"/>
+              </w:rPr>
+            </w:pPr>
+            <w:r>
+              <w:rPr>
+                <w:rFonts w:ascii="Segoe UI" w:hAnsi="Segoe UI" w:cs="Segoe UI"/>
+                <w:sz w:val="18"/>
+                <w:szCs w:val="18"/>
+              </w:rPr>
+              <w:t>10/8/2017</w:t>
+            </w:r>
+          </w:p>
+        </w:tc>
+        <w:tc>
+          <w:tcPr>
+            <w:tcW w:w="1440" w:type="dxa"/>
+          </w:tcPr>
+          <w:p>
+            <w:pPr>
+              <w:rPr>
+                <w:rFonts w:ascii="Segoe UI" w:hAnsi="Segoe UI" w:cs="Segoe UI"/>
+                <w:sz w:val="18"/>
+                <w:szCs w:val="18"/>
+              </w:rPr>
+            </w:pPr>
+            <w:r>
+              <w:rPr>
+                <w:rFonts w:ascii="Segoe UI" w:hAnsi="Segoe UI" w:cs="Segoe UI"/>
+                <w:sz w:val="18"/>
+                <w:szCs w:val="18"/>
+              </w:rPr>
+              <w:t>12:00:05 PM</w:t>
+            </w:r>
+          </w:p>
+        </w:tc>
+        <w:tc>
+          <w:tcPr>
+            <w:tcW w:w="2965" w:type="dxa"/>
+          </w:tcPr>
+          <w:p>
+            <w:pPr>
+              <w:rPr>
+                <w:rFonts w:ascii="Segoe UI" w:hAnsi="Segoe UI" w:cs="Segoe UI"/>
+                <w:sz w:val="18"/>
+                <w:szCs w:val="18"/>
+              </w:rPr>
+            </w:pPr>
+            <w:r>
+              <w:rPr>
+                <w:rFonts w:ascii="Segoe UI" w:hAnsi="Segoe UI" w:cs="Segoe UI"/>
+                <w:sz w:val="18"/>
+                <w:szCs w:val="18"/>
+              </w:rPr>
+              <w:t>Added table of contents and introduction in report</w:t>
+            </w:r>
+          </w:p>
+        </w:tc>
+      </w:tr>
+      <w:tr>
+        <w:trPr>
+          <w:trHeight w:val="144"/>
+        </w:trPr>
+        <w:tc>
+          <w:tcPr>
+            <w:tcW w:w="457" w:type="dxa"/>
+          </w:tcPr>
+          <w:p>
+            <w:pPr>
+              <w:jc w:val="center"/>
+              <w:rPr>
+                <w:rFonts w:ascii="Segoe UI" w:hAnsi="Segoe UI" w:cs="Segoe UI"/>
+                <w:sz w:val="18"/>
+                <w:szCs w:val="18"/>
+              </w:rPr>
+            </w:pPr>
+            <w:r>
+              <w:rPr>
+                <w:rFonts w:ascii="Segoe UI" w:hAnsi="Segoe UI" w:cs="Segoe UI"/>
+                <w:sz w:val="18"/>
+                <w:szCs w:val="18"/>
+              </w:rPr>
+              <w:t>20</w:t>
+            </w:r>
+          </w:p>
+        </w:tc>
+        <w:tc>
+          <w:tcPr>
+            <w:tcW w:w="2333" w:type="dxa"/>
+          </w:tcPr>
+          <w:p>
+            <w:pPr>
+              <w:rPr>
+                <w:rFonts w:ascii="Segoe UI" w:hAnsi="Segoe UI" w:cs="Segoe UI"/>
+                <w:sz w:val="18"/>
+                <w:szCs w:val="18"/>
+              </w:rPr>
+            </w:pPr>
+            <w:r>
+              <w:rPr>
+                <w:rFonts w:ascii="Segoe UI" w:hAnsi="Segoe UI" w:cs="Segoe UI"/>
+                <w:sz w:val="18"/>
+                <w:szCs w:val="18"/>
+              </w:rPr>
+              <w:t xml:space="preserve">Vera Debora </w:t>
+            </w:r>
+            <w:proofErr w:type="spellStart"/>
+            <w:r>
+              <w:rPr>
+                <w:rFonts w:ascii="Segoe UI" w:hAnsi="Segoe UI" w:cs="Segoe UI"/>
+                <w:sz w:val="18"/>
+                <w:szCs w:val="18"/>
+              </w:rPr>
+              <w:t>Vitamas</w:t>
+            </w:r>
+            <w:proofErr w:type="spellEnd"/>
+          </w:p>
+        </w:tc>
+        <w:tc>
+          <w:tcPr>
+            <w:tcW w:w="1710" w:type="dxa"/>
+          </w:tcPr>
+          <w:p>
+            <w:pPr>
+              <w:rPr>
+                <w:rFonts w:ascii="Segoe UI" w:hAnsi="Segoe UI" w:cs="Segoe UI"/>
+                <w:sz w:val="18"/>
+                <w:szCs w:val="18"/>
+              </w:rPr>
+            </w:pPr>
+            <w:r>
+              <w:rPr>
+                <w:rFonts w:ascii="Segoe UI" w:hAnsi="Segoe UI" w:cs="Segoe UI"/>
+                <w:sz w:val="18"/>
+                <w:szCs w:val="18"/>
+              </w:rPr>
+              <w:t>10/8/2017</w:t>
+            </w:r>
+          </w:p>
+        </w:tc>
+        <w:tc>
+          <w:tcPr>
+            <w:tcW w:w="1440" w:type="dxa"/>
+          </w:tcPr>
+          <w:p>
+            <w:pPr>
+              <w:rPr>
+                <w:rFonts w:ascii="Segoe UI" w:hAnsi="Segoe UI" w:cs="Segoe UI"/>
+                <w:sz w:val="18"/>
+                <w:szCs w:val="18"/>
+              </w:rPr>
+            </w:pPr>
+            <w:r>
+              <w:rPr>
+                <w:rFonts w:ascii="Segoe UI" w:hAnsi="Segoe UI" w:cs="Segoe UI"/>
+                <w:sz w:val="18"/>
+                <w:szCs w:val="18"/>
+              </w:rPr>
+              <w:t>3:20:39 PM</w:t>
+            </w:r>
+          </w:p>
+        </w:tc>
+        <w:tc>
+          <w:tcPr>
+            <w:tcW w:w="2965" w:type="dxa"/>
+          </w:tcPr>
+          <w:p>
+            <w:pPr>
+              <w:rPr>
+                <w:rFonts w:ascii="Segoe UI" w:hAnsi="Segoe UI" w:cs="Segoe UI"/>
+                <w:sz w:val="18"/>
+                <w:szCs w:val="18"/>
+              </w:rPr>
+            </w:pPr>
+            <w:r>
+              <w:rPr>
+                <w:rFonts w:ascii="Segoe UI" w:hAnsi="Segoe UI" w:cs="Segoe UI"/>
+                <w:sz w:val="18"/>
+                <w:szCs w:val="18"/>
+              </w:rPr>
+              <w:t xml:space="preserve">trying to make an interface </w:t>
+            </w:r>
+            <w:proofErr w:type="gramStart"/>
+            <w:r>
+              <w:rPr>
+                <w:rFonts w:ascii="Segoe UI" w:hAnsi="Segoe UI" w:cs="Segoe UI"/>
+                <w:sz w:val="18"/>
+                <w:szCs w:val="18"/>
+              </w:rPr>
+              <w:t>more friendly</w:t>
+            </w:r>
+            <w:proofErr w:type="gramEnd"/>
+          </w:p>
+        </w:tc>
+      </w:tr>
+      <w:tr>
+        <w:trPr>
+          <w:trHeight w:val="144"/>
+        </w:trPr>
+        <w:tc>
+          <w:tcPr>
+            <w:tcW w:w="457" w:type="dxa"/>
+          </w:tcPr>
+          <w:p>
+            <w:pPr>
+              <w:jc w:val="center"/>
+              <w:rPr>
+                <w:rFonts w:ascii="Segoe UI" w:hAnsi="Segoe UI" w:cs="Segoe UI"/>
+                <w:sz w:val="18"/>
+                <w:szCs w:val="18"/>
+              </w:rPr>
+            </w:pPr>
+            <w:r>
+              <w:rPr>
+                <w:rFonts w:ascii="Segoe UI" w:hAnsi="Segoe UI" w:cs="Segoe UI"/>
+                <w:sz w:val="18"/>
+                <w:szCs w:val="18"/>
+              </w:rPr>
+              <w:t>21</w:t>
+            </w:r>
+          </w:p>
+        </w:tc>
+        <w:tc>
+          <w:tcPr>
+            <w:tcW w:w="2333" w:type="dxa"/>
+          </w:tcPr>
+          <w:p>
+            <w:pPr>
+              <w:rPr>
+                <w:rFonts w:ascii="Segoe UI" w:hAnsi="Segoe UI" w:cs="Segoe UI"/>
+                <w:sz w:val="18"/>
+                <w:szCs w:val="18"/>
+              </w:rPr>
+            </w:pPr>
+            <w:r>
+              <w:rPr>
+                <w:rFonts w:ascii="Segoe UI" w:hAnsi="Segoe UI" w:cs="Segoe UI"/>
+                <w:sz w:val="18"/>
+                <w:szCs w:val="18"/>
+              </w:rPr>
+              <w:t>Bhaskara Ida Bagus</w:t>
+            </w:r>
+          </w:p>
+        </w:tc>
+        <w:tc>
+          <w:tcPr>
+            <w:tcW w:w="1710" w:type="dxa"/>
+          </w:tcPr>
+          <w:p>
+            <w:pPr>
+              <w:rPr>
+                <w:rFonts w:ascii="Segoe UI" w:hAnsi="Segoe UI" w:cs="Segoe UI"/>
+                <w:sz w:val="18"/>
+                <w:szCs w:val="18"/>
+              </w:rPr>
+            </w:pPr>
+            <w:r>
+              <w:rPr>
+                <w:rFonts w:ascii="Segoe UI" w:hAnsi="Segoe UI" w:cs="Segoe UI"/>
+                <w:sz w:val="18"/>
+                <w:szCs w:val="18"/>
+              </w:rPr>
+              <w:t>10/8/2017</w:t>
+            </w:r>
+          </w:p>
+        </w:tc>
+        <w:tc>
+          <w:tcPr>
+            <w:tcW w:w="1440" w:type="dxa"/>
+          </w:tcPr>
+          <w:p>
+            <w:pPr>
+              <w:rPr>
+                <w:rFonts w:ascii="Segoe UI" w:hAnsi="Segoe UI" w:cs="Segoe UI"/>
+                <w:sz w:val="18"/>
+                <w:szCs w:val="18"/>
+                <w:lang w:val="id-ID"/>
+              </w:rPr>
+            </w:pPr>
+            <w:r>
+              <w:rPr>
+                <w:rFonts w:ascii="Segoe UI" w:hAnsi="Segoe UI" w:cs="Segoe UI"/>
+                <w:sz w:val="18"/>
+                <w:szCs w:val="18"/>
+                <w:lang w:val="id-ID"/>
+              </w:rPr>
+              <w:t>4:26</w:t>
+            </w:r>
+            <w:r>
+              <w:rPr>
+                <w:rFonts w:ascii="Segoe UI" w:hAnsi="Segoe UI" w:cs="Segoe UI"/>
+                <w:sz w:val="18"/>
+                <w:szCs w:val="18"/>
+                <w:lang w:val="id-ID"/>
+              </w:rPr>
+              <w:t>:50 PM</w:t>
+            </w:r>
+          </w:p>
+        </w:tc>
+        <w:tc>
+          <w:tcPr>
+            <w:tcW w:w="2965" w:type="dxa"/>
+          </w:tcPr>
+          <w:p>
+            <w:pPr>
+              <w:rPr>
+                <w:rFonts w:ascii="Segoe UI" w:hAnsi="Segoe UI" w:cs="Segoe UI"/>
+                <w:sz w:val="18"/>
+                <w:szCs w:val="18"/>
+              </w:rPr>
+            </w:pPr>
+            <w:r>
+              <w:rPr>
+                <w:rFonts w:ascii="Segoe UI" w:hAnsi="Segoe UI" w:cs="Segoe UI"/>
+                <w:sz w:val="18"/>
+                <w:szCs w:val="18"/>
+              </w:rPr>
+              <w:t>Updated report’s Introduction, Basic Theory and Worklog</w:t>
+            </w:r>
+          </w:p>
+        </w:tc>
+      </w:tr>
+      <w:tr>
+        <w:trPr>
+          <w:trHeight w:val="144"/>
+        </w:trPr>
+        <w:tc>
+          <w:tcPr>
+            <w:tcW w:w="457" w:type="dxa"/>
+          </w:tcPr>
+          <w:p>
+            <w:pPr>
+              <w:jc w:val="center"/>
+              <w:rPr>
+                <w:rFonts w:ascii="Segoe UI" w:hAnsi="Segoe UI" w:cs="Segoe UI"/>
+                <w:sz w:val="18"/>
+                <w:szCs w:val="18"/>
+              </w:rPr>
+            </w:pPr>
+            <w:r>
+              <w:rPr>
+                <w:rFonts w:ascii="Segoe UI" w:hAnsi="Segoe UI" w:cs="Segoe UI"/>
+                <w:sz w:val="18"/>
+                <w:szCs w:val="18"/>
+              </w:rPr>
+              <w:t>22</w:t>
+            </w:r>
+          </w:p>
+        </w:tc>
+        <w:tc>
+          <w:tcPr>
+            <w:tcW w:w="2333" w:type="dxa"/>
+          </w:tcPr>
+          <w:p>
+            <w:pPr>
+              <w:rPr>
+                <w:rFonts w:ascii="Segoe UI" w:hAnsi="Segoe UI" w:cs="Segoe UI"/>
+                <w:sz w:val="18"/>
+                <w:szCs w:val="18"/>
+              </w:rPr>
+            </w:pPr>
+            <w:r>
+              <w:rPr>
+                <w:rFonts w:ascii="Segoe UI" w:hAnsi="Segoe UI" w:cs="Segoe UI"/>
+                <w:sz w:val="18"/>
+                <w:szCs w:val="18"/>
+              </w:rPr>
+              <w:t>Bhaskara Ida Bagus</w:t>
+            </w:r>
+            <w:bookmarkStart w:id="6" w:name="_GoBack"/>
+            <w:bookmarkEnd w:id="6"/>
+          </w:p>
+        </w:tc>
+        <w:tc>
+          <w:tcPr>
+            <w:tcW w:w="1710" w:type="dxa"/>
+          </w:tcPr>
+          <w:p>
+            <w:pPr>
+              <w:rPr>
+                <w:rFonts w:ascii="Segoe UI" w:hAnsi="Segoe UI" w:cs="Segoe UI"/>
+                <w:sz w:val="18"/>
+                <w:szCs w:val="18"/>
+              </w:rPr>
+            </w:pPr>
+            <w:r>
+              <w:rPr>
+                <w:rFonts w:ascii="Segoe UI" w:hAnsi="Segoe UI" w:cs="Segoe UI"/>
+                <w:sz w:val="18"/>
+                <w:szCs w:val="18"/>
+              </w:rPr>
+              <w:t>10/8/2017</w:t>
+            </w:r>
+          </w:p>
+        </w:tc>
+        <w:tc>
+          <w:tcPr>
+            <w:tcW w:w="1440" w:type="dxa"/>
+          </w:tcPr>
+          <w:p>
+            <w:pPr>
+              <w:rPr>
+                <w:rFonts w:ascii="Segoe UI" w:hAnsi="Segoe UI" w:cs="Segoe UI"/>
+                <w:sz w:val="18"/>
+                <w:szCs w:val="18"/>
+                <w:lang w:val="id-ID"/>
+              </w:rPr>
+            </w:pPr>
+            <w:r>
+              <w:rPr>
+                <w:rFonts w:ascii="Segoe UI" w:hAnsi="Segoe UI" w:cs="Segoe UI"/>
+                <w:sz w:val="18"/>
+                <w:szCs w:val="18"/>
+                <w:lang w:val="id-ID"/>
+              </w:rPr>
+              <w:t>4:40:40 PM</w:t>
+            </w:r>
+          </w:p>
+        </w:tc>
+        <w:tc>
+          <w:tcPr>
+            <w:tcW w:w="2965" w:type="dxa"/>
+          </w:tcPr>
+          <w:p>
+            <w:pPr>
+              <w:rPr>
+                <w:rFonts w:ascii="Segoe UI" w:hAnsi="Segoe UI" w:cs="Segoe UI"/>
+                <w:sz w:val="18"/>
+                <w:szCs w:val="18"/>
+              </w:rPr>
+            </w:pPr>
+            <w:r>
+              <w:rPr>
+                <w:rFonts w:ascii="Segoe UI" w:hAnsi="Segoe UI" w:cs="Segoe UI"/>
+                <w:sz w:val="18"/>
+                <w:szCs w:val="18"/>
+              </w:rPr>
+              <w:t>Forgot to upload the file for the previous commit</w:t>
+            </w:r>
+          </w:p>
+        </w:tc>
+      </w:tr>
+      <w:tr>
+        <w:trPr>
+          <w:trHeight w:val="144"/>
+        </w:trPr>
+        <w:tc>
+          <w:tcPr>
+            <w:tcW w:w="457" w:type="dxa"/>
+          </w:tcPr>
+          <w:p>
+            <w:pPr>
+              <w:jc w:val="center"/>
+              <w:rPr>
+                <w:rFonts w:ascii="Segoe UI" w:hAnsi="Segoe UI" w:cs="Segoe UI"/>
+                <w:sz w:val="18"/>
+                <w:szCs w:val="18"/>
+              </w:rPr>
+            </w:pPr>
+            <w:r>
+              <w:rPr>
+                <w:rFonts w:ascii="Segoe UI" w:hAnsi="Segoe UI" w:cs="Segoe UI"/>
+                <w:sz w:val="18"/>
+                <w:szCs w:val="18"/>
+              </w:rPr>
+              <w:t>23</w:t>
+            </w:r>
+          </w:p>
+        </w:tc>
+        <w:tc>
+          <w:tcPr>
+            <w:tcW w:w="2333" w:type="dxa"/>
+          </w:tcPr>
+          <w:p>
+            <w:pPr>
+              <w:rPr>
+                <w:rFonts w:ascii="Segoe UI" w:hAnsi="Segoe UI" w:cs="Segoe UI"/>
+                <w:sz w:val="18"/>
+                <w:szCs w:val="18"/>
+              </w:rPr>
+            </w:pPr>
+          </w:p>
+        </w:tc>
+        <w:tc>
+          <w:tcPr>
+            <w:tcW w:w="1710" w:type="dxa"/>
+          </w:tcPr>
+          <w:p>
+            <w:pPr>
+              <w:rPr>
+                <w:rFonts w:ascii="Segoe UI" w:hAnsi="Segoe UI" w:cs="Segoe UI"/>
+                <w:sz w:val="18"/>
+                <w:szCs w:val="18"/>
+              </w:rPr>
+            </w:pPr>
+          </w:p>
+        </w:tc>
+        <w:tc>
+          <w:tcPr>
+            <w:tcW w:w="1440" w:type="dxa"/>
+          </w:tcPr>
+          <w:p>
+            <w:pPr>
+              <w:rPr>
+                <w:rFonts w:ascii="Segoe UI" w:hAnsi="Segoe UI" w:cs="Segoe UI"/>
+                <w:sz w:val="18"/>
+                <w:szCs w:val="18"/>
+              </w:rPr>
+            </w:pPr>
+          </w:p>
+        </w:tc>
+        <w:tc>
+          <w:tcPr>
+            <w:tcW w:w="2965" w:type="dxa"/>
+          </w:tcPr>
+          <w:p>
+            <w:pPr>
+              <w:rPr>
+                <w:rFonts w:ascii="Segoe UI" w:hAnsi="Segoe UI" w:cs="Segoe UI"/>
+                <w:sz w:val="18"/>
+                <w:szCs w:val="18"/>
+              </w:rPr>
+            </w:pPr>
+          </w:p>
+        </w:tc>
+      </w:tr>
+      <w:tr>
+        <w:trPr>
+          <w:trHeight w:val="144"/>
+        </w:trPr>
+        <w:tc>
+          <w:tcPr>
+            <w:tcW w:w="457" w:type="dxa"/>
+          </w:tcPr>
+          <w:p>
+            <w:pPr>
+              <w:jc w:val="center"/>
+              <w:rPr>
+                <w:rFonts w:ascii="Segoe UI" w:hAnsi="Segoe UI" w:cs="Segoe UI"/>
+                <w:sz w:val="18"/>
+                <w:szCs w:val="18"/>
+              </w:rPr>
+            </w:pPr>
+            <w:r>
+              <w:rPr>
+                <w:rFonts w:ascii="Segoe UI" w:hAnsi="Segoe UI" w:cs="Segoe UI"/>
+                <w:sz w:val="18"/>
+                <w:szCs w:val="18"/>
+              </w:rPr>
+              <w:t>24</w:t>
+            </w:r>
+          </w:p>
+        </w:tc>
+        <w:tc>
+          <w:tcPr>
+            <w:tcW w:w="2333" w:type="dxa"/>
+          </w:tcPr>
+          <w:p>
+            <w:pPr>
+              <w:rPr>
+                <w:rFonts w:ascii="Segoe UI" w:hAnsi="Segoe UI" w:cs="Segoe UI"/>
+                <w:sz w:val="18"/>
+                <w:szCs w:val="18"/>
+              </w:rPr>
+            </w:pPr>
+          </w:p>
+        </w:tc>
+        <w:tc>
+          <w:tcPr>
+            <w:tcW w:w="1710" w:type="dxa"/>
+          </w:tcPr>
+          <w:p>
+            <w:pPr>
+              <w:rPr>
+                <w:rFonts w:ascii="Segoe UI" w:hAnsi="Segoe UI" w:cs="Segoe UI"/>
+                <w:sz w:val="18"/>
+                <w:szCs w:val="18"/>
+              </w:rPr>
+            </w:pPr>
+          </w:p>
+        </w:tc>
+        <w:tc>
+          <w:tcPr>
+            <w:tcW w:w="1440" w:type="dxa"/>
+          </w:tcPr>
+          <w:p>
+            <w:pPr>
+              <w:rPr>
+                <w:rFonts w:ascii="Segoe UI" w:hAnsi="Segoe UI" w:cs="Segoe UI"/>
+                <w:sz w:val="18"/>
+                <w:szCs w:val="18"/>
+              </w:rPr>
+            </w:pPr>
+          </w:p>
+        </w:tc>
+        <w:tc>
+          <w:tcPr>
+            <w:tcW w:w="2965" w:type="dxa"/>
+          </w:tcPr>
+          <w:p>
+            <w:pPr>
+              <w:rPr>
+                <w:rFonts w:ascii="Segoe UI" w:hAnsi="Segoe UI" w:cs="Segoe UI"/>
+                <w:sz w:val="18"/>
+                <w:szCs w:val="18"/>
+              </w:rPr>
+            </w:pPr>
+          </w:p>
+        </w:tc>
+      </w:tr>
+      <w:tr>
+        <w:trPr>
+          <w:trHeight w:val="144"/>
+        </w:trPr>
+        <w:tc>
+          <w:tcPr>
+            <w:tcW w:w="457" w:type="dxa"/>
+          </w:tcPr>
+          <w:p>
+            <w:pPr>
+              <w:jc w:val="center"/>
+              <w:rPr>
+                <w:rFonts w:ascii="Segoe UI" w:hAnsi="Segoe UI" w:cs="Segoe UI"/>
+                <w:sz w:val="18"/>
+                <w:szCs w:val="18"/>
+              </w:rPr>
+            </w:pPr>
+            <w:r>
+              <w:rPr>
+                <w:rFonts w:ascii="Segoe UI" w:hAnsi="Segoe UI" w:cs="Segoe UI"/>
+                <w:sz w:val="18"/>
+                <w:szCs w:val="18"/>
+              </w:rPr>
+              <w:t>25</w:t>
+            </w:r>
+          </w:p>
+        </w:tc>
+        <w:tc>
+          <w:tcPr>
+            <w:tcW w:w="2333" w:type="dxa"/>
+          </w:tcPr>
+          <w:p>
+            <w:pPr>
+              <w:rPr>
+                <w:rFonts w:ascii="Segoe UI" w:hAnsi="Segoe UI" w:cs="Segoe UI"/>
+                <w:sz w:val="18"/>
+                <w:szCs w:val="18"/>
+              </w:rPr>
+            </w:pPr>
+          </w:p>
+        </w:tc>
+        <w:tc>
+          <w:tcPr>
+            <w:tcW w:w="1710" w:type="dxa"/>
+          </w:tcPr>
+          <w:p>
+            <w:pPr>
+              <w:rPr>
+                <w:rFonts w:ascii="Segoe UI" w:hAnsi="Segoe UI" w:cs="Segoe UI"/>
+                <w:sz w:val="18"/>
+                <w:szCs w:val="18"/>
+              </w:rPr>
+            </w:pPr>
+          </w:p>
+        </w:tc>
+        <w:tc>
+          <w:tcPr>
+            <w:tcW w:w="1440" w:type="dxa"/>
+          </w:tcPr>
+          <w:p>
+            <w:pPr>
+              <w:rPr>
+                <w:rFonts w:ascii="Segoe UI" w:hAnsi="Segoe UI" w:cs="Segoe UI"/>
+                <w:sz w:val="18"/>
+                <w:szCs w:val="18"/>
+              </w:rPr>
+            </w:pPr>
+          </w:p>
+        </w:tc>
+        <w:tc>
+          <w:tcPr>
+            <w:tcW w:w="2965" w:type="dxa"/>
+          </w:tcPr>
+          <w:p>
+            <w:pPr>
+              <w:rPr>
+                <w:rFonts w:ascii="Segoe UI" w:hAnsi="Segoe UI" w:cs="Segoe UI"/>
+                <w:sz w:val="18"/>
+                <w:szCs w:val="18"/>
+              </w:rPr>
+            </w:pPr>
+          </w:p>
+        </w:tc>
+      </w:tr>
+      <w:tr>
+        <w:trPr>
+          <w:trHeight w:val="144"/>
+        </w:trPr>
+        <w:tc>
+          <w:tcPr>
+            <w:tcW w:w="457" w:type="dxa"/>
+          </w:tcPr>
+          <w:p>
+            <w:pPr>
+              <w:jc w:val="center"/>
+              <w:rPr>
+                <w:rFonts w:ascii="Segoe UI" w:hAnsi="Segoe UI" w:cs="Segoe UI"/>
+                <w:sz w:val="18"/>
+                <w:szCs w:val="18"/>
+              </w:rPr>
+            </w:pPr>
+            <w:r>
+              <w:rPr>
+                <w:rFonts w:ascii="Segoe UI" w:hAnsi="Segoe UI" w:cs="Segoe UI"/>
+                <w:sz w:val="18"/>
+                <w:szCs w:val="18"/>
+              </w:rPr>
+              <w:t>26</w:t>
+            </w:r>
+          </w:p>
+        </w:tc>
+        <w:tc>
+          <w:tcPr>
+            <w:tcW w:w="2333" w:type="dxa"/>
+          </w:tcPr>
+          <w:p>
+            <w:pPr>
+              <w:rPr>
+                <w:rFonts w:ascii="Segoe UI" w:hAnsi="Segoe UI" w:cs="Segoe UI"/>
+                <w:sz w:val="18"/>
+                <w:szCs w:val="18"/>
+              </w:rPr>
+            </w:pPr>
+          </w:p>
+        </w:tc>
+        <w:tc>
+          <w:tcPr>
+            <w:tcW w:w="1710" w:type="dxa"/>
+          </w:tcPr>
+          <w:p>
+            <w:pPr>
+              <w:rPr>
+                <w:rFonts w:ascii="Segoe UI" w:hAnsi="Segoe UI" w:cs="Segoe UI"/>
+                <w:sz w:val="18"/>
+                <w:szCs w:val="18"/>
+              </w:rPr>
+            </w:pPr>
+          </w:p>
+        </w:tc>
+        <w:tc>
+          <w:tcPr>
+            <w:tcW w:w="1440" w:type="dxa"/>
+          </w:tcPr>
+          <w:p>
+            <w:pPr>
+              <w:rPr>
+                <w:rFonts w:ascii="Segoe UI" w:hAnsi="Segoe UI" w:cs="Segoe UI"/>
+                <w:sz w:val="18"/>
+                <w:szCs w:val="18"/>
+              </w:rPr>
+            </w:pPr>
+          </w:p>
+        </w:tc>
+        <w:tc>
+          <w:tcPr>
+            <w:tcW w:w="2965" w:type="dxa"/>
+          </w:tcPr>
+          <w:p>
+            <w:pPr>
+              <w:rPr>
+                <w:rFonts w:ascii="Segoe UI" w:hAnsi="Segoe UI" w:cs="Segoe UI"/>
+                <w:sz w:val="18"/>
+                <w:szCs w:val="18"/>
+              </w:rPr>
+            </w:pPr>
+          </w:p>
+        </w:tc>
+      </w:tr>
+      <w:tr>
+        <w:trPr>
+          <w:trHeight w:val="144"/>
+        </w:trPr>
+        <w:tc>
+          <w:tcPr>
+            <w:tcW w:w="457" w:type="dxa"/>
+          </w:tcPr>
+          <w:p>
+            <w:pPr>
+              <w:jc w:val="center"/>
+              <w:rPr>
+                <w:rFonts w:ascii="Segoe UI" w:hAnsi="Segoe UI" w:cs="Segoe UI"/>
+                <w:sz w:val="18"/>
+                <w:szCs w:val="18"/>
+              </w:rPr>
+            </w:pPr>
+            <w:r>
+              <w:rPr>
+                <w:rFonts w:ascii="Segoe UI" w:hAnsi="Segoe UI" w:cs="Segoe UI"/>
+                <w:sz w:val="18"/>
+                <w:szCs w:val="18"/>
+              </w:rPr>
+              <w:t>27</w:t>
+            </w:r>
+          </w:p>
+        </w:tc>
+        <w:tc>
+          <w:tcPr>
+            <w:tcW w:w="2333" w:type="dxa"/>
+          </w:tcPr>
+          <w:p>
+            <w:pPr>
+              <w:rPr>
+                <w:rFonts w:ascii="Segoe UI" w:hAnsi="Segoe UI" w:cs="Segoe UI"/>
+                <w:sz w:val="18"/>
+                <w:szCs w:val="18"/>
+              </w:rPr>
+            </w:pPr>
+          </w:p>
+        </w:tc>
+        <w:tc>
+          <w:tcPr>
+            <w:tcW w:w="1710" w:type="dxa"/>
+          </w:tcPr>
+          <w:p>
+            <w:pPr>
+              <w:rPr>
+                <w:rFonts w:ascii="Segoe UI" w:hAnsi="Segoe UI" w:cs="Segoe UI"/>
+                <w:sz w:val="18"/>
+                <w:szCs w:val="18"/>
+              </w:rPr>
+            </w:pPr>
+          </w:p>
+        </w:tc>
+        <w:tc>
+          <w:tcPr>
+            <w:tcW w:w="1440" w:type="dxa"/>
+          </w:tcPr>
+          <w:p>
+            <w:pPr>
+              <w:rPr>
+                <w:rFonts w:ascii="Segoe UI" w:hAnsi="Segoe UI" w:cs="Segoe UI"/>
+                <w:sz w:val="18"/>
+                <w:szCs w:val="18"/>
+              </w:rPr>
+            </w:pPr>
+          </w:p>
+        </w:tc>
+        <w:tc>
+          <w:tcPr>
+            <w:tcW w:w="2965" w:type="dxa"/>
+          </w:tcPr>
+          <w:p>
+            <w:pPr>
+              <w:rPr>
+                <w:rFonts w:ascii="Segoe UI" w:hAnsi="Segoe UI" w:cs="Segoe UI"/>
+                <w:sz w:val="18"/>
+                <w:szCs w:val="18"/>
+              </w:rPr>
+            </w:pPr>
+          </w:p>
+        </w:tc>
+      </w:tr>
+    </w:tbl>
+    <w:p>
+      <w:pPr>
+        <w:spacing w:before="240"/>
+        <w:rPr>
+          <w:rFonts w:ascii="Segoe UI" w:hAnsi="Segoe UI" w:cs="Segoe UI"/>
+          <w:sz w:val="18"/>
+          <w:szCs w:val="18"/>
+        </w:rPr>
+      </w:pPr>
     </w:p>
     <w:p>
       <w:pPr>
@@ -1191,7 +5412,6 @@
         <w:rPr>
           <w:b/>
           <w:color w:val="auto"/>
-          <w:lang w:val="id-ID"/>
         </w:rPr>
       </w:pPr>
       <w:bookmarkStart w:id="7" w:name="_Toc495226777"/>
@@ -1199,14 +5419,14 @@
         <w:rPr>
           <w:b/>
           <w:color w:val="auto"/>
-          <w:lang w:val="id-ID"/>
-        </w:rPr>
+        </w:rPr>
+        <w:lastRenderedPageBreak/>
         <w:t>Conclusion and Remarks</w:t>
       </w:r>
       <w:bookmarkEnd w:id="7"/>
     </w:p>
     <w:sectPr>
-      <w:footerReference w:type="default" r:id="rId8"/>
+      <w:footerReference w:type="default" r:id="rId9"/>
       <w:pgSz w:w="12240" w:h="15840"/>
       <w:pgMar w:top="1440" w:right="1440" w:bottom="1440" w:left="1440" w:header="708" w:footer="708" w:gutter="0"/>
       <w:cols w:space="708"/>
@@ -1275,7 +5495,7 @@
           <w:rPr>
             <w:noProof/>
           </w:rPr>
-          <w:t>3</w:t>
+          <w:t>6</w:t>
         </w:r>
         <w:r>
           <w:rPr>
@@ -1988,6 +6208,37 @@
     <w:uiPriority w:val="99"/>
     <w:rsid w:val="000F3BDE"/>
   </w:style>
+  <w:style w:type="table" w:styleId="TableGrid">
+    <w:name w:val="Table Grid"/>
+    <w:basedOn w:val="TableNormal"/>
+    <w:uiPriority w:val="39"/>
+    <w:rsid w:val="0045417D"/>
+    <w:pPr>
+      <w:spacing w:after="0" w:line="240" w:lineRule="auto"/>
+    </w:pPr>
+    <w:tblPr>
+      <w:tblBorders>
+        <w:top w:val="single" w:sz="4" w:space="0" w:color="auto"/>
+        <w:left w:val="single" w:sz="4" w:space="0" w:color="auto"/>
+        <w:bottom w:val="single" w:sz="4" w:space="0" w:color="auto"/>
+        <w:right w:val="single" w:sz="4" w:space="0" w:color="auto"/>
+        <w:insideH w:val="single" w:sz="4" w:space="0" w:color="auto"/>
+        <w:insideV w:val="single" w:sz="4" w:space="0" w:color="auto"/>
+      </w:tblBorders>
+    </w:tblPr>
+  </w:style>
+  <w:style w:type="character" w:styleId="UnresolvedMention">
+    <w:name w:val="Unresolved Mention"/>
+    <w:basedOn w:val="DefaultParagraphFont"/>
+    <w:uiPriority w:val="99"/>
+    <w:semiHidden/>
+    <w:unhideWhenUsed/>
+    <w:rsid w:val="00C927B1"/>
+    <w:rPr>
+      <w:color w:val="808080"/>
+      <w:shd w:val="clear" w:color="auto" w:fill="E6E6E6"/>
+    </w:rPr>
+  </w:style>
 </w:styles>
 </file>
 
@@ -2257,7 +6508,7 @@
 </file>
 
 <file path=customXml/itemProps1.xml><?xml version="1.0" encoding="utf-8"?>
-<ds:datastoreItem xmlns:ds="http://schemas.openxmlformats.org/officeDocument/2006/customXml" ds:itemID="{49D14A7E-ADC1-429A-9414-85E28DF5BAF5}">
+<ds:datastoreItem xmlns:ds="http://schemas.openxmlformats.org/officeDocument/2006/customXml" ds:itemID="{4AF00DB4-3C83-4590-849D-F1F3AB3340B6}">
   <ds:schemaRefs>
     <ds:schemaRef ds:uri="http://schemas.openxmlformats.org/officeDocument/2006/bibliography"/>
   </ds:schemaRefs>

</xml_diff>

<commit_message>
Housekeeping, updating work log
</commit_message>
<xml_diff>
--- a/Report.docx
+++ b/Report.docx
@@ -4897,8 +4897,6 @@
               </w:rPr>
               <w:t>Bhaskara Ida Bagus</w:t>
             </w:r>
-            <w:bookmarkStart w:id="6" w:name="_GoBack"/>
-            <w:bookmarkEnd w:id="6"/>
           </w:p>
         </w:tc>
         <w:tc>
@@ -5009,6 +5007,14 @@
                 <w:szCs w:val="18"/>
               </w:rPr>
             </w:pPr>
+            <w:r>
+              <w:rPr>
+                <w:rFonts w:ascii="Segoe UI" w:hAnsi="Segoe UI" w:cs="Segoe UI"/>
+                <w:sz w:val="18"/>
+                <w:szCs w:val="18"/>
+              </w:rPr>
+              <w:t>Bhaskara Ida Bagus</w:t>
+            </w:r>
           </w:p>
         </w:tc>
         <w:tc>
@@ -5023,6 +5029,14 @@
                 <w:szCs w:val="18"/>
               </w:rPr>
             </w:pPr>
+            <w:r>
+              <w:rPr>
+                <w:rFonts w:ascii="Segoe UI" w:hAnsi="Segoe UI" w:cs="Segoe UI"/>
+                <w:sz w:val="18"/>
+                <w:szCs w:val="18"/>
+              </w:rPr>
+              <w:t>10/8/2017</w:t>
+            </w:r>
           </w:p>
         </w:tc>
         <w:tc>
@@ -5035,8 +5049,18 @@
                 <w:rFonts w:ascii="Segoe UI" w:hAnsi="Segoe UI" w:cs="Segoe UI"/>
                 <w:sz w:val="18"/>
                 <w:szCs w:val="18"/>
-              </w:rPr>
-            </w:pPr>
+                <w:lang w:val="id-ID"/>
+              </w:rPr>
+            </w:pPr>
+            <w:r>
+              <w:rPr>
+                <w:rFonts w:ascii="Segoe UI" w:hAnsi="Segoe UI" w:cs="Segoe UI"/>
+                <w:sz w:val="18"/>
+                <w:szCs w:val="18"/>
+                <w:lang w:val="id-ID"/>
+              </w:rPr>
+              <w:t>4:54:40 PM</w:t>
+            </w:r>
           </w:p>
         </w:tc>
         <w:tc>
@@ -5049,8 +5073,20 @@
                 <w:rFonts w:ascii="Segoe UI" w:hAnsi="Segoe UI" w:cs="Segoe UI"/>
                 <w:sz w:val="18"/>
                 <w:szCs w:val="18"/>
-              </w:rPr>
-            </w:pPr>
+                <w:lang w:val="id-ID"/>
+              </w:rPr>
+            </w:pPr>
+            <w:bookmarkStart w:id="6" w:name="_GoBack"/>
+            <w:r>
+              <w:rPr>
+                <w:rFonts w:ascii="Segoe UI" w:hAnsi="Segoe UI" w:cs="Segoe UI"/>
+                <w:sz w:val="18"/>
+                <w:szCs w:val="18"/>
+                <w:lang w:val="id-ID"/>
+              </w:rPr>
+              <w:t>Housekeeping, updating work log</w:t>
+            </w:r>
+            <w:bookmarkEnd w:id="6"/>
           </w:p>
         </w:tc>
       </w:tr>
@@ -6508,7 +6544,7 @@
 </file>
 
 <file path=customXml/itemProps1.xml><?xml version="1.0" encoding="utf-8"?>
-<ds:datastoreItem xmlns:ds="http://schemas.openxmlformats.org/officeDocument/2006/customXml" ds:itemID="{4AF00DB4-3C83-4590-849D-F1F3AB3340B6}">
+<ds:datastoreItem xmlns:ds="http://schemas.openxmlformats.org/officeDocument/2006/customXml" ds:itemID="{DA5CC211-96C5-433E-9D07-1BD11EDB52B2}">
   <ds:schemaRefs>
     <ds:schemaRef ds:uri="http://schemas.openxmlformats.org/officeDocument/2006/bibliography"/>
   </ds:schemaRefs>

</xml_diff>

<commit_message>
Uploaded report, also bugfixes
</commit_message>
<xml_diff>
--- a/Report.docx
+++ b/Report.docx
@@ -75,14 +75,12 @@
             <w:rFonts w:ascii="Times New Roman" w:eastAsiaTheme="majorEastAsia" w:hAnsi="Times New Roman" w:cs="Times New Roman"/>
             <w:sz w:val="52"/>
             <w:szCs w:val="80"/>
-            <w:lang w:val="id-ID"/>
           </w:rPr>
           <w:alias w:val="Title"/>
           <w:id w:val="15524250"/>
           <w:dataBinding w:prefixMappings="xmlns:ns0='http://schemas.openxmlformats.org/package/2006/metadata/core-properties' xmlns:ns1='http://purl.org/dc/elements/1.1/'" w:xpath="/ns0:coreProperties[1]/ns1:title[1]" w:storeItemID="{6C3C8BC8-F283-45AE-878A-BAB7291924A1}"/>
           <w:text/>
         </w:sdtPr>
-        <w:sdtEndPr/>
         <w:sdtContent>
           <w:r>
             <w:rPr>
@@ -180,82 +178,113 @@
           <w:szCs w:val="24"/>
         </w:rPr>
       </w:pPr>
+      <w:proofErr w:type="spellStart"/>
       <w:r>
         <w:rPr>
           <w:rFonts w:ascii="Times New Roman" w:hAnsi="Times New Roman" w:cs="Times New Roman"/>
           <w:sz w:val="24"/>
           <w:szCs w:val="24"/>
         </w:rPr>
-        <w:t>Rahmad Martin (001201500033)</w:t>
-      </w:r>
-    </w:p>
-    <w:p>
-      <w:pPr>
-        <w:jc w:val="center"/>
+        <w:t>Rahmad</w:t>
+      </w:r>
+      <w:proofErr w:type="spellEnd"/>
+      <w:r>
         <w:rPr>
           <w:rFonts w:ascii="Times New Roman" w:hAnsi="Times New Roman" w:cs="Times New Roman"/>
           <w:sz w:val="24"/>
           <w:szCs w:val="24"/>
         </w:rPr>
-      </w:pPr>
-      <w:r>
+        <w:t xml:space="preserve"> Martin (001201500033)</w:t>
+      </w:r>
+    </w:p>
+    <w:p>
+      <w:pPr>
+        <w:jc w:val="center"/>
         <w:rPr>
           <w:rFonts w:ascii="Times New Roman" w:hAnsi="Times New Roman" w:cs="Times New Roman"/>
           <w:sz w:val="24"/>
           <w:szCs w:val="24"/>
         </w:rPr>
-        <w:t>Vera Debora Vitamas (001201500076)</w:t>
-      </w:r>
-    </w:p>
-    <w:p>
-      <w:pPr>
-        <w:jc w:val="center"/>
+      </w:pPr>
+      <w:r>
         <w:rPr>
           <w:rFonts w:ascii="Times New Roman" w:hAnsi="Times New Roman" w:cs="Times New Roman"/>
           <w:sz w:val="24"/>
           <w:szCs w:val="24"/>
         </w:rPr>
-      </w:pPr>
-    </w:p>
-    <w:p>
-      <w:pPr>
-        <w:jc w:val="center"/>
+        <w:t xml:space="preserve">Vera Debora </w:t>
+      </w:r>
+      <w:proofErr w:type="spellStart"/>
+      <w:r>
         <w:rPr>
           <w:rFonts w:ascii="Times New Roman" w:hAnsi="Times New Roman" w:cs="Times New Roman"/>
           <w:sz w:val="24"/>
           <w:szCs w:val="24"/>
         </w:rPr>
-      </w:pPr>
+        <w:t>Vitamas</w:t>
+      </w:r>
+      <w:proofErr w:type="spellEnd"/>
       <w:r>
         <w:rPr>
           <w:rFonts w:ascii="Times New Roman" w:hAnsi="Times New Roman" w:cs="Times New Roman"/>
           <w:sz w:val="24"/>
           <w:szCs w:val="24"/>
         </w:rPr>
-        <w:t>CIT 2 2015</w:t>
+        <w:t xml:space="preserve"> (001201500076)</w:t>
       </w:r>
     </w:p>
     <w:p>
       <w:pPr>
+        <w:jc w:val="center"/>
         <w:rPr>
           <w:rFonts w:ascii="Times New Roman" w:hAnsi="Times New Roman" w:cs="Times New Roman"/>
           <w:sz w:val="24"/>
           <w:szCs w:val="24"/>
         </w:rPr>
       </w:pPr>
-      <w:r>
+    </w:p>
+    <w:p>
+      <w:pPr>
+        <w:jc w:val="center"/>
         <w:rPr>
           <w:rFonts w:ascii="Times New Roman" w:hAnsi="Times New Roman" w:cs="Times New Roman"/>
           <w:sz w:val="24"/>
           <w:szCs w:val="24"/>
         </w:rPr>
+      </w:pPr>
+      <w:r>
+        <w:rPr>
+          <w:rFonts w:ascii="Times New Roman" w:hAnsi="Times New Roman" w:cs="Times New Roman"/>
+          <w:sz w:val="24"/>
+          <w:szCs w:val="24"/>
+        </w:rPr>
+        <w:t>CIT 2 2015</w:t>
+      </w:r>
+    </w:p>
+    <w:p>
+      <w:pPr>
+        <w:rPr>
+          <w:rFonts w:ascii="Times New Roman" w:hAnsi="Times New Roman" w:cs="Times New Roman"/>
+          <w:sz w:val="24"/>
+          <w:szCs w:val="24"/>
+        </w:rPr>
+      </w:pPr>
+      <w:r>
+        <w:rPr>
+          <w:rFonts w:ascii="Times New Roman" w:hAnsi="Times New Roman" w:cs="Times New Roman"/>
+          <w:sz w:val="24"/>
+          <w:szCs w:val="24"/>
+        </w:rPr>
         <w:br w:type="page"/>
       </w:r>
     </w:p>
     <w:sdt>
       <w:sdtPr>
         <w:rPr>
+          <w:rFonts w:asciiTheme="minorHAnsi" w:eastAsiaTheme="minorHAnsi" w:hAnsiTheme="minorHAnsi" w:cstheme="minorBidi"/>
           <w:color w:val="auto"/>
+          <w:sz w:val="22"/>
+          <w:szCs w:val="22"/>
         </w:rPr>
         <w:id w:val="-880786505"/>
         <w:docPartObj>
@@ -265,12 +294,9 @@
       </w:sdtPr>
       <w:sdtEndPr>
         <w:rPr>
-          <w:rFonts w:asciiTheme="minorHAnsi" w:eastAsiaTheme="minorHAnsi" w:hAnsiTheme="minorHAnsi" w:cstheme="minorBidi"/>
           <w:b/>
           <w:bCs/>
           <w:noProof/>
-          <w:sz w:val="22"/>
-          <w:szCs w:val="22"/>
         </w:rPr>
       </w:sdtEndPr>
       <w:sdtContent>
@@ -295,20 +321,11 @@
             <w:tabs>
               <w:tab w:val="left" w:leader="dot" w:pos="9180"/>
             </w:tabs>
-            <w:rPr>
-              <w:lang w:val="id-ID"/>
-            </w:rPr>
           </w:pPr>
           <w:r>
-            <w:rPr>
-              <w:lang w:val="id-ID"/>
-            </w:rPr>
             <w:t>Title</w:t>
           </w:r>
           <w:r>
-            <w:rPr>
-              <w:lang w:val="id-ID"/>
-            </w:rPr>
             <w:tab/>
             <w:t xml:space="preserve"> 1</w:t>
           </w:r>
@@ -318,20 +335,17 @@
             <w:tabs>
               <w:tab w:val="left" w:leader="dot" w:pos="9180"/>
             </w:tabs>
-            <w:rPr>
-              <w:lang w:val="id-ID"/>
-            </w:rPr>
           </w:pPr>
           <w:r>
-            <w:rPr>
-              <w:lang w:val="id-ID"/>
-            </w:rPr>
-            <w:t>Table Of Contents</w:t>
+            <w:t xml:space="preserve">Table </w:t>
           </w:r>
           <w:r>
-            <w:rPr>
-              <w:lang w:val="id-ID"/>
-            </w:rPr>
+            <w:t>of</w:t>
+          </w:r>
+          <w:r>
+            <w:t xml:space="preserve"> Contents</w:t>
+          </w:r>
+          <w:r>
             <w:tab/>
             <w:t xml:space="preserve"> 2</w:t>
           </w:r>
@@ -362,7 +376,6 @@
                 <w:rStyle w:val="Hyperlink"/>
                 <w:noProof/>
                 <w:color w:val="auto"/>
-                <w:lang w:val="id-ID"/>
               </w:rPr>
               <w:t>I.</w:t>
             </w:r>
@@ -377,7 +390,6 @@
                 <w:rStyle w:val="Hyperlink"/>
                 <w:noProof/>
                 <w:color w:val="auto"/>
-                <w:lang w:val="id-ID"/>
               </w:rPr>
               <w:t>Introduction</w:t>
             </w:r>
@@ -448,7 +460,6 @@
                 <w:rStyle w:val="Hyperlink"/>
                 <w:noProof/>
                 <w:color w:val="auto"/>
-                <w:lang w:val="id-ID"/>
               </w:rPr>
               <w:t>II.</w:t>
             </w:r>
@@ -463,7 +474,6 @@
                 <w:rStyle w:val="Hyperlink"/>
                 <w:noProof/>
                 <w:color w:val="auto"/>
-                <w:lang w:val="id-ID"/>
               </w:rPr>
               <w:t>Basic Theory</w:t>
             </w:r>
@@ -534,7 +544,6 @@
                 <w:rStyle w:val="Hyperlink"/>
                 <w:noProof/>
                 <w:color w:val="auto"/>
-                <w:lang w:val="id-ID"/>
               </w:rPr>
               <w:t>III.</w:t>
             </w:r>
@@ -549,7 +558,6 @@
                 <w:rStyle w:val="Hyperlink"/>
                 <w:noProof/>
                 <w:color w:val="auto"/>
-                <w:lang w:val="id-ID"/>
               </w:rPr>
               <w:t>Implementation</w:t>
             </w:r>
@@ -620,7 +628,6 @@
                 <w:rStyle w:val="Hyperlink"/>
                 <w:noProof/>
                 <w:color w:val="auto"/>
-                <w:lang w:val="id-ID"/>
               </w:rPr>
               <w:t>IV.</w:t>
             </w:r>
@@ -635,7 +642,6 @@
                 <w:rStyle w:val="Hyperlink"/>
                 <w:noProof/>
                 <w:color w:val="auto"/>
-                <w:lang w:val="id-ID"/>
               </w:rPr>
               <w:t>Design</w:t>
             </w:r>
@@ -706,7 +712,6 @@
                 <w:rStyle w:val="Hyperlink"/>
                 <w:noProof/>
                 <w:color w:val="auto"/>
-                <w:lang w:val="id-ID"/>
               </w:rPr>
               <w:t>V.</w:t>
             </w:r>
@@ -721,7 +726,6 @@
                 <w:rStyle w:val="Hyperlink"/>
                 <w:noProof/>
                 <w:color w:val="auto"/>
-                <w:lang w:val="id-ID"/>
               </w:rPr>
               <w:t>Evaluation</w:t>
             </w:r>
@@ -792,7 +796,6 @@
                 <w:rStyle w:val="Hyperlink"/>
                 <w:noProof/>
                 <w:color w:val="auto"/>
-                <w:lang w:val="id-ID"/>
               </w:rPr>
               <w:t>VI.</w:t>
             </w:r>
@@ -807,7 +810,6 @@
                 <w:rStyle w:val="Hyperlink"/>
                 <w:noProof/>
                 <w:color w:val="auto"/>
-                <w:lang w:val="id-ID"/>
               </w:rPr>
               <w:t>Work Log</w:t>
             </w:r>
@@ -878,7 +880,6 @@
                 <w:rStyle w:val="Hyperlink"/>
                 <w:noProof/>
                 <w:color w:val="auto"/>
-                <w:lang w:val="id-ID"/>
               </w:rPr>
               <w:t>VII.</w:t>
             </w:r>
@@ -893,7 +894,6 @@
                 <w:rStyle w:val="Hyperlink"/>
                 <w:noProof/>
                 <w:color w:val="auto"/>
-                <w:lang w:val="id-ID"/>
               </w:rPr>
               <w:t>Conclusion and Remarks</w:t>
             </w:r>
@@ -998,7 +998,6 @@
         <w:rPr>
           <w:b/>
           <w:color w:val="auto"/>
-          <w:lang w:val="id-ID"/>
         </w:rPr>
       </w:pPr>
       <w:bookmarkStart w:id="0" w:name="_Toc495226771"/>
@@ -1006,20 +1005,9 @@
         <w:rPr>
           <w:b/>
           <w:color w:val="auto"/>
-          <w:lang w:val="id-ID"/>
         </w:rPr>
         <w:lastRenderedPageBreak/>
-        <w:t>In</w:t>
-      </w:r>
-      <w:bookmarkStart w:id="1" w:name="_GoBack"/>
-      <w:bookmarkEnd w:id="1"/>
-      <w:r>
-        <w:rPr>
-          <w:b/>
-          <w:color w:val="auto"/>
-          <w:lang w:val="id-ID"/>
-        </w:rPr>
-        <w:t>troduction</w:t>
+        <w:t>Introduction</w:t>
       </w:r>
       <w:bookmarkEnd w:id="0"/>
     </w:p>
@@ -1028,15 +1016,27 @@
         <w:spacing w:line="360" w:lineRule="auto"/>
         <w:ind w:left="450" w:firstLine="270"/>
         <w:jc w:val="both"/>
-        <w:rPr>
-          <w:lang w:val="id-ID"/>
-        </w:rPr>
-      </w:pPr>
-      <w:r>
-        <w:rPr>
-          <w:lang w:val="id-ID"/>
-        </w:rPr>
-        <w:t>To display objects in a computer screen, certain pixels on the screen must be filled to represent the object on the screen. Certain algorithms needs to be executed in order to avoid the user to fill the pixels themselves. Taking circles and ellipses as the main object focus of this program, the midpoint algorithm will be the algorithm to determine which pixels are to be set. Other algorithms exists to determine the pixels, but the midpoint algorithm is proven to be able to correctly determine the pixels. This will be covered further in the Basic Theory section.</w:t>
+      </w:pPr>
+      <w:r>
+        <w:t xml:space="preserve">To display objects in a computer screen, certain pixels on the screen must be filled to represent the object on the screen. Certain algorithms </w:t>
+      </w:r>
+      <w:r>
+        <w:t>need</w:t>
+      </w:r>
+      <w:r>
+        <w:t xml:space="preserve"> to be executed </w:t>
+      </w:r>
+      <w:r>
+        <w:t>to</w:t>
+      </w:r>
+      <w:r>
+        <w:t xml:space="preserve"> avoid the user to fill the pixels themselves. Taking circles and ellipses as the main object focus of this program, the midpoint algorithm will be the algorithm to determine which pixels are to be set. Other algorithms </w:t>
+      </w:r>
+      <w:r>
+        <w:t>exist</w:t>
+      </w:r>
+      <w:r>
+        <w:t xml:space="preserve"> to determine the pixels, but the midpoint algorithm is proven to be able to correctly determine the pixels. This will be covered further in the Basic Theory section.</w:t>
       </w:r>
     </w:p>
     <w:p>
@@ -1044,14 +1044,8 @@
         <w:spacing w:line="360" w:lineRule="auto"/>
         <w:ind w:left="450" w:firstLine="360"/>
         <w:jc w:val="both"/>
-        <w:rPr>
-          <w:lang w:val="id-ID"/>
-        </w:rPr>
-      </w:pPr>
-      <w:r>
-        <w:rPr>
-          <w:lang w:val="id-ID"/>
-        </w:rPr>
+      </w:pPr>
+      <w:r>
         <w:t>This program was created using Visual Basic programming language. In this report, we cover: basic theory, how to use the application, evaluation of the main features, explanation of data structure, work log, conclusion and remarks.</w:t>
       </w:r>
     </w:p>
@@ -1066,19 +1060,940 @@
         <w:rPr>
           <w:b/>
           <w:color w:val="auto"/>
-          <w:lang w:val="id-ID"/>
-        </w:rPr>
-      </w:pPr>
-      <w:bookmarkStart w:id="2" w:name="_Toc495226772"/>
+        </w:rPr>
+      </w:pPr>
+      <w:bookmarkStart w:id="1" w:name="_Toc495226772"/>
       <w:r>
         <w:rPr>
           <w:b/>
           <w:color w:val="auto"/>
-          <w:lang w:val="id-ID"/>
         </w:rPr>
         <w:t>Basic Theory</w:t>
       </w:r>
-      <w:bookmarkEnd w:id="2"/>
+      <w:bookmarkEnd w:id="1"/>
+    </w:p>
+    <w:p>
+      <w:pPr>
+        <w:spacing w:before="240" w:after="0" w:line="360" w:lineRule="auto"/>
+        <w:ind w:left="450" w:firstLine="450"/>
+        <w:jc w:val="both"/>
+      </w:pPr>
+      <w:r>
+        <w:t xml:space="preserve">In theory, there are </w:t>
+      </w:r>
+      <w:r>
+        <w:t>several</w:t>
+      </w:r>
+      <w:r>
+        <w:t xml:space="preserve"> approaches to the algorithms used to determine the set pixels of a circle. One of them is by using the mathematical formula of finding a circle’s area, which the </w:t>
+      </w:r>
+      <w:r>
+        <w:t>algorithm</w:t>
+      </w:r>
+      <w:r>
+        <w:t xml:space="preserve"> is as follows:</w:t>
+      </w:r>
+    </w:p>
+    <w:p>
+      <w:pPr>
+        <w:ind w:left="450" w:firstLine="450"/>
+        <w:jc w:val="both"/>
+        <w:rPr>
+          <w:rFonts w:ascii="Courier New" w:hAnsi="Courier New" w:cs="Courier New"/>
+        </w:rPr>
+      </w:pPr>
+      <w:r>
+        <w:rPr>
+          <w:rFonts w:ascii="Courier New" w:hAnsi="Courier New" w:cs="Courier New"/>
+        </w:rPr>
+        <w:t xml:space="preserve">x </w:t>
+      </w:r>
+      <w:r>
+        <w:rPr>
+          <w:rFonts w:ascii="Courier New" w:hAnsi="Courier New" w:cs="Courier New"/>
+          <w:u w:val="single"/>
+        </w:rPr>
+        <w:t>traversal</w:t>
+      </w:r>
+      <w:r>
+        <w:rPr>
+          <w:rFonts w:ascii="Courier New" w:hAnsi="Courier New" w:cs="Courier New"/>
+        </w:rPr>
+        <w:t xml:space="preserve"> [</w:t>
+      </w:r>
+      <w:proofErr w:type="gramStart"/>
+      <w:r>
+        <w:rPr>
+          <w:rFonts w:ascii="Courier New" w:hAnsi="Courier New" w:cs="Courier New"/>
+        </w:rPr>
+        <w:t>0..</w:t>
+      </w:r>
+      <w:proofErr w:type="gramEnd"/>
+      <w:r>
+        <w:rPr>
+          <w:rFonts w:ascii="Courier New" w:hAnsi="Courier New" w:cs="Courier New"/>
+        </w:rPr>
+        <w:t>R]</w:t>
+      </w:r>
+    </w:p>
+    <w:p>
+      <w:pPr>
+        <w:ind w:left="450" w:firstLine="450"/>
+        <w:jc w:val="both"/>
+        <w:rPr>
+          <w:rFonts w:ascii="Courier New" w:hAnsi="Courier New" w:cs="Courier New"/>
+        </w:rPr>
+      </w:pPr>
+      <w:r>
+        <w:rPr>
+          <w:rFonts w:ascii="Courier New" w:hAnsi="Courier New" w:cs="Courier New"/>
+        </w:rPr>
+        <w:t xml:space="preserve">  y = </w:t>
+      </w:r>
+      <w:proofErr w:type="gramStart"/>
+      <w:r>
+        <w:rPr>
+          <w:rFonts w:ascii="Courier New" w:hAnsi="Courier New" w:cs="Courier New"/>
+        </w:rPr>
+        <w:t>round(</w:t>
+      </w:r>
+      <w:proofErr w:type="gramEnd"/>
+      <w:r>
+        <w:rPr>
+          <w:rFonts w:ascii="Courier New" w:hAnsi="Courier New" w:cs="Courier New"/>
+        </w:rPr>
+        <w:t>sqrt(R*R – x*x))</w:t>
+      </w:r>
+    </w:p>
+    <w:p>
+      <w:pPr>
+        <w:ind w:left="450" w:firstLine="450"/>
+        <w:jc w:val="both"/>
+        <w:rPr>
+          <w:rFonts w:ascii="Courier New" w:hAnsi="Courier New" w:cs="Courier New"/>
+        </w:rPr>
+      </w:pPr>
+      <w:r>
+        <w:rPr>
+          <w:rFonts w:ascii="Courier New" w:hAnsi="Courier New" w:cs="Courier New"/>
+        </w:rPr>
+        <w:t xml:space="preserve">  Set(</w:t>
+      </w:r>
+      <w:proofErr w:type="spellStart"/>
+      <w:r>
+        <w:rPr>
+          <w:rFonts w:ascii="Courier New" w:hAnsi="Courier New" w:cs="Courier New"/>
+        </w:rPr>
+        <w:t>xc+</w:t>
+      </w:r>
+      <w:proofErr w:type="gramStart"/>
+      <w:r>
+        <w:rPr>
+          <w:rFonts w:ascii="Courier New" w:hAnsi="Courier New" w:cs="Courier New"/>
+        </w:rPr>
+        <w:t>x,yc</w:t>
+      </w:r>
+      <w:proofErr w:type="gramEnd"/>
+      <w:r>
+        <w:rPr>
+          <w:rFonts w:ascii="Courier New" w:hAnsi="Courier New" w:cs="Courier New"/>
+        </w:rPr>
+        <w:t>+y</w:t>
+      </w:r>
+      <w:proofErr w:type="spellEnd"/>
+      <w:r>
+        <w:rPr>
+          <w:rFonts w:ascii="Courier New" w:hAnsi="Courier New" w:cs="Courier New"/>
+        </w:rPr>
+        <w:t>)</w:t>
+      </w:r>
+    </w:p>
+    <w:p>
+      <w:pPr>
+        <w:spacing w:line="360" w:lineRule="auto"/>
+        <w:ind w:left="540" w:firstLine="360"/>
+      </w:pPr>
+      <w:r>
+        <w:t xml:space="preserve">Considering that it’s how we do it mathematically, it should work. But </w:t>
+      </w:r>
+      <w:proofErr w:type="gramStart"/>
+      <w:r>
+        <w:t>in reality, this</w:t>
+      </w:r>
+      <w:proofErr w:type="gramEnd"/>
+      <w:r>
+        <w:t xml:space="preserve"> will not generate an incomplete circle with missing pixels and moreover, straight lines which means that this approach does not generate a circle. </w:t>
+      </w:r>
+    </w:p>
+    <w:p>
+      <w:pPr>
+        <w:spacing w:line="360" w:lineRule="auto"/>
+        <w:ind w:left="540" w:firstLine="360"/>
+      </w:pPr>
+    </w:p>
+    <w:p>
+      <w:pPr>
+        <w:spacing w:line="360" w:lineRule="auto"/>
+        <w:ind w:left="540" w:firstLine="360"/>
+      </w:pPr>
+    </w:p>
+    <w:p>
+      <w:pPr>
+        <w:spacing w:line="360" w:lineRule="auto"/>
+        <w:ind w:left="540" w:firstLine="360"/>
+      </w:pPr>
+    </w:p>
+    <w:p>
+      <w:pPr>
+        <w:spacing w:line="360" w:lineRule="auto"/>
+        <w:ind w:left="540" w:firstLine="360"/>
+      </w:pPr>
+    </w:p>
+    <w:p>
+      <w:pPr>
+        <w:spacing w:line="360" w:lineRule="auto"/>
+        <w:ind w:left="540" w:firstLine="360"/>
+      </w:pPr>
+    </w:p>
+    <w:p>
+      <w:pPr>
+        <w:spacing w:line="360" w:lineRule="auto"/>
+        <w:ind w:left="540" w:firstLine="360"/>
+      </w:pPr>
+    </w:p>
+    <w:p>
+      <w:pPr>
+        <w:spacing w:line="360" w:lineRule="auto"/>
+        <w:ind w:left="540" w:firstLine="360"/>
+      </w:pPr>
+      <w:r>
+        <w:lastRenderedPageBreak/>
+        <w:t>Using the midpoint algorithm, however, the correct circle set pixels can be determined. This is also true for the ellipse set pixels. The algorithm is as follows:</w:t>
+      </w:r>
+    </w:p>
+    <w:p>
+      <w:pPr>
+        <w:spacing w:after="0" w:line="360" w:lineRule="auto"/>
+        <w:ind w:left="540" w:firstLine="360"/>
+        <w:rPr>
+          <w:rFonts w:ascii="Courier New" w:hAnsi="Courier New" w:cs="Courier New"/>
+        </w:rPr>
+      </w:pPr>
+      <w:r>
+        <w:rPr>
+          <w:rFonts w:ascii="Courier New" w:hAnsi="Courier New" w:cs="Courier New"/>
+        </w:rPr>
+        <w:t xml:space="preserve">x </w:t>
+      </w:r>
+      <w:r>
+        <w:rPr>
+          <w:rFonts w:ascii="Courier New" w:hAnsi="Courier New" w:cs="Courier New"/>
+        </w:rPr>
+        <w:sym w:font="Wingdings" w:char="F0DF"/>
+      </w:r>
+      <w:r>
+        <w:rPr>
+          <w:rFonts w:ascii="Courier New" w:hAnsi="Courier New" w:cs="Courier New"/>
+        </w:rPr>
+        <w:t xml:space="preserve"> 0; y </w:t>
+      </w:r>
+      <w:r>
+        <w:rPr>
+          <w:rFonts w:ascii="Courier New" w:hAnsi="Courier New" w:cs="Courier New"/>
+        </w:rPr>
+        <w:sym w:font="Wingdings" w:char="F0DF"/>
+      </w:r>
+      <w:r>
+        <w:rPr>
+          <w:rFonts w:ascii="Courier New" w:hAnsi="Courier New" w:cs="Courier New"/>
+        </w:rPr>
+        <w:t xml:space="preserve"> r; d </w:t>
+      </w:r>
+      <w:r>
+        <w:rPr>
+          <w:rFonts w:ascii="Courier New" w:hAnsi="Courier New" w:cs="Courier New"/>
+        </w:rPr>
+        <w:sym w:font="Wingdings" w:char="F0DF"/>
+      </w:r>
+      <w:r>
+        <w:rPr>
+          <w:rFonts w:ascii="Courier New" w:hAnsi="Courier New" w:cs="Courier New"/>
+        </w:rPr>
+        <w:t xml:space="preserve"> 1 - r</w:t>
+      </w:r>
+    </w:p>
+    <w:p>
+      <w:pPr>
+        <w:spacing w:after="0" w:line="360" w:lineRule="auto"/>
+        <w:ind w:left="540" w:firstLine="360"/>
+        <w:rPr>
+          <w:rFonts w:ascii="Courier New" w:hAnsi="Courier New" w:cs="Courier New"/>
+        </w:rPr>
+      </w:pPr>
+      <w:r>
+        <w:rPr>
+          <w:rFonts w:ascii="Courier New" w:hAnsi="Courier New" w:cs="Courier New"/>
+          <w:u w:val="single"/>
+        </w:rPr>
+        <w:t>Iterate</w:t>
+      </w:r>
+    </w:p>
+    <w:p>
+      <w:pPr>
+        <w:spacing w:after="0" w:line="360" w:lineRule="auto"/>
+        <w:ind w:left="540" w:firstLine="360"/>
+        <w:rPr>
+          <w:rFonts w:ascii="Courier New" w:hAnsi="Courier New" w:cs="Courier New"/>
+        </w:rPr>
+      </w:pPr>
+      <w:r>
+        <w:rPr>
+          <w:rFonts w:ascii="Courier New" w:hAnsi="Courier New" w:cs="Courier New"/>
+        </w:rPr>
+        <w:t xml:space="preserve">  </w:t>
+      </w:r>
+      <w:proofErr w:type="gramStart"/>
+      <w:r>
+        <w:rPr>
+          <w:rFonts w:ascii="Courier New" w:hAnsi="Courier New" w:cs="Courier New"/>
+        </w:rPr>
+        <w:t>Set(</w:t>
+      </w:r>
+      <w:proofErr w:type="gramEnd"/>
+      <w:r>
+        <w:rPr>
+          <w:rFonts w:ascii="Courier New" w:hAnsi="Courier New" w:cs="Courier New"/>
+        </w:rPr>
+        <w:t xml:space="preserve">xc + x, </w:t>
+      </w:r>
+      <w:proofErr w:type="spellStart"/>
+      <w:r>
+        <w:rPr>
+          <w:rFonts w:ascii="Courier New" w:hAnsi="Courier New" w:cs="Courier New"/>
+        </w:rPr>
+        <w:t>yc</w:t>
+      </w:r>
+      <w:proofErr w:type="spellEnd"/>
+      <w:r>
+        <w:rPr>
+          <w:rFonts w:ascii="Courier New" w:hAnsi="Courier New" w:cs="Courier New"/>
+        </w:rPr>
+        <w:t xml:space="preserve"> + y)</w:t>
+      </w:r>
+    </w:p>
+    <w:p>
+      <w:pPr>
+        <w:spacing w:after="0" w:line="360" w:lineRule="auto"/>
+        <w:ind w:left="540" w:firstLine="360"/>
+        <w:rPr>
+          <w:rFonts w:ascii="Courier New" w:hAnsi="Courier New" w:cs="Courier New"/>
+        </w:rPr>
+      </w:pPr>
+      <w:r>
+        <w:rPr>
+          <w:rFonts w:ascii="Courier New" w:hAnsi="Courier New" w:cs="Courier New"/>
+          <w:u w:val="single"/>
+        </w:rPr>
+        <w:t>Stop</w:t>
+      </w:r>
+      <w:r>
+        <w:rPr>
+          <w:rFonts w:ascii="Courier New" w:hAnsi="Courier New" w:cs="Courier New"/>
+        </w:rPr>
+        <w:t xml:space="preserve"> x ≥ y</w:t>
+      </w:r>
+    </w:p>
+    <w:p>
+      <w:pPr>
+        <w:spacing w:after="0" w:line="360" w:lineRule="auto"/>
+        <w:ind w:left="540" w:firstLine="360"/>
+        <w:rPr>
+          <w:rFonts w:ascii="Courier New" w:hAnsi="Courier New" w:cs="Courier New"/>
+        </w:rPr>
+      </w:pPr>
+      <w:r>
+        <w:rPr>
+          <w:rFonts w:ascii="Courier New" w:hAnsi="Courier New" w:cs="Courier New"/>
+        </w:rPr>
+        <w:t xml:space="preserve">  </w:t>
+      </w:r>
+      <w:r>
+        <w:rPr>
+          <w:rFonts w:ascii="Courier New" w:hAnsi="Courier New" w:cs="Courier New"/>
+          <w:u w:val="single"/>
+        </w:rPr>
+        <w:t>If</w:t>
+      </w:r>
+      <w:r>
+        <w:rPr>
+          <w:rFonts w:ascii="Courier New" w:hAnsi="Courier New" w:cs="Courier New"/>
+        </w:rPr>
+        <w:t xml:space="preserve"> d &lt; 0 </w:t>
+      </w:r>
+      <w:r>
+        <w:rPr>
+          <w:rFonts w:ascii="Courier New" w:hAnsi="Courier New" w:cs="Courier New"/>
+          <w:u w:val="single"/>
+        </w:rPr>
+        <w:t>then</w:t>
+      </w:r>
+      <w:r>
+        <w:rPr>
+          <w:rFonts w:ascii="Courier New" w:hAnsi="Courier New" w:cs="Courier New"/>
+        </w:rPr>
+        <w:t xml:space="preserve"> {choose R}</w:t>
+      </w:r>
+    </w:p>
+    <w:p>
+      <w:pPr>
+        <w:spacing w:after="0" w:line="360" w:lineRule="auto"/>
+        <w:ind w:left="540" w:firstLine="360"/>
+        <w:rPr>
+          <w:rFonts w:ascii="Courier New" w:hAnsi="Courier New" w:cs="Courier New"/>
+        </w:rPr>
+      </w:pPr>
+      <w:r>
+        <w:rPr>
+          <w:rFonts w:ascii="Courier New" w:hAnsi="Courier New" w:cs="Courier New"/>
+        </w:rPr>
+        <w:t xml:space="preserve">    d </w:t>
+      </w:r>
+      <w:r>
+        <w:rPr>
+          <w:rFonts w:ascii="Courier New" w:hAnsi="Courier New" w:cs="Courier New"/>
+        </w:rPr>
+        <w:sym w:font="Wingdings" w:char="F0DF"/>
+      </w:r>
+      <w:r>
+        <w:rPr>
+          <w:rFonts w:ascii="Courier New" w:hAnsi="Courier New" w:cs="Courier New"/>
+        </w:rPr>
+        <w:t xml:space="preserve"> d + 2 * x + 3</w:t>
+      </w:r>
+    </w:p>
+    <w:p>
+      <w:pPr>
+        <w:spacing w:after="0" w:line="360" w:lineRule="auto"/>
+        <w:ind w:left="540" w:firstLine="360"/>
+        <w:rPr>
+          <w:rFonts w:ascii="Courier New" w:hAnsi="Courier New" w:cs="Courier New"/>
+        </w:rPr>
+      </w:pPr>
+      <w:r>
+        <w:rPr>
+          <w:rFonts w:ascii="Courier New" w:hAnsi="Courier New" w:cs="Courier New"/>
+        </w:rPr>
+        <w:t xml:space="preserve">  </w:t>
+      </w:r>
+      <w:r>
+        <w:rPr>
+          <w:rFonts w:ascii="Courier New" w:hAnsi="Courier New" w:cs="Courier New"/>
+          <w:u w:val="single"/>
+        </w:rPr>
+        <w:t>Else</w:t>
+      </w:r>
+      <w:r>
+        <w:rPr>
+          <w:rFonts w:ascii="Courier New" w:hAnsi="Courier New" w:cs="Courier New"/>
+        </w:rPr>
+        <w:t xml:space="preserve"> {d ≥ 0, choose DR}</w:t>
+      </w:r>
+    </w:p>
+    <w:p>
+      <w:pPr>
+        <w:spacing w:after="0" w:line="360" w:lineRule="auto"/>
+        <w:ind w:left="540" w:firstLine="360"/>
+        <w:rPr>
+          <w:rFonts w:ascii="Courier New" w:hAnsi="Courier New" w:cs="Courier New"/>
+        </w:rPr>
+      </w:pPr>
+      <w:r>
+        <w:rPr>
+          <w:rFonts w:ascii="Courier New" w:hAnsi="Courier New" w:cs="Courier New"/>
+        </w:rPr>
+        <w:t xml:space="preserve">    d </w:t>
+      </w:r>
+      <w:r>
+        <w:rPr>
+          <w:rFonts w:ascii="Courier New" w:hAnsi="Courier New" w:cs="Courier New"/>
+        </w:rPr>
+        <w:sym w:font="Wingdings" w:char="F0DF"/>
+      </w:r>
+      <w:r>
+        <w:rPr>
+          <w:rFonts w:ascii="Courier New" w:hAnsi="Courier New" w:cs="Courier New"/>
+        </w:rPr>
+        <w:t xml:space="preserve"> d + 2 * (x – y) + 5</w:t>
+      </w:r>
+    </w:p>
+    <w:p>
+      <w:pPr>
+        <w:spacing w:after="0" w:line="360" w:lineRule="auto"/>
+        <w:ind w:left="540" w:firstLine="360"/>
+        <w:rPr>
+          <w:rFonts w:ascii="Courier New" w:hAnsi="Courier New" w:cs="Courier New"/>
+        </w:rPr>
+      </w:pPr>
+      <w:r>
+        <w:rPr>
+          <w:rFonts w:ascii="Courier New" w:hAnsi="Courier New" w:cs="Courier New"/>
+        </w:rPr>
+        <w:t xml:space="preserve">    y </w:t>
+      </w:r>
+      <w:r>
+        <w:rPr>
+          <w:rFonts w:ascii="Courier New" w:hAnsi="Courier New" w:cs="Courier New"/>
+        </w:rPr>
+        <w:sym w:font="Wingdings" w:char="F0DF"/>
+      </w:r>
+      <w:r>
+        <w:rPr>
+          <w:rFonts w:ascii="Courier New" w:hAnsi="Courier New" w:cs="Courier New"/>
+        </w:rPr>
+        <w:t xml:space="preserve"> y – 1</w:t>
+      </w:r>
+    </w:p>
+    <w:p>
+      <w:pPr>
+        <w:spacing w:after="0" w:line="360" w:lineRule="auto"/>
+        <w:ind w:left="540" w:firstLine="360"/>
+        <w:rPr>
+          <w:rFonts w:ascii="Courier New" w:hAnsi="Courier New" w:cs="Courier New"/>
+        </w:rPr>
+      </w:pPr>
+      <w:r>
+        <w:rPr>
+          <w:rFonts w:ascii="Courier New" w:hAnsi="Courier New" w:cs="Courier New"/>
+        </w:rPr>
+        <w:t xml:space="preserve">  x </w:t>
+      </w:r>
+      <w:r>
+        <w:rPr>
+          <w:rFonts w:ascii="Courier New" w:hAnsi="Courier New" w:cs="Courier New"/>
+        </w:rPr>
+        <w:sym w:font="Wingdings" w:char="F0DF"/>
+      </w:r>
+      <w:r>
+        <w:rPr>
+          <w:rFonts w:ascii="Courier New" w:hAnsi="Courier New" w:cs="Courier New"/>
+        </w:rPr>
+        <w:t xml:space="preserve"> x + 1</w:t>
+      </w:r>
+    </w:p>
+    <w:p>
+      <w:pPr>
+        <w:spacing w:after="0" w:line="360" w:lineRule="auto"/>
+        <w:ind w:left="540" w:firstLine="360"/>
+        <w:jc w:val="both"/>
+        <w:rPr>
+          <w:rFonts w:cstheme="minorHAnsi"/>
+        </w:rPr>
+      </w:pPr>
+      <w:r>
+        <w:t xml:space="preserve">The algorithm starts by setting the pixel as shown by </w:t>
+      </w:r>
+      <w:proofErr w:type="gramStart"/>
+      <w:r>
+        <w:rPr>
+          <w:rFonts w:ascii="Courier New" w:hAnsi="Courier New" w:cs="Courier New"/>
+        </w:rPr>
+        <w:t>Set(</w:t>
+      </w:r>
+      <w:proofErr w:type="gramEnd"/>
+      <w:r>
+        <w:rPr>
+          <w:rFonts w:ascii="Courier New" w:hAnsi="Courier New" w:cs="Courier New"/>
+        </w:rPr>
+        <w:t xml:space="preserve">xc + x, </w:t>
+      </w:r>
+      <w:proofErr w:type="spellStart"/>
+      <w:r>
+        <w:rPr>
+          <w:rFonts w:ascii="Courier New" w:hAnsi="Courier New" w:cs="Courier New"/>
+        </w:rPr>
+        <w:t>yc</w:t>
+      </w:r>
+      <w:proofErr w:type="spellEnd"/>
+      <w:r>
+        <w:rPr>
+          <w:rFonts w:ascii="Courier New" w:hAnsi="Courier New" w:cs="Courier New"/>
+        </w:rPr>
+        <w:t xml:space="preserve"> + y). </w:t>
+      </w:r>
+      <w:r>
+        <w:t xml:space="preserve">It begins with positioning the set pixel at the start position. Then, it continues </w:t>
+      </w:r>
+      <w:r>
+        <w:rPr>
+          <w:rFonts w:cstheme="minorHAnsi"/>
+        </w:rPr>
+        <w:t xml:space="preserve">until </w:t>
+      </w:r>
+      <w:r>
+        <w:rPr>
+          <w:rFonts w:cstheme="minorHAnsi"/>
+        </w:rPr>
+        <w:t xml:space="preserve">x is equals to or bigger than y. When that happens, it should choose between </w:t>
+      </w:r>
+      <w:r>
+        <w:rPr>
+          <w:rFonts w:ascii="Courier New" w:hAnsi="Courier New" w:cs="Courier New"/>
+        </w:rPr>
+        <w:t>R</w:t>
+      </w:r>
+      <w:r>
+        <w:rPr>
+          <w:rFonts w:ascii="Courier New" w:hAnsi="Courier New" w:cs="Courier New"/>
+        </w:rPr>
+        <w:t>(Right)</w:t>
+      </w:r>
+      <w:r>
+        <w:rPr>
+          <w:rFonts w:cstheme="minorHAnsi"/>
+        </w:rPr>
+        <w:t xml:space="preserve"> </w:t>
+      </w:r>
+      <w:r>
+        <w:rPr>
+          <w:rFonts w:cstheme="minorHAnsi"/>
+        </w:rPr>
+        <w:t xml:space="preserve">or </w:t>
+      </w:r>
+      <w:proofErr w:type="gramStart"/>
+      <w:r>
+        <w:rPr>
+          <w:rFonts w:cstheme="minorHAnsi"/>
+        </w:rPr>
+        <w:t>D</w:t>
+      </w:r>
+      <w:r>
+        <w:rPr>
+          <w:rFonts w:ascii="Courier New" w:hAnsi="Courier New" w:cs="Courier New"/>
+        </w:rPr>
+        <w:t>R(</w:t>
+      </w:r>
+      <w:proofErr w:type="gramEnd"/>
+      <w:r>
+        <w:rPr>
+          <w:rFonts w:ascii="Courier New" w:hAnsi="Courier New" w:cs="Courier New"/>
+        </w:rPr>
+        <w:t xml:space="preserve">Down </w:t>
+      </w:r>
+      <w:r>
+        <w:rPr>
+          <w:rFonts w:ascii="Courier New" w:hAnsi="Courier New" w:cs="Courier New"/>
+        </w:rPr>
+        <w:t>Right)</w:t>
+      </w:r>
+      <w:r>
+        <w:rPr>
+          <w:rFonts w:cstheme="minorHAnsi"/>
+        </w:rPr>
+        <w:t xml:space="preserve"> </w:t>
+      </w:r>
+      <w:r>
+        <w:rPr>
+          <w:rFonts w:cstheme="minorHAnsi"/>
+        </w:rPr>
+        <w:t xml:space="preserve">depending on the calculated </w:t>
+      </w:r>
+      <w:r>
+        <w:rPr>
+          <w:rFonts w:ascii="Courier New" w:hAnsi="Courier New" w:cs="Courier New"/>
+        </w:rPr>
+        <w:t>d</w:t>
+      </w:r>
+      <w:r>
+        <w:rPr>
+          <w:rFonts w:cstheme="minorHAnsi"/>
+        </w:rPr>
+        <w:t xml:space="preserve">. </w:t>
+      </w:r>
+      <w:r>
+        <w:rPr>
+          <w:rFonts w:cstheme="minorHAnsi"/>
+        </w:rPr>
+        <w:t xml:space="preserve">But beforehand, the </w:t>
+      </w:r>
+      <w:r>
+        <w:rPr>
+          <w:rFonts w:ascii="Courier New" w:hAnsi="Courier New" w:cs="Courier New"/>
+        </w:rPr>
+        <w:t>d</w:t>
+      </w:r>
+      <w:r>
+        <w:rPr>
+          <w:rFonts w:ascii="Courier New" w:hAnsi="Courier New" w:cs="Courier New"/>
+        </w:rPr>
+        <w:t xml:space="preserve"> </w:t>
+      </w:r>
+      <w:r>
+        <w:rPr>
+          <w:rFonts w:cstheme="minorHAnsi"/>
+        </w:rPr>
+        <w:t xml:space="preserve">is </w:t>
+      </w:r>
+      <w:r>
+        <w:rPr>
+          <w:rFonts w:cstheme="minorHAnsi"/>
+        </w:rPr>
+        <w:t>recalculated</w:t>
+      </w:r>
+      <w:r>
+        <w:rPr>
+          <w:rFonts w:cstheme="minorHAnsi"/>
+        </w:rPr>
+        <w:t xml:space="preserve"> at the variable </w:t>
+      </w:r>
+      <w:r>
+        <w:rPr>
+          <w:rFonts w:cstheme="minorHAnsi"/>
+        </w:rPr>
+        <w:t>assignment</w:t>
+      </w:r>
+      <w:r>
+        <w:rPr>
+          <w:rFonts w:cstheme="minorHAnsi"/>
+        </w:rPr>
+        <w:t xml:space="preserve"> as </w:t>
+      </w:r>
+      <w:r>
+        <w:rPr>
+          <w:rFonts w:ascii="Courier New" w:hAnsi="Courier New" w:cs="Courier New"/>
+        </w:rPr>
+        <w:t xml:space="preserve">d </w:t>
+      </w:r>
+      <w:r>
+        <w:rPr>
+          <w:rFonts w:ascii="Courier New" w:hAnsi="Courier New" w:cs="Courier New"/>
+        </w:rPr>
+        <w:sym w:font="Wingdings" w:char="F0DF"/>
+      </w:r>
+      <w:r>
+        <w:rPr>
+          <w:rFonts w:ascii="Courier New" w:hAnsi="Courier New" w:cs="Courier New"/>
+        </w:rPr>
+        <w:t xml:space="preserve"> 1 </w:t>
+      </w:r>
+      <w:r>
+        <w:rPr>
+          <w:rFonts w:ascii="Courier New" w:hAnsi="Courier New" w:cs="Courier New"/>
+        </w:rPr>
+        <w:t>–</w:t>
+      </w:r>
+      <w:r>
+        <w:rPr>
+          <w:rFonts w:ascii="Courier New" w:hAnsi="Courier New" w:cs="Courier New"/>
+        </w:rPr>
+        <w:t xml:space="preserve"> r</w:t>
+      </w:r>
+      <w:r>
+        <w:rPr>
+          <w:rFonts w:ascii="Courier New" w:hAnsi="Courier New" w:cs="Courier New"/>
+        </w:rPr>
+        <w:t xml:space="preserve">. </w:t>
+      </w:r>
+      <w:r>
+        <w:rPr>
+          <w:rFonts w:cstheme="minorHAnsi"/>
+        </w:rPr>
+        <w:t xml:space="preserve">It then checks </w:t>
+      </w:r>
+      <w:proofErr w:type="gramStart"/>
+      <w:r>
+        <w:rPr>
+          <w:rFonts w:cstheme="minorHAnsi"/>
+        </w:rPr>
+        <w:t xml:space="preserve">whether  </w:t>
+      </w:r>
+      <w:r>
+        <w:rPr>
+          <w:rFonts w:ascii="Courier New" w:hAnsi="Courier New" w:cs="Courier New"/>
+        </w:rPr>
+        <w:t>d</w:t>
+      </w:r>
+      <w:proofErr w:type="gramEnd"/>
+      <w:r>
+        <w:rPr>
+          <w:rFonts w:ascii="Courier New" w:hAnsi="Courier New" w:cs="Courier New"/>
+        </w:rPr>
+        <w:t xml:space="preserve"> &lt; 0</w:t>
+      </w:r>
+      <w:r>
+        <w:rPr>
+          <w:rFonts w:ascii="Courier New" w:hAnsi="Courier New" w:cs="Courier New"/>
+        </w:rPr>
+        <w:t xml:space="preserve"> or d </w:t>
+      </w:r>
+      <w:r>
+        <w:rPr>
+          <w:rFonts w:ascii="Courier New" w:hAnsi="Courier New" w:cs="Courier New"/>
+        </w:rPr>
+        <w:t>≥</w:t>
+      </w:r>
+      <w:r>
+        <w:rPr>
+          <w:rFonts w:ascii="Courier New" w:hAnsi="Courier New" w:cs="Courier New"/>
+        </w:rPr>
+        <w:t xml:space="preserve"> </w:t>
+      </w:r>
+      <w:r>
+        <w:rPr>
+          <w:rFonts w:ascii="Courier New" w:hAnsi="Courier New" w:cs="Courier New"/>
+        </w:rPr>
+        <w:t>0</w:t>
+      </w:r>
+      <w:r>
+        <w:rPr>
+          <w:rFonts w:ascii="Courier New" w:hAnsi="Courier New" w:cs="Courier New"/>
+        </w:rPr>
+        <w:t xml:space="preserve">. </w:t>
+      </w:r>
+      <w:r>
+        <w:rPr>
+          <w:rFonts w:cstheme="minorHAnsi"/>
+        </w:rPr>
+        <w:t xml:space="preserve">If it’s </w:t>
+      </w:r>
+      <w:r>
+        <w:rPr>
+          <w:rFonts w:ascii="Courier New" w:hAnsi="Courier New" w:cs="Courier New"/>
+        </w:rPr>
+        <w:t>d &lt; 0</w:t>
+      </w:r>
+      <w:r>
+        <w:rPr>
+          <w:rFonts w:ascii="Courier New" w:hAnsi="Courier New" w:cs="Courier New"/>
+        </w:rPr>
+        <w:t xml:space="preserve">, </w:t>
+      </w:r>
+      <w:r>
+        <w:rPr>
+          <w:rFonts w:cstheme="minorHAnsi"/>
+        </w:rPr>
+        <w:t xml:space="preserve">then it will choose </w:t>
+      </w:r>
+      <w:r>
+        <w:rPr>
+          <w:rFonts w:ascii="Courier New" w:hAnsi="Courier New" w:cs="Courier New"/>
+        </w:rPr>
+        <w:t>R</w:t>
+      </w:r>
+      <w:r>
+        <w:rPr>
+          <w:rFonts w:ascii="Courier New" w:hAnsi="Courier New" w:cs="Courier New"/>
+        </w:rPr>
+        <w:t xml:space="preserve">, </w:t>
+      </w:r>
+      <w:r>
+        <w:rPr>
+          <w:rFonts w:cstheme="minorHAnsi"/>
+        </w:rPr>
+        <w:t xml:space="preserve">recalculates the </w:t>
+      </w:r>
+      <w:r>
+        <w:rPr>
+          <w:rFonts w:ascii="Courier New" w:hAnsi="Courier New" w:cs="Courier New"/>
+        </w:rPr>
+        <w:t>d</w:t>
+      </w:r>
+      <w:r>
+        <w:rPr>
+          <w:rFonts w:cstheme="minorHAnsi"/>
+        </w:rPr>
+        <w:t xml:space="preserve"> by doing </w:t>
+      </w:r>
+      <w:r>
+        <w:rPr>
+          <w:rFonts w:ascii="Courier New" w:hAnsi="Courier New" w:cs="Courier New"/>
+        </w:rPr>
+        <w:t>d + 2 * x + 3</w:t>
+      </w:r>
+      <w:r>
+        <w:rPr>
+          <w:rFonts w:ascii="Courier New" w:hAnsi="Courier New" w:cs="Courier New"/>
+        </w:rPr>
+        <w:t xml:space="preserve">, </w:t>
+      </w:r>
+      <w:r>
+        <w:rPr>
+          <w:rFonts w:cstheme="minorHAnsi"/>
+        </w:rPr>
+        <w:t xml:space="preserve">and increments x by 1, leaving the y untouched. If it’s </w:t>
+      </w:r>
+      <w:r>
+        <w:rPr>
+          <w:rFonts w:ascii="Courier New" w:hAnsi="Courier New" w:cs="Courier New"/>
+        </w:rPr>
+        <w:t>d ≥ 0</w:t>
+      </w:r>
+      <w:r>
+        <w:rPr>
+          <w:rFonts w:cstheme="minorHAnsi"/>
+        </w:rPr>
+        <w:t xml:space="preserve">, however, then it will choose </w:t>
+      </w:r>
+      <w:r>
+        <w:rPr>
+          <w:rFonts w:cstheme="minorHAnsi"/>
+        </w:rPr>
+        <w:t>D</w:t>
+      </w:r>
+      <w:r>
+        <w:rPr>
+          <w:rFonts w:ascii="Courier New" w:hAnsi="Courier New" w:cs="Courier New"/>
+        </w:rPr>
+        <w:t>R</w:t>
+      </w:r>
+      <w:r>
+        <w:rPr>
+          <w:rFonts w:cstheme="minorHAnsi"/>
+        </w:rPr>
+        <w:t xml:space="preserve">, recalculates </w:t>
+      </w:r>
+      <w:r>
+        <w:rPr>
+          <w:rFonts w:ascii="Courier New" w:hAnsi="Courier New" w:cs="Courier New"/>
+        </w:rPr>
+        <w:t>d</w:t>
+      </w:r>
+      <w:r>
+        <w:rPr>
+          <w:rFonts w:cstheme="minorHAnsi"/>
+        </w:rPr>
+        <w:t xml:space="preserve"> by doing</w:t>
+      </w:r>
+      <w:r>
+        <w:rPr>
+          <w:rFonts w:cstheme="minorHAnsi"/>
+        </w:rPr>
+        <w:t xml:space="preserve"> </w:t>
+      </w:r>
+      <w:r>
+        <w:rPr>
+          <w:rFonts w:ascii="Courier New" w:hAnsi="Courier New" w:cs="Courier New"/>
+        </w:rPr>
+        <w:t>d + 2 * (x – y) + 5</w:t>
+      </w:r>
+      <w:r>
+        <w:rPr>
+          <w:rFonts w:cstheme="minorHAnsi"/>
+        </w:rPr>
+        <w:t>, and increments x by 1, also decrements y by 1.</w:t>
+      </w:r>
+    </w:p>
+    <w:p>
+      <w:pPr>
+        <w:spacing w:before="240"/>
+        <w:ind w:left="450" w:firstLine="450"/>
+        <w:jc w:val="both"/>
+      </w:pPr>
+      <w:r>
+        <w:t>&lt;explaining ellipse algorithm here&gt;</w:t>
+      </w:r>
+      <w:r>
+        <w:t xml:space="preserve">  </w:t>
+      </w:r>
     </w:p>
     <w:p>
       <w:pPr>
@@ -1091,19 +2006,23 @@
         <w:rPr>
           <w:b/>
           <w:color w:val="auto"/>
-          <w:lang w:val="id-ID"/>
-        </w:rPr>
-      </w:pPr>
-      <w:bookmarkStart w:id="3" w:name="_Toc495226773"/>
+        </w:rPr>
+      </w:pPr>
+      <w:bookmarkStart w:id="2" w:name="_Toc495226773"/>
       <w:r>
         <w:rPr>
           <w:b/>
           <w:color w:val="auto"/>
-          <w:lang w:val="id-ID"/>
         </w:rPr>
         <w:t>Implementation</w:t>
       </w:r>
-      <w:bookmarkEnd w:id="3"/>
+      <w:bookmarkEnd w:id="2"/>
+    </w:p>
+    <w:p>
+      <w:pPr>
+        <w:spacing w:before="240"/>
+        <w:ind w:left="540" w:firstLine="450"/>
+      </w:pPr>
     </w:p>
     <w:p>
       <w:pPr>
@@ -1116,19 +2035,17 @@
         <w:rPr>
           <w:b/>
           <w:color w:val="auto"/>
-          <w:lang w:val="id-ID"/>
-        </w:rPr>
-      </w:pPr>
-      <w:bookmarkStart w:id="4" w:name="_Toc495226774"/>
+        </w:rPr>
+      </w:pPr>
+      <w:bookmarkStart w:id="3" w:name="_Toc495226774"/>
       <w:r>
         <w:rPr>
           <w:b/>
           <w:color w:val="auto"/>
-          <w:lang w:val="id-ID"/>
         </w:rPr>
         <w:t>Design</w:t>
       </w:r>
-      <w:bookmarkEnd w:id="4"/>
+      <w:bookmarkEnd w:id="3"/>
     </w:p>
     <w:p>
       <w:pPr>
@@ -1141,19 +2058,17 @@
         <w:rPr>
           <w:b/>
           <w:color w:val="auto"/>
-          <w:lang w:val="id-ID"/>
-        </w:rPr>
-      </w:pPr>
-      <w:bookmarkStart w:id="5" w:name="_Toc495226775"/>
+        </w:rPr>
+      </w:pPr>
+      <w:bookmarkStart w:id="4" w:name="_Toc495226775"/>
       <w:r>
         <w:rPr>
           <w:b/>
           <w:color w:val="auto"/>
-          <w:lang w:val="id-ID"/>
         </w:rPr>
         <w:t>Evaluation</w:t>
       </w:r>
-      <w:bookmarkEnd w:id="5"/>
+      <w:bookmarkEnd w:id="4"/>
     </w:p>
     <w:p>
       <w:pPr>
@@ -1166,19 +2081,3396 @@
         <w:rPr>
           <w:b/>
           <w:color w:val="auto"/>
-          <w:lang w:val="id-ID"/>
-        </w:rPr>
-      </w:pPr>
-      <w:bookmarkStart w:id="6" w:name="_Toc495226776"/>
+        </w:rPr>
+      </w:pPr>
+      <w:bookmarkStart w:id="5" w:name="_Toc495226776"/>
       <w:r>
         <w:rPr>
           <w:b/>
           <w:color w:val="auto"/>
-          <w:lang w:val="id-ID"/>
         </w:rPr>
         <w:t>Work Log</w:t>
       </w:r>
-      <w:bookmarkEnd w:id="6"/>
+      <w:bookmarkEnd w:id="5"/>
+    </w:p>
+    <w:p>
+      <w:pPr>
+        <w:spacing w:before="240"/>
+        <w:ind w:left="450"/>
+      </w:pPr>
+      <w:r>
+        <w:t xml:space="preserve">The work log is extracted directly from Visual Studio’s Git Log History, which is also available publicly at </w:t>
+      </w:r>
+      <w:hyperlink r:id="rId8" w:history="1">
+        <w:r>
+          <w:rPr>
+            <w:rStyle w:val="Hyperlink"/>
+          </w:rPr>
+          <w:t>https://github.com/bakanui/Drawing-Circles-and-Ellipses/commits/master</w:t>
+        </w:r>
+      </w:hyperlink>
+      <w:r>
+        <w:t>.</w:t>
+      </w:r>
+    </w:p>
+    <w:tbl>
+      <w:tblPr>
+        <w:tblStyle w:val="TableGrid"/>
+        <w:tblW w:w="0" w:type="auto"/>
+        <w:tblInd w:w="445" w:type="dxa"/>
+        <w:tblLook w:val="04A0" w:firstRow="1" w:lastRow="0" w:firstColumn="1" w:lastColumn="0" w:noHBand="0" w:noVBand="1"/>
+      </w:tblPr>
+      <w:tblGrid>
+        <w:gridCol w:w="457"/>
+        <w:gridCol w:w="2333"/>
+        <w:gridCol w:w="1710"/>
+        <w:gridCol w:w="1440"/>
+        <w:gridCol w:w="2965"/>
+      </w:tblGrid>
+      <w:tr>
+        <w:trPr>
+          <w:trHeight w:val="144"/>
+        </w:trPr>
+        <w:tc>
+          <w:tcPr>
+            <w:tcW w:w="457" w:type="dxa"/>
+          </w:tcPr>
+          <w:p>
+            <w:pPr>
+              <w:spacing w:before="240"/>
+              <w:jc w:val="center"/>
+              <w:rPr>
+                <w:rFonts w:ascii="Segoe UI" w:hAnsi="Segoe UI" w:cs="Segoe UI"/>
+                <w:sz w:val="18"/>
+                <w:szCs w:val="18"/>
+              </w:rPr>
+            </w:pPr>
+            <w:r>
+              <w:rPr>
+                <w:rFonts w:ascii="Segoe UI" w:hAnsi="Segoe UI" w:cs="Segoe UI"/>
+                <w:sz w:val="18"/>
+                <w:szCs w:val="18"/>
+              </w:rPr>
+              <w:lastRenderedPageBreak/>
+              <w:t>No</w:t>
+            </w:r>
+          </w:p>
+        </w:tc>
+        <w:tc>
+          <w:tcPr>
+            <w:tcW w:w="2333" w:type="dxa"/>
+          </w:tcPr>
+          <w:p>
+            <w:pPr>
+              <w:spacing w:before="240"/>
+              <w:jc w:val="center"/>
+              <w:rPr>
+                <w:rFonts w:ascii="Segoe UI" w:hAnsi="Segoe UI" w:cs="Segoe UI"/>
+                <w:sz w:val="18"/>
+                <w:szCs w:val="18"/>
+              </w:rPr>
+            </w:pPr>
+            <w:r>
+              <w:rPr>
+                <w:rFonts w:ascii="Segoe UI" w:hAnsi="Segoe UI" w:cs="Segoe UI"/>
+                <w:sz w:val="18"/>
+                <w:szCs w:val="18"/>
+              </w:rPr>
+              <w:t>Author</w:t>
+            </w:r>
+          </w:p>
+        </w:tc>
+        <w:tc>
+          <w:tcPr>
+            <w:tcW w:w="1710" w:type="dxa"/>
+          </w:tcPr>
+          <w:p>
+            <w:pPr>
+              <w:spacing w:before="240"/>
+              <w:jc w:val="center"/>
+              <w:rPr>
+                <w:rFonts w:ascii="Segoe UI" w:hAnsi="Segoe UI" w:cs="Segoe UI"/>
+                <w:sz w:val="18"/>
+                <w:szCs w:val="18"/>
+              </w:rPr>
+            </w:pPr>
+            <w:r>
+              <w:rPr>
+                <w:rFonts w:ascii="Segoe UI" w:hAnsi="Segoe UI" w:cs="Segoe UI"/>
+                <w:sz w:val="18"/>
+                <w:szCs w:val="18"/>
+              </w:rPr>
+              <w:t>Date</w:t>
+            </w:r>
+          </w:p>
+        </w:tc>
+        <w:tc>
+          <w:tcPr>
+            <w:tcW w:w="1440" w:type="dxa"/>
+          </w:tcPr>
+          <w:p>
+            <w:pPr>
+              <w:spacing w:before="240"/>
+              <w:jc w:val="center"/>
+              <w:rPr>
+                <w:rFonts w:ascii="Segoe UI" w:hAnsi="Segoe UI" w:cs="Segoe UI"/>
+                <w:sz w:val="18"/>
+                <w:szCs w:val="18"/>
+              </w:rPr>
+            </w:pPr>
+            <w:r>
+              <w:rPr>
+                <w:rFonts w:ascii="Segoe UI" w:hAnsi="Segoe UI" w:cs="Segoe UI"/>
+                <w:sz w:val="18"/>
+                <w:szCs w:val="18"/>
+              </w:rPr>
+              <w:t>Time</w:t>
+            </w:r>
+          </w:p>
+        </w:tc>
+        <w:tc>
+          <w:tcPr>
+            <w:tcW w:w="2965" w:type="dxa"/>
+          </w:tcPr>
+          <w:p>
+            <w:pPr>
+              <w:spacing w:before="240"/>
+              <w:jc w:val="center"/>
+              <w:rPr>
+                <w:rFonts w:ascii="Segoe UI" w:hAnsi="Segoe UI" w:cs="Segoe UI"/>
+                <w:sz w:val="18"/>
+                <w:szCs w:val="18"/>
+              </w:rPr>
+            </w:pPr>
+            <w:r>
+              <w:rPr>
+                <w:rFonts w:ascii="Segoe UI" w:hAnsi="Segoe UI" w:cs="Segoe UI"/>
+                <w:sz w:val="18"/>
+                <w:szCs w:val="18"/>
+              </w:rPr>
+              <w:t xml:space="preserve">Commit </w:t>
+            </w:r>
+            <w:r>
+              <w:rPr>
+                <w:rFonts w:ascii="Segoe UI" w:hAnsi="Segoe UI" w:cs="Segoe UI"/>
+                <w:sz w:val="18"/>
+                <w:szCs w:val="18"/>
+              </w:rPr>
+              <w:t>Message</w:t>
+            </w:r>
+          </w:p>
+        </w:tc>
+      </w:tr>
+      <w:tr>
+        <w:trPr>
+          <w:trHeight w:val="144"/>
+        </w:trPr>
+        <w:tc>
+          <w:tcPr>
+            <w:tcW w:w="457" w:type="dxa"/>
+          </w:tcPr>
+          <w:p>
+            <w:pPr>
+              <w:jc w:val="center"/>
+              <w:rPr>
+                <w:rFonts w:ascii="Segoe UI" w:hAnsi="Segoe UI" w:cs="Segoe UI"/>
+                <w:sz w:val="18"/>
+                <w:szCs w:val="18"/>
+              </w:rPr>
+            </w:pPr>
+            <w:r>
+              <w:rPr>
+                <w:rFonts w:ascii="Segoe UI" w:hAnsi="Segoe UI" w:cs="Segoe UI"/>
+                <w:sz w:val="18"/>
+                <w:szCs w:val="18"/>
+              </w:rPr>
+              <w:t>1</w:t>
+            </w:r>
+          </w:p>
+        </w:tc>
+        <w:tc>
+          <w:tcPr>
+            <w:tcW w:w="2333" w:type="dxa"/>
+          </w:tcPr>
+          <w:p>
+            <w:pPr>
+              <w:rPr>
+                <w:rFonts w:ascii="Segoe UI" w:hAnsi="Segoe UI" w:cs="Segoe UI"/>
+                <w:sz w:val="18"/>
+                <w:szCs w:val="18"/>
+              </w:rPr>
+            </w:pPr>
+            <w:r>
+              <w:rPr>
+                <w:rFonts w:ascii="Segoe UI" w:hAnsi="Segoe UI" w:cs="Segoe UI"/>
+                <w:sz w:val="18"/>
+                <w:szCs w:val="18"/>
+              </w:rPr>
+              <w:t xml:space="preserve">Bhaskara Ida Bagus </w:t>
+            </w:r>
+          </w:p>
+        </w:tc>
+        <w:tc>
+          <w:tcPr>
+            <w:tcW w:w="1710" w:type="dxa"/>
+          </w:tcPr>
+          <w:p>
+            <w:pPr>
+              <w:rPr>
+                <w:rFonts w:ascii="Segoe UI" w:hAnsi="Segoe UI" w:cs="Segoe UI"/>
+                <w:sz w:val="18"/>
+                <w:szCs w:val="18"/>
+              </w:rPr>
+            </w:pPr>
+            <w:r>
+              <w:rPr>
+                <w:rFonts w:ascii="Segoe UI" w:hAnsi="Segoe UI" w:cs="Segoe UI"/>
+                <w:sz w:val="18"/>
+                <w:szCs w:val="18"/>
+              </w:rPr>
+              <w:t>9/25/2017</w:t>
+            </w:r>
+          </w:p>
+        </w:tc>
+        <w:tc>
+          <w:tcPr>
+            <w:tcW w:w="1440" w:type="dxa"/>
+          </w:tcPr>
+          <w:p>
+            <w:pPr>
+              <w:rPr>
+                <w:rFonts w:ascii="Segoe UI" w:hAnsi="Segoe UI" w:cs="Segoe UI"/>
+                <w:sz w:val="18"/>
+                <w:szCs w:val="18"/>
+              </w:rPr>
+            </w:pPr>
+            <w:r>
+              <w:rPr>
+                <w:rFonts w:ascii="Segoe UI" w:hAnsi="Segoe UI" w:cs="Segoe UI"/>
+                <w:sz w:val="18"/>
+                <w:szCs w:val="18"/>
+              </w:rPr>
+              <w:t>5:33:41 PM</w:t>
+            </w:r>
+          </w:p>
+        </w:tc>
+        <w:tc>
+          <w:tcPr>
+            <w:tcW w:w="2965" w:type="dxa"/>
+          </w:tcPr>
+          <w:p>
+            <w:pPr>
+              <w:rPr>
+                <w:rFonts w:ascii="Segoe UI" w:hAnsi="Segoe UI" w:cs="Segoe UI"/>
+                <w:sz w:val="18"/>
+                <w:szCs w:val="18"/>
+              </w:rPr>
+            </w:pPr>
+            <w:r>
+              <w:rPr>
+                <w:rFonts w:ascii="Segoe UI" w:hAnsi="Segoe UI" w:cs="Segoe UI"/>
+                <w:sz w:val="18"/>
+                <w:szCs w:val="18"/>
+              </w:rPr>
+              <w:t>Initialized project</w:t>
+            </w:r>
+          </w:p>
+        </w:tc>
+      </w:tr>
+      <w:tr>
+        <w:trPr>
+          <w:trHeight w:val="144"/>
+        </w:trPr>
+        <w:tc>
+          <w:tcPr>
+            <w:tcW w:w="457" w:type="dxa"/>
+          </w:tcPr>
+          <w:p>
+            <w:pPr>
+              <w:jc w:val="center"/>
+              <w:rPr>
+                <w:rFonts w:ascii="Segoe UI" w:hAnsi="Segoe UI" w:cs="Segoe UI"/>
+                <w:sz w:val="18"/>
+                <w:szCs w:val="18"/>
+              </w:rPr>
+            </w:pPr>
+            <w:r>
+              <w:rPr>
+                <w:rFonts w:ascii="Segoe UI" w:hAnsi="Segoe UI" w:cs="Segoe UI"/>
+                <w:sz w:val="18"/>
+                <w:szCs w:val="18"/>
+              </w:rPr>
+              <w:t>2</w:t>
+            </w:r>
+          </w:p>
+        </w:tc>
+        <w:tc>
+          <w:tcPr>
+            <w:tcW w:w="2333" w:type="dxa"/>
+          </w:tcPr>
+          <w:p>
+            <w:pPr>
+              <w:rPr>
+                <w:rFonts w:ascii="Segoe UI" w:hAnsi="Segoe UI" w:cs="Segoe UI"/>
+                <w:sz w:val="18"/>
+                <w:szCs w:val="18"/>
+              </w:rPr>
+            </w:pPr>
+            <w:r>
+              <w:rPr>
+                <w:rFonts w:ascii="Segoe UI" w:hAnsi="Segoe UI" w:cs="Segoe UI"/>
+                <w:sz w:val="18"/>
+                <w:szCs w:val="18"/>
+              </w:rPr>
+              <w:t xml:space="preserve">Bhaskara Ida Bagus </w:t>
+            </w:r>
+          </w:p>
+        </w:tc>
+        <w:tc>
+          <w:tcPr>
+            <w:tcW w:w="1710" w:type="dxa"/>
+          </w:tcPr>
+          <w:p>
+            <w:pPr>
+              <w:rPr>
+                <w:rFonts w:ascii="Segoe UI" w:hAnsi="Segoe UI" w:cs="Segoe UI"/>
+                <w:sz w:val="18"/>
+                <w:szCs w:val="18"/>
+              </w:rPr>
+            </w:pPr>
+            <w:r>
+              <w:rPr>
+                <w:rFonts w:ascii="Segoe UI" w:hAnsi="Segoe UI" w:cs="Segoe UI"/>
+                <w:sz w:val="18"/>
+                <w:szCs w:val="18"/>
+              </w:rPr>
+              <w:t>9/25/2017</w:t>
+            </w:r>
+          </w:p>
+        </w:tc>
+        <w:tc>
+          <w:tcPr>
+            <w:tcW w:w="1440" w:type="dxa"/>
+          </w:tcPr>
+          <w:p>
+            <w:pPr>
+              <w:rPr>
+                <w:rFonts w:ascii="Segoe UI" w:hAnsi="Segoe UI" w:cs="Segoe UI"/>
+                <w:sz w:val="18"/>
+                <w:szCs w:val="18"/>
+              </w:rPr>
+            </w:pPr>
+            <w:r>
+              <w:rPr>
+                <w:rFonts w:ascii="Segoe UI" w:hAnsi="Segoe UI" w:cs="Segoe UI"/>
+                <w:sz w:val="18"/>
+                <w:szCs w:val="18"/>
+              </w:rPr>
+              <w:t>5:37:28 PM</w:t>
+            </w:r>
+          </w:p>
+        </w:tc>
+        <w:tc>
+          <w:tcPr>
+            <w:tcW w:w="2965" w:type="dxa"/>
+          </w:tcPr>
+          <w:p>
+            <w:pPr>
+              <w:rPr>
+                <w:rFonts w:ascii="Segoe UI" w:hAnsi="Segoe UI" w:cs="Segoe UI"/>
+                <w:sz w:val="18"/>
+                <w:szCs w:val="18"/>
+              </w:rPr>
+            </w:pPr>
+            <w:r>
+              <w:rPr>
+                <w:rFonts w:ascii="Segoe UI" w:hAnsi="Segoe UI" w:cs="Segoe UI"/>
+                <w:sz w:val="18"/>
+                <w:szCs w:val="18"/>
+              </w:rPr>
+              <w:t xml:space="preserve">Add </w:t>
+            </w:r>
+            <w:proofErr w:type="spellStart"/>
+            <w:r>
+              <w:rPr>
+                <w:rFonts w:ascii="Segoe UI" w:hAnsi="Segoe UI" w:cs="Segoe UI"/>
+                <w:sz w:val="18"/>
+                <w:szCs w:val="18"/>
+              </w:rPr>
+              <w:t>PictureBox</w:t>
+            </w:r>
+            <w:proofErr w:type="spellEnd"/>
+            <w:r>
+              <w:rPr>
+                <w:rFonts w:ascii="Segoe UI" w:hAnsi="Segoe UI" w:cs="Segoe UI"/>
+                <w:sz w:val="18"/>
+                <w:szCs w:val="18"/>
+              </w:rPr>
+              <w:t xml:space="preserve"> canvas in Form</w:t>
+            </w:r>
+          </w:p>
+        </w:tc>
+      </w:tr>
+      <w:tr>
+        <w:trPr>
+          <w:trHeight w:val="144"/>
+        </w:trPr>
+        <w:tc>
+          <w:tcPr>
+            <w:tcW w:w="457" w:type="dxa"/>
+          </w:tcPr>
+          <w:p>
+            <w:pPr>
+              <w:jc w:val="center"/>
+              <w:rPr>
+                <w:rFonts w:ascii="Segoe UI" w:hAnsi="Segoe UI" w:cs="Segoe UI"/>
+                <w:sz w:val="18"/>
+                <w:szCs w:val="18"/>
+              </w:rPr>
+            </w:pPr>
+            <w:r>
+              <w:rPr>
+                <w:rFonts w:ascii="Segoe UI" w:hAnsi="Segoe UI" w:cs="Segoe UI"/>
+                <w:sz w:val="18"/>
+                <w:szCs w:val="18"/>
+              </w:rPr>
+              <w:t>3</w:t>
+            </w:r>
+          </w:p>
+        </w:tc>
+        <w:tc>
+          <w:tcPr>
+            <w:tcW w:w="2333" w:type="dxa"/>
+          </w:tcPr>
+          <w:p>
+            <w:pPr>
+              <w:rPr>
+                <w:rFonts w:ascii="Segoe UI" w:hAnsi="Segoe UI" w:cs="Segoe UI"/>
+                <w:sz w:val="18"/>
+                <w:szCs w:val="18"/>
+              </w:rPr>
+            </w:pPr>
+            <w:r>
+              <w:rPr>
+                <w:rFonts w:ascii="Segoe UI" w:hAnsi="Segoe UI" w:cs="Segoe UI"/>
+                <w:sz w:val="18"/>
+                <w:szCs w:val="18"/>
+              </w:rPr>
+              <w:t>Bhaskara Ida Bagus</w:t>
+            </w:r>
+          </w:p>
+        </w:tc>
+        <w:tc>
+          <w:tcPr>
+            <w:tcW w:w="1710" w:type="dxa"/>
+          </w:tcPr>
+          <w:p>
+            <w:pPr>
+              <w:rPr>
+                <w:rFonts w:ascii="Segoe UI" w:hAnsi="Segoe UI" w:cs="Segoe UI"/>
+                <w:sz w:val="18"/>
+                <w:szCs w:val="18"/>
+              </w:rPr>
+            </w:pPr>
+            <w:r>
+              <w:rPr>
+                <w:rFonts w:ascii="Segoe UI" w:hAnsi="Segoe UI" w:cs="Segoe UI"/>
+                <w:sz w:val="18"/>
+                <w:szCs w:val="18"/>
+              </w:rPr>
+              <w:t>9/25/2017</w:t>
+            </w:r>
+          </w:p>
+        </w:tc>
+        <w:tc>
+          <w:tcPr>
+            <w:tcW w:w="1440" w:type="dxa"/>
+          </w:tcPr>
+          <w:p>
+            <w:pPr>
+              <w:rPr>
+                <w:rFonts w:ascii="Segoe UI" w:hAnsi="Segoe UI" w:cs="Segoe UI"/>
+                <w:sz w:val="18"/>
+                <w:szCs w:val="18"/>
+              </w:rPr>
+            </w:pPr>
+            <w:r>
+              <w:rPr>
+                <w:rFonts w:ascii="Segoe UI" w:hAnsi="Segoe UI" w:cs="Segoe UI"/>
+                <w:sz w:val="18"/>
+                <w:szCs w:val="18"/>
+              </w:rPr>
+              <w:t>9:16:28 PM</w:t>
+            </w:r>
+          </w:p>
+        </w:tc>
+        <w:tc>
+          <w:tcPr>
+            <w:tcW w:w="2965" w:type="dxa"/>
+          </w:tcPr>
+          <w:p>
+            <w:pPr>
+              <w:rPr>
+                <w:rFonts w:ascii="Segoe UI" w:hAnsi="Segoe UI" w:cs="Segoe UI"/>
+                <w:sz w:val="18"/>
+                <w:szCs w:val="18"/>
+              </w:rPr>
+            </w:pPr>
+            <w:r>
+              <w:rPr>
+                <w:rFonts w:ascii="Segoe UI" w:hAnsi="Segoe UI" w:cs="Segoe UI"/>
+                <w:sz w:val="18"/>
+                <w:szCs w:val="18"/>
+              </w:rPr>
+              <w:t>Added the ability to draw circle (values are hard-coded)</w:t>
+            </w:r>
+          </w:p>
+        </w:tc>
+      </w:tr>
+      <w:tr>
+        <w:trPr>
+          <w:trHeight w:val="144"/>
+        </w:trPr>
+        <w:tc>
+          <w:tcPr>
+            <w:tcW w:w="457" w:type="dxa"/>
+          </w:tcPr>
+          <w:p>
+            <w:pPr>
+              <w:jc w:val="center"/>
+              <w:rPr>
+                <w:rFonts w:ascii="Segoe UI" w:hAnsi="Segoe UI" w:cs="Segoe UI"/>
+                <w:sz w:val="18"/>
+                <w:szCs w:val="18"/>
+              </w:rPr>
+            </w:pPr>
+            <w:r>
+              <w:rPr>
+                <w:rFonts w:ascii="Segoe UI" w:hAnsi="Segoe UI" w:cs="Segoe UI"/>
+                <w:sz w:val="18"/>
+                <w:szCs w:val="18"/>
+              </w:rPr>
+              <w:t>4</w:t>
+            </w:r>
+          </w:p>
+        </w:tc>
+        <w:tc>
+          <w:tcPr>
+            <w:tcW w:w="2333" w:type="dxa"/>
+          </w:tcPr>
+          <w:p>
+            <w:pPr>
+              <w:rPr>
+                <w:rFonts w:ascii="Segoe UI" w:hAnsi="Segoe UI" w:cs="Segoe UI"/>
+                <w:sz w:val="18"/>
+                <w:szCs w:val="18"/>
+              </w:rPr>
+            </w:pPr>
+            <w:proofErr w:type="spellStart"/>
+            <w:r>
+              <w:rPr>
+                <w:rFonts w:ascii="Segoe UI" w:hAnsi="Segoe UI" w:cs="Segoe UI"/>
+                <w:sz w:val="18"/>
+                <w:szCs w:val="18"/>
+              </w:rPr>
+              <w:t>Rahmad</w:t>
+            </w:r>
+            <w:proofErr w:type="spellEnd"/>
+            <w:r>
+              <w:rPr>
+                <w:rFonts w:ascii="Segoe UI" w:hAnsi="Segoe UI" w:cs="Segoe UI"/>
+                <w:sz w:val="18"/>
+                <w:szCs w:val="18"/>
+              </w:rPr>
+              <w:t xml:space="preserve"> Martin</w:t>
+            </w:r>
+          </w:p>
+        </w:tc>
+        <w:tc>
+          <w:tcPr>
+            <w:tcW w:w="1710" w:type="dxa"/>
+          </w:tcPr>
+          <w:p>
+            <w:pPr>
+              <w:rPr>
+                <w:rFonts w:ascii="Segoe UI" w:hAnsi="Segoe UI" w:cs="Segoe UI"/>
+                <w:sz w:val="18"/>
+                <w:szCs w:val="18"/>
+              </w:rPr>
+            </w:pPr>
+            <w:r>
+              <w:rPr>
+                <w:rFonts w:ascii="Segoe UI" w:hAnsi="Segoe UI" w:cs="Segoe UI"/>
+                <w:sz w:val="18"/>
+                <w:szCs w:val="18"/>
+              </w:rPr>
+              <w:t>9/25/2017</w:t>
+            </w:r>
+          </w:p>
+        </w:tc>
+        <w:tc>
+          <w:tcPr>
+            <w:tcW w:w="1440" w:type="dxa"/>
+          </w:tcPr>
+          <w:p>
+            <w:pPr>
+              <w:rPr>
+                <w:rFonts w:ascii="Segoe UI" w:hAnsi="Segoe UI" w:cs="Segoe UI"/>
+                <w:sz w:val="18"/>
+                <w:szCs w:val="18"/>
+              </w:rPr>
+            </w:pPr>
+            <w:r>
+              <w:rPr>
+                <w:rFonts w:ascii="Segoe UI" w:hAnsi="Segoe UI" w:cs="Segoe UI"/>
+                <w:sz w:val="18"/>
+                <w:szCs w:val="18"/>
+              </w:rPr>
+              <w:t>10:48:18 PM</w:t>
+            </w:r>
+          </w:p>
+        </w:tc>
+        <w:tc>
+          <w:tcPr>
+            <w:tcW w:w="2965" w:type="dxa"/>
+          </w:tcPr>
+          <w:p>
+            <w:pPr>
+              <w:rPr>
+                <w:rFonts w:ascii="Segoe UI" w:hAnsi="Segoe UI" w:cs="Segoe UI"/>
+                <w:sz w:val="18"/>
+                <w:szCs w:val="18"/>
+              </w:rPr>
+            </w:pPr>
+            <w:r>
+              <w:rPr>
+                <w:rFonts w:ascii="Segoe UI" w:hAnsi="Segoe UI" w:cs="Segoe UI"/>
+                <w:sz w:val="18"/>
+                <w:szCs w:val="18"/>
+              </w:rPr>
+              <w:t>#Help, fail ellipse :(</w:t>
+            </w:r>
+          </w:p>
+        </w:tc>
+      </w:tr>
+      <w:tr>
+        <w:trPr>
+          <w:trHeight w:val="144"/>
+        </w:trPr>
+        <w:tc>
+          <w:tcPr>
+            <w:tcW w:w="457" w:type="dxa"/>
+          </w:tcPr>
+          <w:p>
+            <w:pPr>
+              <w:jc w:val="center"/>
+              <w:rPr>
+                <w:rFonts w:ascii="Segoe UI" w:hAnsi="Segoe UI" w:cs="Segoe UI"/>
+                <w:sz w:val="18"/>
+                <w:szCs w:val="18"/>
+              </w:rPr>
+            </w:pPr>
+            <w:r>
+              <w:rPr>
+                <w:rFonts w:ascii="Segoe UI" w:hAnsi="Segoe UI" w:cs="Segoe UI"/>
+                <w:sz w:val="18"/>
+                <w:szCs w:val="18"/>
+              </w:rPr>
+              <w:t>5</w:t>
+            </w:r>
+          </w:p>
+        </w:tc>
+        <w:tc>
+          <w:tcPr>
+            <w:tcW w:w="2333" w:type="dxa"/>
+          </w:tcPr>
+          <w:p>
+            <w:pPr>
+              <w:rPr>
+                <w:rFonts w:ascii="Segoe UI" w:hAnsi="Segoe UI" w:cs="Segoe UI"/>
+                <w:sz w:val="18"/>
+                <w:szCs w:val="18"/>
+              </w:rPr>
+            </w:pPr>
+            <w:r>
+              <w:rPr>
+                <w:rFonts w:ascii="Segoe UI" w:hAnsi="Segoe UI" w:cs="Segoe UI"/>
+                <w:sz w:val="18"/>
+                <w:szCs w:val="18"/>
+              </w:rPr>
+              <w:t>Bhaskara Ida Bagus</w:t>
+            </w:r>
+          </w:p>
+        </w:tc>
+        <w:tc>
+          <w:tcPr>
+            <w:tcW w:w="1710" w:type="dxa"/>
+          </w:tcPr>
+          <w:p>
+            <w:pPr>
+              <w:rPr>
+                <w:rFonts w:ascii="Segoe UI" w:hAnsi="Segoe UI" w:cs="Segoe UI"/>
+                <w:sz w:val="18"/>
+                <w:szCs w:val="18"/>
+              </w:rPr>
+            </w:pPr>
+            <w:r>
+              <w:rPr>
+                <w:rFonts w:ascii="Segoe UI" w:hAnsi="Segoe UI" w:cs="Segoe UI"/>
+                <w:sz w:val="18"/>
+                <w:szCs w:val="18"/>
+              </w:rPr>
+              <w:t>9/26/2017</w:t>
+            </w:r>
+          </w:p>
+        </w:tc>
+        <w:tc>
+          <w:tcPr>
+            <w:tcW w:w="1440" w:type="dxa"/>
+          </w:tcPr>
+          <w:p>
+            <w:pPr>
+              <w:rPr>
+                <w:rFonts w:ascii="Segoe UI" w:hAnsi="Segoe UI" w:cs="Segoe UI"/>
+                <w:sz w:val="18"/>
+                <w:szCs w:val="18"/>
+              </w:rPr>
+            </w:pPr>
+            <w:r>
+              <w:rPr>
+                <w:rFonts w:ascii="Segoe UI" w:hAnsi="Segoe UI" w:cs="Segoe UI"/>
+                <w:sz w:val="18"/>
+                <w:szCs w:val="18"/>
+              </w:rPr>
+              <w:t>1:38:14 AM</w:t>
+            </w:r>
+          </w:p>
+        </w:tc>
+        <w:tc>
+          <w:tcPr>
+            <w:tcW w:w="2965" w:type="dxa"/>
+          </w:tcPr>
+          <w:p>
+            <w:pPr>
+              <w:rPr>
+                <w:rFonts w:ascii="Segoe UI" w:hAnsi="Segoe UI" w:cs="Segoe UI"/>
+                <w:sz w:val="18"/>
+                <w:szCs w:val="18"/>
+              </w:rPr>
+            </w:pPr>
+            <w:r>
+              <w:rPr>
+                <w:rFonts w:ascii="Segoe UI" w:hAnsi="Segoe UI" w:cs="Segoe UI"/>
+                <w:sz w:val="18"/>
+                <w:szCs w:val="18"/>
+              </w:rPr>
+              <w:t>Housekeeping, user input for circle center points and radius (no longer hardcoded)</w:t>
+            </w:r>
+          </w:p>
+        </w:tc>
+      </w:tr>
+      <w:tr>
+        <w:trPr>
+          <w:trHeight w:val="144"/>
+        </w:trPr>
+        <w:tc>
+          <w:tcPr>
+            <w:tcW w:w="457" w:type="dxa"/>
+          </w:tcPr>
+          <w:p>
+            <w:pPr>
+              <w:jc w:val="center"/>
+              <w:rPr>
+                <w:rFonts w:ascii="Segoe UI" w:hAnsi="Segoe UI" w:cs="Segoe UI"/>
+                <w:sz w:val="18"/>
+                <w:szCs w:val="18"/>
+              </w:rPr>
+            </w:pPr>
+            <w:r>
+              <w:rPr>
+                <w:rFonts w:ascii="Segoe UI" w:hAnsi="Segoe UI" w:cs="Segoe UI"/>
+                <w:sz w:val="18"/>
+                <w:szCs w:val="18"/>
+              </w:rPr>
+              <w:t>6</w:t>
+            </w:r>
+          </w:p>
+        </w:tc>
+        <w:tc>
+          <w:tcPr>
+            <w:tcW w:w="2333" w:type="dxa"/>
+          </w:tcPr>
+          <w:p>
+            <w:pPr>
+              <w:rPr>
+                <w:rFonts w:ascii="Segoe UI" w:hAnsi="Segoe UI" w:cs="Segoe UI"/>
+                <w:sz w:val="18"/>
+                <w:szCs w:val="18"/>
+              </w:rPr>
+            </w:pPr>
+            <w:proofErr w:type="spellStart"/>
+            <w:r>
+              <w:rPr>
+                <w:rFonts w:ascii="Segoe UI" w:hAnsi="Segoe UI" w:cs="Segoe UI"/>
+                <w:sz w:val="18"/>
+                <w:szCs w:val="18"/>
+              </w:rPr>
+              <w:t>Rahmad</w:t>
+            </w:r>
+            <w:proofErr w:type="spellEnd"/>
+            <w:r>
+              <w:rPr>
+                <w:rFonts w:ascii="Segoe UI" w:hAnsi="Segoe UI" w:cs="Segoe UI"/>
+                <w:sz w:val="18"/>
+                <w:szCs w:val="18"/>
+              </w:rPr>
+              <w:t xml:space="preserve"> Martin</w:t>
+            </w:r>
+          </w:p>
+        </w:tc>
+        <w:tc>
+          <w:tcPr>
+            <w:tcW w:w="1710" w:type="dxa"/>
+          </w:tcPr>
+          <w:p>
+            <w:pPr>
+              <w:rPr>
+                <w:rFonts w:ascii="Segoe UI" w:hAnsi="Segoe UI" w:cs="Segoe UI"/>
+                <w:sz w:val="18"/>
+                <w:szCs w:val="18"/>
+              </w:rPr>
+            </w:pPr>
+            <w:r>
+              <w:rPr>
+                <w:rFonts w:ascii="Segoe UI" w:hAnsi="Segoe UI" w:cs="Segoe UI"/>
+                <w:sz w:val="18"/>
+                <w:szCs w:val="18"/>
+              </w:rPr>
+              <w:t>9/26/2017</w:t>
+            </w:r>
+          </w:p>
+        </w:tc>
+        <w:tc>
+          <w:tcPr>
+            <w:tcW w:w="1440" w:type="dxa"/>
+          </w:tcPr>
+          <w:p>
+            <w:pPr>
+              <w:rPr>
+                <w:rFonts w:ascii="Segoe UI" w:hAnsi="Segoe UI" w:cs="Segoe UI"/>
+                <w:sz w:val="18"/>
+                <w:szCs w:val="18"/>
+              </w:rPr>
+            </w:pPr>
+            <w:r>
+              <w:rPr>
+                <w:rFonts w:ascii="Segoe UI" w:hAnsi="Segoe UI" w:cs="Segoe UI"/>
+                <w:sz w:val="18"/>
+                <w:szCs w:val="18"/>
+              </w:rPr>
+              <w:t>12:33:17 PM</w:t>
+            </w:r>
+          </w:p>
+        </w:tc>
+        <w:tc>
+          <w:tcPr>
+            <w:tcW w:w="2965" w:type="dxa"/>
+          </w:tcPr>
+          <w:p>
+            <w:pPr>
+              <w:rPr>
+                <w:rFonts w:ascii="Segoe UI" w:hAnsi="Segoe UI" w:cs="Segoe UI"/>
+                <w:sz w:val="18"/>
+                <w:szCs w:val="18"/>
+              </w:rPr>
+            </w:pPr>
+            <w:r>
+              <w:rPr>
+                <w:rFonts w:ascii="Segoe UI" w:hAnsi="Segoe UI" w:cs="Segoe UI"/>
+                <w:sz w:val="18"/>
+                <w:szCs w:val="18"/>
+              </w:rPr>
+              <w:t>#Fix ellipse + input and button</w:t>
+            </w:r>
+          </w:p>
+        </w:tc>
+      </w:tr>
+      <w:tr>
+        <w:trPr>
+          <w:trHeight w:val="144"/>
+        </w:trPr>
+        <w:tc>
+          <w:tcPr>
+            <w:tcW w:w="457" w:type="dxa"/>
+          </w:tcPr>
+          <w:p>
+            <w:pPr>
+              <w:jc w:val="center"/>
+              <w:rPr>
+                <w:rFonts w:ascii="Segoe UI" w:hAnsi="Segoe UI" w:cs="Segoe UI"/>
+                <w:sz w:val="18"/>
+                <w:szCs w:val="18"/>
+              </w:rPr>
+            </w:pPr>
+            <w:r>
+              <w:rPr>
+                <w:rFonts w:ascii="Segoe UI" w:hAnsi="Segoe UI" w:cs="Segoe UI"/>
+                <w:sz w:val="18"/>
+                <w:szCs w:val="18"/>
+              </w:rPr>
+              <w:t>7</w:t>
+            </w:r>
+          </w:p>
+        </w:tc>
+        <w:tc>
+          <w:tcPr>
+            <w:tcW w:w="2333" w:type="dxa"/>
+          </w:tcPr>
+          <w:p>
+            <w:pPr>
+              <w:rPr>
+                <w:rFonts w:ascii="Segoe UI" w:hAnsi="Segoe UI" w:cs="Segoe UI"/>
+                <w:sz w:val="18"/>
+                <w:szCs w:val="18"/>
+              </w:rPr>
+            </w:pPr>
+            <w:r>
+              <w:rPr>
+                <w:rFonts w:ascii="Segoe UI" w:hAnsi="Segoe UI" w:cs="Segoe UI"/>
+                <w:sz w:val="18"/>
+                <w:szCs w:val="18"/>
+              </w:rPr>
+              <w:t xml:space="preserve">Vera Debora </w:t>
+            </w:r>
+            <w:proofErr w:type="spellStart"/>
+            <w:r>
+              <w:rPr>
+                <w:rFonts w:ascii="Segoe UI" w:hAnsi="Segoe UI" w:cs="Segoe UI"/>
+                <w:sz w:val="18"/>
+                <w:szCs w:val="18"/>
+              </w:rPr>
+              <w:t>Vitamas</w:t>
+            </w:r>
+            <w:proofErr w:type="spellEnd"/>
+          </w:p>
+        </w:tc>
+        <w:tc>
+          <w:tcPr>
+            <w:tcW w:w="1710" w:type="dxa"/>
+          </w:tcPr>
+          <w:p>
+            <w:pPr>
+              <w:rPr>
+                <w:rFonts w:ascii="Segoe UI" w:hAnsi="Segoe UI" w:cs="Segoe UI"/>
+                <w:sz w:val="18"/>
+                <w:szCs w:val="18"/>
+              </w:rPr>
+            </w:pPr>
+            <w:r>
+              <w:rPr>
+                <w:rFonts w:ascii="Segoe UI" w:hAnsi="Segoe UI" w:cs="Segoe UI"/>
+                <w:sz w:val="18"/>
+                <w:szCs w:val="18"/>
+              </w:rPr>
+              <w:t>9/28/2017</w:t>
+            </w:r>
+          </w:p>
+        </w:tc>
+        <w:tc>
+          <w:tcPr>
+            <w:tcW w:w="1440" w:type="dxa"/>
+          </w:tcPr>
+          <w:p>
+            <w:pPr>
+              <w:rPr>
+                <w:rFonts w:ascii="Segoe UI" w:hAnsi="Segoe UI" w:cs="Segoe UI"/>
+                <w:sz w:val="18"/>
+                <w:szCs w:val="18"/>
+              </w:rPr>
+            </w:pPr>
+            <w:r>
+              <w:rPr>
+                <w:rFonts w:ascii="Segoe UI" w:hAnsi="Segoe UI" w:cs="Segoe UI"/>
+                <w:sz w:val="18"/>
+                <w:szCs w:val="18"/>
+              </w:rPr>
+              <w:t>11:53:32 PM</w:t>
+            </w:r>
+          </w:p>
+        </w:tc>
+        <w:tc>
+          <w:tcPr>
+            <w:tcW w:w="2965" w:type="dxa"/>
+          </w:tcPr>
+          <w:p>
+            <w:pPr>
+              <w:rPr>
+                <w:rFonts w:ascii="Segoe UI" w:hAnsi="Segoe UI" w:cs="Segoe UI"/>
+                <w:sz w:val="18"/>
+                <w:szCs w:val="18"/>
+              </w:rPr>
+            </w:pPr>
+            <w:r>
+              <w:rPr>
+                <w:rFonts w:ascii="Segoe UI" w:hAnsi="Segoe UI" w:cs="Segoe UI"/>
+                <w:sz w:val="18"/>
+                <w:szCs w:val="18"/>
+              </w:rPr>
+              <w:t>Creating an array for circle so user can choose to delete any circle</w:t>
+            </w:r>
+            <w:r>
+              <w:rPr>
+                <w:rFonts w:ascii="Segoe UI" w:hAnsi="Segoe UI" w:cs="Segoe UI"/>
+                <w:sz w:val="18"/>
+                <w:szCs w:val="18"/>
+              </w:rPr>
+              <w:t xml:space="preserve">. </w:t>
+            </w:r>
+            <w:r>
+              <w:rPr>
+                <w:rFonts w:ascii="Segoe UI" w:hAnsi="Segoe UI" w:cs="Segoe UI"/>
+                <w:sz w:val="18"/>
+                <w:szCs w:val="18"/>
+              </w:rPr>
+              <w:t>Still buggy, not working as intended</w:t>
+            </w:r>
+          </w:p>
+        </w:tc>
+      </w:tr>
+      <w:tr>
+        <w:trPr>
+          <w:trHeight w:val="144"/>
+        </w:trPr>
+        <w:tc>
+          <w:tcPr>
+            <w:tcW w:w="457" w:type="dxa"/>
+          </w:tcPr>
+          <w:p>
+            <w:pPr>
+              <w:jc w:val="center"/>
+              <w:rPr>
+                <w:rFonts w:ascii="Segoe UI" w:hAnsi="Segoe UI" w:cs="Segoe UI"/>
+                <w:sz w:val="18"/>
+                <w:szCs w:val="18"/>
+              </w:rPr>
+            </w:pPr>
+            <w:r>
+              <w:rPr>
+                <w:rFonts w:ascii="Segoe UI" w:hAnsi="Segoe UI" w:cs="Segoe UI"/>
+                <w:sz w:val="18"/>
+                <w:szCs w:val="18"/>
+              </w:rPr>
+              <w:t>8</w:t>
+            </w:r>
+          </w:p>
+        </w:tc>
+        <w:tc>
+          <w:tcPr>
+            <w:tcW w:w="2333" w:type="dxa"/>
+          </w:tcPr>
+          <w:p>
+            <w:pPr>
+              <w:rPr>
+                <w:rFonts w:ascii="Segoe UI" w:hAnsi="Segoe UI" w:cs="Segoe UI"/>
+                <w:sz w:val="18"/>
+                <w:szCs w:val="18"/>
+              </w:rPr>
+            </w:pPr>
+            <w:r>
+              <w:rPr>
+                <w:rFonts w:ascii="Segoe UI" w:hAnsi="Segoe UI" w:cs="Segoe UI"/>
+                <w:sz w:val="18"/>
+                <w:szCs w:val="18"/>
+              </w:rPr>
+              <w:t xml:space="preserve">Vera Debora </w:t>
+            </w:r>
+            <w:proofErr w:type="spellStart"/>
+            <w:r>
+              <w:rPr>
+                <w:rFonts w:ascii="Segoe UI" w:hAnsi="Segoe UI" w:cs="Segoe UI"/>
+                <w:sz w:val="18"/>
+                <w:szCs w:val="18"/>
+              </w:rPr>
+              <w:t>Vitamas</w:t>
+            </w:r>
+            <w:proofErr w:type="spellEnd"/>
+          </w:p>
+        </w:tc>
+        <w:tc>
+          <w:tcPr>
+            <w:tcW w:w="1710" w:type="dxa"/>
+          </w:tcPr>
+          <w:p>
+            <w:pPr>
+              <w:rPr>
+                <w:rFonts w:ascii="Segoe UI" w:hAnsi="Segoe UI" w:cs="Segoe UI"/>
+                <w:sz w:val="18"/>
+                <w:szCs w:val="18"/>
+              </w:rPr>
+            </w:pPr>
+            <w:r>
+              <w:rPr>
+                <w:rFonts w:ascii="Segoe UI" w:hAnsi="Segoe UI" w:cs="Segoe UI"/>
+                <w:sz w:val="18"/>
+                <w:szCs w:val="18"/>
+              </w:rPr>
+              <w:t>10/1/2017</w:t>
+            </w:r>
+          </w:p>
+        </w:tc>
+        <w:tc>
+          <w:tcPr>
+            <w:tcW w:w="1440" w:type="dxa"/>
+          </w:tcPr>
+          <w:p>
+            <w:pPr>
+              <w:rPr>
+                <w:rFonts w:ascii="Segoe UI" w:hAnsi="Segoe UI" w:cs="Segoe UI"/>
+                <w:sz w:val="18"/>
+                <w:szCs w:val="18"/>
+              </w:rPr>
+            </w:pPr>
+            <w:r>
+              <w:rPr>
+                <w:rFonts w:ascii="Segoe UI" w:hAnsi="Segoe UI" w:cs="Segoe UI"/>
+                <w:sz w:val="18"/>
+                <w:szCs w:val="18"/>
+              </w:rPr>
+              <w:t>1:44:15 PM</w:t>
+            </w:r>
+          </w:p>
+        </w:tc>
+        <w:tc>
+          <w:tcPr>
+            <w:tcW w:w="2965" w:type="dxa"/>
+          </w:tcPr>
+          <w:p>
+            <w:pPr>
+              <w:rPr>
+                <w:rFonts w:ascii="Segoe UI" w:hAnsi="Segoe UI" w:cs="Segoe UI"/>
+                <w:sz w:val="18"/>
+                <w:szCs w:val="18"/>
+              </w:rPr>
+            </w:pPr>
+            <w:r>
+              <w:rPr>
+                <w:rFonts w:ascii="Segoe UI" w:hAnsi="Segoe UI" w:cs="Segoe UI"/>
+                <w:sz w:val="18"/>
+                <w:szCs w:val="18"/>
+              </w:rPr>
+              <w:t xml:space="preserve">Trying to put circle values on a </w:t>
+            </w:r>
+            <w:proofErr w:type="gramStart"/>
+            <w:r>
+              <w:rPr>
+                <w:rFonts w:ascii="Segoe UI" w:hAnsi="Segoe UI" w:cs="Segoe UI"/>
+                <w:sz w:val="18"/>
+                <w:szCs w:val="18"/>
+              </w:rPr>
+              <w:t>List(</w:t>
+            </w:r>
+            <w:proofErr w:type="gramEnd"/>
+            <w:r>
+              <w:rPr>
+                <w:rFonts w:ascii="Segoe UI" w:hAnsi="Segoe UI" w:cs="Segoe UI"/>
+                <w:sz w:val="18"/>
+                <w:szCs w:val="18"/>
+              </w:rPr>
+              <w:t>Of Integer)</w:t>
+            </w:r>
+          </w:p>
+        </w:tc>
+      </w:tr>
+      <w:tr>
+        <w:trPr>
+          <w:trHeight w:val="144"/>
+        </w:trPr>
+        <w:tc>
+          <w:tcPr>
+            <w:tcW w:w="457" w:type="dxa"/>
+          </w:tcPr>
+          <w:p>
+            <w:pPr>
+              <w:jc w:val="center"/>
+              <w:rPr>
+                <w:rFonts w:ascii="Segoe UI" w:hAnsi="Segoe UI" w:cs="Segoe UI"/>
+                <w:sz w:val="18"/>
+                <w:szCs w:val="18"/>
+              </w:rPr>
+            </w:pPr>
+            <w:r>
+              <w:rPr>
+                <w:rFonts w:ascii="Segoe UI" w:hAnsi="Segoe UI" w:cs="Segoe UI"/>
+                <w:sz w:val="18"/>
+                <w:szCs w:val="18"/>
+              </w:rPr>
+              <w:t>9</w:t>
+            </w:r>
+          </w:p>
+        </w:tc>
+        <w:tc>
+          <w:tcPr>
+            <w:tcW w:w="2333" w:type="dxa"/>
+          </w:tcPr>
+          <w:p>
+            <w:pPr>
+              <w:rPr>
+                <w:rFonts w:ascii="Segoe UI" w:hAnsi="Segoe UI" w:cs="Segoe UI"/>
+                <w:sz w:val="18"/>
+                <w:szCs w:val="18"/>
+              </w:rPr>
+            </w:pPr>
+            <w:r>
+              <w:rPr>
+                <w:rFonts w:ascii="Segoe UI" w:hAnsi="Segoe UI" w:cs="Segoe UI"/>
+                <w:sz w:val="18"/>
+                <w:szCs w:val="18"/>
+              </w:rPr>
+              <w:t>Bhaskara Ida Bagus</w:t>
+            </w:r>
+          </w:p>
+        </w:tc>
+        <w:tc>
+          <w:tcPr>
+            <w:tcW w:w="1710" w:type="dxa"/>
+          </w:tcPr>
+          <w:p>
+            <w:pPr>
+              <w:rPr>
+                <w:rFonts w:ascii="Segoe UI" w:hAnsi="Segoe UI" w:cs="Segoe UI"/>
+                <w:sz w:val="18"/>
+                <w:szCs w:val="18"/>
+              </w:rPr>
+            </w:pPr>
+            <w:r>
+              <w:rPr>
+                <w:rFonts w:ascii="Segoe UI" w:hAnsi="Segoe UI" w:cs="Segoe UI"/>
+                <w:sz w:val="18"/>
+                <w:szCs w:val="18"/>
+              </w:rPr>
+              <w:t>10/1/2017</w:t>
+            </w:r>
+          </w:p>
+        </w:tc>
+        <w:tc>
+          <w:tcPr>
+            <w:tcW w:w="1440" w:type="dxa"/>
+          </w:tcPr>
+          <w:p>
+            <w:pPr>
+              <w:rPr>
+                <w:rFonts w:ascii="Segoe UI" w:hAnsi="Segoe UI" w:cs="Segoe UI"/>
+                <w:sz w:val="18"/>
+                <w:szCs w:val="18"/>
+              </w:rPr>
+            </w:pPr>
+            <w:r>
+              <w:rPr>
+                <w:rFonts w:ascii="Segoe UI" w:hAnsi="Segoe UI" w:cs="Segoe UI"/>
+                <w:sz w:val="18"/>
+                <w:szCs w:val="18"/>
+              </w:rPr>
+              <w:t>7:46:55 PM</w:t>
+            </w:r>
+          </w:p>
+        </w:tc>
+        <w:tc>
+          <w:tcPr>
+            <w:tcW w:w="2965" w:type="dxa"/>
+          </w:tcPr>
+          <w:p>
+            <w:pPr>
+              <w:rPr>
+                <w:rFonts w:ascii="Segoe UI" w:hAnsi="Segoe UI" w:cs="Segoe UI"/>
+                <w:sz w:val="18"/>
+                <w:szCs w:val="18"/>
+              </w:rPr>
+            </w:pPr>
+            <w:r>
+              <w:rPr>
+                <w:rFonts w:ascii="Segoe UI" w:hAnsi="Segoe UI" w:cs="Segoe UI"/>
+                <w:sz w:val="18"/>
+                <w:szCs w:val="18"/>
+              </w:rPr>
+              <w:t>Now able to put circles on a list</w:t>
+            </w:r>
+          </w:p>
+        </w:tc>
+      </w:tr>
+      <w:tr>
+        <w:trPr>
+          <w:trHeight w:val="144"/>
+        </w:trPr>
+        <w:tc>
+          <w:tcPr>
+            <w:tcW w:w="457" w:type="dxa"/>
+          </w:tcPr>
+          <w:p>
+            <w:pPr>
+              <w:jc w:val="center"/>
+              <w:rPr>
+                <w:rFonts w:ascii="Segoe UI" w:hAnsi="Segoe UI" w:cs="Segoe UI"/>
+                <w:sz w:val="18"/>
+                <w:szCs w:val="18"/>
+              </w:rPr>
+            </w:pPr>
+            <w:r>
+              <w:rPr>
+                <w:rFonts w:ascii="Segoe UI" w:hAnsi="Segoe UI" w:cs="Segoe UI"/>
+                <w:sz w:val="18"/>
+                <w:szCs w:val="18"/>
+              </w:rPr>
+              <w:t>10</w:t>
+            </w:r>
+          </w:p>
+        </w:tc>
+        <w:tc>
+          <w:tcPr>
+            <w:tcW w:w="2333" w:type="dxa"/>
+          </w:tcPr>
+          <w:p>
+            <w:pPr>
+              <w:rPr>
+                <w:rFonts w:ascii="Segoe UI" w:hAnsi="Segoe UI" w:cs="Segoe UI"/>
+                <w:sz w:val="18"/>
+                <w:szCs w:val="18"/>
+              </w:rPr>
+            </w:pPr>
+            <w:r>
+              <w:rPr>
+                <w:rFonts w:ascii="Segoe UI" w:hAnsi="Segoe UI" w:cs="Segoe UI"/>
+                <w:sz w:val="18"/>
+                <w:szCs w:val="18"/>
+              </w:rPr>
+              <w:t xml:space="preserve">Vera Debora </w:t>
+            </w:r>
+            <w:proofErr w:type="spellStart"/>
+            <w:r>
+              <w:rPr>
+                <w:rFonts w:ascii="Segoe UI" w:hAnsi="Segoe UI" w:cs="Segoe UI"/>
+                <w:sz w:val="18"/>
+                <w:szCs w:val="18"/>
+              </w:rPr>
+              <w:t>Vitamas</w:t>
+            </w:r>
+            <w:proofErr w:type="spellEnd"/>
+          </w:p>
+        </w:tc>
+        <w:tc>
+          <w:tcPr>
+            <w:tcW w:w="1710" w:type="dxa"/>
+          </w:tcPr>
+          <w:p>
+            <w:pPr>
+              <w:rPr>
+                <w:rFonts w:ascii="Segoe UI" w:hAnsi="Segoe UI" w:cs="Segoe UI"/>
+                <w:sz w:val="18"/>
+                <w:szCs w:val="18"/>
+              </w:rPr>
+            </w:pPr>
+            <w:r>
+              <w:rPr>
+                <w:rFonts w:ascii="Segoe UI" w:hAnsi="Segoe UI" w:cs="Segoe UI"/>
+                <w:sz w:val="18"/>
+                <w:szCs w:val="18"/>
+              </w:rPr>
+              <w:t>10/1/2017</w:t>
+            </w:r>
+          </w:p>
+        </w:tc>
+        <w:tc>
+          <w:tcPr>
+            <w:tcW w:w="1440" w:type="dxa"/>
+          </w:tcPr>
+          <w:p>
+            <w:pPr>
+              <w:rPr>
+                <w:rFonts w:ascii="Segoe UI" w:hAnsi="Segoe UI" w:cs="Segoe UI"/>
+                <w:sz w:val="18"/>
+                <w:szCs w:val="18"/>
+              </w:rPr>
+            </w:pPr>
+            <w:r>
+              <w:rPr>
+                <w:rFonts w:ascii="Segoe UI" w:hAnsi="Segoe UI" w:cs="Segoe UI"/>
+                <w:sz w:val="18"/>
+                <w:szCs w:val="18"/>
+              </w:rPr>
+              <w:t>8:52:47 PM</w:t>
+            </w:r>
+          </w:p>
+        </w:tc>
+        <w:tc>
+          <w:tcPr>
+            <w:tcW w:w="2965" w:type="dxa"/>
+          </w:tcPr>
+          <w:p>
+            <w:pPr>
+              <w:rPr>
+                <w:rFonts w:ascii="Segoe UI" w:hAnsi="Segoe UI" w:cs="Segoe UI"/>
+                <w:sz w:val="18"/>
+                <w:szCs w:val="18"/>
+              </w:rPr>
+            </w:pPr>
+            <w:r>
+              <w:rPr>
+                <w:rFonts w:ascii="Segoe UI" w:hAnsi="Segoe UI" w:cs="Segoe UI"/>
+                <w:sz w:val="18"/>
+                <w:szCs w:val="18"/>
+              </w:rPr>
+              <w:t>Change Circle Color</w:t>
+            </w:r>
+          </w:p>
+        </w:tc>
+      </w:tr>
+      <w:tr>
+        <w:trPr>
+          <w:trHeight w:val="144"/>
+        </w:trPr>
+        <w:tc>
+          <w:tcPr>
+            <w:tcW w:w="457" w:type="dxa"/>
+          </w:tcPr>
+          <w:p>
+            <w:pPr>
+              <w:jc w:val="center"/>
+              <w:rPr>
+                <w:rFonts w:ascii="Segoe UI" w:hAnsi="Segoe UI" w:cs="Segoe UI"/>
+                <w:sz w:val="18"/>
+                <w:szCs w:val="18"/>
+              </w:rPr>
+            </w:pPr>
+            <w:r>
+              <w:rPr>
+                <w:rFonts w:ascii="Segoe UI" w:hAnsi="Segoe UI" w:cs="Segoe UI"/>
+                <w:sz w:val="18"/>
+                <w:szCs w:val="18"/>
+              </w:rPr>
+              <w:t>11</w:t>
+            </w:r>
+          </w:p>
+        </w:tc>
+        <w:tc>
+          <w:tcPr>
+            <w:tcW w:w="2333" w:type="dxa"/>
+          </w:tcPr>
+          <w:p>
+            <w:pPr>
+              <w:rPr>
+                <w:rFonts w:ascii="Segoe UI" w:hAnsi="Segoe UI" w:cs="Segoe UI"/>
+                <w:sz w:val="18"/>
+                <w:szCs w:val="18"/>
+              </w:rPr>
+            </w:pPr>
+            <w:r>
+              <w:rPr>
+                <w:rFonts w:ascii="Segoe UI" w:hAnsi="Segoe UI" w:cs="Segoe UI"/>
+                <w:sz w:val="18"/>
+                <w:szCs w:val="18"/>
+              </w:rPr>
+              <w:t>Bhaskara Ida Bagus</w:t>
+            </w:r>
+          </w:p>
+        </w:tc>
+        <w:tc>
+          <w:tcPr>
+            <w:tcW w:w="1710" w:type="dxa"/>
+          </w:tcPr>
+          <w:p>
+            <w:pPr>
+              <w:rPr>
+                <w:rFonts w:ascii="Segoe UI" w:hAnsi="Segoe UI" w:cs="Segoe UI"/>
+                <w:sz w:val="18"/>
+                <w:szCs w:val="18"/>
+              </w:rPr>
+            </w:pPr>
+            <w:r>
+              <w:rPr>
+                <w:rFonts w:ascii="Segoe UI" w:hAnsi="Segoe UI" w:cs="Segoe UI"/>
+                <w:sz w:val="18"/>
+                <w:szCs w:val="18"/>
+              </w:rPr>
+              <w:t>10/2/2017</w:t>
+            </w:r>
+          </w:p>
+        </w:tc>
+        <w:tc>
+          <w:tcPr>
+            <w:tcW w:w="1440" w:type="dxa"/>
+          </w:tcPr>
+          <w:p>
+            <w:pPr>
+              <w:rPr>
+                <w:rFonts w:ascii="Segoe UI" w:hAnsi="Segoe UI" w:cs="Segoe UI"/>
+                <w:sz w:val="18"/>
+                <w:szCs w:val="18"/>
+              </w:rPr>
+            </w:pPr>
+            <w:r>
+              <w:rPr>
+                <w:rFonts w:ascii="Segoe UI" w:hAnsi="Segoe UI" w:cs="Segoe UI"/>
+                <w:sz w:val="18"/>
+                <w:szCs w:val="18"/>
+              </w:rPr>
+              <w:t>12:31:37 AM</w:t>
+            </w:r>
+          </w:p>
+        </w:tc>
+        <w:tc>
+          <w:tcPr>
+            <w:tcW w:w="2965" w:type="dxa"/>
+          </w:tcPr>
+          <w:p>
+            <w:pPr>
+              <w:rPr>
+                <w:rFonts w:ascii="Segoe UI" w:hAnsi="Segoe UI" w:cs="Segoe UI"/>
+                <w:sz w:val="18"/>
+                <w:szCs w:val="18"/>
+              </w:rPr>
+            </w:pPr>
+            <w:r>
+              <w:rPr>
+                <w:rFonts w:ascii="Segoe UI" w:hAnsi="Segoe UI" w:cs="Segoe UI"/>
+                <w:sz w:val="18"/>
+                <w:szCs w:val="18"/>
+              </w:rPr>
+              <w:t>Circle can now be removed on list</w:t>
+            </w:r>
+          </w:p>
+        </w:tc>
+      </w:tr>
+      <w:tr>
+        <w:trPr>
+          <w:trHeight w:val="144"/>
+        </w:trPr>
+        <w:tc>
+          <w:tcPr>
+            <w:tcW w:w="457" w:type="dxa"/>
+          </w:tcPr>
+          <w:p>
+            <w:pPr>
+              <w:jc w:val="center"/>
+              <w:rPr>
+                <w:rFonts w:ascii="Segoe UI" w:hAnsi="Segoe UI" w:cs="Segoe UI"/>
+                <w:sz w:val="18"/>
+                <w:szCs w:val="18"/>
+              </w:rPr>
+            </w:pPr>
+            <w:r>
+              <w:rPr>
+                <w:rFonts w:ascii="Segoe UI" w:hAnsi="Segoe UI" w:cs="Segoe UI"/>
+                <w:sz w:val="18"/>
+                <w:szCs w:val="18"/>
+              </w:rPr>
+              <w:t>12</w:t>
+            </w:r>
+          </w:p>
+        </w:tc>
+        <w:tc>
+          <w:tcPr>
+            <w:tcW w:w="2333" w:type="dxa"/>
+          </w:tcPr>
+          <w:p>
+            <w:pPr>
+              <w:rPr>
+                <w:rFonts w:ascii="Segoe UI" w:hAnsi="Segoe UI" w:cs="Segoe UI"/>
+                <w:sz w:val="18"/>
+                <w:szCs w:val="18"/>
+              </w:rPr>
+            </w:pPr>
+            <w:r>
+              <w:rPr>
+                <w:rFonts w:ascii="Segoe UI" w:hAnsi="Segoe UI" w:cs="Segoe UI"/>
+                <w:sz w:val="18"/>
+                <w:szCs w:val="18"/>
+              </w:rPr>
+              <w:t>Bhaskara Ida Bagus</w:t>
+            </w:r>
+          </w:p>
+        </w:tc>
+        <w:tc>
+          <w:tcPr>
+            <w:tcW w:w="1710" w:type="dxa"/>
+          </w:tcPr>
+          <w:p>
+            <w:pPr>
+              <w:rPr>
+                <w:rFonts w:ascii="Segoe UI" w:hAnsi="Segoe UI" w:cs="Segoe UI"/>
+                <w:sz w:val="18"/>
+                <w:szCs w:val="18"/>
+              </w:rPr>
+            </w:pPr>
+            <w:r>
+              <w:rPr>
+                <w:rFonts w:ascii="Segoe UI" w:hAnsi="Segoe UI" w:cs="Segoe UI"/>
+                <w:sz w:val="18"/>
+                <w:szCs w:val="18"/>
+              </w:rPr>
+              <w:t>10/5/2017</w:t>
+            </w:r>
+          </w:p>
+        </w:tc>
+        <w:tc>
+          <w:tcPr>
+            <w:tcW w:w="1440" w:type="dxa"/>
+          </w:tcPr>
+          <w:p>
+            <w:pPr>
+              <w:rPr>
+                <w:rFonts w:ascii="Segoe UI" w:hAnsi="Segoe UI" w:cs="Segoe UI"/>
+                <w:sz w:val="18"/>
+                <w:szCs w:val="18"/>
+              </w:rPr>
+            </w:pPr>
+            <w:r>
+              <w:rPr>
+                <w:rFonts w:ascii="Segoe UI" w:hAnsi="Segoe UI" w:cs="Segoe UI"/>
+                <w:sz w:val="18"/>
+                <w:szCs w:val="18"/>
+              </w:rPr>
+              <w:t>10:30:49 PM</w:t>
+            </w:r>
+          </w:p>
+        </w:tc>
+        <w:tc>
+          <w:tcPr>
+            <w:tcW w:w="2965" w:type="dxa"/>
+          </w:tcPr>
+          <w:p>
+            <w:pPr>
+              <w:rPr>
+                <w:rFonts w:ascii="Segoe UI" w:hAnsi="Segoe UI" w:cs="Segoe UI"/>
+                <w:sz w:val="18"/>
+                <w:szCs w:val="18"/>
+              </w:rPr>
+            </w:pPr>
+            <w:r>
+              <w:rPr>
+                <w:rFonts w:ascii="Segoe UI" w:hAnsi="Segoe UI" w:cs="Segoe UI"/>
+                <w:sz w:val="18"/>
+                <w:szCs w:val="18"/>
+              </w:rPr>
+              <w:t xml:space="preserve">Updated listing algorithm to a much </w:t>
+            </w:r>
+            <w:proofErr w:type="gramStart"/>
+            <w:r>
+              <w:rPr>
+                <w:rFonts w:ascii="Segoe UI" w:hAnsi="Segoe UI" w:cs="Segoe UI"/>
+                <w:sz w:val="18"/>
+                <w:szCs w:val="18"/>
+              </w:rPr>
+              <w:t>more simpler</w:t>
+            </w:r>
+            <w:proofErr w:type="gramEnd"/>
+            <w:r>
+              <w:rPr>
+                <w:rFonts w:ascii="Segoe UI" w:hAnsi="Segoe UI" w:cs="Segoe UI"/>
+                <w:sz w:val="18"/>
+                <w:szCs w:val="18"/>
+              </w:rPr>
+              <w:t xml:space="preserve"> version</w:t>
+            </w:r>
+          </w:p>
+        </w:tc>
+      </w:tr>
+      <w:tr>
+        <w:trPr>
+          <w:trHeight w:val="144"/>
+        </w:trPr>
+        <w:tc>
+          <w:tcPr>
+            <w:tcW w:w="457" w:type="dxa"/>
+          </w:tcPr>
+          <w:p>
+            <w:pPr>
+              <w:jc w:val="center"/>
+              <w:rPr>
+                <w:rFonts w:ascii="Segoe UI" w:hAnsi="Segoe UI" w:cs="Segoe UI"/>
+                <w:sz w:val="18"/>
+                <w:szCs w:val="18"/>
+              </w:rPr>
+            </w:pPr>
+            <w:r>
+              <w:rPr>
+                <w:rFonts w:ascii="Segoe UI" w:hAnsi="Segoe UI" w:cs="Segoe UI"/>
+                <w:sz w:val="18"/>
+                <w:szCs w:val="18"/>
+              </w:rPr>
+              <w:t>13</w:t>
+            </w:r>
+          </w:p>
+        </w:tc>
+        <w:tc>
+          <w:tcPr>
+            <w:tcW w:w="2333" w:type="dxa"/>
+          </w:tcPr>
+          <w:p>
+            <w:pPr>
+              <w:rPr>
+                <w:rFonts w:ascii="Segoe UI" w:hAnsi="Segoe UI" w:cs="Segoe UI"/>
+                <w:sz w:val="18"/>
+                <w:szCs w:val="18"/>
+              </w:rPr>
+            </w:pPr>
+            <w:r>
+              <w:rPr>
+                <w:rFonts w:ascii="Segoe UI" w:hAnsi="Segoe UI" w:cs="Segoe UI"/>
+                <w:sz w:val="18"/>
+                <w:szCs w:val="18"/>
+              </w:rPr>
+              <w:t xml:space="preserve">Vera Debora </w:t>
+            </w:r>
+            <w:proofErr w:type="spellStart"/>
+            <w:r>
+              <w:rPr>
+                <w:rFonts w:ascii="Segoe UI" w:hAnsi="Segoe UI" w:cs="Segoe UI"/>
+                <w:sz w:val="18"/>
+                <w:szCs w:val="18"/>
+              </w:rPr>
+              <w:t>Vitamas</w:t>
+            </w:r>
+            <w:proofErr w:type="spellEnd"/>
+          </w:p>
+        </w:tc>
+        <w:tc>
+          <w:tcPr>
+            <w:tcW w:w="1710" w:type="dxa"/>
+          </w:tcPr>
+          <w:p>
+            <w:pPr>
+              <w:rPr>
+                <w:rFonts w:ascii="Segoe UI" w:hAnsi="Segoe UI" w:cs="Segoe UI"/>
+                <w:sz w:val="18"/>
+                <w:szCs w:val="18"/>
+              </w:rPr>
+            </w:pPr>
+            <w:r>
+              <w:rPr>
+                <w:rFonts w:ascii="Segoe UI" w:hAnsi="Segoe UI" w:cs="Segoe UI"/>
+                <w:sz w:val="18"/>
+                <w:szCs w:val="18"/>
+              </w:rPr>
+              <w:t>10/6/2017</w:t>
+            </w:r>
+          </w:p>
+        </w:tc>
+        <w:tc>
+          <w:tcPr>
+            <w:tcW w:w="1440" w:type="dxa"/>
+          </w:tcPr>
+          <w:p>
+            <w:pPr>
+              <w:rPr>
+                <w:rFonts w:ascii="Segoe UI" w:hAnsi="Segoe UI" w:cs="Segoe UI"/>
+                <w:sz w:val="18"/>
+                <w:szCs w:val="18"/>
+              </w:rPr>
+            </w:pPr>
+            <w:r>
+              <w:rPr>
+                <w:rFonts w:ascii="Segoe UI" w:hAnsi="Segoe UI" w:cs="Segoe UI"/>
+                <w:sz w:val="18"/>
+                <w:szCs w:val="18"/>
+              </w:rPr>
+              <w:t>4:55:02 PM</w:t>
+            </w:r>
+          </w:p>
+        </w:tc>
+        <w:tc>
+          <w:tcPr>
+            <w:tcW w:w="2965" w:type="dxa"/>
+          </w:tcPr>
+          <w:p>
+            <w:pPr>
+              <w:rPr>
+                <w:rFonts w:ascii="Segoe UI" w:hAnsi="Segoe UI" w:cs="Segoe UI"/>
+                <w:sz w:val="18"/>
+                <w:szCs w:val="18"/>
+              </w:rPr>
+            </w:pPr>
+            <w:r>
+              <w:rPr>
+                <w:rFonts w:ascii="Segoe UI" w:hAnsi="Segoe UI" w:cs="Segoe UI"/>
+                <w:sz w:val="18"/>
+                <w:szCs w:val="18"/>
+              </w:rPr>
+              <w:t>Trying to make save/load from or to a file</w:t>
+            </w:r>
+          </w:p>
+        </w:tc>
+      </w:tr>
+      <w:tr>
+        <w:trPr>
+          <w:trHeight w:val="144"/>
+        </w:trPr>
+        <w:tc>
+          <w:tcPr>
+            <w:tcW w:w="457" w:type="dxa"/>
+          </w:tcPr>
+          <w:p>
+            <w:pPr>
+              <w:jc w:val="center"/>
+              <w:rPr>
+                <w:rFonts w:ascii="Segoe UI" w:hAnsi="Segoe UI" w:cs="Segoe UI"/>
+                <w:sz w:val="18"/>
+                <w:szCs w:val="18"/>
+              </w:rPr>
+            </w:pPr>
+            <w:r>
+              <w:rPr>
+                <w:rFonts w:ascii="Segoe UI" w:hAnsi="Segoe UI" w:cs="Segoe UI"/>
+                <w:sz w:val="18"/>
+                <w:szCs w:val="18"/>
+              </w:rPr>
+              <w:t>14</w:t>
+            </w:r>
+          </w:p>
+        </w:tc>
+        <w:tc>
+          <w:tcPr>
+            <w:tcW w:w="2333" w:type="dxa"/>
+          </w:tcPr>
+          <w:p>
+            <w:pPr>
+              <w:rPr>
+                <w:rFonts w:ascii="Segoe UI" w:hAnsi="Segoe UI" w:cs="Segoe UI"/>
+                <w:sz w:val="18"/>
+                <w:szCs w:val="18"/>
+              </w:rPr>
+            </w:pPr>
+            <w:r>
+              <w:rPr>
+                <w:rFonts w:ascii="Segoe UI" w:hAnsi="Segoe UI" w:cs="Segoe UI"/>
+                <w:sz w:val="18"/>
+                <w:szCs w:val="18"/>
+              </w:rPr>
+              <w:t xml:space="preserve">Vera Debora </w:t>
+            </w:r>
+            <w:proofErr w:type="spellStart"/>
+            <w:r>
+              <w:rPr>
+                <w:rFonts w:ascii="Segoe UI" w:hAnsi="Segoe UI" w:cs="Segoe UI"/>
+                <w:sz w:val="18"/>
+                <w:szCs w:val="18"/>
+              </w:rPr>
+              <w:t>Vitamas</w:t>
+            </w:r>
+            <w:proofErr w:type="spellEnd"/>
+          </w:p>
+        </w:tc>
+        <w:tc>
+          <w:tcPr>
+            <w:tcW w:w="1710" w:type="dxa"/>
+          </w:tcPr>
+          <w:p>
+            <w:pPr>
+              <w:rPr>
+                <w:rFonts w:ascii="Segoe UI" w:hAnsi="Segoe UI" w:cs="Segoe UI"/>
+                <w:sz w:val="18"/>
+                <w:szCs w:val="18"/>
+              </w:rPr>
+            </w:pPr>
+            <w:r>
+              <w:rPr>
+                <w:rFonts w:ascii="Segoe UI" w:hAnsi="Segoe UI" w:cs="Segoe UI"/>
+                <w:sz w:val="18"/>
+                <w:szCs w:val="18"/>
+              </w:rPr>
+              <w:t>10/6/2017</w:t>
+            </w:r>
+          </w:p>
+        </w:tc>
+        <w:tc>
+          <w:tcPr>
+            <w:tcW w:w="1440" w:type="dxa"/>
+          </w:tcPr>
+          <w:p>
+            <w:pPr>
+              <w:rPr>
+                <w:rFonts w:ascii="Segoe UI" w:hAnsi="Segoe UI" w:cs="Segoe UI"/>
+                <w:sz w:val="18"/>
+                <w:szCs w:val="18"/>
+              </w:rPr>
+            </w:pPr>
+            <w:r>
+              <w:rPr>
+                <w:rFonts w:ascii="Segoe UI" w:hAnsi="Segoe UI" w:cs="Segoe UI"/>
+                <w:sz w:val="18"/>
+                <w:szCs w:val="18"/>
+              </w:rPr>
+              <w:t>8:53:01 PM</w:t>
+            </w:r>
+          </w:p>
+        </w:tc>
+        <w:tc>
+          <w:tcPr>
+            <w:tcW w:w="2965" w:type="dxa"/>
+          </w:tcPr>
+          <w:p>
+            <w:pPr>
+              <w:rPr>
+                <w:rFonts w:ascii="Segoe UI" w:hAnsi="Segoe UI" w:cs="Segoe UI"/>
+                <w:sz w:val="18"/>
+                <w:szCs w:val="18"/>
+              </w:rPr>
+            </w:pPr>
+            <w:r>
+              <w:rPr>
+                <w:rFonts w:ascii="Segoe UI" w:hAnsi="Segoe UI" w:cs="Segoe UI"/>
+                <w:sz w:val="18"/>
+                <w:szCs w:val="18"/>
+              </w:rPr>
+              <w:t>Making save/load file using an image and it works</w:t>
+            </w:r>
+          </w:p>
+        </w:tc>
+      </w:tr>
+      <w:tr>
+        <w:trPr>
+          <w:trHeight w:val="144"/>
+        </w:trPr>
+        <w:tc>
+          <w:tcPr>
+            <w:tcW w:w="457" w:type="dxa"/>
+          </w:tcPr>
+          <w:p>
+            <w:pPr>
+              <w:jc w:val="center"/>
+              <w:rPr>
+                <w:rFonts w:ascii="Segoe UI" w:hAnsi="Segoe UI" w:cs="Segoe UI"/>
+                <w:sz w:val="18"/>
+                <w:szCs w:val="18"/>
+              </w:rPr>
+            </w:pPr>
+            <w:r>
+              <w:rPr>
+                <w:rFonts w:ascii="Segoe UI" w:hAnsi="Segoe UI" w:cs="Segoe UI"/>
+                <w:sz w:val="18"/>
+                <w:szCs w:val="18"/>
+              </w:rPr>
+              <w:t>15</w:t>
+            </w:r>
+          </w:p>
+        </w:tc>
+        <w:tc>
+          <w:tcPr>
+            <w:tcW w:w="2333" w:type="dxa"/>
+          </w:tcPr>
+          <w:p>
+            <w:pPr>
+              <w:rPr>
+                <w:rFonts w:ascii="Segoe UI" w:hAnsi="Segoe UI" w:cs="Segoe UI"/>
+                <w:sz w:val="18"/>
+                <w:szCs w:val="18"/>
+              </w:rPr>
+            </w:pPr>
+            <w:r>
+              <w:rPr>
+                <w:rFonts w:ascii="Segoe UI" w:hAnsi="Segoe UI" w:cs="Segoe UI"/>
+                <w:sz w:val="18"/>
+                <w:szCs w:val="18"/>
+              </w:rPr>
+              <w:t>Bhaskara Ida Bagus</w:t>
+            </w:r>
+          </w:p>
+        </w:tc>
+        <w:tc>
+          <w:tcPr>
+            <w:tcW w:w="1710" w:type="dxa"/>
+          </w:tcPr>
+          <w:p>
+            <w:pPr>
+              <w:rPr>
+                <w:rFonts w:ascii="Segoe UI" w:hAnsi="Segoe UI" w:cs="Segoe UI"/>
+                <w:sz w:val="18"/>
+                <w:szCs w:val="18"/>
+              </w:rPr>
+            </w:pPr>
+            <w:r>
+              <w:rPr>
+                <w:rFonts w:ascii="Segoe UI" w:hAnsi="Segoe UI" w:cs="Segoe UI"/>
+                <w:sz w:val="18"/>
+                <w:szCs w:val="18"/>
+              </w:rPr>
+              <w:t>10/7/2017</w:t>
+            </w:r>
+          </w:p>
+        </w:tc>
+        <w:tc>
+          <w:tcPr>
+            <w:tcW w:w="1440" w:type="dxa"/>
+          </w:tcPr>
+          <w:p>
+            <w:pPr>
+              <w:rPr>
+                <w:rFonts w:ascii="Segoe UI" w:hAnsi="Segoe UI" w:cs="Segoe UI"/>
+                <w:sz w:val="18"/>
+                <w:szCs w:val="18"/>
+              </w:rPr>
+            </w:pPr>
+            <w:r>
+              <w:rPr>
+                <w:rFonts w:ascii="Segoe UI" w:hAnsi="Segoe UI" w:cs="Segoe UI"/>
+                <w:sz w:val="18"/>
+                <w:szCs w:val="18"/>
+              </w:rPr>
+              <w:t>3:55:33 AM</w:t>
+            </w:r>
+          </w:p>
+        </w:tc>
+        <w:tc>
+          <w:tcPr>
+            <w:tcW w:w="2965" w:type="dxa"/>
+          </w:tcPr>
+          <w:p>
+            <w:pPr>
+              <w:rPr>
+                <w:rFonts w:ascii="Segoe UI" w:hAnsi="Segoe UI" w:cs="Segoe UI"/>
+                <w:sz w:val="18"/>
+                <w:szCs w:val="18"/>
+              </w:rPr>
+            </w:pPr>
+            <w:r>
+              <w:rPr>
+                <w:rFonts w:ascii="Segoe UI" w:hAnsi="Segoe UI" w:cs="Segoe UI"/>
+                <w:sz w:val="18"/>
+                <w:szCs w:val="18"/>
+              </w:rPr>
+              <w:t>Deletion works but only allows bottom-most object to be deleted</w:t>
+            </w:r>
+          </w:p>
+        </w:tc>
+      </w:tr>
+      <w:tr>
+        <w:trPr>
+          <w:trHeight w:val="144"/>
+        </w:trPr>
+        <w:tc>
+          <w:tcPr>
+            <w:tcW w:w="457" w:type="dxa"/>
+          </w:tcPr>
+          <w:p>
+            <w:pPr>
+              <w:jc w:val="center"/>
+              <w:rPr>
+                <w:rFonts w:ascii="Segoe UI" w:hAnsi="Segoe UI" w:cs="Segoe UI"/>
+                <w:sz w:val="18"/>
+                <w:szCs w:val="18"/>
+              </w:rPr>
+            </w:pPr>
+            <w:r>
+              <w:rPr>
+                <w:rFonts w:ascii="Segoe UI" w:hAnsi="Segoe UI" w:cs="Segoe UI"/>
+                <w:sz w:val="18"/>
+                <w:szCs w:val="18"/>
+              </w:rPr>
+              <w:t>16</w:t>
+            </w:r>
+          </w:p>
+        </w:tc>
+        <w:tc>
+          <w:tcPr>
+            <w:tcW w:w="2333" w:type="dxa"/>
+          </w:tcPr>
+          <w:p>
+            <w:pPr>
+              <w:rPr>
+                <w:rFonts w:ascii="Segoe UI" w:hAnsi="Segoe UI" w:cs="Segoe UI"/>
+                <w:sz w:val="18"/>
+                <w:szCs w:val="18"/>
+              </w:rPr>
+            </w:pPr>
+            <w:proofErr w:type="spellStart"/>
+            <w:r>
+              <w:rPr>
+                <w:rFonts w:ascii="Segoe UI" w:hAnsi="Segoe UI" w:cs="Segoe UI"/>
+                <w:sz w:val="18"/>
+                <w:szCs w:val="18"/>
+              </w:rPr>
+              <w:t>Rahmad</w:t>
+            </w:r>
+            <w:proofErr w:type="spellEnd"/>
+            <w:r>
+              <w:rPr>
+                <w:rFonts w:ascii="Segoe UI" w:hAnsi="Segoe UI" w:cs="Segoe UI"/>
+                <w:sz w:val="18"/>
+                <w:szCs w:val="18"/>
+              </w:rPr>
+              <w:t xml:space="preserve"> Martin</w:t>
+            </w:r>
+          </w:p>
+        </w:tc>
+        <w:tc>
+          <w:tcPr>
+            <w:tcW w:w="1710" w:type="dxa"/>
+          </w:tcPr>
+          <w:p>
+            <w:pPr>
+              <w:rPr>
+                <w:rFonts w:ascii="Segoe UI" w:hAnsi="Segoe UI" w:cs="Segoe UI"/>
+                <w:sz w:val="18"/>
+                <w:szCs w:val="18"/>
+              </w:rPr>
+            </w:pPr>
+            <w:r>
+              <w:rPr>
+                <w:rFonts w:ascii="Segoe UI" w:hAnsi="Segoe UI" w:cs="Segoe UI"/>
+                <w:sz w:val="18"/>
+                <w:szCs w:val="18"/>
+              </w:rPr>
+              <w:t>10/7/2017</w:t>
+            </w:r>
+          </w:p>
+        </w:tc>
+        <w:tc>
+          <w:tcPr>
+            <w:tcW w:w="1440" w:type="dxa"/>
+          </w:tcPr>
+          <w:p>
+            <w:pPr>
+              <w:rPr>
+                <w:rFonts w:ascii="Segoe UI" w:hAnsi="Segoe UI" w:cs="Segoe UI"/>
+                <w:sz w:val="18"/>
+                <w:szCs w:val="18"/>
+              </w:rPr>
+            </w:pPr>
+            <w:r>
+              <w:rPr>
+                <w:rFonts w:ascii="Segoe UI" w:hAnsi="Segoe UI" w:cs="Segoe UI"/>
+                <w:sz w:val="18"/>
+                <w:szCs w:val="18"/>
+              </w:rPr>
+              <w:t>12:58:27 PM</w:t>
+            </w:r>
+          </w:p>
+        </w:tc>
+        <w:tc>
+          <w:tcPr>
+            <w:tcW w:w="2965" w:type="dxa"/>
+          </w:tcPr>
+          <w:p>
+            <w:pPr>
+              <w:rPr>
+                <w:rFonts w:ascii="Segoe UI" w:hAnsi="Segoe UI" w:cs="Segoe UI"/>
+                <w:sz w:val="18"/>
+                <w:szCs w:val="18"/>
+              </w:rPr>
+            </w:pPr>
+            <w:r>
+              <w:rPr>
+                <w:rFonts w:ascii="Segoe UI" w:hAnsi="Segoe UI" w:cs="Segoe UI"/>
+                <w:sz w:val="18"/>
+                <w:szCs w:val="18"/>
+              </w:rPr>
+              <w:t>#ellipse can now be deleted #</w:t>
+            </w:r>
+            <w:proofErr w:type="gramStart"/>
+            <w:r>
+              <w:rPr>
+                <w:rFonts w:ascii="Segoe UI" w:hAnsi="Segoe UI" w:cs="Segoe UI"/>
+                <w:sz w:val="18"/>
+                <w:szCs w:val="18"/>
+              </w:rPr>
+              <w:t>but  we</w:t>
+            </w:r>
+            <w:proofErr w:type="gramEnd"/>
+            <w:r>
+              <w:rPr>
+                <w:rFonts w:ascii="Segoe UI" w:hAnsi="Segoe UI" w:cs="Segoe UI"/>
+                <w:sz w:val="18"/>
+                <w:szCs w:val="18"/>
+              </w:rPr>
+              <w:t xml:space="preserve"> can't delete the object when we had both circle and ellipse</w:t>
+            </w:r>
+          </w:p>
+        </w:tc>
+      </w:tr>
+      <w:tr>
+        <w:trPr>
+          <w:trHeight w:val="144"/>
+        </w:trPr>
+        <w:tc>
+          <w:tcPr>
+            <w:tcW w:w="457" w:type="dxa"/>
+          </w:tcPr>
+          <w:p>
+            <w:pPr>
+              <w:jc w:val="center"/>
+              <w:rPr>
+                <w:rFonts w:ascii="Segoe UI" w:hAnsi="Segoe UI" w:cs="Segoe UI"/>
+                <w:sz w:val="18"/>
+                <w:szCs w:val="18"/>
+              </w:rPr>
+            </w:pPr>
+            <w:r>
+              <w:rPr>
+                <w:rFonts w:ascii="Segoe UI" w:hAnsi="Segoe UI" w:cs="Segoe UI"/>
+                <w:sz w:val="18"/>
+                <w:szCs w:val="18"/>
+              </w:rPr>
+              <w:t>17</w:t>
+            </w:r>
+          </w:p>
+        </w:tc>
+        <w:tc>
+          <w:tcPr>
+            <w:tcW w:w="2333" w:type="dxa"/>
+          </w:tcPr>
+          <w:p>
+            <w:pPr>
+              <w:rPr>
+                <w:rFonts w:ascii="Segoe UI" w:hAnsi="Segoe UI" w:cs="Segoe UI"/>
+                <w:sz w:val="18"/>
+                <w:szCs w:val="18"/>
+              </w:rPr>
+            </w:pPr>
+            <w:proofErr w:type="spellStart"/>
+            <w:r>
+              <w:rPr>
+                <w:rFonts w:ascii="Segoe UI" w:hAnsi="Segoe UI" w:cs="Segoe UI"/>
+                <w:sz w:val="18"/>
+                <w:szCs w:val="18"/>
+              </w:rPr>
+              <w:t>Rahmad</w:t>
+            </w:r>
+            <w:proofErr w:type="spellEnd"/>
+            <w:r>
+              <w:rPr>
+                <w:rFonts w:ascii="Segoe UI" w:hAnsi="Segoe UI" w:cs="Segoe UI"/>
+                <w:sz w:val="18"/>
+                <w:szCs w:val="18"/>
+              </w:rPr>
+              <w:t xml:space="preserve"> Martin</w:t>
+            </w:r>
+          </w:p>
+        </w:tc>
+        <w:tc>
+          <w:tcPr>
+            <w:tcW w:w="1710" w:type="dxa"/>
+          </w:tcPr>
+          <w:p>
+            <w:pPr>
+              <w:rPr>
+                <w:rFonts w:ascii="Segoe UI" w:hAnsi="Segoe UI" w:cs="Segoe UI"/>
+                <w:sz w:val="18"/>
+                <w:szCs w:val="18"/>
+              </w:rPr>
+            </w:pPr>
+            <w:r>
+              <w:rPr>
+                <w:rFonts w:ascii="Segoe UI" w:hAnsi="Segoe UI" w:cs="Segoe UI"/>
+                <w:sz w:val="18"/>
+                <w:szCs w:val="18"/>
+              </w:rPr>
+              <w:t>10/7/2017</w:t>
+            </w:r>
+          </w:p>
+        </w:tc>
+        <w:tc>
+          <w:tcPr>
+            <w:tcW w:w="1440" w:type="dxa"/>
+          </w:tcPr>
+          <w:p>
+            <w:pPr>
+              <w:rPr>
+                <w:rFonts w:ascii="Segoe UI" w:hAnsi="Segoe UI" w:cs="Segoe UI"/>
+                <w:sz w:val="18"/>
+                <w:szCs w:val="18"/>
+              </w:rPr>
+            </w:pPr>
+            <w:r>
+              <w:rPr>
+                <w:rFonts w:ascii="Segoe UI" w:hAnsi="Segoe UI" w:cs="Segoe UI"/>
+                <w:sz w:val="18"/>
+                <w:szCs w:val="18"/>
+              </w:rPr>
+              <w:t>11:42:59 PM</w:t>
+            </w:r>
+          </w:p>
+        </w:tc>
+        <w:tc>
+          <w:tcPr>
+            <w:tcW w:w="2965" w:type="dxa"/>
+          </w:tcPr>
+          <w:p>
+            <w:pPr>
+              <w:rPr>
+                <w:rFonts w:ascii="Segoe UI" w:hAnsi="Segoe UI" w:cs="Segoe UI"/>
+                <w:sz w:val="18"/>
+                <w:szCs w:val="18"/>
+              </w:rPr>
+            </w:pPr>
+            <w:r>
+              <w:rPr>
+                <w:rFonts w:ascii="Segoe UI" w:hAnsi="Segoe UI" w:cs="Segoe UI"/>
+                <w:sz w:val="18"/>
+                <w:szCs w:val="18"/>
+              </w:rPr>
+              <w:t>#</w:t>
+            </w:r>
+            <w:proofErr w:type="spellStart"/>
+            <w:r>
+              <w:rPr>
+                <w:rFonts w:ascii="Segoe UI" w:hAnsi="Segoe UI" w:cs="Segoe UI"/>
+                <w:sz w:val="18"/>
+                <w:szCs w:val="18"/>
+              </w:rPr>
+              <w:t>nomore</w:t>
+            </w:r>
+            <w:proofErr w:type="spellEnd"/>
+            <w:r>
+              <w:rPr>
+                <w:rFonts w:ascii="Segoe UI" w:hAnsi="Segoe UI" w:cs="Segoe UI"/>
+                <w:sz w:val="18"/>
+                <w:szCs w:val="18"/>
+              </w:rPr>
+              <w:t xml:space="preserve"> missing pixel on </w:t>
+            </w:r>
+            <w:proofErr w:type="spellStart"/>
+            <w:r>
+              <w:rPr>
+                <w:rFonts w:ascii="Segoe UI" w:hAnsi="Segoe UI" w:cs="Segoe UI"/>
+                <w:sz w:val="18"/>
+                <w:szCs w:val="18"/>
+              </w:rPr>
+              <w:t>top+bottom</w:t>
+            </w:r>
+            <w:proofErr w:type="spellEnd"/>
+            <w:r>
+              <w:rPr>
+                <w:rFonts w:ascii="Segoe UI" w:hAnsi="Segoe UI" w:cs="Segoe UI"/>
+                <w:sz w:val="18"/>
+                <w:szCs w:val="18"/>
+              </w:rPr>
+              <w:t xml:space="preserve"> of ellipse #add dotted properties #add cursor position</w:t>
+            </w:r>
+          </w:p>
+        </w:tc>
+      </w:tr>
+      <w:tr>
+        <w:trPr>
+          <w:trHeight w:val="144"/>
+        </w:trPr>
+        <w:tc>
+          <w:tcPr>
+            <w:tcW w:w="457" w:type="dxa"/>
+          </w:tcPr>
+          <w:p>
+            <w:pPr>
+              <w:jc w:val="center"/>
+              <w:rPr>
+                <w:rFonts w:ascii="Segoe UI" w:hAnsi="Segoe UI" w:cs="Segoe UI"/>
+                <w:sz w:val="18"/>
+                <w:szCs w:val="18"/>
+              </w:rPr>
+            </w:pPr>
+            <w:r>
+              <w:rPr>
+                <w:rFonts w:ascii="Segoe UI" w:hAnsi="Segoe UI" w:cs="Segoe UI"/>
+                <w:sz w:val="18"/>
+                <w:szCs w:val="18"/>
+              </w:rPr>
+              <w:t>18</w:t>
+            </w:r>
+          </w:p>
+        </w:tc>
+        <w:tc>
+          <w:tcPr>
+            <w:tcW w:w="2333" w:type="dxa"/>
+          </w:tcPr>
+          <w:p>
+            <w:pPr>
+              <w:rPr>
+                <w:rFonts w:ascii="Segoe UI" w:hAnsi="Segoe UI" w:cs="Segoe UI"/>
+                <w:sz w:val="18"/>
+                <w:szCs w:val="18"/>
+              </w:rPr>
+            </w:pPr>
+            <w:r>
+              <w:rPr>
+                <w:rFonts w:ascii="Segoe UI" w:hAnsi="Segoe UI" w:cs="Segoe UI"/>
+                <w:sz w:val="18"/>
+                <w:szCs w:val="18"/>
+              </w:rPr>
+              <w:t xml:space="preserve">Vera Debora </w:t>
+            </w:r>
+            <w:proofErr w:type="spellStart"/>
+            <w:r>
+              <w:rPr>
+                <w:rFonts w:ascii="Segoe UI" w:hAnsi="Segoe UI" w:cs="Segoe UI"/>
+                <w:sz w:val="18"/>
+                <w:szCs w:val="18"/>
+              </w:rPr>
+              <w:t>Vitamas</w:t>
+            </w:r>
+            <w:proofErr w:type="spellEnd"/>
+          </w:p>
+        </w:tc>
+        <w:tc>
+          <w:tcPr>
+            <w:tcW w:w="1710" w:type="dxa"/>
+          </w:tcPr>
+          <w:p>
+            <w:pPr>
+              <w:tabs>
+                <w:tab w:val="left" w:pos="1215"/>
+              </w:tabs>
+              <w:rPr>
+                <w:rFonts w:ascii="Segoe UI" w:hAnsi="Segoe UI" w:cs="Segoe UI"/>
+                <w:sz w:val="18"/>
+                <w:szCs w:val="18"/>
+              </w:rPr>
+            </w:pPr>
+            <w:r>
+              <w:rPr>
+                <w:rFonts w:ascii="Segoe UI" w:hAnsi="Segoe UI" w:cs="Segoe UI"/>
+                <w:sz w:val="18"/>
+                <w:szCs w:val="18"/>
+              </w:rPr>
+              <w:t>10/8/2017</w:t>
+            </w:r>
+          </w:p>
+        </w:tc>
+        <w:tc>
+          <w:tcPr>
+            <w:tcW w:w="1440" w:type="dxa"/>
+          </w:tcPr>
+          <w:p>
+            <w:pPr>
+              <w:rPr>
+                <w:rFonts w:ascii="Segoe UI" w:hAnsi="Segoe UI" w:cs="Segoe UI"/>
+                <w:sz w:val="18"/>
+                <w:szCs w:val="18"/>
+              </w:rPr>
+            </w:pPr>
+            <w:r>
+              <w:rPr>
+                <w:rFonts w:ascii="Segoe UI" w:hAnsi="Segoe UI" w:cs="Segoe UI"/>
+                <w:sz w:val="18"/>
+                <w:szCs w:val="18"/>
+              </w:rPr>
+              <w:t>11:47:05 AM</w:t>
+            </w:r>
+          </w:p>
+        </w:tc>
+        <w:tc>
+          <w:tcPr>
+            <w:tcW w:w="2965" w:type="dxa"/>
+          </w:tcPr>
+          <w:p>
+            <w:pPr>
+              <w:rPr>
+                <w:rFonts w:ascii="Segoe UI" w:hAnsi="Segoe UI" w:cs="Segoe UI"/>
+                <w:sz w:val="18"/>
+                <w:szCs w:val="18"/>
+              </w:rPr>
+            </w:pPr>
+            <w:r>
+              <w:rPr>
+                <w:rFonts w:ascii="Segoe UI" w:hAnsi="Segoe UI" w:cs="Segoe UI"/>
+                <w:sz w:val="18"/>
+                <w:szCs w:val="18"/>
+              </w:rPr>
+              <w:t>Added report document and title page</w:t>
+            </w:r>
+          </w:p>
+        </w:tc>
+      </w:tr>
+      <w:tr>
+        <w:trPr>
+          <w:trHeight w:val="144"/>
+        </w:trPr>
+        <w:tc>
+          <w:tcPr>
+            <w:tcW w:w="457" w:type="dxa"/>
+          </w:tcPr>
+          <w:p>
+            <w:pPr>
+              <w:jc w:val="center"/>
+              <w:rPr>
+                <w:rFonts w:ascii="Segoe UI" w:hAnsi="Segoe UI" w:cs="Segoe UI"/>
+                <w:sz w:val="18"/>
+                <w:szCs w:val="18"/>
+              </w:rPr>
+            </w:pPr>
+            <w:r>
+              <w:rPr>
+                <w:rFonts w:ascii="Segoe UI" w:hAnsi="Segoe UI" w:cs="Segoe UI"/>
+                <w:sz w:val="18"/>
+                <w:szCs w:val="18"/>
+              </w:rPr>
+              <w:t>19</w:t>
+            </w:r>
+          </w:p>
+        </w:tc>
+        <w:tc>
+          <w:tcPr>
+            <w:tcW w:w="2333" w:type="dxa"/>
+          </w:tcPr>
+          <w:p>
+            <w:pPr>
+              <w:rPr>
+                <w:rFonts w:ascii="Segoe UI" w:hAnsi="Segoe UI" w:cs="Segoe UI"/>
+                <w:sz w:val="18"/>
+                <w:szCs w:val="18"/>
+              </w:rPr>
+            </w:pPr>
+            <w:r>
+              <w:rPr>
+                <w:rFonts w:ascii="Segoe UI" w:hAnsi="Segoe UI" w:cs="Segoe UI"/>
+                <w:sz w:val="18"/>
+                <w:szCs w:val="18"/>
+              </w:rPr>
+              <w:t>Bhaskara Ida Bagus</w:t>
+            </w:r>
+          </w:p>
+        </w:tc>
+        <w:tc>
+          <w:tcPr>
+            <w:tcW w:w="1710" w:type="dxa"/>
+          </w:tcPr>
+          <w:p>
+            <w:pPr>
+              <w:rPr>
+                <w:rFonts w:ascii="Segoe UI" w:hAnsi="Segoe UI" w:cs="Segoe UI"/>
+                <w:sz w:val="18"/>
+                <w:szCs w:val="18"/>
+              </w:rPr>
+            </w:pPr>
+            <w:r>
+              <w:rPr>
+                <w:rFonts w:ascii="Segoe UI" w:hAnsi="Segoe UI" w:cs="Segoe UI"/>
+                <w:sz w:val="18"/>
+                <w:szCs w:val="18"/>
+              </w:rPr>
+              <w:t>10/8/2017</w:t>
+            </w:r>
+          </w:p>
+        </w:tc>
+        <w:tc>
+          <w:tcPr>
+            <w:tcW w:w="1440" w:type="dxa"/>
+          </w:tcPr>
+          <w:p>
+            <w:pPr>
+              <w:rPr>
+                <w:rFonts w:ascii="Segoe UI" w:hAnsi="Segoe UI" w:cs="Segoe UI"/>
+                <w:sz w:val="18"/>
+                <w:szCs w:val="18"/>
+              </w:rPr>
+            </w:pPr>
+            <w:r>
+              <w:rPr>
+                <w:rFonts w:ascii="Segoe UI" w:hAnsi="Segoe UI" w:cs="Segoe UI"/>
+                <w:sz w:val="18"/>
+                <w:szCs w:val="18"/>
+              </w:rPr>
+              <w:t>12:00:05 PM</w:t>
+            </w:r>
+          </w:p>
+        </w:tc>
+        <w:tc>
+          <w:tcPr>
+            <w:tcW w:w="2965" w:type="dxa"/>
+          </w:tcPr>
+          <w:p>
+            <w:pPr>
+              <w:rPr>
+                <w:rFonts w:ascii="Segoe UI" w:hAnsi="Segoe UI" w:cs="Segoe UI"/>
+                <w:sz w:val="18"/>
+                <w:szCs w:val="18"/>
+              </w:rPr>
+            </w:pPr>
+            <w:r>
+              <w:rPr>
+                <w:rFonts w:ascii="Segoe UI" w:hAnsi="Segoe UI" w:cs="Segoe UI"/>
+                <w:sz w:val="18"/>
+                <w:szCs w:val="18"/>
+              </w:rPr>
+              <w:t>Added table of contents and introduction in report</w:t>
+            </w:r>
+          </w:p>
+        </w:tc>
+      </w:tr>
+      <w:tr>
+        <w:trPr>
+          <w:trHeight w:val="144"/>
+        </w:trPr>
+        <w:tc>
+          <w:tcPr>
+            <w:tcW w:w="457" w:type="dxa"/>
+          </w:tcPr>
+          <w:p>
+            <w:pPr>
+              <w:jc w:val="center"/>
+              <w:rPr>
+                <w:rFonts w:ascii="Segoe UI" w:hAnsi="Segoe UI" w:cs="Segoe UI"/>
+                <w:sz w:val="18"/>
+                <w:szCs w:val="18"/>
+              </w:rPr>
+            </w:pPr>
+            <w:r>
+              <w:rPr>
+                <w:rFonts w:ascii="Segoe UI" w:hAnsi="Segoe UI" w:cs="Segoe UI"/>
+                <w:sz w:val="18"/>
+                <w:szCs w:val="18"/>
+              </w:rPr>
+              <w:t>20</w:t>
+            </w:r>
+          </w:p>
+        </w:tc>
+        <w:tc>
+          <w:tcPr>
+            <w:tcW w:w="2333" w:type="dxa"/>
+          </w:tcPr>
+          <w:p>
+            <w:pPr>
+              <w:rPr>
+                <w:rFonts w:ascii="Segoe UI" w:hAnsi="Segoe UI" w:cs="Segoe UI"/>
+                <w:sz w:val="18"/>
+                <w:szCs w:val="18"/>
+              </w:rPr>
+            </w:pPr>
+            <w:r>
+              <w:rPr>
+                <w:rFonts w:ascii="Segoe UI" w:hAnsi="Segoe UI" w:cs="Segoe UI"/>
+                <w:sz w:val="18"/>
+                <w:szCs w:val="18"/>
+              </w:rPr>
+              <w:t xml:space="preserve">Vera Debora </w:t>
+            </w:r>
+            <w:proofErr w:type="spellStart"/>
+            <w:r>
+              <w:rPr>
+                <w:rFonts w:ascii="Segoe UI" w:hAnsi="Segoe UI" w:cs="Segoe UI"/>
+                <w:sz w:val="18"/>
+                <w:szCs w:val="18"/>
+              </w:rPr>
+              <w:t>Vitamas</w:t>
+            </w:r>
+            <w:proofErr w:type="spellEnd"/>
+          </w:p>
+        </w:tc>
+        <w:tc>
+          <w:tcPr>
+            <w:tcW w:w="1710" w:type="dxa"/>
+          </w:tcPr>
+          <w:p>
+            <w:pPr>
+              <w:rPr>
+                <w:rFonts w:ascii="Segoe UI" w:hAnsi="Segoe UI" w:cs="Segoe UI"/>
+                <w:sz w:val="18"/>
+                <w:szCs w:val="18"/>
+              </w:rPr>
+            </w:pPr>
+            <w:r>
+              <w:rPr>
+                <w:rFonts w:ascii="Segoe UI" w:hAnsi="Segoe UI" w:cs="Segoe UI"/>
+                <w:sz w:val="18"/>
+                <w:szCs w:val="18"/>
+              </w:rPr>
+              <w:t>10/8/2017</w:t>
+            </w:r>
+          </w:p>
+        </w:tc>
+        <w:tc>
+          <w:tcPr>
+            <w:tcW w:w="1440" w:type="dxa"/>
+          </w:tcPr>
+          <w:p>
+            <w:pPr>
+              <w:rPr>
+                <w:rFonts w:ascii="Segoe UI" w:hAnsi="Segoe UI" w:cs="Segoe UI"/>
+                <w:sz w:val="18"/>
+                <w:szCs w:val="18"/>
+              </w:rPr>
+            </w:pPr>
+            <w:r>
+              <w:rPr>
+                <w:rFonts w:ascii="Segoe UI" w:hAnsi="Segoe UI" w:cs="Segoe UI"/>
+                <w:sz w:val="18"/>
+                <w:szCs w:val="18"/>
+              </w:rPr>
+              <w:t>3:20:39 PM</w:t>
+            </w:r>
+          </w:p>
+        </w:tc>
+        <w:tc>
+          <w:tcPr>
+            <w:tcW w:w="2965" w:type="dxa"/>
+          </w:tcPr>
+          <w:p>
+            <w:pPr>
+              <w:rPr>
+                <w:rFonts w:ascii="Segoe UI" w:hAnsi="Segoe UI" w:cs="Segoe UI"/>
+                <w:sz w:val="18"/>
+                <w:szCs w:val="18"/>
+              </w:rPr>
+            </w:pPr>
+            <w:r>
+              <w:rPr>
+                <w:rFonts w:ascii="Segoe UI" w:hAnsi="Segoe UI" w:cs="Segoe UI"/>
+                <w:sz w:val="18"/>
+                <w:szCs w:val="18"/>
+              </w:rPr>
+              <w:t xml:space="preserve">trying to make an interface </w:t>
+            </w:r>
+            <w:proofErr w:type="gramStart"/>
+            <w:r>
+              <w:rPr>
+                <w:rFonts w:ascii="Segoe UI" w:hAnsi="Segoe UI" w:cs="Segoe UI"/>
+                <w:sz w:val="18"/>
+                <w:szCs w:val="18"/>
+              </w:rPr>
+              <w:t>more friendly</w:t>
+            </w:r>
+            <w:proofErr w:type="gramEnd"/>
+          </w:p>
+        </w:tc>
+      </w:tr>
+      <w:tr>
+        <w:trPr>
+          <w:trHeight w:val="144"/>
+        </w:trPr>
+        <w:tc>
+          <w:tcPr>
+            <w:tcW w:w="457" w:type="dxa"/>
+          </w:tcPr>
+          <w:p>
+            <w:pPr>
+              <w:jc w:val="center"/>
+              <w:rPr>
+                <w:rFonts w:ascii="Segoe UI" w:hAnsi="Segoe UI" w:cs="Segoe UI"/>
+                <w:sz w:val="18"/>
+                <w:szCs w:val="18"/>
+              </w:rPr>
+            </w:pPr>
+            <w:r>
+              <w:rPr>
+                <w:rFonts w:ascii="Segoe UI" w:hAnsi="Segoe UI" w:cs="Segoe UI"/>
+                <w:sz w:val="18"/>
+                <w:szCs w:val="18"/>
+              </w:rPr>
+              <w:t>21</w:t>
+            </w:r>
+          </w:p>
+        </w:tc>
+        <w:tc>
+          <w:tcPr>
+            <w:tcW w:w="2333" w:type="dxa"/>
+          </w:tcPr>
+          <w:p>
+            <w:pPr>
+              <w:rPr>
+                <w:rFonts w:ascii="Segoe UI" w:hAnsi="Segoe UI" w:cs="Segoe UI"/>
+                <w:sz w:val="18"/>
+                <w:szCs w:val="18"/>
+              </w:rPr>
+            </w:pPr>
+            <w:r>
+              <w:rPr>
+                <w:rFonts w:ascii="Segoe UI" w:hAnsi="Segoe UI" w:cs="Segoe UI"/>
+                <w:sz w:val="18"/>
+                <w:szCs w:val="18"/>
+              </w:rPr>
+              <w:t>Bhaskara Ida Bagus</w:t>
+            </w:r>
+          </w:p>
+        </w:tc>
+        <w:tc>
+          <w:tcPr>
+            <w:tcW w:w="1710" w:type="dxa"/>
+          </w:tcPr>
+          <w:p>
+            <w:pPr>
+              <w:rPr>
+                <w:rFonts w:ascii="Segoe UI" w:hAnsi="Segoe UI" w:cs="Segoe UI"/>
+                <w:sz w:val="18"/>
+                <w:szCs w:val="18"/>
+              </w:rPr>
+            </w:pPr>
+            <w:r>
+              <w:rPr>
+                <w:rFonts w:ascii="Segoe UI" w:hAnsi="Segoe UI" w:cs="Segoe UI"/>
+                <w:sz w:val="18"/>
+                <w:szCs w:val="18"/>
+              </w:rPr>
+              <w:t>10/8/2017</w:t>
+            </w:r>
+          </w:p>
+        </w:tc>
+        <w:tc>
+          <w:tcPr>
+            <w:tcW w:w="1440" w:type="dxa"/>
+          </w:tcPr>
+          <w:p>
+            <w:pPr>
+              <w:rPr>
+                <w:rFonts w:ascii="Segoe UI" w:hAnsi="Segoe UI" w:cs="Segoe UI"/>
+                <w:sz w:val="18"/>
+                <w:szCs w:val="18"/>
+                <w:lang w:val="id-ID"/>
+              </w:rPr>
+            </w:pPr>
+            <w:r>
+              <w:rPr>
+                <w:rFonts w:ascii="Segoe UI" w:hAnsi="Segoe UI" w:cs="Segoe UI"/>
+                <w:sz w:val="18"/>
+                <w:szCs w:val="18"/>
+                <w:lang w:val="id-ID"/>
+              </w:rPr>
+              <w:t>4:26</w:t>
+            </w:r>
+            <w:bookmarkStart w:id="6" w:name="_GoBack"/>
+            <w:bookmarkEnd w:id="6"/>
+            <w:r>
+              <w:rPr>
+                <w:rFonts w:ascii="Segoe UI" w:hAnsi="Segoe UI" w:cs="Segoe UI"/>
+                <w:sz w:val="18"/>
+                <w:szCs w:val="18"/>
+                <w:lang w:val="id-ID"/>
+              </w:rPr>
+              <w:t>:50 PM</w:t>
+            </w:r>
+          </w:p>
+        </w:tc>
+        <w:tc>
+          <w:tcPr>
+            <w:tcW w:w="2965" w:type="dxa"/>
+          </w:tcPr>
+          <w:p>
+            <w:pPr>
+              <w:rPr>
+                <w:rFonts w:ascii="Segoe UI" w:hAnsi="Segoe UI" w:cs="Segoe UI"/>
+                <w:sz w:val="18"/>
+                <w:szCs w:val="18"/>
+              </w:rPr>
+            </w:pPr>
+            <w:r>
+              <w:rPr>
+                <w:rFonts w:ascii="Segoe UI" w:hAnsi="Segoe UI" w:cs="Segoe UI"/>
+                <w:sz w:val="18"/>
+                <w:szCs w:val="18"/>
+              </w:rPr>
+              <w:t>Updated report’s Introduction, Basic Theory and Worklog</w:t>
+            </w:r>
+          </w:p>
+        </w:tc>
+      </w:tr>
+      <w:tr>
+        <w:trPr>
+          <w:trHeight w:val="144"/>
+        </w:trPr>
+        <w:tc>
+          <w:tcPr>
+            <w:tcW w:w="457" w:type="dxa"/>
+          </w:tcPr>
+          <w:p>
+            <w:pPr>
+              <w:jc w:val="center"/>
+              <w:rPr>
+                <w:rFonts w:ascii="Segoe UI" w:hAnsi="Segoe UI" w:cs="Segoe UI"/>
+                <w:sz w:val="18"/>
+                <w:szCs w:val="18"/>
+              </w:rPr>
+            </w:pPr>
+            <w:r>
+              <w:rPr>
+                <w:rFonts w:ascii="Segoe UI" w:hAnsi="Segoe UI" w:cs="Segoe UI"/>
+                <w:sz w:val="18"/>
+                <w:szCs w:val="18"/>
+              </w:rPr>
+              <w:t>22</w:t>
+            </w:r>
+          </w:p>
+        </w:tc>
+        <w:tc>
+          <w:tcPr>
+            <w:tcW w:w="2333" w:type="dxa"/>
+          </w:tcPr>
+          <w:p>
+            <w:pPr>
+              <w:rPr>
+                <w:rFonts w:ascii="Segoe UI" w:hAnsi="Segoe UI" w:cs="Segoe UI"/>
+                <w:sz w:val="18"/>
+                <w:szCs w:val="18"/>
+              </w:rPr>
+            </w:pPr>
+          </w:p>
+        </w:tc>
+        <w:tc>
+          <w:tcPr>
+            <w:tcW w:w="1710" w:type="dxa"/>
+          </w:tcPr>
+          <w:p>
+            <w:pPr>
+              <w:rPr>
+                <w:rFonts w:ascii="Segoe UI" w:hAnsi="Segoe UI" w:cs="Segoe UI"/>
+                <w:sz w:val="18"/>
+                <w:szCs w:val="18"/>
+              </w:rPr>
+            </w:pPr>
+          </w:p>
+        </w:tc>
+        <w:tc>
+          <w:tcPr>
+            <w:tcW w:w="1440" w:type="dxa"/>
+          </w:tcPr>
+          <w:p>
+            <w:pPr>
+              <w:rPr>
+                <w:rFonts w:ascii="Segoe UI" w:hAnsi="Segoe UI" w:cs="Segoe UI"/>
+                <w:sz w:val="18"/>
+                <w:szCs w:val="18"/>
+              </w:rPr>
+            </w:pPr>
+          </w:p>
+        </w:tc>
+        <w:tc>
+          <w:tcPr>
+            <w:tcW w:w="2965" w:type="dxa"/>
+          </w:tcPr>
+          <w:p>
+            <w:pPr>
+              <w:rPr>
+                <w:rFonts w:ascii="Segoe UI" w:hAnsi="Segoe UI" w:cs="Segoe UI"/>
+                <w:sz w:val="18"/>
+                <w:szCs w:val="18"/>
+              </w:rPr>
+            </w:pPr>
+          </w:p>
+        </w:tc>
+      </w:tr>
+      <w:tr>
+        <w:trPr>
+          <w:trHeight w:val="144"/>
+        </w:trPr>
+        <w:tc>
+          <w:tcPr>
+            <w:tcW w:w="457" w:type="dxa"/>
+          </w:tcPr>
+          <w:p>
+            <w:pPr>
+              <w:jc w:val="center"/>
+              <w:rPr>
+                <w:rFonts w:ascii="Segoe UI" w:hAnsi="Segoe UI" w:cs="Segoe UI"/>
+                <w:sz w:val="18"/>
+                <w:szCs w:val="18"/>
+              </w:rPr>
+            </w:pPr>
+            <w:r>
+              <w:rPr>
+                <w:rFonts w:ascii="Segoe UI" w:hAnsi="Segoe UI" w:cs="Segoe UI"/>
+                <w:sz w:val="18"/>
+                <w:szCs w:val="18"/>
+              </w:rPr>
+              <w:t>23</w:t>
+            </w:r>
+          </w:p>
+        </w:tc>
+        <w:tc>
+          <w:tcPr>
+            <w:tcW w:w="2333" w:type="dxa"/>
+          </w:tcPr>
+          <w:p>
+            <w:pPr>
+              <w:rPr>
+                <w:rFonts w:ascii="Segoe UI" w:hAnsi="Segoe UI" w:cs="Segoe UI"/>
+                <w:sz w:val="18"/>
+                <w:szCs w:val="18"/>
+              </w:rPr>
+            </w:pPr>
+          </w:p>
+        </w:tc>
+        <w:tc>
+          <w:tcPr>
+            <w:tcW w:w="1710" w:type="dxa"/>
+          </w:tcPr>
+          <w:p>
+            <w:pPr>
+              <w:rPr>
+                <w:rFonts w:ascii="Segoe UI" w:hAnsi="Segoe UI" w:cs="Segoe UI"/>
+                <w:sz w:val="18"/>
+                <w:szCs w:val="18"/>
+              </w:rPr>
+            </w:pPr>
+          </w:p>
+        </w:tc>
+        <w:tc>
+          <w:tcPr>
+            <w:tcW w:w="1440" w:type="dxa"/>
+          </w:tcPr>
+          <w:p>
+            <w:pPr>
+              <w:rPr>
+                <w:rFonts w:ascii="Segoe UI" w:hAnsi="Segoe UI" w:cs="Segoe UI"/>
+                <w:sz w:val="18"/>
+                <w:szCs w:val="18"/>
+              </w:rPr>
+            </w:pPr>
+          </w:p>
+        </w:tc>
+        <w:tc>
+          <w:tcPr>
+            <w:tcW w:w="2965" w:type="dxa"/>
+          </w:tcPr>
+          <w:p>
+            <w:pPr>
+              <w:rPr>
+                <w:rFonts w:ascii="Segoe UI" w:hAnsi="Segoe UI" w:cs="Segoe UI"/>
+                <w:sz w:val="18"/>
+                <w:szCs w:val="18"/>
+              </w:rPr>
+            </w:pPr>
+          </w:p>
+        </w:tc>
+      </w:tr>
+      <w:tr>
+        <w:trPr>
+          <w:trHeight w:val="144"/>
+        </w:trPr>
+        <w:tc>
+          <w:tcPr>
+            <w:tcW w:w="457" w:type="dxa"/>
+          </w:tcPr>
+          <w:p>
+            <w:pPr>
+              <w:jc w:val="center"/>
+              <w:rPr>
+                <w:rFonts w:ascii="Segoe UI" w:hAnsi="Segoe UI" w:cs="Segoe UI"/>
+                <w:sz w:val="18"/>
+                <w:szCs w:val="18"/>
+              </w:rPr>
+            </w:pPr>
+            <w:r>
+              <w:rPr>
+                <w:rFonts w:ascii="Segoe UI" w:hAnsi="Segoe UI" w:cs="Segoe UI"/>
+                <w:sz w:val="18"/>
+                <w:szCs w:val="18"/>
+              </w:rPr>
+              <w:t>24</w:t>
+            </w:r>
+          </w:p>
+        </w:tc>
+        <w:tc>
+          <w:tcPr>
+            <w:tcW w:w="2333" w:type="dxa"/>
+          </w:tcPr>
+          <w:p>
+            <w:pPr>
+              <w:rPr>
+                <w:rFonts w:ascii="Segoe UI" w:hAnsi="Segoe UI" w:cs="Segoe UI"/>
+                <w:sz w:val="18"/>
+                <w:szCs w:val="18"/>
+              </w:rPr>
+            </w:pPr>
+          </w:p>
+        </w:tc>
+        <w:tc>
+          <w:tcPr>
+            <w:tcW w:w="1710" w:type="dxa"/>
+          </w:tcPr>
+          <w:p>
+            <w:pPr>
+              <w:rPr>
+                <w:rFonts w:ascii="Segoe UI" w:hAnsi="Segoe UI" w:cs="Segoe UI"/>
+                <w:sz w:val="18"/>
+                <w:szCs w:val="18"/>
+              </w:rPr>
+            </w:pPr>
+          </w:p>
+        </w:tc>
+        <w:tc>
+          <w:tcPr>
+            <w:tcW w:w="1440" w:type="dxa"/>
+          </w:tcPr>
+          <w:p>
+            <w:pPr>
+              <w:rPr>
+                <w:rFonts w:ascii="Segoe UI" w:hAnsi="Segoe UI" w:cs="Segoe UI"/>
+                <w:sz w:val="18"/>
+                <w:szCs w:val="18"/>
+              </w:rPr>
+            </w:pPr>
+          </w:p>
+        </w:tc>
+        <w:tc>
+          <w:tcPr>
+            <w:tcW w:w="2965" w:type="dxa"/>
+          </w:tcPr>
+          <w:p>
+            <w:pPr>
+              <w:rPr>
+                <w:rFonts w:ascii="Segoe UI" w:hAnsi="Segoe UI" w:cs="Segoe UI"/>
+                <w:sz w:val="18"/>
+                <w:szCs w:val="18"/>
+              </w:rPr>
+            </w:pPr>
+          </w:p>
+        </w:tc>
+      </w:tr>
+      <w:tr>
+        <w:trPr>
+          <w:trHeight w:val="144"/>
+        </w:trPr>
+        <w:tc>
+          <w:tcPr>
+            <w:tcW w:w="457" w:type="dxa"/>
+          </w:tcPr>
+          <w:p>
+            <w:pPr>
+              <w:jc w:val="center"/>
+              <w:rPr>
+                <w:rFonts w:ascii="Segoe UI" w:hAnsi="Segoe UI" w:cs="Segoe UI"/>
+                <w:sz w:val="18"/>
+                <w:szCs w:val="18"/>
+              </w:rPr>
+            </w:pPr>
+            <w:r>
+              <w:rPr>
+                <w:rFonts w:ascii="Segoe UI" w:hAnsi="Segoe UI" w:cs="Segoe UI"/>
+                <w:sz w:val="18"/>
+                <w:szCs w:val="18"/>
+              </w:rPr>
+              <w:t>25</w:t>
+            </w:r>
+          </w:p>
+        </w:tc>
+        <w:tc>
+          <w:tcPr>
+            <w:tcW w:w="2333" w:type="dxa"/>
+          </w:tcPr>
+          <w:p>
+            <w:pPr>
+              <w:rPr>
+                <w:rFonts w:ascii="Segoe UI" w:hAnsi="Segoe UI" w:cs="Segoe UI"/>
+                <w:sz w:val="18"/>
+                <w:szCs w:val="18"/>
+              </w:rPr>
+            </w:pPr>
+          </w:p>
+        </w:tc>
+        <w:tc>
+          <w:tcPr>
+            <w:tcW w:w="1710" w:type="dxa"/>
+          </w:tcPr>
+          <w:p>
+            <w:pPr>
+              <w:rPr>
+                <w:rFonts w:ascii="Segoe UI" w:hAnsi="Segoe UI" w:cs="Segoe UI"/>
+                <w:sz w:val="18"/>
+                <w:szCs w:val="18"/>
+              </w:rPr>
+            </w:pPr>
+          </w:p>
+        </w:tc>
+        <w:tc>
+          <w:tcPr>
+            <w:tcW w:w="1440" w:type="dxa"/>
+          </w:tcPr>
+          <w:p>
+            <w:pPr>
+              <w:rPr>
+                <w:rFonts w:ascii="Segoe UI" w:hAnsi="Segoe UI" w:cs="Segoe UI"/>
+                <w:sz w:val="18"/>
+                <w:szCs w:val="18"/>
+              </w:rPr>
+            </w:pPr>
+          </w:p>
+        </w:tc>
+        <w:tc>
+          <w:tcPr>
+            <w:tcW w:w="2965" w:type="dxa"/>
+          </w:tcPr>
+          <w:p>
+            <w:pPr>
+              <w:rPr>
+                <w:rFonts w:ascii="Segoe UI" w:hAnsi="Segoe UI" w:cs="Segoe UI"/>
+                <w:sz w:val="18"/>
+                <w:szCs w:val="18"/>
+              </w:rPr>
+            </w:pPr>
+          </w:p>
+        </w:tc>
+      </w:tr>
+      <w:tr>
+        <w:trPr>
+          <w:trHeight w:val="144"/>
+        </w:trPr>
+        <w:tc>
+          <w:tcPr>
+            <w:tcW w:w="457" w:type="dxa"/>
+          </w:tcPr>
+          <w:p>
+            <w:pPr>
+              <w:jc w:val="center"/>
+              <w:rPr>
+                <w:rFonts w:ascii="Segoe UI" w:hAnsi="Segoe UI" w:cs="Segoe UI"/>
+                <w:sz w:val="18"/>
+                <w:szCs w:val="18"/>
+              </w:rPr>
+            </w:pPr>
+            <w:r>
+              <w:rPr>
+                <w:rFonts w:ascii="Segoe UI" w:hAnsi="Segoe UI" w:cs="Segoe UI"/>
+                <w:sz w:val="18"/>
+                <w:szCs w:val="18"/>
+              </w:rPr>
+              <w:t>26</w:t>
+            </w:r>
+          </w:p>
+        </w:tc>
+        <w:tc>
+          <w:tcPr>
+            <w:tcW w:w="2333" w:type="dxa"/>
+          </w:tcPr>
+          <w:p>
+            <w:pPr>
+              <w:rPr>
+                <w:rFonts w:ascii="Segoe UI" w:hAnsi="Segoe UI" w:cs="Segoe UI"/>
+                <w:sz w:val="18"/>
+                <w:szCs w:val="18"/>
+              </w:rPr>
+            </w:pPr>
+          </w:p>
+        </w:tc>
+        <w:tc>
+          <w:tcPr>
+            <w:tcW w:w="1710" w:type="dxa"/>
+          </w:tcPr>
+          <w:p>
+            <w:pPr>
+              <w:rPr>
+                <w:rFonts w:ascii="Segoe UI" w:hAnsi="Segoe UI" w:cs="Segoe UI"/>
+                <w:sz w:val="18"/>
+                <w:szCs w:val="18"/>
+              </w:rPr>
+            </w:pPr>
+          </w:p>
+        </w:tc>
+        <w:tc>
+          <w:tcPr>
+            <w:tcW w:w="1440" w:type="dxa"/>
+          </w:tcPr>
+          <w:p>
+            <w:pPr>
+              <w:rPr>
+                <w:rFonts w:ascii="Segoe UI" w:hAnsi="Segoe UI" w:cs="Segoe UI"/>
+                <w:sz w:val="18"/>
+                <w:szCs w:val="18"/>
+              </w:rPr>
+            </w:pPr>
+          </w:p>
+        </w:tc>
+        <w:tc>
+          <w:tcPr>
+            <w:tcW w:w="2965" w:type="dxa"/>
+          </w:tcPr>
+          <w:p>
+            <w:pPr>
+              <w:rPr>
+                <w:rFonts w:ascii="Segoe UI" w:hAnsi="Segoe UI" w:cs="Segoe UI"/>
+                <w:sz w:val="18"/>
+                <w:szCs w:val="18"/>
+              </w:rPr>
+            </w:pPr>
+          </w:p>
+        </w:tc>
+      </w:tr>
+      <w:tr>
+        <w:trPr>
+          <w:trHeight w:val="144"/>
+        </w:trPr>
+        <w:tc>
+          <w:tcPr>
+            <w:tcW w:w="457" w:type="dxa"/>
+          </w:tcPr>
+          <w:p>
+            <w:pPr>
+              <w:jc w:val="center"/>
+              <w:rPr>
+                <w:rFonts w:ascii="Segoe UI" w:hAnsi="Segoe UI" w:cs="Segoe UI"/>
+                <w:sz w:val="18"/>
+                <w:szCs w:val="18"/>
+              </w:rPr>
+            </w:pPr>
+            <w:r>
+              <w:rPr>
+                <w:rFonts w:ascii="Segoe UI" w:hAnsi="Segoe UI" w:cs="Segoe UI"/>
+                <w:sz w:val="18"/>
+                <w:szCs w:val="18"/>
+              </w:rPr>
+              <w:t>27</w:t>
+            </w:r>
+          </w:p>
+        </w:tc>
+        <w:tc>
+          <w:tcPr>
+            <w:tcW w:w="2333" w:type="dxa"/>
+          </w:tcPr>
+          <w:p>
+            <w:pPr>
+              <w:rPr>
+                <w:rFonts w:ascii="Segoe UI" w:hAnsi="Segoe UI" w:cs="Segoe UI"/>
+                <w:sz w:val="18"/>
+                <w:szCs w:val="18"/>
+              </w:rPr>
+            </w:pPr>
+          </w:p>
+        </w:tc>
+        <w:tc>
+          <w:tcPr>
+            <w:tcW w:w="1710" w:type="dxa"/>
+          </w:tcPr>
+          <w:p>
+            <w:pPr>
+              <w:rPr>
+                <w:rFonts w:ascii="Segoe UI" w:hAnsi="Segoe UI" w:cs="Segoe UI"/>
+                <w:sz w:val="18"/>
+                <w:szCs w:val="18"/>
+              </w:rPr>
+            </w:pPr>
+          </w:p>
+        </w:tc>
+        <w:tc>
+          <w:tcPr>
+            <w:tcW w:w="1440" w:type="dxa"/>
+          </w:tcPr>
+          <w:p>
+            <w:pPr>
+              <w:rPr>
+                <w:rFonts w:ascii="Segoe UI" w:hAnsi="Segoe UI" w:cs="Segoe UI"/>
+                <w:sz w:val="18"/>
+                <w:szCs w:val="18"/>
+              </w:rPr>
+            </w:pPr>
+          </w:p>
+        </w:tc>
+        <w:tc>
+          <w:tcPr>
+            <w:tcW w:w="2965" w:type="dxa"/>
+          </w:tcPr>
+          <w:p>
+            <w:pPr>
+              <w:rPr>
+                <w:rFonts w:ascii="Segoe UI" w:hAnsi="Segoe UI" w:cs="Segoe UI"/>
+                <w:sz w:val="18"/>
+                <w:szCs w:val="18"/>
+              </w:rPr>
+            </w:pPr>
+          </w:p>
+        </w:tc>
+      </w:tr>
+    </w:tbl>
+    <w:p>
+      <w:pPr>
+        <w:spacing w:before="240"/>
+        <w:rPr>
+          <w:rFonts w:ascii="Segoe UI" w:hAnsi="Segoe UI" w:cs="Segoe UI"/>
+          <w:sz w:val="18"/>
+          <w:szCs w:val="18"/>
+        </w:rPr>
+      </w:pPr>
     </w:p>
     <w:p>
       <w:pPr>
@@ -1191,7 +5483,6 @@
         <w:rPr>
           <w:b/>
           <w:color w:val="auto"/>
-          <w:lang w:val="id-ID"/>
         </w:rPr>
       </w:pPr>
       <w:bookmarkStart w:id="7" w:name="_Toc495226777"/>
@@ -1199,14 +5490,14 @@
         <w:rPr>
           <w:b/>
           <w:color w:val="auto"/>
-          <w:lang w:val="id-ID"/>
-        </w:rPr>
+        </w:rPr>
+        <w:lastRenderedPageBreak/>
         <w:t>Conclusion and Remarks</w:t>
       </w:r>
       <w:bookmarkEnd w:id="7"/>
     </w:p>
     <w:sectPr>
-      <w:footerReference w:type="default" r:id="rId8"/>
+      <w:footerReference w:type="default" r:id="rId9"/>
       <w:pgSz w:w="12240" w:h="15840"/>
       <w:pgMar w:top="1440" w:right="1440" w:bottom="1440" w:left="1440" w:header="708" w:footer="708" w:gutter="0"/>
       <w:cols w:space="708"/>
@@ -1275,7 +5566,7 @@
           <w:rPr>
             <w:noProof/>
           </w:rPr>
-          <w:t>3</w:t>
+          <w:t>6</w:t>
         </w:r>
         <w:r>
           <w:rPr>
@@ -1838,7 +6129,6 @@
   <w:style w:type="character" w:default="1" w:styleId="DefaultParagraphFont">
     <w:name w:val="Default Paragraph Font"/>
     <w:uiPriority w:val="1"/>
-    <w:semiHidden/>
     <w:unhideWhenUsed/>
   </w:style>
   <w:style w:type="table" w:default="1" w:styleId="TableNormal">
@@ -1987,6 +6277,37 @@
     <w:link w:val="Footer"/>
     <w:uiPriority w:val="99"/>
     <w:rsid w:val="000F3BDE"/>
+  </w:style>
+  <w:style w:type="table" w:styleId="TableGrid">
+    <w:name w:val="Table Grid"/>
+    <w:basedOn w:val="TableNormal"/>
+    <w:uiPriority w:val="39"/>
+    <w:rsid w:val="0045417D"/>
+    <w:pPr>
+      <w:spacing w:after="0" w:line="240" w:lineRule="auto"/>
+    </w:pPr>
+    <w:tblPr>
+      <w:tblBorders>
+        <w:top w:val="single" w:sz="4" w:space="0" w:color="auto"/>
+        <w:left w:val="single" w:sz="4" w:space="0" w:color="auto"/>
+        <w:bottom w:val="single" w:sz="4" w:space="0" w:color="auto"/>
+        <w:right w:val="single" w:sz="4" w:space="0" w:color="auto"/>
+        <w:insideH w:val="single" w:sz="4" w:space="0" w:color="auto"/>
+        <w:insideV w:val="single" w:sz="4" w:space="0" w:color="auto"/>
+      </w:tblBorders>
+    </w:tblPr>
+  </w:style>
+  <w:style w:type="character" w:styleId="UnresolvedMention">
+    <w:name w:val="Unresolved Mention"/>
+    <w:basedOn w:val="DefaultParagraphFont"/>
+    <w:uiPriority w:val="99"/>
+    <w:semiHidden/>
+    <w:unhideWhenUsed/>
+    <w:rsid w:val="00C927B1"/>
+    <w:rPr>
+      <w:color w:val="808080"/>
+      <w:shd w:val="clear" w:color="auto" w:fill="E6E6E6"/>
+    </w:rPr>
   </w:style>
 </w:styles>
 </file>
@@ -2257,7 +6578,7 @@
 </file>
 
 <file path=customXml/itemProps1.xml><?xml version="1.0" encoding="utf-8"?>
-<ds:datastoreItem xmlns:ds="http://schemas.openxmlformats.org/officeDocument/2006/customXml" ds:itemID="{49D14A7E-ADC1-429A-9414-85E28DF5BAF5}">
+<ds:datastoreItem xmlns:ds="http://schemas.openxmlformats.org/officeDocument/2006/customXml" ds:itemID="{57575B62-5B10-4380-ABE9-023074E801F2}">
   <ds:schemaRefs>
     <ds:schemaRef ds:uri="http://schemas.openxmlformats.org/officeDocument/2006/bibliography"/>
   </ds:schemaRefs>

</xml_diff>

<commit_message>
Clear canvas now nukes everything, added thickness to the objects
</commit_message>
<xml_diff>
--- a/Report.docx
+++ b/Report.docx
@@ -1,6 +1,6 @@
 
 <file path=word/document.xml><?xml version="1.0" encoding="utf-8"?>
-<w:document xmlns:wpc="http://schemas.microsoft.com/office/word/2010/wordprocessingCanvas" xmlns:mc="http://schemas.openxmlformats.org/markup-compatibility/2006" xmlns:o="urn:schemas-microsoft-com:office:office" xmlns:r="http://schemas.openxmlformats.org/officeDocument/2006/relationships" xmlns:m="http://schemas.openxmlformats.org/officeDocument/2006/math" xmlns:v="urn:schemas-microsoft-com:vml" xmlns:wp14="http://schemas.microsoft.com/office/word/2010/wordprocessingDrawing" xmlns:wp="http://schemas.openxmlformats.org/drawingml/2006/wordprocessingDrawing" xmlns:w10="urn:schemas-microsoft-com:office:word" xmlns:w="http://schemas.openxmlformats.org/wordprocessingml/2006/main" xmlns:w14="http://schemas.microsoft.com/office/word/2010/wordml" xmlns:w15="http://schemas.microsoft.com/office/word/2012/wordml" xmlns:wpg="http://schemas.microsoft.com/office/word/2010/wordprocessingGroup" xmlns:wpi="http://schemas.microsoft.com/office/word/2010/wordprocessingInk" xmlns:wne="http://schemas.microsoft.com/office/word/2006/wordml" xmlns:wps="http://schemas.microsoft.com/office/word/2010/wordprocessingShape" mc:Ignorable="w14 w15 wp14">
+<w:document xmlns:wpc="http://schemas.microsoft.com/office/word/2010/wordprocessingCanvas" xmlns:cx="http://schemas.microsoft.com/office/drawing/2014/chartex" xmlns:cx1="http://schemas.microsoft.com/office/drawing/2015/9/8/chartex" xmlns:cx2="http://schemas.microsoft.com/office/drawing/2015/10/21/chartex" xmlns:cx3="http://schemas.microsoft.com/office/drawing/2016/5/9/chartex" xmlns:cx4="http://schemas.microsoft.com/office/drawing/2016/5/10/chartex" xmlns:cx5="http://schemas.microsoft.com/office/drawing/2016/5/11/chartex" xmlns:cx6="http://schemas.microsoft.com/office/drawing/2016/5/12/chartex" xmlns:cx7="http://schemas.microsoft.com/office/drawing/2016/5/13/chartex" xmlns:cx8="http://schemas.microsoft.com/office/drawing/2016/5/14/chartex" xmlns:mc="http://schemas.openxmlformats.org/markup-compatibility/2006" xmlns:aink="http://schemas.microsoft.com/office/drawing/2016/ink" xmlns:am3d="http://schemas.microsoft.com/office/drawing/2017/model3d" xmlns:o="urn:schemas-microsoft-com:office:office" xmlns:r="http://schemas.openxmlformats.org/officeDocument/2006/relationships" xmlns:m="http://schemas.openxmlformats.org/officeDocument/2006/math" xmlns:v="urn:schemas-microsoft-com:vml" xmlns:wp14="http://schemas.microsoft.com/office/word/2010/wordprocessingDrawing" xmlns:wp="http://schemas.openxmlformats.org/drawingml/2006/wordprocessingDrawing" xmlns:w10="urn:schemas-microsoft-com:office:word" xmlns:w="http://schemas.openxmlformats.org/wordprocessingml/2006/main" xmlns:w14="http://schemas.microsoft.com/office/word/2010/wordml" xmlns:w15="http://schemas.microsoft.com/office/word/2012/wordml" xmlns:w16cid="http://schemas.microsoft.com/office/word/2016/wordml/cid" xmlns:w16se="http://schemas.microsoft.com/office/word/2015/wordml/symex" xmlns:wpg="http://schemas.microsoft.com/office/word/2010/wordprocessingGroup" xmlns:wpi="http://schemas.microsoft.com/office/word/2010/wordprocessingInk" xmlns:wne="http://schemas.microsoft.com/office/word/2006/wordml" xmlns:wps="http://schemas.microsoft.com/office/word/2010/wordprocessingShape" mc:Ignorable="w14 w15 w16se w16cid wp14">
   <w:body>
     <w:p>
       <w:pPr>
@@ -81,7 +81,6 @@
           <w:dataBinding w:prefixMappings="xmlns:ns0='http://schemas.openxmlformats.org/package/2006/metadata/core-properties' xmlns:ns1='http://purl.org/dc/elements/1.1/'" w:xpath="/ns0:coreProperties[1]/ns1:title[1]" w:storeItemID="{6C3C8BC8-F283-45AE-878A-BAB7291924A1}"/>
           <w:text/>
         </w:sdtPr>
-        <w:sdtEndPr/>
         <w:sdtContent>
           <w:r>
             <w:rPr>
@@ -1103,32 +1102,38 @@
           <w:rFonts w:ascii="Courier New" w:hAnsi="Courier New" w:cs="Courier New"/>
         </w:rPr>
       </w:pPr>
+      <w:r>
+        <w:rPr>
+          <w:rFonts w:ascii="Courier New" w:hAnsi="Courier New" w:cs="Courier New"/>
+        </w:rPr>
+        <w:t xml:space="preserve">x </w:t>
+      </w:r>
+      <w:r>
+        <w:rPr>
+          <w:rFonts w:ascii="Courier New" w:hAnsi="Courier New" w:cs="Courier New"/>
+          <w:u w:val="single"/>
+        </w:rPr>
+        <w:t>traversal</w:t>
+      </w:r>
+      <w:r>
+        <w:rPr>
+          <w:rFonts w:ascii="Courier New" w:hAnsi="Courier New" w:cs="Courier New"/>
+        </w:rPr>
+        <w:t xml:space="preserve"> [</w:t>
+      </w:r>
       <w:proofErr w:type="gramStart"/>
       <w:r>
         <w:rPr>
           <w:rFonts w:ascii="Courier New" w:hAnsi="Courier New" w:cs="Courier New"/>
         </w:rPr>
-        <w:t>x</w:t>
+        <w:t>0..</w:t>
       </w:r>
       <w:proofErr w:type="gramEnd"/>
       <w:r>
         <w:rPr>
           <w:rFonts w:ascii="Courier New" w:hAnsi="Courier New" w:cs="Courier New"/>
         </w:rPr>
-        <w:t xml:space="preserve"> </w:t>
-      </w:r>
-      <w:r>
-        <w:rPr>
-          <w:rFonts w:ascii="Courier New" w:hAnsi="Courier New" w:cs="Courier New"/>
-          <w:u w:val="single"/>
-        </w:rPr>
-        <w:t>traversal</w:t>
-      </w:r>
-      <w:r>
-        <w:rPr>
-          <w:rFonts w:ascii="Courier New" w:hAnsi="Courier New" w:cs="Courier New"/>
-        </w:rPr>
-        <w:t xml:space="preserve"> [0..R]</w:t>
+        <w:t>R]</w:t>
       </w:r>
     </w:p>
     <w:p>
@@ -1172,22 +1177,28 @@
         <w:rPr>
           <w:rFonts w:ascii="Courier New" w:hAnsi="Courier New" w:cs="Courier New"/>
         </w:rPr>
-        <w:t xml:space="preserve">  </w:t>
+        <w:t xml:space="preserve">  Set(</w:t>
+      </w:r>
+      <w:proofErr w:type="spellStart"/>
+      <w:r>
+        <w:rPr>
+          <w:rFonts w:ascii="Courier New" w:hAnsi="Courier New" w:cs="Courier New"/>
+        </w:rPr>
+        <w:t>xc+</w:t>
       </w:r>
       <w:proofErr w:type="gramStart"/>
       <w:r>
         <w:rPr>
           <w:rFonts w:ascii="Courier New" w:hAnsi="Courier New" w:cs="Courier New"/>
         </w:rPr>
-        <w:t>Set(</w:t>
-      </w:r>
-      <w:proofErr w:type="spellStart"/>
+        <w:t>x,yc</w:t>
+      </w:r>
       <w:proofErr w:type="gramEnd"/>
       <w:r>
         <w:rPr>
           <w:rFonts w:ascii="Courier New" w:hAnsi="Courier New" w:cs="Courier New"/>
         </w:rPr>
-        <w:t>xc+x,yc+y</w:t>
+        <w:t>+y</w:t>
       </w:r>
       <w:proofErr w:type="spellEnd"/>
       <w:r>
@@ -1203,7 +1214,15 @@
         <w:ind w:left="540" w:firstLine="360"/>
       </w:pPr>
       <w:r>
-        <w:t xml:space="preserve">Considering that it’s how we do it mathematically, it should work. But in reality, this will not generate an incomplete circle with missing pixels and moreover, straight lines which means that this approach does not generate a circle. </w:t>
+        <w:t xml:space="preserve">Considering that it’s how we do it mathematically, it should work. But </w:t>
+      </w:r>
+      <w:proofErr w:type="gramStart"/>
+      <w:r>
+        <w:t>in reality, this</w:t>
+      </w:r>
+      <w:proofErr w:type="gramEnd"/>
+      <w:r>
+        <w:t xml:space="preserve"> will not generate an incomplete circle with missing pixels and moreover, straight lines which means that this approach does not generate a circle. </w:t>
       </w:r>
     </w:p>
     <w:p>
@@ -1616,9 +1635,39 @@
         </w:rPr>
         <w:t xml:space="preserve">x is equals to or bigger than y. When that happens, it should choose between </w:t>
       </w:r>
+      <w:r>
+        <w:rPr>
+          <w:rFonts w:ascii="Courier New" w:hAnsi="Courier New" w:cs="Courier New"/>
+        </w:rPr>
+        <w:t>R</w:t>
+      </w:r>
+      <w:r>
+        <w:rPr>
+          <w:rFonts w:ascii="Courier New" w:hAnsi="Courier New" w:cs="Courier New"/>
+        </w:rPr>
+        <w:t>(Right)</w:t>
+      </w:r>
+      <w:r>
+        <w:rPr>
+          <w:rFonts w:cstheme="minorHAnsi"/>
+        </w:rPr>
+        <w:t xml:space="preserve"> </w:t>
+      </w:r>
+      <w:r>
+        <w:rPr>
+          <w:rFonts w:cstheme="minorHAnsi"/>
+        </w:rPr>
+        <w:t xml:space="preserve">or </w:t>
+      </w:r>
       <w:proofErr w:type="gramStart"/>
       <w:r>
         <w:rPr>
+          <w:rFonts w:cstheme="minorHAnsi"/>
+        </w:rPr>
+        <w:t>D</w:t>
+      </w:r>
+      <w:r>
+        <w:rPr>
           <w:rFonts w:ascii="Courier New" w:hAnsi="Courier New" w:cs="Courier New"/>
         </w:rPr>
         <w:t>R(</w:t>
@@ -1628,6 +1677,12 @@
         <w:rPr>
           <w:rFonts w:ascii="Courier New" w:hAnsi="Courier New" w:cs="Courier New"/>
         </w:rPr>
+        <w:t xml:space="preserve">Down </w:t>
+      </w:r>
+      <w:r>
+        <w:rPr>
+          <w:rFonts w:ascii="Courier New" w:hAnsi="Courier New" w:cs="Courier New"/>
+        </w:rPr>
         <w:t>Right)</w:t>
       </w:r>
       <w:r>
@@ -1640,225 +1695,279 @@
         <w:rPr>
           <w:rFonts w:cstheme="minorHAnsi"/>
         </w:rPr>
-        <w:t xml:space="preserve">or </w:t>
+        <w:t xml:space="preserve">depending on the calculated </w:t>
+      </w:r>
+      <w:r>
+        <w:rPr>
+          <w:rFonts w:ascii="Courier New" w:hAnsi="Courier New" w:cs="Courier New"/>
+        </w:rPr>
+        <w:t>d</w:t>
       </w:r>
       <w:r>
         <w:rPr>
           <w:rFonts w:cstheme="minorHAnsi"/>
         </w:rPr>
+        <w:t xml:space="preserve">. </w:t>
+      </w:r>
+      <w:r>
+        <w:rPr>
+          <w:rFonts w:cstheme="minorHAnsi"/>
+        </w:rPr>
+        <w:t xml:space="preserve">But beforehand, the </w:t>
+      </w:r>
+      <w:r>
+        <w:rPr>
+          <w:rFonts w:ascii="Courier New" w:hAnsi="Courier New" w:cs="Courier New"/>
+        </w:rPr>
+        <w:t>d</w:t>
+      </w:r>
+      <w:r>
+        <w:rPr>
+          <w:rFonts w:ascii="Courier New" w:hAnsi="Courier New" w:cs="Courier New"/>
+        </w:rPr>
+        <w:t xml:space="preserve"> </w:t>
+      </w:r>
+      <w:r>
+        <w:rPr>
+          <w:rFonts w:cstheme="minorHAnsi"/>
+        </w:rPr>
+        <w:t xml:space="preserve">is </w:t>
+      </w:r>
+      <w:r>
+        <w:rPr>
+          <w:rFonts w:cstheme="minorHAnsi"/>
+        </w:rPr>
+        <w:t>recalculated</w:t>
+      </w:r>
+      <w:r>
+        <w:rPr>
+          <w:rFonts w:cstheme="minorHAnsi"/>
+        </w:rPr>
+        <w:t xml:space="preserve"> at the variable </w:t>
+      </w:r>
+      <w:r>
+        <w:rPr>
+          <w:rFonts w:cstheme="minorHAnsi"/>
+        </w:rPr>
+        <w:t>assignment</w:t>
+      </w:r>
+      <w:r>
+        <w:rPr>
+          <w:rFonts w:cstheme="minorHAnsi"/>
+        </w:rPr>
+        <w:t xml:space="preserve"> as </w:t>
+      </w:r>
+      <w:r>
+        <w:rPr>
+          <w:rFonts w:ascii="Courier New" w:hAnsi="Courier New" w:cs="Courier New"/>
+        </w:rPr>
+        <w:t xml:space="preserve">d </w:t>
+      </w:r>
+      <w:r>
+        <w:rPr>
+          <w:rFonts w:ascii="Courier New" w:hAnsi="Courier New" w:cs="Courier New"/>
+        </w:rPr>
+        <w:sym w:font="Wingdings" w:char="F0DF"/>
+      </w:r>
+      <w:r>
+        <w:rPr>
+          <w:rFonts w:ascii="Courier New" w:hAnsi="Courier New" w:cs="Courier New"/>
+        </w:rPr>
+        <w:t xml:space="preserve"> 1 </w:t>
+      </w:r>
+      <w:r>
+        <w:rPr>
+          <w:rFonts w:ascii="Courier New" w:hAnsi="Courier New" w:cs="Courier New"/>
+        </w:rPr>
+        <w:t>–</w:t>
+      </w:r>
+      <w:r>
+        <w:rPr>
+          <w:rFonts w:ascii="Courier New" w:hAnsi="Courier New" w:cs="Courier New"/>
+        </w:rPr>
+        <w:t xml:space="preserve"> r</w:t>
+      </w:r>
+      <w:r>
+        <w:rPr>
+          <w:rFonts w:ascii="Courier New" w:hAnsi="Courier New" w:cs="Courier New"/>
+        </w:rPr>
+        <w:t xml:space="preserve">. </w:t>
+      </w:r>
+      <w:r>
+        <w:rPr>
+          <w:rFonts w:cstheme="minorHAnsi"/>
+        </w:rPr>
+        <w:t xml:space="preserve">It then checks </w:t>
+      </w:r>
+      <w:proofErr w:type="gramStart"/>
+      <w:r>
+        <w:rPr>
+          <w:rFonts w:cstheme="minorHAnsi"/>
+        </w:rPr>
+        <w:t xml:space="preserve">whether  </w:t>
+      </w:r>
+      <w:r>
+        <w:rPr>
+          <w:rFonts w:ascii="Courier New" w:hAnsi="Courier New" w:cs="Courier New"/>
+        </w:rPr>
+        <w:t>d</w:t>
+      </w:r>
+      <w:proofErr w:type="gramEnd"/>
+      <w:r>
+        <w:rPr>
+          <w:rFonts w:ascii="Courier New" w:hAnsi="Courier New" w:cs="Courier New"/>
+        </w:rPr>
+        <w:t xml:space="preserve"> &lt; 0</w:t>
+      </w:r>
+      <w:r>
+        <w:rPr>
+          <w:rFonts w:ascii="Courier New" w:hAnsi="Courier New" w:cs="Courier New"/>
+        </w:rPr>
+        <w:t xml:space="preserve"> or d </w:t>
+      </w:r>
+      <w:r>
+        <w:rPr>
+          <w:rFonts w:ascii="Courier New" w:hAnsi="Courier New" w:cs="Courier New"/>
+        </w:rPr>
+        <w:t>≥</w:t>
+      </w:r>
+      <w:r>
+        <w:rPr>
+          <w:rFonts w:ascii="Courier New" w:hAnsi="Courier New" w:cs="Courier New"/>
+        </w:rPr>
+        <w:t xml:space="preserve"> </w:t>
+      </w:r>
+      <w:r>
+        <w:rPr>
+          <w:rFonts w:ascii="Courier New" w:hAnsi="Courier New" w:cs="Courier New"/>
+        </w:rPr>
+        <w:t>0</w:t>
+      </w:r>
+      <w:r>
+        <w:rPr>
+          <w:rFonts w:ascii="Courier New" w:hAnsi="Courier New" w:cs="Courier New"/>
+        </w:rPr>
+        <w:t xml:space="preserve">. </w:t>
+      </w:r>
+      <w:r>
+        <w:rPr>
+          <w:rFonts w:cstheme="minorHAnsi"/>
+        </w:rPr>
+        <w:t xml:space="preserve">If it’s </w:t>
+      </w:r>
+      <w:r>
+        <w:rPr>
+          <w:rFonts w:ascii="Courier New" w:hAnsi="Courier New" w:cs="Courier New"/>
+        </w:rPr>
+        <w:t>d &lt; 0</w:t>
+      </w:r>
+      <w:r>
+        <w:rPr>
+          <w:rFonts w:ascii="Courier New" w:hAnsi="Courier New" w:cs="Courier New"/>
+        </w:rPr>
+        <w:t xml:space="preserve">, </w:t>
+      </w:r>
+      <w:r>
+        <w:rPr>
+          <w:rFonts w:cstheme="minorHAnsi"/>
+        </w:rPr>
+        <w:t xml:space="preserve">then it will choose </w:t>
+      </w:r>
+      <w:r>
+        <w:rPr>
+          <w:rFonts w:ascii="Courier New" w:hAnsi="Courier New" w:cs="Courier New"/>
+        </w:rPr>
+        <w:t>R</w:t>
+      </w:r>
+      <w:r>
+        <w:rPr>
+          <w:rFonts w:ascii="Courier New" w:hAnsi="Courier New" w:cs="Courier New"/>
+        </w:rPr>
+        <w:t xml:space="preserve">, </w:t>
+      </w:r>
+      <w:r>
+        <w:rPr>
+          <w:rFonts w:cstheme="minorHAnsi"/>
+        </w:rPr>
+        <w:t xml:space="preserve">recalculates the </w:t>
+      </w:r>
+      <w:r>
+        <w:rPr>
+          <w:rFonts w:ascii="Courier New" w:hAnsi="Courier New" w:cs="Courier New"/>
+        </w:rPr>
+        <w:t>d</w:t>
+      </w:r>
+      <w:r>
+        <w:rPr>
+          <w:rFonts w:cstheme="minorHAnsi"/>
+        </w:rPr>
+        <w:t xml:space="preserve"> by doing </w:t>
+      </w:r>
+      <w:r>
+        <w:rPr>
+          <w:rFonts w:ascii="Courier New" w:hAnsi="Courier New" w:cs="Courier New"/>
+        </w:rPr>
+        <w:t>d + 2 * x + 3</w:t>
+      </w:r>
+      <w:r>
+        <w:rPr>
+          <w:rFonts w:ascii="Courier New" w:hAnsi="Courier New" w:cs="Courier New"/>
+        </w:rPr>
+        <w:t xml:space="preserve">, </w:t>
+      </w:r>
+      <w:r>
+        <w:rPr>
+          <w:rFonts w:cstheme="minorHAnsi"/>
+        </w:rPr>
+        <w:t xml:space="preserve">and increments x by 1, leaving the y untouched. If it’s </w:t>
+      </w:r>
+      <w:r>
+        <w:rPr>
+          <w:rFonts w:ascii="Courier New" w:hAnsi="Courier New" w:cs="Courier New"/>
+        </w:rPr>
+        <w:t>d ≥ 0</w:t>
+      </w:r>
+      <w:r>
+        <w:rPr>
+          <w:rFonts w:cstheme="minorHAnsi"/>
+        </w:rPr>
+        <w:t xml:space="preserve">, however, then it will choose </w:t>
+      </w:r>
+      <w:r>
+        <w:rPr>
+          <w:rFonts w:cstheme="minorHAnsi"/>
+        </w:rPr>
         <w:t>D</w:t>
       </w:r>
       <w:r>
         <w:rPr>
           <w:rFonts w:ascii="Courier New" w:hAnsi="Courier New" w:cs="Courier New"/>
         </w:rPr>
-        <w:t>R(Down Right)</w:t>
+        <w:t>R</w:t>
       </w:r>
       <w:r>
         <w:rPr>
           <w:rFonts w:cstheme="minorHAnsi"/>
         </w:rPr>
+        <w:t xml:space="preserve">, recalculates </w:t>
+      </w:r>
+      <w:r>
+        <w:rPr>
+          <w:rFonts w:ascii="Courier New" w:hAnsi="Courier New" w:cs="Courier New"/>
+        </w:rPr>
+        <w:t>d</w:t>
+      </w:r>
+      <w:r>
+        <w:rPr>
+          <w:rFonts w:cstheme="minorHAnsi"/>
+        </w:rPr>
+        <w:t xml:space="preserve"> by doing</w:t>
+      </w:r>
+      <w:r>
+        <w:rPr>
+          <w:rFonts w:cstheme="minorHAnsi"/>
+        </w:rPr>
         <w:t xml:space="preserve"> </w:t>
-      </w:r>
-      <w:r>
-        <w:rPr>
-          <w:rFonts w:cstheme="minorHAnsi"/>
-        </w:rPr>
-        <w:t xml:space="preserve">depending on the calculated </w:t>
-      </w:r>
-      <w:r>
-        <w:rPr>
-          <w:rFonts w:ascii="Courier New" w:hAnsi="Courier New" w:cs="Courier New"/>
-        </w:rPr>
-        <w:t>d</w:t>
-      </w:r>
-      <w:r>
-        <w:rPr>
-          <w:rFonts w:cstheme="minorHAnsi"/>
-        </w:rPr>
-        <w:t xml:space="preserve">. </w:t>
-      </w:r>
-      <w:r>
-        <w:rPr>
-          <w:rFonts w:cstheme="minorHAnsi"/>
-        </w:rPr>
-        <w:t xml:space="preserve">But beforehand, the </w:t>
-      </w:r>
-      <w:r>
-        <w:rPr>
-          <w:rFonts w:ascii="Courier New" w:hAnsi="Courier New" w:cs="Courier New"/>
-        </w:rPr>
-        <w:t xml:space="preserve">d </w:t>
-      </w:r>
-      <w:r>
-        <w:rPr>
-          <w:rFonts w:cstheme="minorHAnsi"/>
-        </w:rPr>
-        <w:t xml:space="preserve">is </w:t>
-      </w:r>
-      <w:r>
-        <w:rPr>
-          <w:rFonts w:cstheme="minorHAnsi"/>
-        </w:rPr>
-        <w:t>recalculated</w:t>
-      </w:r>
-      <w:r>
-        <w:rPr>
-          <w:rFonts w:cstheme="minorHAnsi"/>
-        </w:rPr>
-        <w:t xml:space="preserve"> at the variable </w:t>
-      </w:r>
-      <w:r>
-        <w:rPr>
-          <w:rFonts w:cstheme="minorHAnsi"/>
-        </w:rPr>
-        <w:t>assignment</w:t>
-      </w:r>
-      <w:r>
-        <w:rPr>
-          <w:rFonts w:cstheme="minorHAnsi"/>
-        </w:rPr>
-        <w:t xml:space="preserve"> as </w:t>
-      </w:r>
-      <w:r>
-        <w:rPr>
-          <w:rFonts w:ascii="Courier New" w:hAnsi="Courier New" w:cs="Courier New"/>
-        </w:rPr>
-        <w:t xml:space="preserve">d </w:t>
-      </w:r>
-      <w:r>
-        <w:rPr>
-          <w:rFonts w:ascii="Courier New" w:hAnsi="Courier New" w:cs="Courier New"/>
-        </w:rPr>
-        <w:sym w:font="Wingdings" w:char="F0DF"/>
-      </w:r>
-      <w:r>
-        <w:rPr>
-          <w:rFonts w:ascii="Courier New" w:hAnsi="Courier New" w:cs="Courier New"/>
-        </w:rPr>
-        <w:t xml:space="preserve"> 1 – r. </w:t>
-      </w:r>
-      <w:r>
-        <w:rPr>
-          <w:rFonts w:cstheme="minorHAnsi"/>
-        </w:rPr>
-        <w:t xml:space="preserve">It then checks </w:t>
-      </w:r>
-      <w:proofErr w:type="gramStart"/>
-      <w:r>
-        <w:rPr>
-          <w:rFonts w:cstheme="minorHAnsi"/>
-        </w:rPr>
-        <w:t xml:space="preserve">whether  </w:t>
-      </w:r>
-      <w:r>
-        <w:rPr>
-          <w:rFonts w:ascii="Courier New" w:hAnsi="Courier New" w:cs="Courier New"/>
-        </w:rPr>
-        <w:t>d</w:t>
-      </w:r>
-      <w:proofErr w:type="gramEnd"/>
-      <w:r>
-        <w:rPr>
-          <w:rFonts w:ascii="Courier New" w:hAnsi="Courier New" w:cs="Courier New"/>
-        </w:rPr>
-        <w:t xml:space="preserve"> &lt; 0 or d ≥ 0. </w:t>
-      </w:r>
-      <w:r>
-        <w:rPr>
-          <w:rFonts w:cstheme="minorHAnsi"/>
-        </w:rPr>
-        <w:t xml:space="preserve">If it’s </w:t>
-      </w:r>
-      <w:r>
-        <w:rPr>
-          <w:rFonts w:ascii="Courier New" w:hAnsi="Courier New" w:cs="Courier New"/>
-        </w:rPr>
-        <w:t xml:space="preserve">d &lt; 0, </w:t>
-      </w:r>
-      <w:r>
-        <w:rPr>
-          <w:rFonts w:cstheme="minorHAnsi"/>
-        </w:rPr>
-        <w:t xml:space="preserve">then it will choose </w:t>
-      </w:r>
-      <w:r>
-        <w:rPr>
-          <w:rFonts w:ascii="Courier New" w:hAnsi="Courier New" w:cs="Courier New"/>
-        </w:rPr>
-        <w:t>R</w:t>
-      </w:r>
-      <w:r>
-        <w:rPr>
-          <w:rFonts w:ascii="Courier New" w:hAnsi="Courier New" w:cs="Courier New"/>
-        </w:rPr>
-        <w:t xml:space="preserve">, </w:t>
-      </w:r>
-      <w:r>
-        <w:rPr>
-          <w:rFonts w:cstheme="minorHAnsi"/>
-        </w:rPr>
-        <w:t xml:space="preserve">recalculates the </w:t>
-      </w:r>
-      <w:r>
-        <w:rPr>
-          <w:rFonts w:ascii="Courier New" w:hAnsi="Courier New" w:cs="Courier New"/>
-        </w:rPr>
-        <w:t>d</w:t>
-      </w:r>
-      <w:r>
-        <w:rPr>
-          <w:rFonts w:cstheme="minorHAnsi"/>
-        </w:rPr>
-        <w:t xml:space="preserve"> by doing </w:t>
-      </w:r>
-      <w:r>
-        <w:rPr>
-          <w:rFonts w:ascii="Courier New" w:hAnsi="Courier New" w:cs="Courier New"/>
-        </w:rPr>
-        <w:t xml:space="preserve">d + 2 * x + 3, </w:t>
-      </w:r>
-      <w:r>
-        <w:rPr>
-          <w:rFonts w:cstheme="minorHAnsi"/>
-        </w:rPr>
-        <w:t xml:space="preserve">and increments x by 1, leaving the y untouched. If it’s </w:t>
-      </w:r>
-      <w:r>
-        <w:rPr>
-          <w:rFonts w:ascii="Courier New" w:hAnsi="Courier New" w:cs="Courier New"/>
-        </w:rPr>
-        <w:t>d ≥ 0</w:t>
-      </w:r>
-      <w:r>
-        <w:rPr>
-          <w:rFonts w:cstheme="minorHAnsi"/>
-        </w:rPr>
-        <w:t>, however, then it will choose D</w:t>
-      </w:r>
-      <w:r>
-        <w:rPr>
-          <w:rFonts w:ascii="Courier New" w:hAnsi="Courier New" w:cs="Courier New"/>
-        </w:rPr>
-        <w:t>R</w:t>
-      </w:r>
-      <w:r>
-        <w:rPr>
-          <w:rFonts w:cstheme="minorHAnsi"/>
-        </w:rPr>
-        <w:t xml:space="preserve">, recalculates </w:t>
-      </w:r>
-      <w:r>
-        <w:rPr>
-          <w:rFonts w:ascii="Courier New" w:hAnsi="Courier New" w:cs="Courier New"/>
-        </w:rPr>
-        <w:t>d</w:t>
-      </w:r>
-      <w:r>
-        <w:rPr>
-          <w:rFonts w:cstheme="minorHAnsi"/>
-        </w:rPr>
-        <w:t xml:space="preserve"> by doing </w:t>
       </w:r>
       <w:r>
         <w:rPr>
@@ -1875,1863 +1984,15 @@
     </w:p>
     <w:p>
       <w:pPr>
-        <w:autoSpaceDE w:val="0"/>
-        <w:autoSpaceDN w:val="0"/>
-        <w:adjustRightInd w:val="0"/>
-        <w:spacing w:after="0" w:line="240" w:lineRule="auto"/>
-        <w:ind w:left="567" w:firstLine="426"/>
-        <w:rPr>
-          <w:rFonts w:cs="Tahoma"/>
-          <w:lang w:val="id-ID"/>
-        </w:rPr>
-      </w:pPr>
-      <w:r>
-        <w:rPr>
-          <w:lang w:val="id-ID"/>
-        </w:rPr>
-        <w:t>For an ellipse</w:t>
-      </w:r>
-      <w:r>
-        <w:rPr>
-          <w:lang w:val="id-ID"/>
-        </w:rPr>
-        <w:t xml:space="preserve"> we</w:t>
-      </w:r>
-      <w:r>
-        <w:rPr>
-          <w:lang w:val="id-ID"/>
-        </w:rPr>
-        <w:t xml:space="preserve"> </w:t>
-      </w:r>
-      <w:r>
-        <w:t>have to div</w:t>
-      </w:r>
-      <w:r>
-        <w:t xml:space="preserve">ide an ellipse into 4 quadrants and </w:t>
-      </w:r>
-      <w:r>
-        <w:rPr>
-          <w:rFonts w:cs="Tahoma"/>
-          <w:lang w:val="id-ID"/>
-        </w:rPr>
-        <w:t>The cur</w:t>
-      </w:r>
-      <w:r>
-        <w:rPr>
-          <w:rFonts w:cs="Tahoma"/>
-          <w:lang w:val="id-ID"/>
-        </w:rPr>
-        <w:t xml:space="preserve">ve is divided into two regions. </w:t>
-      </w:r>
-      <w:r>
-        <w:rPr>
-          <w:rFonts w:cs="Tahoma"/>
-          <w:lang w:val="id-ID"/>
-        </w:rPr>
-        <w:t xml:space="preserve">In region I, the slope on the curve is greater </w:t>
-      </w:r>
-      <w:r>
-        <w:rPr>
-          <w:rFonts w:cs="Tahoma"/>
-          <w:lang w:val="id-ID"/>
-        </w:rPr>
-        <w:t xml:space="preserve">than –1 while in region II less </w:t>
-      </w:r>
-      <w:r>
-        <w:rPr>
-          <w:rFonts w:cs="Tahoma"/>
-          <w:lang w:val="id-ID"/>
-        </w:rPr>
-        <w:t>than –</w:t>
-      </w:r>
-      <w:r>
-        <w:rPr>
-          <w:rFonts w:cs="Tahoma"/>
-          <w:lang w:val="id-ID"/>
-        </w:rPr>
-        <w:t>1.</w:t>
-      </w:r>
-      <w:r>
-        <w:rPr>
-          <w:rFonts w:cs="Tahoma"/>
-          <w:lang w:val="id-ID"/>
-        </w:rPr>
-        <w:t xml:space="preserve"> The algorithm to draw ellipse is as follows :</w:t>
-      </w:r>
-    </w:p>
-    <w:p>
-      <w:pPr>
-        <w:autoSpaceDE w:val="0"/>
-        <w:autoSpaceDN w:val="0"/>
-        <w:adjustRightInd w:val="0"/>
-        <w:spacing w:after="0" w:line="240" w:lineRule="auto"/>
-        <w:ind w:left="567" w:firstLine="426"/>
-        <w:rPr>
-          <w:rFonts w:cs="Tahoma"/>
-          <w:lang w:val="id-ID"/>
-        </w:rPr>
-      </w:pPr>
-    </w:p>
-    <w:p>
-      <w:pPr>
-        <w:autoSpaceDE w:val="0"/>
-        <w:autoSpaceDN w:val="0"/>
-        <w:adjustRightInd w:val="0"/>
-        <w:spacing w:after="0" w:line="240" w:lineRule="auto"/>
-        <w:ind w:firstLine="567"/>
-        <w:rPr>
-          <w:rFonts w:ascii="Courier New" w:hAnsi="Courier New" w:cs="Courier New"/>
-          <w:lang w:val="id-ID"/>
-        </w:rPr>
-      </w:pPr>
-      <w:r>
-        <w:rPr>
-          <w:rFonts w:ascii="Courier New" w:hAnsi="Courier New" w:cs="Courier New"/>
-          <w:u w:val="single"/>
-          <w:lang w:val="id-ID"/>
-        </w:rPr>
-        <w:t>Procedure</w:t>
-      </w:r>
-      <w:r>
-        <w:rPr>
-          <w:rFonts w:ascii="Courier New" w:hAnsi="Courier New" w:cs="Courier New"/>
-          <w:lang w:val="id-ID"/>
-        </w:rPr>
-        <w:t xml:space="preserve"> DrawEllipse(xc : </w:t>
-      </w:r>
-      <w:r>
-        <w:rPr>
-          <w:rFonts w:ascii="Courier New" w:hAnsi="Courier New" w:cs="Courier New"/>
-          <w:u w:val="single"/>
-          <w:lang w:val="id-ID"/>
-        </w:rPr>
-        <w:t>integer</w:t>
-      </w:r>
-      <w:r>
-        <w:rPr>
-          <w:rFonts w:ascii="Courier New" w:hAnsi="Courier New" w:cs="Courier New"/>
-          <w:lang w:val="id-ID"/>
-        </w:rPr>
-        <w:t xml:space="preserve">, </w:t>
-      </w:r>
-    </w:p>
-    <w:p>
-      <w:pPr>
-        <w:autoSpaceDE w:val="0"/>
-        <w:autoSpaceDN w:val="0"/>
-        <w:adjustRightInd w:val="0"/>
-        <w:spacing w:after="0" w:line="240" w:lineRule="auto"/>
-        <w:ind w:firstLine="567"/>
-        <w:rPr>
-          <w:rFonts w:ascii="Courier New" w:hAnsi="Courier New" w:cs="Courier New"/>
-          <w:lang w:val="id-ID"/>
-        </w:rPr>
-      </w:pPr>
-      <w:r>
-        <w:rPr>
-          <w:rFonts w:ascii="Courier New" w:hAnsi="Courier New" w:cs="Courier New"/>
-          <w:lang w:val="id-ID"/>
-        </w:rPr>
-        <w:t xml:space="preserve">yc : </w:t>
-      </w:r>
-      <w:r>
-        <w:rPr>
-          <w:rFonts w:ascii="Courier New" w:hAnsi="Courier New" w:cs="Courier New"/>
-          <w:u w:val="single"/>
-          <w:lang w:val="id-ID"/>
-        </w:rPr>
-        <w:t>integer</w:t>
-      </w:r>
-      <w:r>
-        <w:rPr>
-          <w:rFonts w:ascii="Courier New" w:hAnsi="Courier New" w:cs="Courier New"/>
-          <w:lang w:val="id-ID"/>
-        </w:rPr>
-        <w:t xml:space="preserve">, a : </w:t>
-      </w:r>
-      <w:r>
-        <w:rPr>
-          <w:rFonts w:ascii="Courier New" w:hAnsi="Courier New" w:cs="Courier New"/>
-          <w:u w:val="single"/>
-          <w:lang w:val="id-ID"/>
-        </w:rPr>
-        <w:t>integer</w:t>
-      </w:r>
-      <w:r>
-        <w:rPr>
-          <w:rFonts w:ascii="Courier New" w:hAnsi="Courier New" w:cs="Courier New"/>
-          <w:lang w:val="id-ID"/>
-        </w:rPr>
-        <w:t xml:space="preserve">, b : </w:t>
-      </w:r>
-      <w:r>
-        <w:rPr>
-          <w:rFonts w:ascii="Courier New" w:hAnsi="Courier New" w:cs="Courier New"/>
-          <w:u w:val="single"/>
-          <w:lang w:val="id-ID"/>
-        </w:rPr>
-        <w:t>integer</w:t>
-      </w:r>
-      <w:r>
-        <w:rPr>
-          <w:rFonts w:ascii="Courier New" w:hAnsi="Courier New" w:cs="Courier New"/>
-          <w:lang w:val="id-ID"/>
-        </w:rPr>
-        <w:t>)</w:t>
-      </w:r>
-    </w:p>
-    <w:p>
-      <w:pPr>
-        <w:autoSpaceDE w:val="0"/>
-        <w:autoSpaceDN w:val="0"/>
-        <w:adjustRightInd w:val="0"/>
-        <w:spacing w:after="0" w:line="240" w:lineRule="auto"/>
-        <w:ind w:firstLine="567"/>
-        <w:rPr>
-          <w:rFonts w:ascii="Courier New" w:hAnsi="Courier New" w:cs="Courier New"/>
-          <w:lang w:val="id-ID"/>
-        </w:rPr>
-      </w:pPr>
-      <w:r>
-        <w:rPr>
-          <w:rFonts w:ascii="Courier New" w:hAnsi="Courier New" w:cs="Courier New"/>
-          <w:lang w:val="id-ID"/>
-        </w:rPr>
-        <w:t>//as the input</w:t>
-      </w:r>
-    </w:p>
-    <w:p>
-      <w:pPr>
-        <w:autoSpaceDE w:val="0"/>
-        <w:autoSpaceDN w:val="0"/>
-        <w:adjustRightInd w:val="0"/>
-        <w:spacing w:after="0" w:line="240" w:lineRule="auto"/>
-        <w:rPr>
-          <w:rFonts w:cs="Tahoma"/>
-          <w:lang w:val="id-ID"/>
-        </w:rPr>
-      </w:pPr>
-      <w:r>
-        <w:rPr>
-          <w:rFonts w:cs="Tahoma"/>
-          <w:lang w:val="id-ID"/>
-        </w:rPr>
-        <w:tab/>
-        <w:t>For region I :</w:t>
-      </w:r>
-    </w:p>
-    <w:p>
-      <w:pPr>
-        <w:autoSpaceDE w:val="0"/>
-        <w:autoSpaceDN w:val="0"/>
-        <w:adjustRightInd w:val="0"/>
-        <w:spacing w:after="0" w:line="240" w:lineRule="auto"/>
-        <w:ind w:left="720" w:firstLine="720"/>
-        <w:rPr>
-          <w:rFonts w:ascii="Courier New" w:hAnsi="Courier New" w:cs="Courier New"/>
-          <w:lang w:val="id-ID"/>
-        </w:rPr>
-      </w:pPr>
-      <w:r>
-        <w:rPr>
-          <w:rFonts w:ascii="Courier New" w:hAnsi="Courier New" w:cs="Courier New"/>
-          <w:lang w:val="id-ID"/>
-        </w:rPr>
-        <w:t xml:space="preserve">x </w:t>
-      </w:r>
-      <w:r>
-        <w:rPr>
-          <w:rFonts w:ascii="Courier New" w:hAnsi="Courier New" w:cs="Courier New"/>
-          <w:lang w:val="id-ID"/>
-        </w:rPr>
-        <w:sym w:font="Wingdings" w:char="F0DF"/>
-      </w:r>
-      <w:r>
-        <w:rPr>
-          <w:rFonts w:ascii="Courier New" w:hAnsi="Courier New" w:cs="Courier New"/>
-          <w:lang w:val="id-ID"/>
-        </w:rPr>
-        <w:t xml:space="preserve"> 0; y </w:t>
-      </w:r>
-      <w:r>
-        <w:rPr>
-          <w:rFonts w:ascii="Courier New" w:hAnsi="Courier New" w:cs="Courier New"/>
-          <w:lang w:val="id-ID"/>
-        </w:rPr>
-        <w:sym w:font="Wingdings" w:char="F0DF"/>
-      </w:r>
-      <w:r>
-        <w:rPr>
-          <w:rFonts w:ascii="Courier New" w:hAnsi="Courier New" w:cs="Courier New"/>
-          <w:lang w:val="id-ID"/>
-        </w:rPr>
-        <w:t xml:space="preserve"> b</w:t>
-      </w:r>
-    </w:p>
-    <w:p>
-      <w:pPr>
-        <w:autoSpaceDE w:val="0"/>
-        <w:autoSpaceDN w:val="0"/>
-        <w:adjustRightInd w:val="0"/>
-        <w:spacing w:after="0" w:line="240" w:lineRule="auto"/>
-        <w:ind w:left="720" w:firstLine="720"/>
-        <w:rPr>
-          <w:rFonts w:ascii="Courier New" w:hAnsi="Courier New" w:cs="Courier New"/>
-          <w:lang w:val="id-ID"/>
-        </w:rPr>
-      </w:pPr>
-      <w:r>
-        <w:rPr>
-          <w:rFonts w:ascii="Courier New" w:hAnsi="Courier New" w:cs="Courier New"/>
-          <w:lang w:val="id-ID"/>
-        </w:rPr>
-        <w:t xml:space="preserve">d </w:t>
-      </w:r>
-      <w:r>
-        <w:rPr>
-          <w:rFonts w:ascii="Courier New" w:hAnsi="Courier New" w:cs="Courier New"/>
-          <w:lang w:val="id-ID"/>
-        </w:rPr>
-        <w:sym w:font="Wingdings" w:char="F0DF"/>
-      </w:r>
-      <w:r>
-        <w:rPr>
-          <w:rFonts w:ascii="Courier New" w:hAnsi="Courier New" w:cs="Courier New"/>
-          <w:lang w:val="id-ID"/>
-        </w:rPr>
-        <w:t xml:space="preserve"> 4b</w:t>
-      </w:r>
-      <w:r>
-        <w:rPr>
-          <w:rFonts w:ascii="Courier New" w:hAnsi="Courier New" w:cs="Courier New"/>
-          <w:vertAlign w:val="superscript"/>
-          <w:lang w:val="id-ID"/>
-        </w:rPr>
-        <w:t>2</w:t>
-      </w:r>
-      <w:r>
-        <w:rPr>
-          <w:rFonts w:ascii="Courier New" w:hAnsi="Courier New" w:cs="Courier New"/>
-          <w:lang w:val="id-ID"/>
-        </w:rPr>
-        <w:t xml:space="preserve"> – 4a</w:t>
-      </w:r>
-      <w:r>
-        <w:rPr>
-          <w:rFonts w:ascii="Courier New" w:hAnsi="Courier New" w:cs="Courier New"/>
-          <w:vertAlign w:val="superscript"/>
-          <w:lang w:val="id-ID"/>
-        </w:rPr>
-        <w:t>2</w:t>
-      </w:r>
-      <w:r>
-        <w:rPr>
-          <w:rFonts w:ascii="Courier New" w:hAnsi="Courier New" w:cs="Courier New"/>
-          <w:lang w:val="id-ID"/>
-        </w:rPr>
-        <w:t>b + a</w:t>
-      </w:r>
-      <w:r>
-        <w:rPr>
-          <w:rFonts w:ascii="Courier New" w:hAnsi="Courier New" w:cs="Courier New"/>
-          <w:vertAlign w:val="superscript"/>
-          <w:lang w:val="id-ID"/>
-        </w:rPr>
-        <w:t>2</w:t>
-      </w:r>
-    </w:p>
-    <w:p>
-      <w:pPr>
-        <w:autoSpaceDE w:val="0"/>
-        <w:autoSpaceDN w:val="0"/>
-        <w:adjustRightInd w:val="0"/>
-        <w:spacing w:after="0" w:line="240" w:lineRule="auto"/>
-        <w:ind w:left="720" w:firstLine="720"/>
-        <w:rPr>
-          <w:rFonts w:ascii="Courier New" w:hAnsi="Courier New" w:cs="Courier New"/>
-          <w:lang w:val="id-ID"/>
-        </w:rPr>
-      </w:pPr>
-      <w:r>
-        <w:rPr>
-          <w:rFonts w:ascii="Courier New" w:hAnsi="Courier New" w:cs="Courier New"/>
-          <w:u w:val="single"/>
-          <w:lang w:val="id-ID"/>
-        </w:rPr>
-        <w:t>Iterate</w:t>
-      </w:r>
-    </w:p>
-    <w:p>
-      <w:pPr>
-        <w:autoSpaceDE w:val="0"/>
-        <w:autoSpaceDN w:val="0"/>
-        <w:adjustRightInd w:val="0"/>
-        <w:spacing w:after="0" w:line="240" w:lineRule="auto"/>
-        <w:rPr>
-          <w:rFonts w:ascii="Courier New" w:hAnsi="Courier New" w:cs="Courier New"/>
-          <w:lang w:val="id-ID"/>
-        </w:rPr>
-      </w:pPr>
-      <w:r>
-        <w:rPr>
-          <w:rFonts w:ascii="Courier New" w:hAnsi="Courier New" w:cs="Courier New"/>
-          <w:lang w:val="id-ID"/>
-        </w:rPr>
+        <w:spacing w:before="240"/>
+        <w:ind w:left="450" w:firstLine="450"/>
+        <w:jc w:val="both"/>
+      </w:pPr>
+      <w:r>
+        <w:t>&lt;explaining ellipse algorithm here&gt;</w:t>
+      </w:r>
+      <w:r>
         <w:t xml:space="preserve">  </w:t>
-      </w:r>
-      <w:r>
-        <w:rPr>
-          <w:rFonts w:ascii="Courier New" w:hAnsi="Courier New" w:cs="Courier New"/>
-          <w:lang w:val="id-ID"/>
-        </w:rPr>
-        <w:tab/>
-      </w:r>
-      <w:r>
-        <w:rPr>
-          <w:rFonts w:ascii="Courier New" w:hAnsi="Courier New" w:cs="Courier New"/>
-          <w:lang w:val="id-ID"/>
-        </w:rPr>
-        <w:tab/>
-      </w:r>
-      <w:r>
-        <w:rPr>
-          <w:rFonts w:ascii="Courier New" w:hAnsi="Courier New" w:cs="Courier New"/>
-          <w:lang w:val="id-ID"/>
-        </w:rPr>
-        <w:t>Set(xc+x,yc+y)</w:t>
-      </w:r>
-    </w:p>
-    <w:p>
-      <w:pPr>
-        <w:autoSpaceDE w:val="0"/>
-        <w:autoSpaceDN w:val="0"/>
-        <w:adjustRightInd w:val="0"/>
-        <w:spacing w:after="0" w:line="240" w:lineRule="auto"/>
-        <w:ind w:left="720" w:firstLine="720"/>
-        <w:rPr>
-          <w:rFonts w:ascii="Courier New" w:hAnsi="Courier New" w:cs="Courier New"/>
-          <w:lang w:val="id-ID"/>
-        </w:rPr>
-      </w:pPr>
-      <w:r>
-        <w:rPr>
-          <w:rFonts w:ascii="Courier New" w:hAnsi="Courier New" w:cs="Courier New"/>
-          <w:u w:val="single"/>
-          <w:lang w:val="id-ID"/>
-        </w:rPr>
-        <w:t>Stop</w:t>
-      </w:r>
-      <w:r>
-        <w:rPr>
-          <w:rFonts w:ascii="Courier New" w:hAnsi="Courier New" w:cs="Courier New"/>
-          <w:lang w:val="id-ID"/>
-        </w:rPr>
-        <w:t xml:space="preserve"> 2b</w:t>
-      </w:r>
-      <w:r>
-        <w:rPr>
-          <w:rFonts w:ascii="Courier New" w:hAnsi="Courier New" w:cs="Courier New"/>
-          <w:vertAlign w:val="superscript"/>
-          <w:lang w:val="id-ID"/>
-        </w:rPr>
-        <w:t>2</w:t>
-      </w:r>
-      <w:r>
-        <w:rPr>
-          <w:rFonts w:ascii="Courier New" w:hAnsi="Courier New" w:cs="Courier New"/>
-          <w:lang w:val="id-ID"/>
-        </w:rPr>
-        <w:t>(x + 1) ≥ a</w:t>
-      </w:r>
-      <w:r>
-        <w:rPr>
-          <w:rFonts w:ascii="Courier New" w:hAnsi="Courier New" w:cs="Courier New"/>
-          <w:vertAlign w:val="superscript"/>
-          <w:lang w:val="id-ID"/>
-        </w:rPr>
-        <w:t>2</w:t>
-      </w:r>
-      <w:r>
-        <w:rPr>
-          <w:rFonts w:ascii="Courier New" w:hAnsi="Courier New" w:cs="Courier New"/>
-          <w:lang w:val="id-ID"/>
-        </w:rPr>
-        <w:t>(2y – 1)</w:t>
-      </w:r>
-    </w:p>
-    <w:p>
-      <w:pPr>
-        <w:autoSpaceDE w:val="0"/>
-        <w:autoSpaceDN w:val="0"/>
-        <w:adjustRightInd w:val="0"/>
-        <w:spacing w:after="0" w:line="240" w:lineRule="auto"/>
-        <w:rPr>
-          <w:rFonts w:ascii="Courier New" w:hAnsi="Courier New" w:cs="Courier New"/>
-          <w:lang w:val="id-ID"/>
-        </w:rPr>
-      </w:pPr>
-      <w:r>
-        <w:rPr>
-          <w:rFonts w:ascii="Courier New" w:hAnsi="Courier New" w:cs="Courier New"/>
-          <w:lang w:val="id-ID"/>
-        </w:rPr>
-        <w:t xml:space="preserve">  </w:t>
-      </w:r>
-      <w:r>
-        <w:rPr>
-          <w:rFonts w:ascii="Courier New" w:hAnsi="Courier New" w:cs="Courier New"/>
-          <w:lang w:val="id-ID"/>
-        </w:rPr>
-        <w:tab/>
-      </w:r>
-      <w:r>
-        <w:rPr>
-          <w:rFonts w:ascii="Courier New" w:hAnsi="Courier New" w:cs="Courier New"/>
-          <w:lang w:val="id-ID"/>
-        </w:rPr>
-        <w:tab/>
-      </w:r>
-      <w:r>
-        <w:rPr>
-          <w:rFonts w:ascii="Courier New" w:hAnsi="Courier New" w:cs="Courier New"/>
-          <w:lang w:val="id-ID"/>
-        </w:rPr>
-        <w:tab/>
-      </w:r>
-      <w:r>
-        <w:rPr>
-          <w:rFonts w:ascii="Courier New" w:hAnsi="Courier New" w:cs="Courier New"/>
-          <w:u w:val="single"/>
-          <w:lang w:val="id-ID"/>
-        </w:rPr>
-        <w:t>If</w:t>
-      </w:r>
-      <w:r>
-        <w:rPr>
-          <w:rFonts w:ascii="Courier New" w:hAnsi="Courier New" w:cs="Courier New"/>
-          <w:lang w:val="id-ID"/>
-        </w:rPr>
-        <w:t xml:space="preserve"> d &gt; 0 </w:t>
-      </w:r>
-      <w:r>
-        <w:rPr>
-          <w:rFonts w:ascii="Courier New" w:hAnsi="Courier New" w:cs="Courier New"/>
-          <w:u w:val="single"/>
-          <w:lang w:val="id-ID"/>
-        </w:rPr>
-        <w:t>then</w:t>
-      </w:r>
-      <w:r>
-        <w:rPr>
-          <w:rFonts w:ascii="Courier New" w:hAnsi="Courier New" w:cs="Courier New"/>
-          <w:lang w:val="id-ID"/>
-        </w:rPr>
-        <w:t xml:space="preserve"> {choose DR}</w:t>
-      </w:r>
-    </w:p>
-    <w:p>
-      <w:pPr>
-        <w:autoSpaceDE w:val="0"/>
-        <w:autoSpaceDN w:val="0"/>
-        <w:adjustRightInd w:val="0"/>
-        <w:spacing w:after="0" w:line="240" w:lineRule="auto"/>
-        <w:rPr>
-          <w:rFonts w:ascii="Courier New" w:hAnsi="Courier New" w:cs="Courier New"/>
-          <w:lang w:val="id-ID"/>
-        </w:rPr>
-      </w:pPr>
-      <w:r>
-        <w:rPr>
-          <w:rFonts w:ascii="Courier New" w:hAnsi="Courier New" w:cs="Courier New"/>
-          <w:lang w:val="id-ID"/>
-        </w:rPr>
-        <w:t xml:space="preserve">  </w:t>
-      </w:r>
-      <w:r>
-        <w:rPr>
-          <w:rFonts w:ascii="Courier New" w:hAnsi="Courier New" w:cs="Courier New"/>
-          <w:lang w:val="id-ID"/>
-        </w:rPr>
-        <w:tab/>
-      </w:r>
-      <w:r>
-        <w:rPr>
-          <w:rFonts w:ascii="Courier New" w:hAnsi="Courier New" w:cs="Courier New"/>
-          <w:lang w:val="id-ID"/>
-        </w:rPr>
-        <w:tab/>
-      </w:r>
-      <w:r>
-        <w:rPr>
-          <w:rFonts w:ascii="Courier New" w:hAnsi="Courier New" w:cs="Courier New"/>
-          <w:lang w:val="id-ID"/>
-        </w:rPr>
-        <w:t xml:space="preserve">  </w:t>
-      </w:r>
-      <w:r>
-        <w:rPr>
-          <w:rFonts w:ascii="Courier New" w:hAnsi="Courier New" w:cs="Courier New"/>
-          <w:lang w:val="id-ID"/>
-        </w:rPr>
-        <w:tab/>
-      </w:r>
-      <w:r>
-        <w:rPr>
-          <w:rFonts w:ascii="Courier New" w:hAnsi="Courier New" w:cs="Courier New"/>
-          <w:lang w:val="id-ID"/>
-        </w:rPr>
-        <w:tab/>
-      </w:r>
-      <w:r>
-        <w:rPr>
-          <w:rFonts w:ascii="Courier New" w:hAnsi="Courier New" w:cs="Courier New"/>
-          <w:lang w:val="id-ID"/>
-        </w:rPr>
-        <w:t xml:space="preserve">y </w:t>
-      </w:r>
-      <w:r>
-        <w:rPr>
-          <w:rFonts w:ascii="Courier New" w:hAnsi="Courier New" w:cs="Courier New"/>
-          <w:lang w:val="id-ID"/>
-        </w:rPr>
-        <w:sym w:font="Wingdings" w:char="F0DF"/>
-      </w:r>
-      <w:r>
-        <w:rPr>
-          <w:rFonts w:ascii="Courier New" w:hAnsi="Courier New" w:cs="Courier New"/>
-          <w:lang w:val="id-ID"/>
-        </w:rPr>
-        <w:t xml:space="preserve"> y – 1</w:t>
-      </w:r>
-    </w:p>
-    <w:p>
-      <w:pPr>
-        <w:autoSpaceDE w:val="0"/>
-        <w:autoSpaceDN w:val="0"/>
-        <w:adjustRightInd w:val="0"/>
-        <w:spacing w:after="0" w:line="240" w:lineRule="auto"/>
-        <w:rPr>
-          <w:rFonts w:ascii="Courier New" w:hAnsi="Courier New" w:cs="Courier New"/>
-          <w:lang w:val="id-ID"/>
-        </w:rPr>
-      </w:pPr>
-      <w:r>
-        <w:rPr>
-          <w:rFonts w:ascii="Courier New" w:hAnsi="Courier New" w:cs="Courier New"/>
-          <w:lang w:val="id-ID"/>
-        </w:rPr>
-        <w:t xml:space="preserve">    </w:t>
-      </w:r>
-      <w:r>
-        <w:rPr>
-          <w:rFonts w:ascii="Courier New" w:hAnsi="Courier New" w:cs="Courier New"/>
-          <w:lang w:val="id-ID"/>
-        </w:rPr>
-        <w:tab/>
-      </w:r>
-      <w:r>
-        <w:rPr>
-          <w:rFonts w:ascii="Courier New" w:hAnsi="Courier New" w:cs="Courier New"/>
-          <w:lang w:val="id-ID"/>
-        </w:rPr>
-        <w:tab/>
-      </w:r>
-      <w:r>
-        <w:rPr>
-          <w:rFonts w:ascii="Courier New" w:hAnsi="Courier New" w:cs="Courier New"/>
-          <w:lang w:val="id-ID"/>
-        </w:rPr>
-        <w:tab/>
-      </w:r>
-      <w:r>
-        <w:rPr>
-          <w:rFonts w:ascii="Courier New" w:hAnsi="Courier New" w:cs="Courier New"/>
-          <w:lang w:val="id-ID"/>
-        </w:rPr>
-        <w:tab/>
-      </w:r>
-      <w:r>
-        <w:rPr>
-          <w:rFonts w:ascii="Courier New" w:hAnsi="Courier New" w:cs="Courier New"/>
-          <w:lang w:val="id-ID"/>
-        </w:rPr>
-        <w:t xml:space="preserve">d </w:t>
-      </w:r>
-      <w:r>
-        <w:rPr>
-          <w:rFonts w:ascii="Courier New" w:hAnsi="Courier New" w:cs="Courier New"/>
-          <w:lang w:val="id-ID"/>
-        </w:rPr>
-        <w:sym w:font="Wingdings" w:char="F0DF"/>
-      </w:r>
-      <w:r>
-        <w:rPr>
-          <w:rFonts w:ascii="Courier New" w:hAnsi="Courier New" w:cs="Courier New"/>
-          <w:lang w:val="id-ID"/>
-        </w:rPr>
-        <w:t xml:space="preserve"> d + b</w:t>
-      </w:r>
-      <w:r>
-        <w:rPr>
-          <w:rFonts w:ascii="Courier New" w:hAnsi="Courier New" w:cs="Courier New"/>
-          <w:vertAlign w:val="superscript"/>
-          <w:lang w:val="id-ID"/>
-        </w:rPr>
-        <w:t>2</w:t>
-      </w:r>
-      <w:r>
-        <w:rPr>
-          <w:rFonts w:ascii="Courier New" w:hAnsi="Courier New" w:cs="Courier New"/>
-          <w:lang w:val="id-ID"/>
-        </w:rPr>
-        <w:t>(8x+12)+a</w:t>
-      </w:r>
-      <w:r>
-        <w:rPr>
-          <w:rFonts w:ascii="Courier New" w:hAnsi="Courier New" w:cs="Courier New"/>
-          <w:vertAlign w:val="superscript"/>
-          <w:lang w:val="id-ID"/>
-        </w:rPr>
-        <w:t>2</w:t>
-      </w:r>
-      <w:r>
-        <w:rPr>
-          <w:rFonts w:ascii="Courier New" w:hAnsi="Courier New" w:cs="Courier New"/>
-          <w:lang w:val="id-ID"/>
-        </w:rPr>
-        <w:t>(8-8y)</w:t>
-      </w:r>
-    </w:p>
-    <w:p>
-      <w:pPr>
-        <w:autoSpaceDE w:val="0"/>
-        <w:autoSpaceDN w:val="0"/>
-        <w:adjustRightInd w:val="0"/>
-        <w:spacing w:after="0" w:line="240" w:lineRule="auto"/>
-        <w:rPr>
-          <w:rFonts w:ascii="Courier New" w:hAnsi="Courier New" w:cs="Courier New"/>
-          <w:lang w:val="id-ID"/>
-        </w:rPr>
-      </w:pPr>
-      <w:r>
-        <w:rPr>
-          <w:rFonts w:ascii="Courier New" w:hAnsi="Courier New" w:cs="Courier New"/>
-          <w:lang w:val="id-ID"/>
-        </w:rPr>
-        <w:t xml:space="preserve">  </w:t>
-      </w:r>
-      <w:r>
-        <w:rPr>
-          <w:rFonts w:ascii="Courier New" w:hAnsi="Courier New" w:cs="Courier New"/>
-          <w:lang w:val="id-ID"/>
-        </w:rPr>
-        <w:tab/>
-      </w:r>
-      <w:r>
-        <w:rPr>
-          <w:rFonts w:ascii="Courier New" w:hAnsi="Courier New" w:cs="Courier New"/>
-          <w:lang w:val="id-ID"/>
-        </w:rPr>
-        <w:tab/>
-      </w:r>
-      <w:r>
-        <w:rPr>
-          <w:rFonts w:ascii="Courier New" w:hAnsi="Courier New" w:cs="Courier New"/>
-          <w:lang w:val="id-ID"/>
-        </w:rPr>
-        <w:tab/>
-      </w:r>
-      <w:r>
-        <w:rPr>
-          <w:rFonts w:ascii="Courier New" w:hAnsi="Courier New" w:cs="Courier New"/>
-          <w:u w:val="single"/>
-          <w:lang w:val="id-ID"/>
-        </w:rPr>
-        <w:t>Else</w:t>
-      </w:r>
-      <w:r>
-        <w:rPr>
-          <w:rFonts w:ascii="Courier New" w:hAnsi="Courier New" w:cs="Courier New"/>
-          <w:lang w:val="id-ID"/>
-        </w:rPr>
-        <w:t xml:space="preserve"> {choose R}</w:t>
-      </w:r>
-    </w:p>
-    <w:p>
-      <w:pPr>
-        <w:autoSpaceDE w:val="0"/>
-        <w:autoSpaceDN w:val="0"/>
-        <w:adjustRightInd w:val="0"/>
-        <w:spacing w:after="0" w:line="240" w:lineRule="auto"/>
-        <w:rPr>
-          <w:rFonts w:ascii="Courier New" w:hAnsi="Courier New" w:cs="Courier New"/>
-          <w:lang w:val="id-ID"/>
-        </w:rPr>
-      </w:pPr>
-      <w:r>
-        <w:rPr>
-          <w:rFonts w:ascii="Courier New" w:hAnsi="Courier New" w:cs="Courier New"/>
-          <w:lang w:val="id-ID"/>
-        </w:rPr>
-        <w:t xml:space="preserve">    </w:t>
-      </w:r>
-      <w:r>
-        <w:rPr>
-          <w:rFonts w:ascii="Courier New" w:hAnsi="Courier New" w:cs="Courier New"/>
-          <w:lang w:val="id-ID"/>
-        </w:rPr>
-        <w:tab/>
-      </w:r>
-      <w:r>
-        <w:rPr>
-          <w:rFonts w:ascii="Courier New" w:hAnsi="Courier New" w:cs="Courier New"/>
-          <w:lang w:val="id-ID"/>
-        </w:rPr>
-        <w:tab/>
-      </w:r>
-      <w:r>
-        <w:rPr>
-          <w:rFonts w:ascii="Courier New" w:hAnsi="Courier New" w:cs="Courier New"/>
-          <w:lang w:val="id-ID"/>
-        </w:rPr>
-        <w:tab/>
-      </w:r>
-      <w:r>
-        <w:rPr>
-          <w:rFonts w:ascii="Courier New" w:hAnsi="Courier New" w:cs="Courier New"/>
-          <w:lang w:val="id-ID"/>
-        </w:rPr>
-        <w:tab/>
-      </w:r>
-      <w:r>
-        <w:rPr>
-          <w:rFonts w:ascii="Courier New" w:hAnsi="Courier New" w:cs="Courier New"/>
-          <w:lang w:val="id-ID"/>
-        </w:rPr>
-        <w:t xml:space="preserve">d </w:t>
-      </w:r>
-      <w:r>
-        <w:rPr>
-          <w:rFonts w:ascii="Courier New" w:hAnsi="Courier New" w:cs="Courier New"/>
-          <w:lang w:val="id-ID"/>
-        </w:rPr>
-        <w:sym w:font="Wingdings" w:char="F0DF"/>
-      </w:r>
-      <w:r>
-        <w:rPr>
-          <w:rFonts w:ascii="Courier New" w:hAnsi="Courier New" w:cs="Courier New"/>
-          <w:lang w:val="id-ID"/>
-        </w:rPr>
-        <w:t xml:space="preserve"> d + b</w:t>
-      </w:r>
-      <w:r>
-        <w:rPr>
-          <w:rFonts w:ascii="Courier New" w:hAnsi="Courier New" w:cs="Courier New"/>
-          <w:vertAlign w:val="superscript"/>
-          <w:lang w:val="id-ID"/>
-        </w:rPr>
-        <w:t>2</w:t>
-      </w:r>
-      <w:r>
-        <w:rPr>
-          <w:rFonts w:ascii="Courier New" w:hAnsi="Courier New" w:cs="Courier New"/>
-          <w:lang w:val="id-ID"/>
-        </w:rPr>
-        <w:t>(8x+12)</w:t>
-      </w:r>
-    </w:p>
-    <w:p>
-      <w:pPr>
-        <w:autoSpaceDE w:val="0"/>
-        <w:autoSpaceDN w:val="0"/>
-        <w:adjustRightInd w:val="0"/>
-        <w:spacing w:after="0" w:line="240" w:lineRule="auto"/>
-        <w:rPr>
-          <w:rFonts w:ascii="Courier New" w:hAnsi="Courier New" w:cs="Courier New"/>
-          <w:lang w:val="id-ID"/>
-        </w:rPr>
-      </w:pPr>
-      <w:r>
-        <w:rPr>
-          <w:rFonts w:ascii="Courier New" w:hAnsi="Courier New" w:cs="Courier New"/>
-          <w:lang w:val="id-ID"/>
-        </w:rPr>
-        <w:lastRenderedPageBreak/>
-        <w:t xml:space="preserve">  </w:t>
-      </w:r>
-      <w:r>
-        <w:rPr>
-          <w:rFonts w:ascii="Courier New" w:hAnsi="Courier New" w:cs="Courier New"/>
-          <w:lang w:val="id-ID"/>
-        </w:rPr>
-        <w:tab/>
-      </w:r>
-      <w:r>
-        <w:rPr>
-          <w:rFonts w:ascii="Courier New" w:hAnsi="Courier New" w:cs="Courier New"/>
-          <w:lang w:val="id-ID"/>
-        </w:rPr>
-        <w:tab/>
-      </w:r>
-      <w:r>
-        <w:rPr>
-          <w:rFonts w:ascii="Courier New" w:hAnsi="Courier New" w:cs="Courier New"/>
-          <w:lang w:val="id-ID"/>
-        </w:rPr>
-        <w:t xml:space="preserve">x </w:t>
-      </w:r>
-      <w:r>
-        <w:rPr>
-          <w:rFonts w:ascii="Courier New" w:hAnsi="Courier New" w:cs="Courier New"/>
-          <w:lang w:val="id-ID"/>
-        </w:rPr>
-        <w:sym w:font="Wingdings" w:char="F0DF"/>
-      </w:r>
-      <w:r>
-        <w:rPr>
-          <w:rFonts w:ascii="Courier New" w:hAnsi="Courier New" w:cs="Courier New"/>
-          <w:lang w:val="id-ID"/>
-        </w:rPr>
-        <w:t xml:space="preserve"> x + 1</w:t>
-      </w:r>
-    </w:p>
-    <w:p>
-      <w:pPr>
-        <w:autoSpaceDE w:val="0"/>
-        <w:autoSpaceDN w:val="0"/>
-        <w:adjustRightInd w:val="0"/>
-        <w:spacing w:after="0" w:line="240" w:lineRule="auto"/>
-        <w:rPr>
-          <w:rFonts w:cs="Courier New"/>
-          <w:lang w:val="id-ID"/>
-        </w:rPr>
-      </w:pPr>
-      <w:r>
-        <w:rPr>
-          <w:rFonts w:ascii="Courier New" w:hAnsi="Courier New" w:cs="Courier New"/>
-          <w:lang w:val="id-ID"/>
-        </w:rPr>
-        <w:tab/>
-      </w:r>
-      <w:r>
-        <w:rPr>
-          <w:rFonts w:cs="Courier New"/>
-          <w:lang w:val="id-ID"/>
-        </w:rPr>
-        <w:t>For region II :</w:t>
-      </w:r>
-    </w:p>
-    <w:p>
-      <w:pPr>
-        <w:autoSpaceDE w:val="0"/>
-        <w:autoSpaceDN w:val="0"/>
-        <w:adjustRightInd w:val="0"/>
-        <w:spacing w:line="240" w:lineRule="auto"/>
-        <w:rPr>
-          <w:rFonts w:ascii="Courier New" w:hAnsi="Courier New" w:cs="Courier New"/>
-        </w:rPr>
-      </w:pPr>
-      <w:r>
-        <w:rPr>
-          <w:rFonts w:cs="Courier New"/>
-          <w:lang w:val="id-ID"/>
-        </w:rPr>
-        <w:tab/>
-      </w:r>
-      <w:r>
-        <w:rPr>
-          <w:rFonts w:ascii="Courier New" w:hAnsi="Courier New" w:cs="Courier New"/>
-          <w:lang w:val="id-ID"/>
-        </w:rPr>
-        <w:tab/>
-      </w:r>
-      <w:proofErr w:type="gramStart"/>
-      <w:r>
-        <w:rPr>
-          <w:rFonts w:ascii="Courier New" w:hAnsi="Courier New" w:cs="Courier New"/>
-        </w:rPr>
-        <w:t>d</w:t>
-      </w:r>
-      <w:proofErr w:type="gramEnd"/>
-      <w:r>
-        <w:rPr>
-          <w:rFonts w:ascii="Courier New" w:hAnsi="Courier New" w:cs="Courier New"/>
-        </w:rPr>
-        <w:t xml:space="preserve"> </w:t>
-      </w:r>
-      <w:r>
-        <w:rPr>
-          <w:rFonts w:ascii="Courier New" w:hAnsi="Courier New" w:cs="Courier New"/>
-        </w:rPr>
-        <w:sym w:font="Wingdings" w:char="F0DF"/>
-      </w:r>
-      <w:r>
-        <w:rPr>
-          <w:rFonts w:ascii="Courier New" w:hAnsi="Courier New" w:cs="Courier New"/>
-        </w:rPr>
-        <w:t xml:space="preserve"> b</w:t>
-      </w:r>
-      <w:r>
-        <w:rPr>
-          <w:rFonts w:ascii="Courier New" w:hAnsi="Courier New" w:cs="Courier New"/>
-          <w:vertAlign w:val="superscript"/>
-        </w:rPr>
-        <w:t>2</w:t>
-      </w:r>
-      <w:r>
-        <w:rPr>
-          <w:rFonts w:ascii="Courier New" w:hAnsi="Courier New" w:cs="Courier New"/>
-        </w:rPr>
-        <w:t>(2x+1)</w:t>
-      </w:r>
-      <w:r>
-        <w:rPr>
-          <w:rFonts w:ascii="Courier New" w:hAnsi="Courier New" w:cs="Courier New"/>
-          <w:vertAlign w:val="superscript"/>
-        </w:rPr>
-        <w:t>2</w:t>
-      </w:r>
-      <w:r>
-        <w:rPr>
-          <w:rFonts w:ascii="Courier New" w:hAnsi="Courier New" w:cs="Courier New"/>
-        </w:rPr>
-        <w:t xml:space="preserve"> + 4a</w:t>
-      </w:r>
-      <w:r>
-        <w:rPr>
-          <w:rFonts w:ascii="Courier New" w:hAnsi="Courier New" w:cs="Courier New"/>
-          <w:vertAlign w:val="superscript"/>
-        </w:rPr>
-        <w:t>2</w:t>
-      </w:r>
-      <w:r>
-        <w:rPr>
-          <w:rFonts w:ascii="Courier New" w:hAnsi="Courier New" w:cs="Courier New"/>
-        </w:rPr>
-        <w:t>(y-1)</w:t>
-      </w:r>
-      <w:r>
-        <w:rPr>
-          <w:rFonts w:ascii="Courier New" w:hAnsi="Courier New" w:cs="Courier New"/>
-          <w:vertAlign w:val="superscript"/>
-        </w:rPr>
-        <w:t>2</w:t>
-      </w:r>
-      <w:r>
-        <w:rPr>
-          <w:rFonts w:ascii="Courier New" w:hAnsi="Courier New" w:cs="Courier New"/>
-        </w:rPr>
-        <w:t xml:space="preserve"> – 4a</w:t>
-      </w:r>
-      <w:r>
-        <w:rPr>
-          <w:rFonts w:ascii="Courier New" w:hAnsi="Courier New" w:cs="Courier New"/>
-          <w:vertAlign w:val="superscript"/>
-        </w:rPr>
-        <w:t>2</w:t>
-      </w:r>
-      <w:r>
-        <w:rPr>
-          <w:rFonts w:ascii="Courier New" w:hAnsi="Courier New" w:cs="Courier New"/>
-        </w:rPr>
-        <w:t>b</w:t>
-      </w:r>
-      <w:r>
-        <w:rPr>
-          <w:rFonts w:ascii="Courier New" w:hAnsi="Courier New" w:cs="Courier New"/>
-          <w:vertAlign w:val="superscript"/>
-        </w:rPr>
-        <w:t>2</w:t>
-      </w:r>
-      <w:r>
-        <w:rPr>
-          <w:rFonts w:ascii="Courier New" w:hAnsi="Courier New" w:cs="Courier New"/>
-        </w:rPr>
-        <w:t xml:space="preserve"> </w:t>
-      </w:r>
-    </w:p>
-    <w:p>
-      <w:pPr>
-        <w:autoSpaceDE w:val="0"/>
-        <w:autoSpaceDN w:val="0"/>
-        <w:adjustRightInd w:val="0"/>
-        <w:spacing w:after="0" w:line="240" w:lineRule="auto"/>
-        <w:ind w:left="720" w:firstLine="720"/>
-        <w:rPr>
-          <w:rFonts w:ascii="Courier New" w:hAnsi="Courier New" w:cs="Courier New"/>
-          <w:lang w:val="id-ID"/>
-        </w:rPr>
-      </w:pPr>
-      <w:r>
-        <w:rPr>
-          <w:rFonts w:ascii="Courier New" w:hAnsi="Courier New" w:cs="Courier New"/>
-          <w:u w:val="single"/>
-          <w:lang w:val="id-ID"/>
-        </w:rPr>
-        <w:t>While</w:t>
-      </w:r>
-      <w:r>
-        <w:rPr>
-          <w:rFonts w:ascii="Courier New" w:hAnsi="Courier New" w:cs="Courier New"/>
-          <w:lang w:val="id-ID"/>
-        </w:rPr>
-        <w:t xml:space="preserve"> y&gt;0 </w:t>
-      </w:r>
-      <w:r>
-        <w:rPr>
-          <w:rFonts w:ascii="Courier New" w:hAnsi="Courier New" w:cs="Courier New"/>
-          <w:u w:val="single"/>
-          <w:lang w:val="id-ID"/>
-        </w:rPr>
-        <w:t>do</w:t>
-      </w:r>
-    </w:p>
-    <w:p>
-      <w:pPr>
-        <w:autoSpaceDE w:val="0"/>
-        <w:autoSpaceDN w:val="0"/>
-        <w:adjustRightInd w:val="0"/>
-        <w:spacing w:after="0" w:line="240" w:lineRule="auto"/>
-        <w:rPr>
-          <w:rFonts w:ascii="Courier New" w:hAnsi="Courier New" w:cs="Courier New"/>
-          <w:lang w:val="id-ID"/>
-        </w:rPr>
-      </w:pPr>
-      <w:r>
-        <w:rPr>
-          <w:rFonts w:ascii="Courier New" w:hAnsi="Courier New" w:cs="Courier New"/>
-          <w:lang w:val="id-ID"/>
-        </w:rPr>
-        <w:t xml:space="preserve">  </w:t>
-      </w:r>
-      <w:r>
-        <w:rPr>
-          <w:rFonts w:ascii="Courier New" w:hAnsi="Courier New" w:cs="Courier New"/>
-          <w:lang w:val="id-ID"/>
-        </w:rPr>
-        <w:tab/>
-      </w:r>
-      <w:r>
-        <w:rPr>
-          <w:rFonts w:ascii="Courier New" w:hAnsi="Courier New" w:cs="Courier New"/>
-          <w:lang w:val="id-ID"/>
-        </w:rPr>
-        <w:tab/>
-      </w:r>
-      <w:r>
-        <w:rPr>
-          <w:rFonts w:ascii="Courier New" w:hAnsi="Courier New" w:cs="Courier New"/>
-          <w:lang w:val="id-ID"/>
-        </w:rPr>
-        <w:tab/>
-      </w:r>
-      <w:r>
-        <w:rPr>
-          <w:rFonts w:ascii="Courier New" w:hAnsi="Courier New" w:cs="Courier New"/>
-          <w:u w:val="single"/>
-          <w:lang w:val="id-ID"/>
-        </w:rPr>
-        <w:t>If</w:t>
-      </w:r>
-      <w:r>
-        <w:rPr>
-          <w:rFonts w:ascii="Courier New" w:hAnsi="Courier New" w:cs="Courier New"/>
-          <w:lang w:val="id-ID"/>
-        </w:rPr>
-        <w:t xml:space="preserve"> d &lt; 0 </w:t>
-      </w:r>
-      <w:r>
-        <w:rPr>
-          <w:rFonts w:ascii="Courier New" w:hAnsi="Courier New" w:cs="Courier New"/>
-          <w:u w:val="single"/>
-          <w:lang w:val="id-ID"/>
-        </w:rPr>
-        <w:t>then</w:t>
-      </w:r>
-      <w:r>
-        <w:rPr>
-          <w:rFonts w:ascii="Courier New" w:hAnsi="Courier New" w:cs="Courier New"/>
-          <w:lang w:val="id-ID"/>
-        </w:rPr>
-        <w:t xml:space="preserve"> {choose DR}</w:t>
-      </w:r>
-    </w:p>
-    <w:p>
-      <w:pPr>
-        <w:autoSpaceDE w:val="0"/>
-        <w:autoSpaceDN w:val="0"/>
-        <w:adjustRightInd w:val="0"/>
-        <w:spacing w:after="0" w:line="240" w:lineRule="auto"/>
-        <w:rPr>
-          <w:rFonts w:ascii="Courier New" w:hAnsi="Courier New" w:cs="Courier New"/>
-          <w:lang w:val="id-ID"/>
-        </w:rPr>
-      </w:pPr>
-      <w:r>
-        <w:rPr>
-          <w:rFonts w:ascii="Courier New" w:hAnsi="Courier New" w:cs="Courier New"/>
-          <w:lang w:val="id-ID"/>
-        </w:rPr>
-        <w:t xml:space="preserve">   </w:t>
-      </w:r>
-      <w:r>
-        <w:rPr>
-          <w:rFonts w:ascii="Courier New" w:hAnsi="Courier New" w:cs="Courier New"/>
-          <w:lang w:val="id-ID"/>
-        </w:rPr>
-        <w:tab/>
-      </w:r>
-      <w:r>
-        <w:rPr>
-          <w:rFonts w:ascii="Courier New" w:hAnsi="Courier New" w:cs="Courier New"/>
-          <w:lang w:val="id-ID"/>
-        </w:rPr>
-        <w:tab/>
-      </w:r>
-      <w:r>
-        <w:rPr>
-          <w:rFonts w:ascii="Courier New" w:hAnsi="Courier New" w:cs="Courier New"/>
-          <w:lang w:val="id-ID"/>
-        </w:rPr>
-        <w:tab/>
-      </w:r>
-      <w:r>
-        <w:rPr>
-          <w:rFonts w:ascii="Courier New" w:hAnsi="Courier New" w:cs="Courier New"/>
-          <w:lang w:val="id-ID"/>
-        </w:rPr>
-        <w:tab/>
-      </w:r>
-      <w:r>
-        <w:rPr>
-          <w:rFonts w:ascii="Courier New" w:hAnsi="Courier New" w:cs="Courier New"/>
-          <w:lang w:val="id-ID"/>
-        </w:rPr>
-        <w:t xml:space="preserve">x </w:t>
-      </w:r>
-      <w:r>
-        <w:rPr>
-          <w:rFonts w:ascii="Courier New" w:hAnsi="Courier New" w:cs="Courier New"/>
-          <w:lang w:val="id-ID"/>
-        </w:rPr>
-        <w:sym w:font="Wingdings" w:char="F0DF"/>
-      </w:r>
-      <w:r>
-        <w:rPr>
-          <w:rFonts w:ascii="Courier New" w:hAnsi="Courier New" w:cs="Courier New"/>
-          <w:lang w:val="id-ID"/>
-        </w:rPr>
-        <w:t xml:space="preserve"> x + 1</w:t>
-      </w:r>
-    </w:p>
-    <w:p>
-      <w:pPr>
-        <w:autoSpaceDE w:val="0"/>
-        <w:autoSpaceDN w:val="0"/>
-        <w:adjustRightInd w:val="0"/>
-        <w:spacing w:after="0" w:line="240" w:lineRule="auto"/>
-        <w:rPr>
-          <w:rFonts w:ascii="Courier New" w:hAnsi="Courier New" w:cs="Courier New"/>
-          <w:lang w:val="id-ID"/>
-        </w:rPr>
-      </w:pPr>
-      <w:r>
-        <w:rPr>
-          <w:rFonts w:ascii="Courier New" w:hAnsi="Courier New" w:cs="Courier New"/>
-          <w:lang w:val="id-ID"/>
-        </w:rPr>
-        <w:t xml:space="preserve">    </w:t>
-      </w:r>
-      <w:r>
-        <w:rPr>
-          <w:rFonts w:ascii="Courier New" w:hAnsi="Courier New" w:cs="Courier New"/>
-          <w:lang w:val="id-ID"/>
-        </w:rPr>
-        <w:tab/>
-      </w:r>
-      <w:r>
-        <w:rPr>
-          <w:rFonts w:ascii="Courier New" w:hAnsi="Courier New" w:cs="Courier New"/>
-          <w:lang w:val="id-ID"/>
-        </w:rPr>
-        <w:tab/>
-      </w:r>
-      <w:r>
-        <w:rPr>
-          <w:rFonts w:ascii="Courier New" w:hAnsi="Courier New" w:cs="Courier New"/>
-          <w:lang w:val="id-ID"/>
-        </w:rPr>
-        <w:tab/>
-      </w:r>
-      <w:r>
-        <w:rPr>
-          <w:rFonts w:ascii="Courier New" w:hAnsi="Courier New" w:cs="Courier New"/>
-          <w:lang w:val="id-ID"/>
-        </w:rPr>
-        <w:tab/>
-      </w:r>
-      <w:r>
-        <w:rPr>
-          <w:rFonts w:ascii="Courier New" w:hAnsi="Courier New" w:cs="Courier New"/>
-          <w:lang w:val="id-ID"/>
-        </w:rPr>
-        <w:t xml:space="preserve">d </w:t>
-      </w:r>
-      <w:r>
-        <w:rPr>
-          <w:rFonts w:ascii="Courier New" w:hAnsi="Courier New" w:cs="Courier New"/>
-          <w:lang w:val="id-ID"/>
-        </w:rPr>
-        <w:sym w:font="Wingdings" w:char="F0DF"/>
-      </w:r>
-      <w:r>
-        <w:rPr>
-          <w:rFonts w:ascii="Courier New" w:hAnsi="Courier New" w:cs="Courier New"/>
-          <w:lang w:val="id-ID"/>
-        </w:rPr>
-        <w:t xml:space="preserve"> d + b</w:t>
-      </w:r>
-      <w:r>
-        <w:rPr>
-          <w:rFonts w:ascii="Courier New" w:hAnsi="Courier New" w:cs="Courier New"/>
-          <w:vertAlign w:val="superscript"/>
-          <w:lang w:val="id-ID"/>
-        </w:rPr>
-        <w:t>2</w:t>
-      </w:r>
-      <w:r>
-        <w:rPr>
-          <w:rFonts w:ascii="Courier New" w:hAnsi="Courier New" w:cs="Courier New"/>
-          <w:lang w:val="id-ID"/>
-        </w:rPr>
-        <w:t>(8x+8)+a</w:t>
-      </w:r>
-      <w:r>
-        <w:rPr>
-          <w:rFonts w:ascii="Courier New" w:hAnsi="Courier New" w:cs="Courier New"/>
-          <w:vertAlign w:val="superscript"/>
-          <w:lang w:val="id-ID"/>
-        </w:rPr>
-        <w:t>2</w:t>
-      </w:r>
-      <w:r>
-        <w:rPr>
-          <w:rFonts w:ascii="Courier New" w:hAnsi="Courier New" w:cs="Courier New"/>
-          <w:lang w:val="id-ID"/>
-        </w:rPr>
-        <w:t>(12-8y)</w:t>
-      </w:r>
-    </w:p>
-    <w:p>
-      <w:pPr>
-        <w:autoSpaceDE w:val="0"/>
-        <w:autoSpaceDN w:val="0"/>
-        <w:adjustRightInd w:val="0"/>
-        <w:spacing w:after="0" w:line="240" w:lineRule="auto"/>
-        <w:rPr>
-          <w:rFonts w:ascii="Courier New" w:hAnsi="Courier New" w:cs="Courier New"/>
-          <w:lang w:val="id-ID"/>
-        </w:rPr>
-      </w:pPr>
-      <w:r>
-        <w:rPr>
-          <w:rFonts w:ascii="Courier New" w:hAnsi="Courier New" w:cs="Courier New"/>
-          <w:lang w:val="id-ID"/>
-        </w:rPr>
-        <w:t xml:space="preserve">  </w:t>
-      </w:r>
-      <w:r>
-        <w:rPr>
-          <w:rFonts w:ascii="Courier New" w:hAnsi="Courier New" w:cs="Courier New"/>
-          <w:lang w:val="id-ID"/>
-        </w:rPr>
-        <w:tab/>
-      </w:r>
-      <w:r>
-        <w:rPr>
-          <w:rFonts w:ascii="Courier New" w:hAnsi="Courier New" w:cs="Courier New"/>
-          <w:lang w:val="id-ID"/>
-        </w:rPr>
-        <w:tab/>
-      </w:r>
-      <w:r>
-        <w:rPr>
-          <w:rFonts w:ascii="Courier New" w:hAnsi="Courier New" w:cs="Courier New"/>
-          <w:lang w:val="id-ID"/>
-        </w:rPr>
-        <w:tab/>
-      </w:r>
-      <w:r>
-        <w:rPr>
-          <w:rFonts w:ascii="Courier New" w:hAnsi="Courier New" w:cs="Courier New"/>
-          <w:u w:val="single"/>
-          <w:lang w:val="id-ID"/>
-        </w:rPr>
-        <w:t>Else</w:t>
-      </w:r>
-      <w:r>
-        <w:rPr>
-          <w:rFonts w:ascii="Courier New" w:hAnsi="Courier New" w:cs="Courier New"/>
-          <w:lang w:val="id-ID"/>
-        </w:rPr>
-        <w:t xml:space="preserve"> {choose D}</w:t>
-      </w:r>
-    </w:p>
-    <w:p>
-      <w:pPr>
-        <w:autoSpaceDE w:val="0"/>
-        <w:autoSpaceDN w:val="0"/>
-        <w:adjustRightInd w:val="0"/>
-        <w:spacing w:after="0" w:line="240" w:lineRule="auto"/>
-        <w:rPr>
-          <w:rFonts w:ascii="Courier New" w:hAnsi="Courier New" w:cs="Courier New"/>
-          <w:lang w:val="id-ID"/>
-        </w:rPr>
-      </w:pPr>
-      <w:r>
-        <w:rPr>
-          <w:rFonts w:ascii="Courier New" w:hAnsi="Courier New" w:cs="Courier New"/>
-          <w:lang w:val="id-ID"/>
-        </w:rPr>
-        <w:t xml:space="preserve">    </w:t>
-      </w:r>
-      <w:r>
-        <w:rPr>
-          <w:rFonts w:ascii="Courier New" w:hAnsi="Courier New" w:cs="Courier New"/>
-          <w:lang w:val="id-ID"/>
-        </w:rPr>
-        <w:tab/>
-      </w:r>
-      <w:r>
-        <w:rPr>
-          <w:rFonts w:ascii="Courier New" w:hAnsi="Courier New" w:cs="Courier New"/>
-          <w:lang w:val="id-ID"/>
-        </w:rPr>
-        <w:tab/>
-      </w:r>
-      <w:r>
-        <w:rPr>
-          <w:rFonts w:ascii="Courier New" w:hAnsi="Courier New" w:cs="Courier New"/>
-          <w:lang w:val="id-ID"/>
-        </w:rPr>
-        <w:tab/>
-      </w:r>
-      <w:r>
-        <w:rPr>
-          <w:rFonts w:ascii="Courier New" w:hAnsi="Courier New" w:cs="Courier New"/>
-          <w:lang w:val="id-ID"/>
-        </w:rPr>
-        <w:tab/>
-      </w:r>
-      <w:r>
-        <w:rPr>
-          <w:rFonts w:ascii="Courier New" w:hAnsi="Courier New" w:cs="Courier New"/>
-          <w:lang w:val="id-ID"/>
-        </w:rPr>
-        <w:t xml:space="preserve">d </w:t>
-      </w:r>
-      <w:r>
-        <w:rPr>
-          <w:rFonts w:ascii="Courier New" w:hAnsi="Courier New" w:cs="Courier New"/>
-          <w:lang w:val="id-ID"/>
-        </w:rPr>
-        <w:sym w:font="Wingdings" w:char="F0DF"/>
-      </w:r>
-      <w:r>
-        <w:rPr>
-          <w:rFonts w:ascii="Courier New" w:hAnsi="Courier New" w:cs="Courier New"/>
-          <w:lang w:val="id-ID"/>
-        </w:rPr>
-        <w:t xml:space="preserve"> d + a</w:t>
-      </w:r>
-      <w:r>
-        <w:rPr>
-          <w:rFonts w:ascii="Courier New" w:hAnsi="Courier New" w:cs="Courier New"/>
-          <w:vertAlign w:val="superscript"/>
-          <w:lang w:val="id-ID"/>
-        </w:rPr>
-        <w:t>2</w:t>
-      </w:r>
-      <w:r>
-        <w:rPr>
-          <w:rFonts w:ascii="Courier New" w:hAnsi="Courier New" w:cs="Courier New"/>
-          <w:lang w:val="id-ID"/>
-        </w:rPr>
-        <w:t>(12-8y)</w:t>
-      </w:r>
-    </w:p>
-    <w:p>
-      <w:pPr>
-        <w:autoSpaceDE w:val="0"/>
-        <w:autoSpaceDN w:val="0"/>
-        <w:adjustRightInd w:val="0"/>
-        <w:spacing w:after="0" w:line="240" w:lineRule="auto"/>
-        <w:rPr>
-          <w:rFonts w:ascii="Courier New" w:hAnsi="Courier New" w:cs="Courier New"/>
-          <w:lang w:val="id-ID"/>
-        </w:rPr>
-      </w:pPr>
-      <w:r>
-        <w:rPr>
-          <w:rFonts w:ascii="Courier New" w:hAnsi="Courier New" w:cs="Courier New"/>
-          <w:lang w:val="id-ID"/>
-        </w:rPr>
-        <w:t xml:space="preserve">  </w:t>
-      </w:r>
-      <w:r>
-        <w:rPr>
-          <w:rFonts w:ascii="Courier New" w:hAnsi="Courier New" w:cs="Courier New"/>
-          <w:lang w:val="id-ID"/>
-        </w:rPr>
-        <w:tab/>
-      </w:r>
-      <w:r>
-        <w:rPr>
-          <w:rFonts w:ascii="Courier New" w:hAnsi="Courier New" w:cs="Courier New"/>
-          <w:lang w:val="id-ID"/>
-        </w:rPr>
-        <w:tab/>
-      </w:r>
-      <w:r>
-        <w:rPr>
-          <w:rFonts w:ascii="Courier New" w:hAnsi="Courier New" w:cs="Courier New"/>
-          <w:lang w:val="id-ID"/>
-        </w:rPr>
-        <w:tab/>
-      </w:r>
-      <w:r>
-        <w:rPr>
-          <w:rFonts w:ascii="Courier New" w:hAnsi="Courier New" w:cs="Courier New"/>
-          <w:lang w:val="id-ID"/>
-        </w:rPr>
-        <w:tab/>
-      </w:r>
-      <w:r>
-        <w:rPr>
-          <w:rFonts w:ascii="Courier New" w:hAnsi="Courier New" w:cs="Courier New"/>
-          <w:lang w:val="id-ID"/>
-        </w:rPr>
-        <w:t xml:space="preserve">y </w:t>
-      </w:r>
-      <w:r>
-        <w:rPr>
-          <w:rFonts w:ascii="Courier New" w:hAnsi="Courier New" w:cs="Courier New"/>
-          <w:lang w:val="id-ID"/>
-        </w:rPr>
-        <w:sym w:font="Wingdings" w:char="F0DF"/>
-      </w:r>
-      <w:r>
-        <w:rPr>
-          <w:rFonts w:ascii="Courier New" w:hAnsi="Courier New" w:cs="Courier New"/>
-          <w:lang w:val="id-ID"/>
-        </w:rPr>
-        <w:t xml:space="preserve"> y – 1</w:t>
-      </w:r>
-    </w:p>
-    <w:p>
-      <w:pPr>
-        <w:autoSpaceDE w:val="0"/>
-        <w:autoSpaceDN w:val="0"/>
-        <w:adjustRightInd w:val="0"/>
-        <w:spacing w:after="0" w:line="240" w:lineRule="auto"/>
-        <w:rPr>
-          <w:rFonts w:ascii="Courier New" w:hAnsi="Courier New" w:cs="Courier New"/>
-          <w:lang w:val="id-ID"/>
-        </w:rPr>
-      </w:pPr>
-      <w:r>
-        <w:rPr>
-          <w:rFonts w:ascii="Courier New" w:hAnsi="Courier New" w:cs="Courier New"/>
-          <w:lang w:val="id-ID"/>
-        </w:rPr>
-        <w:t xml:space="preserve">  </w:t>
-      </w:r>
-      <w:r>
-        <w:rPr>
-          <w:rFonts w:ascii="Courier New" w:hAnsi="Courier New" w:cs="Courier New"/>
-          <w:lang w:val="id-ID"/>
-        </w:rPr>
-        <w:tab/>
-      </w:r>
-      <w:r>
-        <w:rPr>
-          <w:rFonts w:ascii="Courier New" w:hAnsi="Courier New" w:cs="Courier New"/>
-          <w:lang w:val="id-ID"/>
-        </w:rPr>
-        <w:tab/>
-      </w:r>
-      <w:r>
-        <w:rPr>
-          <w:rFonts w:ascii="Courier New" w:hAnsi="Courier New" w:cs="Courier New"/>
-          <w:lang w:val="id-ID"/>
-        </w:rPr>
-        <w:tab/>
-      </w:r>
-      <w:r>
-        <w:rPr>
-          <w:rFonts w:ascii="Courier New" w:hAnsi="Courier New" w:cs="Courier New"/>
-          <w:lang w:val="id-ID"/>
-        </w:rPr>
-        <w:t>Set(xc+x,yc+y)</w:t>
-      </w:r>
-    </w:p>
-    <w:p>
-      <w:pPr>
-        <w:autoSpaceDE w:val="0"/>
-        <w:autoSpaceDN w:val="0"/>
-        <w:adjustRightInd w:val="0"/>
-        <w:spacing w:after="0" w:line="240" w:lineRule="auto"/>
-        <w:rPr>
-          <w:rFonts w:cs="Courier New"/>
-          <w:lang w:val="id-ID"/>
-        </w:rPr>
-      </w:pPr>
-    </w:p>
-    <w:p>
-      <w:pPr>
-        <w:autoSpaceDE w:val="0"/>
-        <w:autoSpaceDN w:val="0"/>
-        <w:adjustRightInd w:val="0"/>
-        <w:spacing w:after="0" w:line="240" w:lineRule="auto"/>
-        <w:rPr>
-          <w:rFonts w:cs="Courier New"/>
-          <w:lang w:val="id-ID"/>
-        </w:rPr>
-      </w:pPr>
-      <w:r>
-        <w:rPr>
-          <w:rFonts w:cs="Courier New"/>
-          <w:lang w:val="id-ID"/>
-        </w:rPr>
-        <w:t xml:space="preserve">Same with the circle, for starting point we have </w:t>
-      </w:r>
-      <w:r>
-        <w:rPr>
-          <w:rFonts w:ascii="Courier New" w:hAnsi="Courier New" w:cs="Courier New"/>
-          <w:lang w:val="id-ID"/>
-        </w:rPr>
-        <w:t>Set(xc+x,yc+y)</w:t>
-      </w:r>
-      <w:r>
-        <w:rPr>
-          <w:rFonts w:ascii="Courier New" w:hAnsi="Courier New" w:cs="Courier New"/>
-          <w:lang w:val="id-ID"/>
-        </w:rPr>
-        <w:t xml:space="preserve">, </w:t>
-      </w:r>
-      <w:r>
-        <w:rPr>
-          <w:rFonts w:cs="Courier New"/>
-          <w:lang w:val="id-ID"/>
-        </w:rPr>
-        <w:t xml:space="preserve">the different is in ellipse we just declare the setPixel in 4 times because we had 4 quadrants, in region I and region II the algorithm will check </w:t>
-      </w:r>
-      <w:r>
-        <w:rPr>
-          <w:rFonts w:cs="Courier New"/>
-          <w:lang w:val="id-ID"/>
-        </w:rPr>
-        <w:t>whether</w:t>
-      </w:r>
-      <w:r>
-        <w:rPr>
-          <w:rFonts w:ascii="Courier New" w:hAnsi="Courier New" w:cs="Courier New"/>
-          <w:lang w:val="id-ID"/>
-        </w:rPr>
-        <w:t xml:space="preserve"> d &lt; 0 or d &gt; 0</w:t>
-      </w:r>
-      <w:r>
-        <w:rPr>
-          <w:rFonts w:cs="Courier New"/>
-          <w:lang w:val="id-ID"/>
-        </w:rPr>
-        <w:t>. For the region I</w:t>
-      </w:r>
-    </w:p>
-    <w:p>
-      <w:pPr>
-        <w:numPr>
-          <w:ilvl w:val="0"/>
-          <w:numId w:val="2"/>
-        </w:numPr>
-        <w:autoSpaceDE w:val="0"/>
-        <w:autoSpaceDN w:val="0"/>
-        <w:adjustRightInd w:val="0"/>
-        <w:spacing w:after="0" w:line="240" w:lineRule="auto"/>
-        <w:rPr>
-          <w:rFonts w:cs="Courier New"/>
-          <w:lang w:val="id-ID"/>
-        </w:rPr>
-      </w:pPr>
-      <w:r>
-        <w:rPr>
-          <w:rFonts w:cs="Courier New"/>
-          <w:lang w:val="id-ID"/>
-        </w:rPr>
-        <w:t xml:space="preserve">If d &gt; 0 </w:t>
-      </w:r>
-      <w:r>
-        <w:rPr>
-          <w:rFonts w:cs="Courier New"/>
-          <w:lang w:val="id-ID"/>
-        </w:rPr>
-        <w:sym w:font="Wingdings" w:char="F0E0"/>
-      </w:r>
-      <w:r>
-        <w:rPr>
-          <w:rFonts w:cs="Courier New"/>
-          <w:lang w:val="id-ID"/>
-        </w:rPr>
-        <w:t xml:space="preserve"> choose DR</w:t>
-      </w:r>
-    </w:p>
-    <w:p>
-      <w:pPr>
-        <w:numPr>
-          <w:ilvl w:val="0"/>
-          <w:numId w:val="2"/>
-        </w:numPr>
-        <w:autoSpaceDE w:val="0"/>
-        <w:autoSpaceDN w:val="0"/>
-        <w:adjustRightInd w:val="0"/>
-        <w:spacing w:after="0" w:line="240" w:lineRule="auto"/>
-        <w:rPr>
-          <w:rFonts w:cs="Courier New"/>
-          <w:lang w:val="id-ID"/>
-        </w:rPr>
-      </w:pPr>
-      <w:r>
-        <w:rPr>
-          <w:rFonts w:cs="Courier New"/>
-          <w:lang w:val="id-ID"/>
-        </w:rPr>
-        <w:t xml:space="preserve">If d &lt; 0 </w:t>
-      </w:r>
-      <w:r>
-        <w:rPr>
-          <w:rFonts w:cs="Courier New"/>
-          <w:lang w:val="id-ID"/>
-        </w:rPr>
-        <w:sym w:font="Wingdings" w:char="F0E0"/>
-      </w:r>
-      <w:r>
-        <w:rPr>
-          <w:rFonts w:cs="Courier New"/>
-          <w:lang w:val="id-ID"/>
-        </w:rPr>
-        <w:t xml:space="preserve"> choose R</w:t>
-      </w:r>
-    </w:p>
-    <w:p>
-      <w:pPr>
-        <w:autoSpaceDE w:val="0"/>
-        <w:autoSpaceDN w:val="0"/>
-        <w:adjustRightInd w:val="0"/>
-        <w:spacing w:after="0" w:line="240" w:lineRule="auto"/>
-        <w:rPr>
-          <w:rFonts w:cs="Courier New"/>
-          <w:lang w:val="id-ID"/>
-        </w:rPr>
-      </w:pPr>
-      <w:r>
-        <w:rPr>
-          <w:rFonts w:cs="Courier New"/>
-          <w:lang w:val="id-ID"/>
-        </w:rPr>
-        <w:t>And for the region II</w:t>
-      </w:r>
-    </w:p>
-    <w:p>
-      <w:pPr>
-        <w:numPr>
-          <w:ilvl w:val="0"/>
-          <w:numId w:val="3"/>
-        </w:numPr>
-        <w:autoSpaceDE w:val="0"/>
-        <w:autoSpaceDN w:val="0"/>
-        <w:adjustRightInd w:val="0"/>
-        <w:spacing w:after="0" w:line="240" w:lineRule="auto"/>
-        <w:rPr>
-          <w:rFonts w:cs="Courier New"/>
-          <w:lang w:val="id-ID"/>
-        </w:rPr>
-      </w:pPr>
-      <w:r>
-        <w:rPr>
-          <w:rFonts w:cs="Courier New"/>
-          <w:lang w:val="id-ID"/>
-        </w:rPr>
-        <w:t xml:space="preserve">If d &lt; 0 </w:t>
-      </w:r>
-      <w:r>
-        <w:rPr>
-          <w:rFonts w:cs="Courier New"/>
-          <w:lang w:val="id-ID"/>
-        </w:rPr>
-        <w:sym w:font="Wingdings" w:char="F0E0"/>
-      </w:r>
-      <w:r>
-        <w:rPr>
-          <w:rFonts w:cs="Courier New"/>
-          <w:lang w:val="id-ID"/>
-        </w:rPr>
-        <w:t xml:space="preserve"> choose DR</w:t>
-      </w:r>
-    </w:p>
-    <w:p>
-      <w:pPr>
-        <w:numPr>
-          <w:ilvl w:val="0"/>
-          <w:numId w:val="3"/>
-        </w:numPr>
-        <w:autoSpaceDE w:val="0"/>
-        <w:autoSpaceDN w:val="0"/>
-        <w:adjustRightInd w:val="0"/>
-        <w:spacing w:after="0" w:line="240" w:lineRule="auto"/>
-        <w:rPr>
-          <w:rFonts w:cs="Courier New"/>
-          <w:lang w:val="id-ID"/>
-        </w:rPr>
-      </w:pPr>
-      <w:r>
-        <w:rPr>
-          <w:rFonts w:cs="Courier New"/>
-          <w:lang w:val="id-ID"/>
-        </w:rPr>
-        <w:t xml:space="preserve">If d &gt; 0 </w:t>
-      </w:r>
-      <w:r>
-        <w:rPr>
-          <w:rFonts w:cs="Courier New"/>
-          <w:lang w:val="id-ID"/>
-        </w:rPr>
-        <w:sym w:font="Wingdings" w:char="F0E0"/>
-      </w:r>
-      <w:r>
-        <w:rPr>
-          <w:rFonts w:cs="Courier New"/>
-          <w:lang w:val="id-ID"/>
-        </w:rPr>
-        <w:t xml:space="preserve"> choose D</w:t>
-      </w:r>
-    </w:p>
-    <w:p>
-      <w:pPr>
-        <w:autoSpaceDE w:val="0"/>
-        <w:autoSpaceDN w:val="0"/>
-        <w:adjustRightInd w:val="0"/>
-        <w:spacing w:after="0" w:line="240" w:lineRule="auto"/>
-        <w:rPr>
-          <w:rFonts w:cs="Courier New"/>
-          <w:lang w:val="id-ID"/>
-        </w:rPr>
-      </w:pPr>
-      <w:r>
-        <w:rPr>
-          <w:rFonts w:cs="Courier New"/>
-          <w:lang w:val="id-ID"/>
-        </w:rPr>
-        <w:t>After we get the position of d the algorithm will recalculate the d used for the next pixel/coordinate.</w:t>
       </w:r>
     </w:p>
     <w:p>
@@ -3807,9 +2068,7 @@
         </w:rPr>
         <w:t>Evaluation</w:t>
       </w:r>
-      <w:bookmarkStart w:id="5" w:name="_GoBack"/>
       <w:bookmarkEnd w:id="4"/>
-      <w:bookmarkEnd w:id="5"/>
     </w:p>
     <w:p>
       <w:pPr>
@@ -3824,7 +2083,7 @@
           <w:color w:val="auto"/>
         </w:rPr>
       </w:pPr>
-      <w:bookmarkStart w:id="6" w:name="_Toc495226776"/>
+      <w:bookmarkStart w:id="5" w:name="_Toc495226776"/>
       <w:r>
         <w:rPr>
           <w:b/>
@@ -3832,7 +2091,7 @@
         </w:rPr>
         <w:t>Work Log</w:t>
       </w:r>
-      <w:bookmarkEnd w:id="6"/>
+      <w:bookmarkEnd w:id="5"/>
     </w:p>
     <w:p>
       <w:pPr>
@@ -3892,6 +2151,7 @@
                 <w:sz w:val="18"/>
                 <w:szCs w:val="18"/>
               </w:rPr>
+              <w:lastRenderedPageBreak/>
               <w:t>No</w:t>
             </w:r>
           </w:p>
@@ -4758,7 +3018,6 @@
                 <w:sz w:val="18"/>
                 <w:szCs w:val="18"/>
               </w:rPr>
-              <w:lastRenderedPageBreak/>
               <w:t>7</w:t>
             </w:r>
           </w:p>
@@ -4857,7 +3116,23 @@
                 <w:sz w:val="18"/>
                 <w:szCs w:val="18"/>
               </w:rPr>
-              <w:t>Creating an array for circle so user can choose to delete any circle. Still buggy, not working as intended</w:t>
+              <w:t>Creating an array for circle so user can choose to delete any circle</w:t>
+            </w:r>
+            <w:r>
+              <w:rPr>
+                <w:rFonts w:ascii="Segoe UI" w:hAnsi="Segoe UI" w:cs="Segoe UI"/>
+                <w:sz w:val="18"/>
+                <w:szCs w:val="18"/>
+              </w:rPr>
+              <w:t xml:space="preserve">. </w:t>
+            </w:r>
+            <w:r>
+              <w:rPr>
+                <w:rFonts w:ascii="Segoe UI" w:hAnsi="Segoe UI" w:cs="Segoe UI"/>
+                <w:sz w:val="18"/>
+                <w:szCs w:val="18"/>
+              </w:rPr>
+              <w:t>Still buggy, not working as intended</w:t>
             </w:r>
           </w:p>
         </w:tc>
@@ -4983,7 +3258,25 @@
                 <w:sz w:val="18"/>
                 <w:szCs w:val="18"/>
               </w:rPr>
-              <w:t>Trying to put circle values on a List(Of Integer)</w:t>
+              <w:t xml:space="preserve">Trying to put circle values on a </w:t>
+            </w:r>
+            <w:proofErr w:type="gramStart"/>
+            <w:r>
+              <w:rPr>
+                <w:rFonts w:ascii="Segoe UI" w:hAnsi="Segoe UI" w:cs="Segoe UI"/>
+                <w:sz w:val="18"/>
+                <w:szCs w:val="18"/>
+              </w:rPr>
+              <w:t>List(</w:t>
+            </w:r>
+            <w:proofErr w:type="gramEnd"/>
+            <w:r>
+              <w:rPr>
+                <w:rFonts w:ascii="Segoe UI" w:hAnsi="Segoe UI" w:cs="Segoe UI"/>
+                <w:sz w:val="18"/>
+                <w:szCs w:val="18"/>
+              </w:rPr>
+              <w:t>Of Integer)</w:t>
             </w:r>
           </w:p>
         </w:tc>
@@ -5457,7 +3750,25 @@
                 <w:sz w:val="18"/>
                 <w:szCs w:val="18"/>
               </w:rPr>
-              <w:t>Updated listing algorithm to a much more simpler version</w:t>
+              <w:t xml:space="preserve">Updated listing algorithm to a much </w:t>
+            </w:r>
+            <w:proofErr w:type="gramStart"/>
+            <w:r>
+              <w:rPr>
+                <w:rFonts w:ascii="Segoe UI" w:hAnsi="Segoe UI" w:cs="Segoe UI"/>
+                <w:sz w:val="18"/>
+                <w:szCs w:val="18"/>
+              </w:rPr>
+              <w:t>more simpler</w:t>
+            </w:r>
+            <w:proofErr w:type="gramEnd"/>
+            <w:r>
+              <w:rPr>
+                <w:rFonts w:ascii="Segoe UI" w:hAnsi="Segoe UI" w:cs="Segoe UI"/>
+                <w:sz w:val="18"/>
+                <w:szCs w:val="18"/>
+              </w:rPr>
+              <w:t xml:space="preserve"> version</w:t>
             </w:r>
           </w:p>
         </w:tc>
@@ -5951,7 +4262,25 @@
                 <w:sz w:val="18"/>
                 <w:szCs w:val="18"/>
               </w:rPr>
-              <w:t>#ellipse can now be deleted #but  we can't delete the object when we had both circle and ellipse</w:t>
+              <w:t>#ellipse can now be deleted #</w:t>
+            </w:r>
+            <w:proofErr w:type="gramStart"/>
+            <w:r>
+              <w:rPr>
+                <w:rFonts w:ascii="Segoe UI" w:hAnsi="Segoe UI" w:cs="Segoe UI"/>
+                <w:sz w:val="18"/>
+                <w:szCs w:val="18"/>
+              </w:rPr>
+              <w:t>but  we</w:t>
+            </w:r>
+            <w:proofErr w:type="gramEnd"/>
+            <w:r>
+              <w:rPr>
+                <w:rFonts w:ascii="Segoe UI" w:hAnsi="Segoe UI" w:cs="Segoe UI"/>
+                <w:sz w:val="18"/>
+                <w:szCs w:val="18"/>
+              </w:rPr>
+              <w:t xml:space="preserve"> can't delete the object when we had both circle and ellipse</w:t>
             </w:r>
           </w:p>
         </w:tc>
@@ -6484,8 +4813,18 @@
                 <w:sz w:val="18"/>
                 <w:szCs w:val="18"/>
               </w:rPr>
-              <w:t>trying to make an interface more friendly</w:t>
-            </w:r>
+              <w:t xml:space="preserve">trying to make an interface </w:t>
+            </w:r>
+            <w:proofErr w:type="gramStart"/>
+            <w:r>
+              <w:rPr>
+                <w:rFonts w:ascii="Segoe UI" w:hAnsi="Segoe UI" w:cs="Segoe UI"/>
+                <w:sz w:val="18"/>
+                <w:szCs w:val="18"/>
+              </w:rPr>
+              <w:t>more friendly</w:t>
+            </w:r>
+            <w:proofErr w:type="gramEnd"/>
           </w:p>
         </w:tc>
       </w:tr>
@@ -6582,6 +4921,8 @@
               </w:rPr>
               <w:t>4:26</w:t>
             </w:r>
+            <w:bookmarkStart w:id="6" w:name="_GoBack"/>
+            <w:bookmarkEnd w:id="6"/>
             <w:r>
               <w:rPr>
                 <w:rFonts w:ascii="Segoe UI" w:hAnsi="Segoe UI" w:cs="Segoe UI"/>
@@ -7150,6 +5491,7 @@
           <w:b/>
           <w:color w:val="auto"/>
         </w:rPr>
+        <w:lastRenderedPageBreak/>
         <w:t>Conclusion and Remarks</w:t>
       </w:r>
       <w:bookmarkEnd w:id="7"/>
@@ -7166,7 +5508,7 @@
 </file>
 
 <file path=word/endnotes.xml><?xml version="1.0" encoding="utf-8"?>
-<w:endnotes xmlns:wpc="http://schemas.microsoft.com/office/word/2010/wordprocessingCanvas" xmlns:mc="http://schemas.openxmlformats.org/markup-compatibility/2006" xmlns:o="urn:schemas-microsoft-com:office:office" xmlns:r="http://schemas.openxmlformats.org/officeDocument/2006/relationships" xmlns:m="http://schemas.openxmlformats.org/officeDocument/2006/math" xmlns:v="urn:schemas-microsoft-com:vml" xmlns:wp14="http://schemas.microsoft.com/office/word/2010/wordprocessingDrawing" xmlns:wp="http://schemas.openxmlformats.org/drawingml/2006/wordprocessingDrawing" xmlns:w10="urn:schemas-microsoft-com:office:word" xmlns:w="http://schemas.openxmlformats.org/wordprocessingml/2006/main" xmlns:w14="http://schemas.microsoft.com/office/word/2010/wordml" xmlns:w15="http://schemas.microsoft.com/office/word/2012/wordml" xmlns:wpg="http://schemas.microsoft.com/office/word/2010/wordprocessingGroup" xmlns:wpi="http://schemas.microsoft.com/office/word/2010/wordprocessingInk" xmlns:wne="http://schemas.microsoft.com/office/word/2006/wordml" xmlns:wps="http://schemas.microsoft.com/office/word/2010/wordprocessingShape" mc:Ignorable="w14 w15 wp14">
+<w:endnotes xmlns:wpc="http://schemas.microsoft.com/office/word/2010/wordprocessingCanvas" xmlns:cx="http://schemas.microsoft.com/office/drawing/2014/chartex" xmlns:cx1="http://schemas.microsoft.com/office/drawing/2015/9/8/chartex" xmlns:cx2="http://schemas.microsoft.com/office/drawing/2015/10/21/chartex" xmlns:cx3="http://schemas.microsoft.com/office/drawing/2016/5/9/chartex" xmlns:cx4="http://schemas.microsoft.com/office/drawing/2016/5/10/chartex" xmlns:cx5="http://schemas.microsoft.com/office/drawing/2016/5/11/chartex" xmlns:cx6="http://schemas.microsoft.com/office/drawing/2016/5/12/chartex" xmlns:cx7="http://schemas.microsoft.com/office/drawing/2016/5/13/chartex" xmlns:cx8="http://schemas.microsoft.com/office/drawing/2016/5/14/chartex" xmlns:mc="http://schemas.openxmlformats.org/markup-compatibility/2006" xmlns:aink="http://schemas.microsoft.com/office/drawing/2016/ink" xmlns:am3d="http://schemas.microsoft.com/office/drawing/2017/model3d" xmlns:o="urn:schemas-microsoft-com:office:office" xmlns:r="http://schemas.openxmlformats.org/officeDocument/2006/relationships" xmlns:m="http://schemas.openxmlformats.org/officeDocument/2006/math" xmlns:v="urn:schemas-microsoft-com:vml" xmlns:wp14="http://schemas.microsoft.com/office/word/2010/wordprocessingDrawing" xmlns:wp="http://schemas.openxmlformats.org/drawingml/2006/wordprocessingDrawing" xmlns:w10="urn:schemas-microsoft-com:office:word" xmlns:w="http://schemas.openxmlformats.org/wordprocessingml/2006/main" xmlns:w14="http://schemas.microsoft.com/office/word/2010/wordml" xmlns:w15="http://schemas.microsoft.com/office/word/2012/wordml" xmlns:w16cid="http://schemas.microsoft.com/office/word/2016/wordml/cid" xmlns:w16se="http://schemas.microsoft.com/office/word/2015/wordml/symex" xmlns:wpg="http://schemas.microsoft.com/office/word/2010/wordprocessingGroup" xmlns:wpi="http://schemas.microsoft.com/office/word/2010/wordprocessingInk" xmlns:wne="http://schemas.microsoft.com/office/word/2006/wordml" xmlns:wps="http://schemas.microsoft.com/office/word/2010/wordprocessingShape" mc:Ignorable="w14 w15 w16se w16cid wp14">
   <w:endnote w:type="separator" w:id="-1">
     <w:p>
       <w:pPr>
@@ -7191,7 +5533,7 @@
 </file>
 
 <file path=word/footer1.xml><?xml version="1.0" encoding="utf-8"?>
-<w:ftr xmlns:wpc="http://schemas.microsoft.com/office/word/2010/wordprocessingCanvas" xmlns:mc="http://schemas.openxmlformats.org/markup-compatibility/2006" xmlns:o="urn:schemas-microsoft-com:office:office" xmlns:r="http://schemas.openxmlformats.org/officeDocument/2006/relationships" xmlns:m="http://schemas.openxmlformats.org/officeDocument/2006/math" xmlns:v="urn:schemas-microsoft-com:vml" xmlns:wp14="http://schemas.microsoft.com/office/word/2010/wordprocessingDrawing" xmlns:wp="http://schemas.openxmlformats.org/drawingml/2006/wordprocessingDrawing" xmlns:w10="urn:schemas-microsoft-com:office:word" xmlns:w="http://schemas.openxmlformats.org/wordprocessingml/2006/main" xmlns:w14="http://schemas.microsoft.com/office/word/2010/wordml" xmlns:w15="http://schemas.microsoft.com/office/word/2012/wordml" xmlns:wpg="http://schemas.microsoft.com/office/word/2010/wordprocessingGroup" xmlns:wpi="http://schemas.microsoft.com/office/word/2010/wordprocessingInk" xmlns:wne="http://schemas.microsoft.com/office/word/2006/wordml" xmlns:wps="http://schemas.microsoft.com/office/word/2010/wordprocessingShape" mc:Ignorable="w14 w15 wp14">
+<w:ftr xmlns:wpc="http://schemas.microsoft.com/office/word/2010/wordprocessingCanvas" xmlns:cx="http://schemas.microsoft.com/office/drawing/2014/chartex" xmlns:cx1="http://schemas.microsoft.com/office/drawing/2015/9/8/chartex" xmlns:cx2="http://schemas.microsoft.com/office/drawing/2015/10/21/chartex" xmlns:cx3="http://schemas.microsoft.com/office/drawing/2016/5/9/chartex" xmlns:cx4="http://schemas.microsoft.com/office/drawing/2016/5/10/chartex" xmlns:cx5="http://schemas.microsoft.com/office/drawing/2016/5/11/chartex" xmlns:cx6="http://schemas.microsoft.com/office/drawing/2016/5/12/chartex" xmlns:cx7="http://schemas.microsoft.com/office/drawing/2016/5/13/chartex" xmlns:cx8="http://schemas.microsoft.com/office/drawing/2016/5/14/chartex" xmlns:mc="http://schemas.openxmlformats.org/markup-compatibility/2006" xmlns:aink="http://schemas.microsoft.com/office/drawing/2016/ink" xmlns:am3d="http://schemas.microsoft.com/office/drawing/2017/model3d" xmlns:o="urn:schemas-microsoft-com:office:office" xmlns:r="http://schemas.openxmlformats.org/officeDocument/2006/relationships" xmlns:m="http://schemas.openxmlformats.org/officeDocument/2006/math" xmlns:v="urn:schemas-microsoft-com:vml" xmlns:wp14="http://schemas.microsoft.com/office/word/2010/wordprocessingDrawing" xmlns:wp="http://schemas.openxmlformats.org/drawingml/2006/wordprocessingDrawing" xmlns:w10="urn:schemas-microsoft-com:office:word" xmlns:w="http://schemas.openxmlformats.org/wordprocessingml/2006/main" xmlns:w14="http://schemas.microsoft.com/office/word/2010/wordml" xmlns:w15="http://schemas.microsoft.com/office/word/2012/wordml" xmlns:w16cid="http://schemas.microsoft.com/office/word/2016/wordml/cid" xmlns:w16se="http://schemas.microsoft.com/office/word/2015/wordml/symex" xmlns:wpg="http://schemas.microsoft.com/office/word/2010/wordprocessingGroup" xmlns:wpi="http://schemas.microsoft.com/office/word/2010/wordprocessingInk" xmlns:wne="http://schemas.microsoft.com/office/word/2006/wordml" xmlns:wps="http://schemas.microsoft.com/office/word/2010/wordprocessingShape" mc:Ignorable="w14 w15 w16se w16cid wp14">
   <w:sdt>
     <w:sdtPr>
       <w:id w:val="1044724265"/>
@@ -7244,7 +5586,7 @@
 </file>
 
 <file path=word/footnotes.xml><?xml version="1.0" encoding="utf-8"?>
-<w:footnotes xmlns:wpc="http://schemas.microsoft.com/office/word/2010/wordprocessingCanvas" xmlns:mc="http://schemas.openxmlformats.org/markup-compatibility/2006" xmlns:o="urn:schemas-microsoft-com:office:office" xmlns:r="http://schemas.openxmlformats.org/officeDocument/2006/relationships" xmlns:m="http://schemas.openxmlformats.org/officeDocument/2006/math" xmlns:v="urn:schemas-microsoft-com:vml" xmlns:wp14="http://schemas.microsoft.com/office/word/2010/wordprocessingDrawing" xmlns:wp="http://schemas.openxmlformats.org/drawingml/2006/wordprocessingDrawing" xmlns:w10="urn:schemas-microsoft-com:office:word" xmlns:w="http://schemas.openxmlformats.org/wordprocessingml/2006/main" xmlns:w14="http://schemas.microsoft.com/office/word/2010/wordml" xmlns:w15="http://schemas.microsoft.com/office/word/2012/wordml" xmlns:wpg="http://schemas.microsoft.com/office/word/2010/wordprocessingGroup" xmlns:wpi="http://schemas.microsoft.com/office/word/2010/wordprocessingInk" xmlns:wne="http://schemas.microsoft.com/office/word/2006/wordml" xmlns:wps="http://schemas.microsoft.com/office/word/2010/wordprocessingShape" mc:Ignorable="w14 w15 wp14">
+<w:footnotes xmlns:wpc="http://schemas.microsoft.com/office/word/2010/wordprocessingCanvas" xmlns:cx="http://schemas.microsoft.com/office/drawing/2014/chartex" xmlns:cx1="http://schemas.microsoft.com/office/drawing/2015/9/8/chartex" xmlns:cx2="http://schemas.microsoft.com/office/drawing/2015/10/21/chartex" xmlns:cx3="http://schemas.microsoft.com/office/drawing/2016/5/9/chartex" xmlns:cx4="http://schemas.microsoft.com/office/drawing/2016/5/10/chartex" xmlns:cx5="http://schemas.microsoft.com/office/drawing/2016/5/11/chartex" xmlns:cx6="http://schemas.microsoft.com/office/drawing/2016/5/12/chartex" xmlns:cx7="http://schemas.microsoft.com/office/drawing/2016/5/13/chartex" xmlns:cx8="http://schemas.microsoft.com/office/drawing/2016/5/14/chartex" xmlns:mc="http://schemas.openxmlformats.org/markup-compatibility/2006" xmlns:aink="http://schemas.microsoft.com/office/drawing/2016/ink" xmlns:am3d="http://schemas.microsoft.com/office/drawing/2017/model3d" xmlns:o="urn:schemas-microsoft-com:office:office" xmlns:r="http://schemas.openxmlformats.org/officeDocument/2006/relationships" xmlns:m="http://schemas.openxmlformats.org/officeDocument/2006/math" xmlns:v="urn:schemas-microsoft-com:vml" xmlns:wp14="http://schemas.microsoft.com/office/word/2010/wordprocessingDrawing" xmlns:wp="http://schemas.openxmlformats.org/drawingml/2006/wordprocessingDrawing" xmlns:w10="urn:schemas-microsoft-com:office:word" xmlns:w="http://schemas.openxmlformats.org/wordprocessingml/2006/main" xmlns:w14="http://schemas.microsoft.com/office/word/2010/wordml" xmlns:w15="http://schemas.microsoft.com/office/word/2012/wordml" xmlns:w16cid="http://schemas.microsoft.com/office/word/2016/wordml/cid" xmlns:w16se="http://schemas.microsoft.com/office/word/2015/wordml/symex" xmlns:wpg="http://schemas.microsoft.com/office/word/2010/wordprocessingGroup" xmlns:wpi="http://schemas.microsoft.com/office/word/2010/wordprocessingInk" xmlns:wne="http://schemas.microsoft.com/office/word/2006/wordml" xmlns:wps="http://schemas.microsoft.com/office/word/2010/wordprocessingShape" mc:Ignorable="w14 w15 w16se w16cid wp14">
   <w:footnote w:type="separator" w:id="-1">
     <w:p>
       <w:pPr>
@@ -7269,148 +5611,8 @@
 </file>
 
 <file path=word/numbering.xml><?xml version="1.0" encoding="utf-8"?>
-<w:numbering xmlns:wpc="http://schemas.microsoft.com/office/word/2010/wordprocessingCanvas" xmlns:mc="http://schemas.openxmlformats.org/markup-compatibility/2006" xmlns:o="urn:schemas-microsoft-com:office:office" xmlns:r="http://schemas.openxmlformats.org/officeDocument/2006/relationships" xmlns:m="http://schemas.openxmlformats.org/officeDocument/2006/math" xmlns:v="urn:schemas-microsoft-com:vml" xmlns:wp14="http://schemas.microsoft.com/office/word/2010/wordprocessingDrawing" xmlns:wp="http://schemas.openxmlformats.org/drawingml/2006/wordprocessingDrawing" xmlns:w10="urn:schemas-microsoft-com:office:word" xmlns:w="http://schemas.openxmlformats.org/wordprocessingml/2006/main" xmlns:w14="http://schemas.microsoft.com/office/word/2010/wordml" xmlns:w15="http://schemas.microsoft.com/office/word/2012/wordml" xmlns:wpg="http://schemas.microsoft.com/office/word/2010/wordprocessingGroup" xmlns:wpi="http://schemas.microsoft.com/office/word/2010/wordprocessingInk" xmlns:wne="http://schemas.microsoft.com/office/word/2006/wordml" xmlns:wps="http://schemas.microsoft.com/office/word/2010/wordprocessingShape" mc:Ignorable="w14 w15 wp14">
-  <w:abstractNum w:abstractNumId="0">
-    <w:nsid w:val="1C0E7935"/>
-    <w:multiLevelType w:val="hybridMultilevel"/>
-    <w:tmpl w:val="63B81582"/>
-    <w:lvl w:ilvl="0" w:tplc="90F8F1A0">
-      <w:start w:val="1"/>
-      <w:numFmt w:val="bullet"/>
-      <w:lvlText w:val="•"/>
-      <w:lvlJc w:val="left"/>
-      <w:pPr>
-        <w:tabs>
-          <w:tab w:val="num" w:pos="720"/>
-        </w:tabs>
-        <w:ind w:left="720" w:hanging="360"/>
-      </w:pPr>
-      <w:rPr>
-        <w:rFonts w:ascii="Times New Roman" w:hAnsi="Times New Roman" w:hint="default"/>
-      </w:rPr>
-    </w:lvl>
-    <w:lvl w:ilvl="1" w:tplc="2F309480" w:tentative="1">
-      <w:start w:val="1"/>
-      <w:numFmt w:val="bullet"/>
-      <w:lvlText w:val="•"/>
-      <w:lvlJc w:val="left"/>
-      <w:pPr>
-        <w:tabs>
-          <w:tab w:val="num" w:pos="1440"/>
-        </w:tabs>
-        <w:ind w:left="1440" w:hanging="360"/>
-      </w:pPr>
-      <w:rPr>
-        <w:rFonts w:ascii="Times New Roman" w:hAnsi="Times New Roman" w:hint="default"/>
-      </w:rPr>
-    </w:lvl>
-    <w:lvl w:ilvl="2" w:tplc="79F8B8EC" w:tentative="1">
-      <w:start w:val="1"/>
-      <w:numFmt w:val="bullet"/>
-      <w:lvlText w:val="•"/>
-      <w:lvlJc w:val="left"/>
-      <w:pPr>
-        <w:tabs>
-          <w:tab w:val="num" w:pos="2160"/>
-        </w:tabs>
-        <w:ind w:left="2160" w:hanging="360"/>
-      </w:pPr>
-      <w:rPr>
-        <w:rFonts w:ascii="Times New Roman" w:hAnsi="Times New Roman" w:hint="default"/>
-      </w:rPr>
-    </w:lvl>
-    <w:lvl w:ilvl="3" w:tplc="A59E0CB8" w:tentative="1">
-      <w:start w:val="1"/>
-      <w:numFmt w:val="bullet"/>
-      <w:lvlText w:val="•"/>
-      <w:lvlJc w:val="left"/>
-      <w:pPr>
-        <w:tabs>
-          <w:tab w:val="num" w:pos="2880"/>
-        </w:tabs>
-        <w:ind w:left="2880" w:hanging="360"/>
-      </w:pPr>
-      <w:rPr>
-        <w:rFonts w:ascii="Times New Roman" w:hAnsi="Times New Roman" w:hint="default"/>
-      </w:rPr>
-    </w:lvl>
-    <w:lvl w:ilvl="4" w:tplc="39083C98" w:tentative="1">
-      <w:start w:val="1"/>
-      <w:numFmt w:val="bullet"/>
-      <w:lvlText w:val="•"/>
-      <w:lvlJc w:val="left"/>
-      <w:pPr>
-        <w:tabs>
-          <w:tab w:val="num" w:pos="3600"/>
-        </w:tabs>
-        <w:ind w:left="3600" w:hanging="360"/>
-      </w:pPr>
-      <w:rPr>
-        <w:rFonts w:ascii="Times New Roman" w:hAnsi="Times New Roman" w:hint="default"/>
-      </w:rPr>
-    </w:lvl>
-    <w:lvl w:ilvl="5" w:tplc="F0E2C6B4" w:tentative="1">
-      <w:start w:val="1"/>
-      <w:numFmt w:val="bullet"/>
-      <w:lvlText w:val="•"/>
-      <w:lvlJc w:val="left"/>
-      <w:pPr>
-        <w:tabs>
-          <w:tab w:val="num" w:pos="4320"/>
-        </w:tabs>
-        <w:ind w:left="4320" w:hanging="360"/>
-      </w:pPr>
-      <w:rPr>
-        <w:rFonts w:ascii="Times New Roman" w:hAnsi="Times New Roman" w:hint="default"/>
-      </w:rPr>
-    </w:lvl>
-    <w:lvl w:ilvl="6" w:tplc="72CA18C6" w:tentative="1">
-      <w:start w:val="1"/>
-      <w:numFmt w:val="bullet"/>
-      <w:lvlText w:val="•"/>
-      <w:lvlJc w:val="left"/>
-      <w:pPr>
-        <w:tabs>
-          <w:tab w:val="num" w:pos="5040"/>
-        </w:tabs>
-        <w:ind w:left="5040" w:hanging="360"/>
-      </w:pPr>
-      <w:rPr>
-        <w:rFonts w:ascii="Times New Roman" w:hAnsi="Times New Roman" w:hint="default"/>
-      </w:rPr>
-    </w:lvl>
-    <w:lvl w:ilvl="7" w:tplc="C39E388C" w:tentative="1">
-      <w:start w:val="1"/>
-      <w:numFmt w:val="bullet"/>
-      <w:lvlText w:val="•"/>
-      <w:lvlJc w:val="left"/>
-      <w:pPr>
-        <w:tabs>
-          <w:tab w:val="num" w:pos="5760"/>
-        </w:tabs>
-        <w:ind w:left="5760" w:hanging="360"/>
-      </w:pPr>
-      <w:rPr>
-        <w:rFonts w:ascii="Times New Roman" w:hAnsi="Times New Roman" w:hint="default"/>
-      </w:rPr>
-    </w:lvl>
-    <w:lvl w:ilvl="8" w:tplc="B37AEAE8" w:tentative="1">
-      <w:start w:val="1"/>
-      <w:numFmt w:val="bullet"/>
-      <w:lvlText w:val="•"/>
-      <w:lvlJc w:val="left"/>
-      <w:pPr>
-        <w:tabs>
-          <w:tab w:val="num" w:pos="6480"/>
-        </w:tabs>
-        <w:ind w:left="6480" w:hanging="360"/>
-      </w:pPr>
-      <w:rPr>
-        <w:rFonts w:ascii="Times New Roman" w:hAnsi="Times New Roman" w:hint="default"/>
-      </w:rPr>
-    </w:lvl>
-  </w:abstractNum>
-  <w:abstractNum w:abstractNumId="1">
+<w:numbering xmlns:wpc="http://schemas.microsoft.com/office/word/2010/wordprocessingCanvas" xmlns:cx="http://schemas.microsoft.com/office/drawing/2014/chartex" xmlns:cx1="http://schemas.microsoft.com/office/drawing/2015/9/8/chartex" xmlns:cx2="http://schemas.microsoft.com/office/drawing/2015/10/21/chartex" xmlns:cx3="http://schemas.microsoft.com/office/drawing/2016/5/9/chartex" xmlns:cx4="http://schemas.microsoft.com/office/drawing/2016/5/10/chartex" xmlns:cx5="http://schemas.microsoft.com/office/drawing/2016/5/11/chartex" xmlns:cx6="http://schemas.microsoft.com/office/drawing/2016/5/12/chartex" xmlns:cx7="http://schemas.microsoft.com/office/drawing/2016/5/13/chartex" xmlns:cx8="http://schemas.microsoft.com/office/drawing/2016/5/14/chartex" xmlns:mc="http://schemas.openxmlformats.org/markup-compatibility/2006" xmlns:aink="http://schemas.microsoft.com/office/drawing/2016/ink" xmlns:am3d="http://schemas.microsoft.com/office/drawing/2017/model3d" xmlns:o="urn:schemas-microsoft-com:office:office" xmlns:r="http://schemas.openxmlformats.org/officeDocument/2006/relationships" xmlns:m="http://schemas.openxmlformats.org/officeDocument/2006/math" xmlns:v="urn:schemas-microsoft-com:vml" xmlns:wp14="http://schemas.microsoft.com/office/word/2010/wordprocessingDrawing" xmlns:wp="http://schemas.openxmlformats.org/drawingml/2006/wordprocessingDrawing" xmlns:w10="urn:schemas-microsoft-com:office:word" xmlns:w="http://schemas.openxmlformats.org/wordprocessingml/2006/main" xmlns:w14="http://schemas.microsoft.com/office/word/2010/wordml" xmlns:w15="http://schemas.microsoft.com/office/word/2012/wordml" xmlns:w16cid="http://schemas.microsoft.com/office/word/2016/wordml/cid" xmlns:w16se="http://schemas.microsoft.com/office/word/2015/wordml/symex" xmlns:wpg="http://schemas.microsoft.com/office/word/2010/wordprocessingGroup" xmlns:wpi="http://schemas.microsoft.com/office/word/2010/wordprocessingInk" xmlns:wne="http://schemas.microsoft.com/office/word/2006/wordml" xmlns:wps="http://schemas.microsoft.com/office/word/2010/wordprocessingShape" mc:Ignorable="w14 w15 w16se w16cid wp14">
+  <w:abstractNum w:abstractNumId="0" w15:restartNumberingAfterBreak="0">
     <w:nsid w:val="2E507798"/>
     <w:multiLevelType w:val="hybridMultilevel"/>
     <w:tmpl w:val="5F884DD2"/>
@@ -7499,160 +5701,14 @@
       </w:pPr>
     </w:lvl>
   </w:abstractNum>
-  <w:abstractNum w:abstractNumId="2">
-    <w:nsid w:val="6AC95D9F"/>
-    <w:multiLevelType w:val="hybridMultilevel"/>
-    <w:tmpl w:val="AAB46B16"/>
-    <w:lvl w:ilvl="0" w:tplc="A634B21C">
-      <w:start w:val="1"/>
-      <w:numFmt w:val="bullet"/>
-      <w:lvlText w:val="•"/>
-      <w:lvlJc w:val="left"/>
-      <w:pPr>
-        <w:tabs>
-          <w:tab w:val="num" w:pos="720"/>
-        </w:tabs>
-        <w:ind w:left="720" w:hanging="360"/>
-      </w:pPr>
-      <w:rPr>
-        <w:rFonts w:ascii="Times New Roman" w:hAnsi="Times New Roman" w:hint="default"/>
-      </w:rPr>
-    </w:lvl>
-    <w:lvl w:ilvl="1" w:tplc="5D585CD4" w:tentative="1">
-      <w:start w:val="1"/>
-      <w:numFmt w:val="bullet"/>
-      <w:lvlText w:val="•"/>
-      <w:lvlJc w:val="left"/>
-      <w:pPr>
-        <w:tabs>
-          <w:tab w:val="num" w:pos="1440"/>
-        </w:tabs>
-        <w:ind w:left="1440" w:hanging="360"/>
-      </w:pPr>
-      <w:rPr>
-        <w:rFonts w:ascii="Times New Roman" w:hAnsi="Times New Roman" w:hint="default"/>
-      </w:rPr>
-    </w:lvl>
-    <w:lvl w:ilvl="2" w:tplc="B3681566" w:tentative="1">
-      <w:start w:val="1"/>
-      <w:numFmt w:val="bullet"/>
-      <w:lvlText w:val="•"/>
-      <w:lvlJc w:val="left"/>
-      <w:pPr>
-        <w:tabs>
-          <w:tab w:val="num" w:pos="2160"/>
-        </w:tabs>
-        <w:ind w:left="2160" w:hanging="360"/>
-      </w:pPr>
-      <w:rPr>
-        <w:rFonts w:ascii="Times New Roman" w:hAnsi="Times New Roman" w:hint="default"/>
-      </w:rPr>
-    </w:lvl>
-    <w:lvl w:ilvl="3" w:tplc="6E9487DC" w:tentative="1">
-      <w:start w:val="1"/>
-      <w:numFmt w:val="bullet"/>
-      <w:lvlText w:val="•"/>
-      <w:lvlJc w:val="left"/>
-      <w:pPr>
-        <w:tabs>
-          <w:tab w:val="num" w:pos="2880"/>
-        </w:tabs>
-        <w:ind w:left="2880" w:hanging="360"/>
-      </w:pPr>
-      <w:rPr>
-        <w:rFonts w:ascii="Times New Roman" w:hAnsi="Times New Roman" w:hint="default"/>
-      </w:rPr>
-    </w:lvl>
-    <w:lvl w:ilvl="4" w:tplc="88968CB4" w:tentative="1">
-      <w:start w:val="1"/>
-      <w:numFmt w:val="bullet"/>
-      <w:lvlText w:val="•"/>
-      <w:lvlJc w:val="left"/>
-      <w:pPr>
-        <w:tabs>
-          <w:tab w:val="num" w:pos="3600"/>
-        </w:tabs>
-        <w:ind w:left="3600" w:hanging="360"/>
-      </w:pPr>
-      <w:rPr>
-        <w:rFonts w:ascii="Times New Roman" w:hAnsi="Times New Roman" w:hint="default"/>
-      </w:rPr>
-    </w:lvl>
-    <w:lvl w:ilvl="5" w:tplc="68AAD00A" w:tentative="1">
-      <w:start w:val="1"/>
-      <w:numFmt w:val="bullet"/>
-      <w:lvlText w:val="•"/>
-      <w:lvlJc w:val="left"/>
-      <w:pPr>
-        <w:tabs>
-          <w:tab w:val="num" w:pos="4320"/>
-        </w:tabs>
-        <w:ind w:left="4320" w:hanging="360"/>
-      </w:pPr>
-      <w:rPr>
-        <w:rFonts w:ascii="Times New Roman" w:hAnsi="Times New Roman" w:hint="default"/>
-      </w:rPr>
-    </w:lvl>
-    <w:lvl w:ilvl="6" w:tplc="8B78F2AA" w:tentative="1">
-      <w:start w:val="1"/>
-      <w:numFmt w:val="bullet"/>
-      <w:lvlText w:val="•"/>
-      <w:lvlJc w:val="left"/>
-      <w:pPr>
-        <w:tabs>
-          <w:tab w:val="num" w:pos="5040"/>
-        </w:tabs>
-        <w:ind w:left="5040" w:hanging="360"/>
-      </w:pPr>
-      <w:rPr>
-        <w:rFonts w:ascii="Times New Roman" w:hAnsi="Times New Roman" w:hint="default"/>
-      </w:rPr>
-    </w:lvl>
-    <w:lvl w:ilvl="7" w:tplc="F1AA998A" w:tentative="1">
-      <w:start w:val="1"/>
-      <w:numFmt w:val="bullet"/>
-      <w:lvlText w:val="•"/>
-      <w:lvlJc w:val="left"/>
-      <w:pPr>
-        <w:tabs>
-          <w:tab w:val="num" w:pos="5760"/>
-        </w:tabs>
-        <w:ind w:left="5760" w:hanging="360"/>
-      </w:pPr>
-      <w:rPr>
-        <w:rFonts w:ascii="Times New Roman" w:hAnsi="Times New Roman" w:hint="default"/>
-      </w:rPr>
-    </w:lvl>
-    <w:lvl w:ilvl="8" w:tplc="CB1230F0" w:tentative="1">
-      <w:start w:val="1"/>
-      <w:numFmt w:val="bullet"/>
-      <w:lvlText w:val="•"/>
-      <w:lvlJc w:val="left"/>
-      <w:pPr>
-        <w:tabs>
-          <w:tab w:val="num" w:pos="6480"/>
-        </w:tabs>
-        <w:ind w:left="6480" w:hanging="360"/>
-      </w:pPr>
-      <w:rPr>
-        <w:rFonts w:ascii="Times New Roman" w:hAnsi="Times New Roman" w:hint="default"/>
-      </w:rPr>
-    </w:lvl>
-  </w:abstractNum>
   <w:num w:numId="1">
-    <w:abstractNumId w:val="1"/>
-  </w:num>
-  <w:num w:numId="2">
     <w:abstractNumId w:val="0"/>
-  </w:num>
-  <w:num w:numId="3">
-    <w:abstractNumId w:val="2"/>
   </w:num>
 </w:numbering>
 </file>
 
 <file path=word/styles.xml><?xml version="1.0" encoding="utf-8"?>
-<w:styles xmlns:mc="http://schemas.openxmlformats.org/markup-compatibility/2006" xmlns:r="http://schemas.openxmlformats.org/officeDocument/2006/relationships" xmlns:w="http://schemas.openxmlformats.org/wordprocessingml/2006/main" xmlns:w14="http://schemas.microsoft.com/office/word/2010/wordml" xmlns:w15="http://schemas.microsoft.com/office/word/2012/wordml" mc:Ignorable="w14 w15">
+<w:styles xmlns:mc="http://schemas.openxmlformats.org/markup-compatibility/2006" xmlns:r="http://schemas.openxmlformats.org/officeDocument/2006/relationships" xmlns:w="http://schemas.openxmlformats.org/wordprocessingml/2006/main" xmlns:w14="http://schemas.microsoft.com/office/word/2010/wordml" xmlns:w15="http://schemas.microsoft.com/office/word/2012/wordml" xmlns:w16cid="http://schemas.microsoft.com/office/word/2016/wordml/cid" xmlns:w16se="http://schemas.microsoft.com/office/word/2015/wordml/symex" mc:Ignorable="w14 w15 w16se w16cid">
   <w:docDefaults>
     <w:rPrDefault>
       <w:rPr>
@@ -7668,7 +5724,7 @@
       </w:pPr>
     </w:pPrDefault>
   </w:docDefaults>
-  <w:latentStyles w:defLockedState="0" w:defUIPriority="99" w:defSemiHidden="0" w:defUnhideWhenUsed="0" w:defQFormat="0" w:count="371">
+  <w:latentStyles w:defLockedState="0" w:defUIPriority="99" w:defSemiHidden="0" w:defUnhideWhenUsed="0" w:defQFormat="0" w:count="375">
     <w:lsdException w:name="Normal" w:uiPriority="0" w:qFormat="1"/>
     <w:lsdException w:name="heading 1" w:uiPriority="9" w:qFormat="1"/>
     <w:lsdException w:name="heading 2" w:semiHidden="1" w:uiPriority="9" w:unhideWhenUsed="1" w:qFormat="1"/>
@@ -8040,6 +6096,10 @@
     <w:lsdException w:name="List Table 5 Dark Accent 6" w:uiPriority="50"/>
     <w:lsdException w:name="List Table 6 Colorful Accent 6" w:uiPriority="51"/>
     <w:lsdException w:name="List Table 7 Colorful Accent 6" w:uiPriority="52"/>
+    <w:lsdException w:name="Mention" w:semiHidden="1" w:unhideWhenUsed="1"/>
+    <w:lsdException w:name="Smart Hyperlink" w:semiHidden="1" w:unhideWhenUsed="1"/>
+    <w:lsdException w:name="Hashtag" w:semiHidden="1" w:unhideWhenUsed="1"/>
+    <w:lsdException w:name="Unresolved Mention" w:semiHidden="1" w:unhideWhenUsed="1"/>
   </w:latentStyles>
   <w:style w:type="paragraph" w:default="1" w:styleId="Normal">
     <w:name w:val="Normal"/>
@@ -8227,7 +6287,6 @@
       <w:spacing w:after="0" w:line="240" w:lineRule="auto"/>
     </w:pPr>
     <w:tblPr>
-      <w:tblInd w:w="0" w:type="dxa"/>
       <w:tblBorders>
         <w:top w:val="single" w:sz="4" w:space="0" w:color="auto"/>
         <w:left w:val="single" w:sz="4" w:space="0" w:color="auto"/>
@@ -8236,15 +6295,9 @@
         <w:insideH w:val="single" w:sz="4" w:space="0" w:color="auto"/>
         <w:insideV w:val="single" w:sz="4" w:space="0" w:color="auto"/>
       </w:tblBorders>
-      <w:tblCellMar>
-        <w:top w:w="0" w:type="dxa"/>
-        <w:left w:w="108" w:type="dxa"/>
-        <w:bottom w:w="0" w:type="dxa"/>
-        <w:right w:w="108" w:type="dxa"/>
-      </w:tblCellMar>
     </w:tblPr>
   </w:style>
-  <w:style w:type="character" w:customStyle="1" w:styleId="UnresolvedMention">
+  <w:style w:type="character" w:styleId="UnresolvedMention">
     <w:name w:val="Unresolved Mention"/>
     <w:basedOn w:val="DefaultParagraphFont"/>
     <w:uiPriority w:val="99"/>
@@ -8254,23 +6307,6 @@
     <w:rPr>
       <w:color w:val="808080"/>
       <w:shd w:val="clear" w:color="auto" w:fill="E6E6E6"/>
-    </w:rPr>
-  </w:style>
-  <w:style w:type="paragraph" w:styleId="NormalWeb">
-    <w:name w:val="Normal (Web)"/>
-    <w:basedOn w:val="Normal"/>
-    <w:uiPriority w:val="99"/>
-    <w:semiHidden/>
-    <w:unhideWhenUsed/>
-    <w:rsid w:val="00611CEB"/>
-    <w:pPr>
-      <w:spacing w:before="100" w:beforeAutospacing="1" w:after="100" w:afterAutospacing="1" w:line="240" w:lineRule="auto"/>
-    </w:pPr>
-    <w:rPr>
-      <w:rFonts w:ascii="Times New Roman" w:eastAsia="Times New Roman" w:hAnsi="Times New Roman" w:cs="Times New Roman"/>
-      <w:sz w:val="24"/>
-      <w:szCs w:val="24"/>
-      <w:lang w:val="id-ID" w:eastAsia="id-ID"/>
     </w:rPr>
   </w:style>
 </w:styles>
@@ -8542,7 +6578,7 @@
 </file>
 
 <file path=customXml/itemProps1.xml><?xml version="1.0" encoding="utf-8"?>
-<ds:datastoreItem xmlns:ds="http://schemas.openxmlformats.org/officeDocument/2006/customXml" ds:itemID="{D3B7A34A-99EE-4A69-B9D3-7AEEDF9E2291}">
+<ds:datastoreItem xmlns:ds="http://schemas.openxmlformats.org/officeDocument/2006/customXml" ds:itemID="{57575B62-5B10-4380-ABE9-023074E801F2}">
   <ds:schemaRefs>
     <ds:schemaRef ds:uri="http://schemas.openxmlformats.org/officeDocument/2006/bibliography"/>
   </ds:schemaRefs>

</xml_diff>